<commit_message>
24-12-5, updaten reflectieve moraliteit2
</commit_message>
<xml_diff>
--- a/DeweyBooks/Reflectievemoraliteit_1932.docx
+++ b/DeweyBooks/Reflectievemoraliteit_1932.docx
@@ -81,7 +81,546 @@
           <w:rFonts w:ascii="Courier New" w:hAnsi="Courier New" w:cs="Courier New"/>
           <w:lang w:val="nl-NL"/>
         </w:rPr>
-        <w:t>Inleiding</w:t>
+        <w:t xml:space="preserve">Of het boek </w:t>
+      </w:r>
+      <w:proofErr w:type="spellStart"/>
+      <w:r>
+        <w:rPr>
+          <w:rFonts w:ascii="Courier New" w:hAnsi="Courier New" w:cs="Courier New"/>
+          <w:i/>
+          <w:iCs/>
+          <w:lang w:val="nl-NL"/>
+        </w:rPr>
+        <w:t>Ethics</w:t>
+      </w:r>
+      <w:proofErr w:type="spellEnd"/>
+      <w:r>
+        <w:rPr>
+          <w:rFonts w:ascii="Courier New" w:hAnsi="Courier New" w:cs="Courier New"/>
+          <w:lang w:val="nl-NL"/>
+        </w:rPr>
+        <w:t xml:space="preserve"> uit 1932 een aangepaste editie is van </w:t>
+      </w:r>
+      <w:r>
+        <w:rPr>
+          <w:rFonts w:ascii="Courier New" w:hAnsi="Courier New" w:cs="Courier New"/>
+          <w:lang w:val="nl-NL"/>
+        </w:rPr>
+        <w:t>hun eerdere uitgave uit 1908</w:t>
+      </w:r>
+      <w:r>
+        <w:rPr>
+          <w:rFonts w:ascii="Courier New" w:hAnsi="Courier New" w:cs="Courier New"/>
+          <w:lang w:val="nl-NL"/>
+        </w:rPr>
+        <w:t xml:space="preserve"> of dat het een nieuw boek is</w:t>
+      </w:r>
+      <w:r>
+        <w:rPr>
+          <w:rFonts w:ascii="Courier New" w:hAnsi="Courier New" w:cs="Courier New"/>
+          <w:lang w:val="nl-NL"/>
+        </w:rPr>
+        <w:t>,</w:t>
+      </w:r>
+      <w:r>
+        <w:rPr>
+          <w:rFonts w:ascii="Courier New" w:hAnsi="Courier New" w:cs="Courier New"/>
+          <w:lang w:val="nl-NL"/>
+        </w:rPr>
+        <w:t xml:space="preserve"> kun je je afvragen, stellen </w:t>
+      </w:r>
+      <w:proofErr w:type="spellStart"/>
+      <w:r>
+        <w:rPr>
+          <w:rFonts w:ascii="Courier New" w:hAnsi="Courier New" w:cs="Courier New"/>
+          <w:lang w:val="nl-NL"/>
+        </w:rPr>
+        <w:t>Dewey</w:t>
+      </w:r>
+      <w:proofErr w:type="spellEnd"/>
+      <w:r>
+        <w:rPr>
+          <w:rFonts w:ascii="Courier New" w:hAnsi="Courier New" w:cs="Courier New"/>
+          <w:lang w:val="nl-NL"/>
+        </w:rPr>
+        <w:t xml:space="preserve"> en </w:t>
+      </w:r>
+      <w:proofErr w:type="spellStart"/>
+      <w:r>
+        <w:rPr>
+          <w:rFonts w:ascii="Courier New" w:hAnsi="Courier New" w:cs="Courier New"/>
+          <w:lang w:val="nl-NL"/>
+        </w:rPr>
+        <w:t>Tufts</w:t>
+      </w:r>
+      <w:proofErr w:type="spellEnd"/>
+      <w:r>
+        <w:rPr>
+          <w:rFonts w:ascii="Courier New" w:hAnsi="Courier New" w:cs="Courier New"/>
+          <w:lang w:val="nl-NL"/>
+        </w:rPr>
+        <w:t xml:space="preserve"> in het voorwoord van </w:t>
+      </w:r>
+      <w:r>
+        <w:rPr>
+          <w:rFonts w:ascii="Courier New" w:hAnsi="Courier New" w:cs="Courier New"/>
+          <w:lang w:val="nl-NL"/>
+        </w:rPr>
+        <w:t>hun</w:t>
+      </w:r>
+      <w:r>
+        <w:rPr>
+          <w:rFonts w:ascii="Courier New" w:hAnsi="Courier New" w:cs="Courier New"/>
+          <w:lang w:val="nl-NL"/>
+        </w:rPr>
+        <w:t xml:space="preserve"> 1932-Editie. Tweede </w:t>
+      </w:r>
+      <w:r>
+        <w:rPr>
+          <w:rFonts w:ascii="Courier New" w:hAnsi="Courier New" w:cs="Courier New"/>
+          <w:lang w:val="nl-NL"/>
+        </w:rPr>
+        <w:t xml:space="preserve">derde </w:t>
+      </w:r>
+      <w:r>
+        <w:rPr>
+          <w:rFonts w:ascii="Courier New" w:hAnsi="Courier New" w:cs="Courier New"/>
+          <w:lang w:val="nl-NL"/>
+        </w:rPr>
+        <w:t xml:space="preserve">van het boek is </w:t>
+      </w:r>
+      <w:r>
+        <w:rPr>
+          <w:rFonts w:ascii="Courier New" w:hAnsi="Courier New" w:cs="Courier New"/>
+          <w:lang w:val="nl-NL"/>
+        </w:rPr>
+        <w:t xml:space="preserve">in ieder geval </w:t>
+      </w:r>
+      <w:r>
+        <w:rPr>
+          <w:rFonts w:ascii="Courier New" w:hAnsi="Courier New" w:cs="Courier New"/>
+          <w:lang w:val="nl-NL"/>
+        </w:rPr>
+        <w:t xml:space="preserve">opnieuw geschreven. Aan het eerste deel zijn </w:t>
+      </w:r>
+      <w:r>
+        <w:rPr>
+          <w:rFonts w:ascii="Courier New" w:hAnsi="Courier New" w:cs="Courier New"/>
+          <w:lang w:val="nl-NL"/>
+        </w:rPr>
+        <w:t>stukken</w:t>
+      </w:r>
+      <w:r>
+        <w:rPr>
+          <w:rFonts w:ascii="Courier New" w:hAnsi="Courier New" w:cs="Courier New"/>
+          <w:lang w:val="nl-NL"/>
+        </w:rPr>
+        <w:t xml:space="preserve"> toegevoegd, het tweede deel is volledig nieuw en deel 3 is aan de tijd aangepast. Er is ook nogal wat veranderd in </w:t>
+      </w:r>
+      <w:r>
+        <w:rPr>
+          <w:rFonts w:ascii="Courier New" w:hAnsi="Courier New" w:cs="Courier New"/>
+          <w:lang w:val="nl-NL"/>
+        </w:rPr>
+        <w:t xml:space="preserve">de </w:t>
+      </w:r>
+      <w:r>
+        <w:rPr>
+          <w:rFonts w:ascii="Courier New" w:hAnsi="Courier New" w:cs="Courier New"/>
+          <w:lang w:val="nl-NL"/>
+        </w:rPr>
+        <w:t xml:space="preserve">24 jaren </w:t>
+      </w:r>
+      <w:r>
+        <w:rPr>
+          <w:rFonts w:ascii="Courier New" w:hAnsi="Courier New" w:cs="Courier New"/>
+          <w:lang w:val="nl-NL"/>
+        </w:rPr>
+        <w:t xml:space="preserve">die er liggen </w:t>
+      </w:r>
+      <w:r>
+        <w:rPr>
+          <w:rFonts w:ascii="Courier New" w:hAnsi="Courier New" w:cs="Courier New"/>
+          <w:lang w:val="nl-NL"/>
+        </w:rPr>
+        <w:t xml:space="preserve">tussen de twee edities. In 1908 was de toegepaste manier </w:t>
+      </w:r>
+      <w:r>
+        <w:rPr>
+          <w:rFonts w:ascii="Courier New" w:hAnsi="Courier New" w:cs="Courier New"/>
+          <w:lang w:val="nl-NL"/>
+        </w:rPr>
+        <w:t xml:space="preserve">om moraliteit te bespreken </w:t>
+      </w:r>
+      <w:r>
+        <w:rPr>
+          <w:rFonts w:ascii="Courier New" w:hAnsi="Courier New" w:cs="Courier New"/>
+          <w:lang w:val="nl-NL"/>
+        </w:rPr>
+        <w:t xml:space="preserve">nieuw in de wetenschappelijke wereld. Sindsdien is de belangstelling voor het onderwerp gegroeid, niet alleen in de filosofie maar ook in de economie, sociologie, politicologie en de historische wetenschap. Er kwamen andere studieboeken over het onderwerp </w:t>
+      </w:r>
+      <w:r>
+        <w:rPr>
+          <w:rFonts w:ascii="Courier New" w:hAnsi="Courier New" w:cs="Courier New"/>
+          <w:lang w:val="nl-NL"/>
+        </w:rPr>
+        <w:t xml:space="preserve">en er is </w:t>
+      </w:r>
+      <w:r>
+        <w:rPr>
+          <w:rFonts w:ascii="Courier New" w:hAnsi="Courier New" w:cs="Courier New"/>
+          <w:lang w:val="nl-NL"/>
+        </w:rPr>
+        <w:t xml:space="preserve">veel meer over gepubliceerd. Ook </w:t>
+      </w:r>
+      <w:r>
+        <w:rPr>
+          <w:rFonts w:ascii="Courier New" w:hAnsi="Courier New" w:cs="Courier New"/>
+          <w:lang w:val="nl-NL"/>
+        </w:rPr>
+        <w:t>het maatschappelijke leven</w:t>
+      </w:r>
+      <w:r>
+        <w:rPr>
+          <w:rFonts w:ascii="Courier New" w:hAnsi="Courier New" w:cs="Courier New"/>
+          <w:lang w:val="nl-NL"/>
+        </w:rPr>
+        <w:t xml:space="preserve"> is v</w:t>
+      </w:r>
+      <w:r>
+        <w:rPr>
+          <w:rFonts w:ascii="Courier New" w:hAnsi="Courier New" w:cs="Courier New"/>
+          <w:lang w:val="nl-NL"/>
+        </w:rPr>
+        <w:t>eranderd. Er was e</w:t>
+      </w:r>
+      <w:r>
+        <w:rPr>
+          <w:rFonts w:ascii="Courier New" w:hAnsi="Courier New" w:cs="Courier New"/>
+          <w:lang w:val="nl-NL"/>
+        </w:rPr>
+        <w:t>en wereldoorlog</w:t>
+      </w:r>
+      <w:r>
+        <w:rPr>
+          <w:rFonts w:ascii="Courier New" w:hAnsi="Courier New" w:cs="Courier New"/>
+          <w:lang w:val="nl-NL"/>
+        </w:rPr>
+        <w:t xml:space="preserve"> en Rusland</w:t>
+      </w:r>
+      <w:r>
+        <w:rPr>
+          <w:rFonts w:ascii="Courier New" w:hAnsi="Courier New" w:cs="Courier New"/>
+          <w:lang w:val="nl-NL"/>
+        </w:rPr>
+        <w:t xml:space="preserve"> heeft een communistisch</w:t>
+      </w:r>
+      <w:r>
+        <w:rPr>
+          <w:rFonts w:ascii="Courier New" w:hAnsi="Courier New" w:cs="Courier New"/>
+          <w:lang w:val="nl-NL"/>
+        </w:rPr>
+        <w:t xml:space="preserve"> regime, Italië </w:t>
+      </w:r>
+      <w:r>
+        <w:rPr>
+          <w:rFonts w:ascii="Courier New" w:hAnsi="Courier New" w:cs="Courier New"/>
+          <w:lang w:val="nl-NL"/>
+        </w:rPr>
+        <w:t>een</w:t>
+      </w:r>
+      <w:r>
+        <w:rPr>
+          <w:rFonts w:ascii="Courier New" w:hAnsi="Courier New" w:cs="Courier New"/>
+          <w:lang w:val="nl-NL"/>
+        </w:rPr>
+        <w:t xml:space="preserve"> fascistisch </w:t>
+      </w:r>
+      <w:r>
+        <w:rPr>
+          <w:rFonts w:ascii="Courier New" w:hAnsi="Courier New" w:cs="Courier New"/>
+          <w:lang w:val="nl-NL"/>
+        </w:rPr>
+        <w:t>regime</w:t>
+      </w:r>
+      <w:r>
+        <w:rPr>
+          <w:rFonts w:ascii="Courier New" w:hAnsi="Courier New" w:cs="Courier New"/>
+          <w:lang w:val="nl-NL"/>
+        </w:rPr>
+        <w:t xml:space="preserve"> en in Duitsland komt het nazisme op. Er </w:t>
+      </w:r>
+      <w:r>
+        <w:rPr>
+          <w:rFonts w:ascii="Courier New" w:hAnsi="Courier New" w:cs="Courier New"/>
+          <w:lang w:val="nl-NL"/>
+        </w:rPr>
+        <w:t xml:space="preserve">is een grote </w:t>
+      </w:r>
+      <w:proofErr w:type="gramStart"/>
+      <w:r>
+        <w:rPr>
+          <w:rFonts w:ascii="Courier New" w:hAnsi="Courier New" w:cs="Courier New"/>
+          <w:lang w:val="nl-NL"/>
+        </w:rPr>
+        <w:t>wereld wijde</w:t>
+      </w:r>
+      <w:proofErr w:type="gramEnd"/>
+      <w:r>
+        <w:rPr>
+          <w:rFonts w:ascii="Courier New" w:hAnsi="Courier New" w:cs="Courier New"/>
+          <w:lang w:val="nl-NL"/>
+        </w:rPr>
+        <w:t xml:space="preserve"> </w:t>
+      </w:r>
+      <w:r>
+        <w:rPr>
+          <w:rFonts w:ascii="Courier New" w:hAnsi="Courier New" w:cs="Courier New"/>
+          <w:lang w:val="nl-NL"/>
+        </w:rPr>
+        <w:t>economische depressie</w:t>
+      </w:r>
+      <w:r>
+        <w:rPr>
+          <w:rFonts w:ascii="Courier New" w:hAnsi="Courier New" w:cs="Courier New"/>
+          <w:lang w:val="nl-NL"/>
+        </w:rPr>
+        <w:t xml:space="preserve"> uitgebroken en Amerika zit daar middenin. De</w:t>
+      </w:r>
+      <w:r>
+        <w:rPr>
+          <w:rFonts w:ascii="Courier New" w:hAnsi="Courier New" w:cs="Courier New"/>
+          <w:lang w:val="nl-NL"/>
+        </w:rPr>
+        <w:t xml:space="preserve"> klassenverschillen en de ongelijkheden </w:t>
+      </w:r>
+      <w:r>
+        <w:rPr>
+          <w:rFonts w:ascii="Courier New" w:hAnsi="Courier New" w:cs="Courier New"/>
+          <w:lang w:val="nl-NL"/>
+        </w:rPr>
+        <w:t>zijn enorm</w:t>
+      </w:r>
+      <w:r>
+        <w:rPr>
+          <w:rFonts w:ascii="Courier New" w:hAnsi="Courier New" w:cs="Courier New"/>
+          <w:lang w:val="nl-NL"/>
+        </w:rPr>
+        <w:t xml:space="preserve"> groot en de autoriteit van de religie </w:t>
+      </w:r>
+      <w:r>
+        <w:rPr>
+          <w:rFonts w:ascii="Courier New" w:hAnsi="Courier New" w:cs="Courier New"/>
+          <w:lang w:val="nl-NL"/>
+        </w:rPr>
+        <w:t>is in de afgelopen decennia</w:t>
+      </w:r>
+      <w:r>
+        <w:rPr>
+          <w:rFonts w:ascii="Courier New" w:hAnsi="Courier New" w:cs="Courier New"/>
+          <w:lang w:val="nl-NL"/>
+        </w:rPr>
+        <w:t xml:space="preserve"> afgenomen. </w:t>
+      </w:r>
+      <w:r>
+        <w:rPr>
+          <w:rFonts w:ascii="Courier New" w:hAnsi="Courier New" w:cs="Courier New"/>
+          <w:lang w:val="nl-NL"/>
+        </w:rPr>
+        <w:t xml:space="preserve">Volgens </w:t>
+      </w:r>
+      <w:proofErr w:type="spellStart"/>
+      <w:r>
+        <w:rPr>
+          <w:rFonts w:ascii="Courier New" w:hAnsi="Courier New" w:cs="Courier New"/>
+          <w:lang w:val="nl-NL"/>
+        </w:rPr>
+        <w:t>Dewey</w:t>
+      </w:r>
+      <w:proofErr w:type="spellEnd"/>
+      <w:r>
+        <w:rPr>
+          <w:rFonts w:ascii="Courier New" w:hAnsi="Courier New" w:cs="Courier New"/>
+          <w:lang w:val="nl-NL"/>
+        </w:rPr>
+        <w:t xml:space="preserve"> en </w:t>
+      </w:r>
+      <w:proofErr w:type="spellStart"/>
+      <w:r>
+        <w:rPr>
+          <w:rFonts w:ascii="Courier New" w:hAnsi="Courier New" w:cs="Courier New"/>
+          <w:lang w:val="nl-NL"/>
+        </w:rPr>
+        <w:t>Tufts</w:t>
+      </w:r>
+      <w:proofErr w:type="spellEnd"/>
+      <w:r>
+        <w:rPr>
+          <w:rFonts w:ascii="Courier New" w:hAnsi="Courier New" w:cs="Courier New"/>
+          <w:lang w:val="nl-NL"/>
+        </w:rPr>
+        <w:t xml:space="preserve"> is daarmee de </w:t>
+      </w:r>
+      <w:r>
+        <w:rPr>
+          <w:rFonts w:ascii="Courier New" w:hAnsi="Courier New" w:cs="Courier New"/>
+          <w:lang w:val="nl-NL"/>
+        </w:rPr>
+        <w:t xml:space="preserve">behoefte om morele vraagstukken te bestuderen en daarover te reflecteren </w:t>
+      </w:r>
+      <w:r>
+        <w:rPr>
+          <w:rFonts w:ascii="Courier New" w:hAnsi="Courier New" w:cs="Courier New"/>
+          <w:lang w:val="nl-NL"/>
+        </w:rPr>
+        <w:t xml:space="preserve">sterk </w:t>
+      </w:r>
+      <w:r>
+        <w:rPr>
+          <w:rFonts w:ascii="Courier New" w:hAnsi="Courier New" w:cs="Courier New"/>
+          <w:lang w:val="nl-NL"/>
+        </w:rPr>
+        <w:t>toegenomen. Ondanks de verschillen tussen beide edities bl</w:t>
+      </w:r>
+      <w:r>
+        <w:rPr>
+          <w:rFonts w:ascii="Courier New" w:hAnsi="Courier New" w:cs="Courier New"/>
+          <w:lang w:val="nl-NL"/>
+        </w:rPr>
+        <w:t>ij</w:t>
+      </w:r>
+      <w:r>
+        <w:rPr>
+          <w:rFonts w:ascii="Courier New" w:hAnsi="Courier New" w:cs="Courier New"/>
+          <w:lang w:val="nl-NL"/>
+        </w:rPr>
+        <w:t>f</w:t>
+      </w:r>
+      <w:r>
+        <w:rPr>
+          <w:rFonts w:ascii="Courier New" w:hAnsi="Courier New" w:cs="Courier New"/>
+          <w:lang w:val="nl-NL"/>
+        </w:rPr>
+        <w:t>t</w:t>
+      </w:r>
+      <w:r>
+        <w:rPr>
+          <w:rFonts w:ascii="Courier New" w:hAnsi="Courier New" w:cs="Courier New"/>
+          <w:lang w:val="nl-NL"/>
+        </w:rPr>
+        <w:t xml:space="preserve"> het doel hetzelfde, een doordachte gewoonte ontwikkelen om over morele vraagstuk</w:t>
+      </w:r>
+      <w:r>
+        <w:rPr>
+          <w:rFonts w:ascii="Courier New" w:hAnsi="Courier New" w:cs="Courier New"/>
+          <w:lang w:val="nl-NL"/>
+        </w:rPr>
+        <w:t>ken</w:t>
+      </w:r>
+      <w:r>
+        <w:rPr>
+          <w:rFonts w:ascii="Courier New" w:hAnsi="Courier New" w:cs="Courier New"/>
+          <w:lang w:val="nl-NL"/>
+        </w:rPr>
+        <w:t xml:space="preserve"> na te denken,</w:t>
+      </w:r>
+      <w:r>
+        <w:rPr>
+          <w:rFonts w:ascii="Courier New" w:hAnsi="Courier New" w:cs="Courier New"/>
+          <w:lang w:val="nl-NL"/>
+        </w:rPr>
+        <w:t xml:space="preserve"> hierbij</w:t>
+      </w:r>
+      <w:r>
+        <w:rPr>
+          <w:rFonts w:ascii="Courier New" w:hAnsi="Courier New" w:cs="Courier New"/>
+          <w:lang w:val="nl-NL"/>
+        </w:rPr>
+        <w:t xml:space="preserve"> de betekenis en de consequenties van het individueel gedrag en sociale politiek beter </w:t>
+      </w:r>
+      <w:r>
+        <w:rPr>
+          <w:rFonts w:ascii="Courier New" w:hAnsi="Courier New" w:cs="Courier New"/>
+          <w:lang w:val="nl-NL"/>
+        </w:rPr>
+        <w:t xml:space="preserve">leren </w:t>
+      </w:r>
+      <w:r>
+        <w:rPr>
+          <w:rFonts w:ascii="Courier New" w:hAnsi="Courier New" w:cs="Courier New"/>
+          <w:lang w:val="nl-NL"/>
+        </w:rPr>
+        <w:t xml:space="preserve">overzien en de student gereedschappen en </w:t>
+      </w:r>
+      <w:r>
+        <w:rPr>
+          <w:rFonts w:ascii="Courier New" w:hAnsi="Courier New" w:cs="Courier New"/>
+          <w:lang w:val="nl-NL"/>
+        </w:rPr>
+        <w:t xml:space="preserve">een </w:t>
+      </w:r>
+      <w:r>
+        <w:rPr>
+          <w:rFonts w:ascii="Courier New" w:hAnsi="Courier New" w:cs="Courier New"/>
+          <w:lang w:val="nl-NL"/>
+        </w:rPr>
+        <w:t xml:space="preserve">methode in handen te geven hiermee om te gaan. </w:t>
+      </w:r>
+      <w:r>
+        <w:rPr>
+          <w:rFonts w:ascii="Courier New" w:hAnsi="Courier New" w:cs="Courier New"/>
+          <w:lang w:val="nl-NL"/>
+        </w:rPr>
+        <w:t xml:space="preserve">Het gaat daarbij om het bewustzijn van het hele morele </w:t>
+      </w:r>
+      <w:r>
+        <w:rPr>
+          <w:rFonts w:ascii="Courier New" w:hAnsi="Courier New" w:cs="Courier New"/>
+          <w:lang w:val="nl-NL"/>
+        </w:rPr>
+        <w:t xml:space="preserve">proces en de concepten </w:t>
+      </w:r>
+      <w:r>
+        <w:rPr>
+          <w:rFonts w:ascii="Courier New" w:hAnsi="Courier New" w:cs="Courier New"/>
+          <w:lang w:val="nl-NL"/>
+        </w:rPr>
+        <w:t>die hierbij gebruikt worden. Het is goed als ze open staan</w:t>
+      </w:r>
+      <w:r>
+        <w:rPr>
+          <w:rFonts w:ascii="Courier New" w:hAnsi="Courier New" w:cs="Courier New"/>
+          <w:lang w:val="nl-NL"/>
+        </w:rPr>
+        <w:t xml:space="preserve"> naar nieuwe waarden net zo goed a</w:t>
+      </w:r>
+      <w:r>
+        <w:rPr>
+          <w:rFonts w:ascii="Courier New" w:hAnsi="Courier New" w:cs="Courier New"/>
+          <w:lang w:val="nl-NL"/>
+        </w:rPr>
+        <w:t>ls ze rekening weten te houden met</w:t>
+      </w:r>
+      <w:r>
+        <w:rPr>
+          <w:rFonts w:ascii="Courier New" w:hAnsi="Courier New" w:cs="Courier New"/>
+          <w:lang w:val="nl-NL"/>
+        </w:rPr>
+        <w:t xml:space="preserve"> geteste ervaringen.</w:t>
+      </w:r>
+      <w:r>
+        <w:rPr>
+          <w:rFonts w:ascii="Courier New" w:hAnsi="Courier New" w:cs="Courier New"/>
+          <w:lang w:val="nl-NL"/>
+        </w:rPr>
+        <w:t xml:space="preserve"> </w:t>
+      </w:r>
+      <w:r>
+        <w:rPr>
+          <w:rFonts w:ascii="Courier New" w:hAnsi="Courier New" w:cs="Courier New"/>
+          <w:lang w:val="nl-NL"/>
+        </w:rPr>
+        <w:t xml:space="preserve"> </w:t>
       </w:r>
     </w:p>
     <w:p>
@@ -115,12 +654,784 @@
           <w:rFonts w:ascii="Courier New" w:hAnsi="Courier New" w:cs="Courier New"/>
           <w:lang w:val="nl-NL"/>
         </w:rPr>
-        <w:t>Deel 1 Groepsleven, gebruiken en mores; van groepsmoraliteit naar persoonlijke moraliteit; verschillende tijden; factoren en trends</w:t>
+        <w:t xml:space="preserve">In het eerste deel </w:t>
+      </w:r>
+      <w:r>
+        <w:rPr>
+          <w:rFonts w:ascii="Courier New" w:hAnsi="Courier New" w:cs="Courier New"/>
+          <w:lang w:val="nl-NL"/>
+        </w:rPr>
+        <w:t xml:space="preserve">(dat ook vooral door </w:t>
+      </w:r>
+      <w:proofErr w:type="spellStart"/>
+      <w:r>
+        <w:rPr>
+          <w:rFonts w:ascii="Courier New" w:hAnsi="Courier New" w:cs="Courier New"/>
+          <w:lang w:val="nl-NL"/>
+        </w:rPr>
+        <w:t>Tufts</w:t>
+      </w:r>
+      <w:proofErr w:type="spellEnd"/>
+      <w:r>
+        <w:rPr>
+          <w:rFonts w:ascii="Courier New" w:hAnsi="Courier New" w:cs="Courier New"/>
+          <w:lang w:val="nl-NL"/>
+        </w:rPr>
+        <w:t xml:space="preserve"> is geschreven) </w:t>
+      </w:r>
+      <w:r>
+        <w:rPr>
+          <w:rFonts w:ascii="Courier New" w:hAnsi="Courier New" w:cs="Courier New"/>
+          <w:lang w:val="nl-NL"/>
+        </w:rPr>
+        <w:t xml:space="preserve">wordt het gedrag of het morele leven van twee kanten </w:t>
+      </w:r>
+      <w:r>
+        <w:rPr>
+          <w:rFonts w:ascii="Courier New" w:hAnsi="Courier New" w:cs="Courier New"/>
+          <w:lang w:val="nl-NL"/>
+        </w:rPr>
+        <w:t>bekeken</w:t>
+      </w:r>
+      <w:r>
+        <w:rPr>
+          <w:rFonts w:ascii="Courier New" w:hAnsi="Courier New" w:cs="Courier New"/>
+          <w:lang w:val="nl-NL"/>
+        </w:rPr>
+        <w:t>. A</w:t>
+      </w:r>
+      <w:r>
+        <w:rPr>
+          <w:rFonts w:ascii="Courier New" w:hAnsi="Courier New" w:cs="Courier New"/>
+          <w:lang w:val="nl-NL"/>
+        </w:rPr>
+        <w:t xml:space="preserve">llereerst is er </w:t>
+      </w:r>
+      <w:r>
+        <w:rPr>
+          <w:rFonts w:ascii="Courier New" w:hAnsi="Courier New" w:cs="Courier New"/>
+          <w:lang w:val="nl-NL"/>
+        </w:rPr>
+        <w:t xml:space="preserve">de binnenkant, de kant van het doelgerichte leven, met z’n denken en voelen, idealen en motieven, waardering en keuze. </w:t>
+      </w:r>
+      <w:r>
+        <w:rPr>
+          <w:rFonts w:ascii="Courier New" w:hAnsi="Courier New" w:cs="Courier New"/>
+          <w:lang w:val="nl-NL"/>
+        </w:rPr>
+        <w:t>Dat gedrag of moreel leven kent</w:t>
+      </w:r>
+      <w:r>
+        <w:rPr>
+          <w:rFonts w:ascii="Courier New" w:hAnsi="Courier New" w:cs="Courier New"/>
+          <w:lang w:val="nl-NL"/>
+        </w:rPr>
+        <w:t xml:space="preserve"> ook een buitenkant, die van de natuur en vooral van de menselijke samenleving. </w:t>
+      </w:r>
+      <w:r>
+        <w:rPr>
+          <w:rFonts w:ascii="Courier New" w:hAnsi="Courier New" w:cs="Courier New"/>
+          <w:lang w:val="nl-NL"/>
+        </w:rPr>
+        <w:t>Het</w:t>
+      </w:r>
+      <w:r>
+        <w:rPr>
+          <w:rFonts w:ascii="Courier New" w:hAnsi="Courier New" w:cs="Courier New"/>
+          <w:lang w:val="nl-NL"/>
+        </w:rPr>
+        <w:t xml:space="preserve"> gaat om de noodzakelijkheden van het individuele en sociale bestaan.</w:t>
+      </w:r>
+      <w:r>
+        <w:rPr>
+          <w:rFonts w:ascii="Courier New" w:hAnsi="Courier New" w:cs="Courier New"/>
+          <w:lang w:val="nl-NL"/>
+        </w:rPr>
+        <w:t xml:space="preserve"> </w:t>
+      </w:r>
+      <w:r>
+        <w:rPr>
+          <w:rFonts w:ascii="Courier New" w:hAnsi="Courier New" w:cs="Courier New"/>
+          <w:lang w:val="nl-NL"/>
+        </w:rPr>
+        <w:t xml:space="preserve">Het terrein van keuze en doel horen </w:t>
+      </w:r>
+      <w:r>
+        <w:rPr>
+          <w:rFonts w:ascii="Courier New" w:hAnsi="Courier New" w:cs="Courier New"/>
+          <w:lang w:val="nl-NL"/>
+        </w:rPr>
+        <w:t xml:space="preserve">eigenlijk </w:t>
+      </w:r>
+      <w:r>
+        <w:rPr>
+          <w:rFonts w:ascii="Courier New" w:hAnsi="Courier New" w:cs="Courier New"/>
+          <w:lang w:val="nl-NL"/>
+        </w:rPr>
+        <w:t>bij de psychologie</w:t>
+      </w:r>
+      <w:r>
+        <w:rPr>
+          <w:rFonts w:ascii="Courier New" w:hAnsi="Courier New" w:cs="Courier New"/>
+          <w:lang w:val="nl-NL"/>
+        </w:rPr>
+        <w:t>. Da</w:t>
+      </w:r>
+      <w:r>
+        <w:rPr>
+          <w:rFonts w:ascii="Courier New" w:hAnsi="Courier New" w:cs="Courier New"/>
+          <w:lang w:val="nl-NL"/>
+        </w:rPr>
+        <w:t>ar waar die worden beïnvloed door de rechten van anderen en de standaarden die er gelden</w:t>
+      </w:r>
+      <w:r>
+        <w:rPr>
+          <w:rFonts w:ascii="Courier New" w:hAnsi="Courier New" w:cs="Courier New"/>
+          <w:lang w:val="nl-NL"/>
+        </w:rPr>
+        <w:t>,</w:t>
+      </w:r>
+      <w:r>
+        <w:rPr>
+          <w:rFonts w:ascii="Courier New" w:hAnsi="Courier New" w:cs="Courier New"/>
+          <w:lang w:val="nl-NL"/>
+        </w:rPr>
+        <w:t xml:space="preserve"> wordt het ethiek</w:t>
+      </w:r>
+      <w:r>
+        <w:rPr>
+          <w:rFonts w:ascii="Courier New" w:hAnsi="Courier New" w:cs="Courier New"/>
+          <w:lang w:val="nl-NL"/>
+        </w:rPr>
+        <w:t xml:space="preserve"> en daar gaat het over</w:t>
+      </w:r>
+      <w:r>
+        <w:rPr>
+          <w:rFonts w:ascii="Courier New" w:hAnsi="Courier New" w:cs="Courier New"/>
+          <w:lang w:val="nl-NL"/>
+        </w:rPr>
+        <w:t>.</w:t>
+      </w:r>
+      <w:r>
+        <w:rPr>
+          <w:rFonts w:ascii="Courier New" w:hAnsi="Courier New" w:cs="Courier New"/>
+          <w:lang w:val="nl-NL"/>
+        </w:rPr>
+        <w:t xml:space="preserve"> </w:t>
+      </w:r>
+      <w:r>
+        <w:rPr>
+          <w:rFonts w:ascii="Courier New" w:hAnsi="Courier New" w:cs="Courier New"/>
+          <w:lang w:val="nl-NL"/>
+        </w:rPr>
+        <w:t>Het boek begint met</w:t>
+      </w:r>
+      <w:r>
+        <w:rPr>
+          <w:rFonts w:ascii="Courier New" w:hAnsi="Courier New" w:cs="Courier New"/>
+          <w:lang w:val="nl-NL"/>
+        </w:rPr>
+        <w:t xml:space="preserve"> een historische analyse van het morele leven dat begint met algemene typen van groepsleven</w:t>
+      </w:r>
+      <w:r>
+        <w:rPr>
+          <w:rFonts w:ascii="Courier New" w:hAnsi="Courier New" w:cs="Courier New"/>
+          <w:lang w:val="nl-NL"/>
+        </w:rPr>
+        <w:t xml:space="preserve">. Daarin spelen er vanaf het begin </w:t>
+      </w:r>
+      <w:r>
+        <w:rPr>
+          <w:rFonts w:ascii="Courier New" w:hAnsi="Courier New" w:cs="Courier New"/>
+          <w:lang w:val="nl-NL"/>
+        </w:rPr>
+        <w:t>allerlei biologische, psychologische en sociologische krachten mee</w:t>
+      </w:r>
+      <w:r>
+        <w:rPr>
+          <w:rFonts w:ascii="Courier New" w:hAnsi="Courier New" w:cs="Courier New"/>
+          <w:lang w:val="nl-NL"/>
+        </w:rPr>
+        <w:t xml:space="preserve">, maar op het beginniveau kan er </w:t>
+      </w:r>
+      <w:r>
+        <w:rPr>
+          <w:rFonts w:ascii="Courier New" w:hAnsi="Courier New" w:cs="Courier New"/>
+          <w:lang w:val="nl-NL"/>
+        </w:rPr>
+        <w:t>nog niet ethi</w:t>
+      </w:r>
+      <w:r>
+        <w:rPr>
+          <w:rFonts w:ascii="Courier New" w:hAnsi="Courier New" w:cs="Courier New"/>
+          <w:lang w:val="nl-NL"/>
+        </w:rPr>
+        <w:t>ek of moreel gesproken worden</w:t>
+      </w:r>
+      <w:r>
+        <w:rPr>
+          <w:rFonts w:ascii="Courier New" w:hAnsi="Courier New" w:cs="Courier New"/>
+          <w:lang w:val="nl-NL"/>
+        </w:rPr>
+        <w:t xml:space="preserve">. </w:t>
+      </w:r>
+      <w:r>
+        <w:rPr>
+          <w:rFonts w:ascii="Courier New" w:hAnsi="Courier New" w:cs="Courier New"/>
+          <w:lang w:val="nl-NL"/>
+        </w:rPr>
+        <w:t>D</w:t>
+      </w:r>
+      <w:r>
+        <w:rPr>
+          <w:rFonts w:ascii="Courier New" w:hAnsi="Courier New" w:cs="Courier New"/>
+          <w:lang w:val="nl-NL"/>
+        </w:rPr>
+        <w:t>at</w:t>
+      </w:r>
+      <w:r>
+        <w:rPr>
+          <w:rFonts w:ascii="Courier New" w:hAnsi="Courier New" w:cs="Courier New"/>
+          <w:lang w:val="nl-NL"/>
+        </w:rPr>
+        <w:t xml:space="preserve"> gedrag </w:t>
+      </w:r>
+      <w:r>
+        <w:rPr>
+          <w:rFonts w:ascii="Courier New" w:hAnsi="Courier New" w:cs="Courier New"/>
+          <w:lang w:val="nl-NL"/>
+        </w:rPr>
+        <w:t xml:space="preserve">wordt wel </w:t>
+      </w:r>
+      <w:r>
+        <w:rPr>
+          <w:rFonts w:ascii="Courier New" w:hAnsi="Courier New" w:cs="Courier New"/>
+          <w:lang w:val="nl-NL"/>
+        </w:rPr>
+        <w:t>rationeler</w:t>
+      </w:r>
+      <w:r>
+        <w:rPr>
+          <w:rFonts w:ascii="Courier New" w:hAnsi="Courier New" w:cs="Courier New"/>
+          <w:lang w:val="nl-NL"/>
+        </w:rPr>
+        <w:t xml:space="preserve">, </w:t>
+      </w:r>
+      <w:r>
+        <w:rPr>
+          <w:rFonts w:ascii="Courier New" w:hAnsi="Courier New" w:cs="Courier New"/>
+          <w:lang w:val="nl-NL"/>
+        </w:rPr>
+        <w:t xml:space="preserve">socialer </w:t>
+      </w:r>
+      <w:r>
+        <w:rPr>
+          <w:rFonts w:ascii="Courier New" w:hAnsi="Courier New" w:cs="Courier New"/>
+          <w:lang w:val="nl-NL"/>
+        </w:rPr>
+        <w:t>en</w:t>
+      </w:r>
+      <w:r>
+        <w:rPr>
+          <w:rFonts w:ascii="Courier New" w:hAnsi="Courier New" w:cs="Courier New"/>
+          <w:lang w:val="nl-NL"/>
+        </w:rPr>
+        <w:t xml:space="preserve"> </w:t>
+      </w:r>
+      <w:r>
+        <w:rPr>
+          <w:rFonts w:ascii="Courier New" w:hAnsi="Courier New" w:cs="Courier New"/>
+          <w:lang w:val="nl-NL"/>
+        </w:rPr>
+        <w:t>bewuster en</w:t>
+      </w:r>
+      <w:r>
+        <w:rPr>
+          <w:rFonts w:ascii="Courier New" w:hAnsi="Courier New" w:cs="Courier New"/>
+          <w:lang w:val="nl-NL"/>
+        </w:rPr>
+        <w:t xml:space="preserve"> zorgt ervoor dat er</w:t>
+      </w:r>
+      <w:r>
+        <w:rPr>
+          <w:rFonts w:ascii="Courier New" w:hAnsi="Courier New" w:cs="Courier New"/>
+          <w:lang w:val="nl-NL"/>
+        </w:rPr>
+        <w:t xml:space="preserve"> vrede, welvaart en relaties tussen leden</w:t>
+      </w:r>
+      <w:r>
+        <w:rPr>
+          <w:rFonts w:ascii="Courier New" w:hAnsi="Courier New" w:cs="Courier New"/>
+          <w:lang w:val="nl-NL"/>
+        </w:rPr>
+        <w:t xml:space="preserve"> komt</w:t>
+      </w:r>
+      <w:r>
+        <w:rPr>
+          <w:rFonts w:ascii="Courier New" w:hAnsi="Courier New" w:cs="Courier New"/>
+          <w:lang w:val="nl-NL"/>
+        </w:rPr>
+        <w:t>. Zo ontstaat er op het tweede niveau een</w:t>
+      </w:r>
+      <w:r>
+        <w:rPr>
+          <w:rFonts w:ascii="Courier New" w:hAnsi="Courier New" w:cs="Courier New"/>
+          <w:lang w:val="nl-NL"/>
+        </w:rPr>
+        <w:t xml:space="preserve"> groepsmoraliteit</w:t>
+      </w:r>
+      <w:r>
+        <w:rPr>
+          <w:rFonts w:ascii="Courier New" w:hAnsi="Courier New" w:cs="Courier New"/>
+          <w:lang w:val="nl-NL"/>
+        </w:rPr>
+        <w:t xml:space="preserve"> of </w:t>
+      </w:r>
+      <w:r>
+        <w:rPr>
+          <w:rFonts w:ascii="Courier New" w:hAnsi="Courier New" w:cs="Courier New"/>
+          <w:lang w:val="nl-NL"/>
+        </w:rPr>
+        <w:t>geijkte moraliteit d</w:t>
+      </w:r>
+      <w:r>
+        <w:rPr>
+          <w:rFonts w:ascii="Courier New" w:hAnsi="Courier New" w:cs="Courier New"/>
+          <w:lang w:val="nl-NL"/>
+        </w:rPr>
+        <w:t>ie</w:t>
+      </w:r>
+      <w:r>
+        <w:rPr>
+          <w:rFonts w:ascii="Courier New" w:hAnsi="Courier New" w:cs="Courier New"/>
+          <w:lang w:val="nl-NL"/>
+        </w:rPr>
+        <w:t xml:space="preserve"> betekenis </w:t>
+      </w:r>
+      <w:r>
+        <w:rPr>
+          <w:rFonts w:ascii="Courier New" w:hAnsi="Courier New" w:cs="Courier New"/>
+          <w:lang w:val="nl-NL"/>
+        </w:rPr>
+        <w:t xml:space="preserve">en </w:t>
+      </w:r>
+      <w:r>
+        <w:rPr>
+          <w:rFonts w:ascii="Courier New" w:hAnsi="Courier New" w:cs="Courier New"/>
+          <w:lang w:val="nl-NL"/>
+        </w:rPr>
+        <w:t xml:space="preserve">autoriteit </w:t>
+      </w:r>
+      <w:r>
+        <w:rPr>
+          <w:rFonts w:ascii="Courier New" w:hAnsi="Courier New" w:cs="Courier New"/>
+          <w:lang w:val="nl-NL"/>
+        </w:rPr>
+        <w:t xml:space="preserve">heeft </w:t>
+      </w:r>
+      <w:r>
+        <w:rPr>
+          <w:rFonts w:ascii="Courier New" w:hAnsi="Courier New" w:cs="Courier New"/>
+          <w:lang w:val="nl-NL"/>
+        </w:rPr>
+        <w:t xml:space="preserve">en </w:t>
+      </w:r>
+      <w:r>
+        <w:rPr>
+          <w:rFonts w:ascii="Courier New" w:hAnsi="Courier New" w:cs="Courier New"/>
+          <w:lang w:val="nl-NL"/>
+        </w:rPr>
+        <w:t xml:space="preserve">waarbinnen </w:t>
+      </w:r>
+      <w:r>
+        <w:rPr>
+          <w:rFonts w:ascii="Courier New" w:hAnsi="Courier New" w:cs="Courier New"/>
+          <w:lang w:val="nl-NL"/>
+        </w:rPr>
+        <w:t xml:space="preserve">gewoonten van generatie op generatie worden overgedragen. </w:t>
+      </w:r>
+      <w:r>
+        <w:rPr>
+          <w:rFonts w:ascii="Courier New" w:hAnsi="Courier New" w:cs="Courier New"/>
+          <w:lang w:val="nl-NL"/>
+        </w:rPr>
+        <w:t>Als anker en sleeptouw vormt en versterkt het de gewoonten. Binnen de</w:t>
+      </w:r>
+      <w:r>
+        <w:rPr>
+          <w:rFonts w:ascii="Courier New" w:hAnsi="Courier New" w:cs="Courier New"/>
+          <w:lang w:val="nl-NL"/>
+        </w:rPr>
+        <w:t xml:space="preserve"> geijkte moraliteit</w:t>
+      </w:r>
+      <w:r>
+        <w:rPr>
+          <w:rFonts w:ascii="Courier New" w:hAnsi="Courier New" w:cs="Courier New"/>
+          <w:lang w:val="nl-NL"/>
+        </w:rPr>
+        <w:t xml:space="preserve"> ontwikkelen de leden een sterk en stabiel karakter</w:t>
+      </w:r>
+      <w:r>
+        <w:rPr>
+          <w:rFonts w:ascii="Courier New" w:hAnsi="Courier New" w:cs="Courier New"/>
+          <w:lang w:val="nl-NL"/>
+        </w:rPr>
+        <w:t xml:space="preserve"> </w:t>
+      </w:r>
+      <w:r>
+        <w:rPr>
+          <w:rFonts w:ascii="Courier New" w:hAnsi="Courier New" w:cs="Courier New"/>
+          <w:lang w:val="nl-NL"/>
+        </w:rPr>
+        <w:t>omdat ze ge</w:t>
+      </w:r>
+      <w:r>
+        <w:rPr>
+          <w:rFonts w:ascii="Courier New" w:hAnsi="Courier New" w:cs="Courier New"/>
+          <w:lang w:val="nl-NL"/>
+        </w:rPr>
+        <w:t>train</w:t>
+      </w:r>
+      <w:r>
+        <w:rPr>
+          <w:rFonts w:ascii="Courier New" w:hAnsi="Courier New" w:cs="Courier New"/>
+          <w:lang w:val="nl-NL"/>
+        </w:rPr>
+        <w:t>d</w:t>
+      </w:r>
+      <w:r>
+        <w:rPr>
+          <w:rFonts w:ascii="Courier New" w:hAnsi="Courier New" w:cs="Courier New"/>
+          <w:lang w:val="nl-NL"/>
+        </w:rPr>
+        <w:t xml:space="preserve"> </w:t>
+      </w:r>
+      <w:r>
+        <w:rPr>
+          <w:rFonts w:ascii="Courier New" w:hAnsi="Courier New" w:cs="Courier New"/>
+          <w:lang w:val="nl-NL"/>
+        </w:rPr>
+        <w:t>worden om op een bepaalde manier te handelen</w:t>
+      </w:r>
+      <w:r>
+        <w:rPr>
+          <w:rFonts w:ascii="Courier New" w:hAnsi="Courier New" w:cs="Courier New"/>
+          <w:lang w:val="nl-NL"/>
+        </w:rPr>
+        <w:t xml:space="preserve"> e</w:t>
+      </w:r>
+      <w:r>
+        <w:rPr>
+          <w:rFonts w:ascii="Courier New" w:hAnsi="Courier New" w:cs="Courier New"/>
+          <w:lang w:val="nl-NL"/>
+        </w:rPr>
+        <w:t xml:space="preserve">n door de opbouw van die samenlevingen wordt dat gedrag </w:t>
+      </w:r>
+      <w:r>
+        <w:rPr>
+          <w:rFonts w:ascii="Courier New" w:hAnsi="Courier New" w:cs="Courier New"/>
+          <w:lang w:val="nl-NL"/>
+        </w:rPr>
+        <w:t xml:space="preserve">in de hand gehouden. Maar de vrijheid is beperkt en dat is de zwakte van de geijkte moraliteit. </w:t>
+      </w:r>
+      <w:r>
+        <w:rPr>
+          <w:rFonts w:ascii="Courier New" w:hAnsi="Courier New" w:cs="Courier New"/>
+          <w:lang w:val="nl-NL"/>
+        </w:rPr>
+        <w:t>De</w:t>
+      </w:r>
+      <w:r>
+        <w:rPr>
+          <w:rFonts w:ascii="Courier New" w:hAnsi="Courier New" w:cs="Courier New"/>
+          <w:lang w:val="nl-NL"/>
+        </w:rPr>
+        <w:t xml:space="preserve"> gewoonte </w:t>
+      </w:r>
+      <w:r>
+        <w:rPr>
+          <w:rFonts w:ascii="Courier New" w:hAnsi="Courier New" w:cs="Courier New"/>
+          <w:lang w:val="nl-NL"/>
+        </w:rPr>
+        <w:t>maakt plaats voor een sterker</w:t>
+      </w:r>
+      <w:r>
+        <w:rPr>
+          <w:rFonts w:ascii="Courier New" w:hAnsi="Courier New" w:cs="Courier New"/>
+          <w:lang w:val="nl-NL"/>
+        </w:rPr>
+        <w:t xml:space="preserve"> bewustzijn</w:t>
+      </w:r>
+      <w:r>
+        <w:rPr>
+          <w:rFonts w:ascii="Courier New" w:hAnsi="Courier New" w:cs="Courier New"/>
+          <w:lang w:val="nl-NL"/>
+        </w:rPr>
+        <w:t xml:space="preserve"> wanneer uit</w:t>
+      </w:r>
+      <w:r>
+        <w:rPr>
+          <w:rFonts w:ascii="Courier New" w:hAnsi="Courier New" w:cs="Courier New"/>
+          <w:lang w:val="nl-NL"/>
+        </w:rPr>
+        <w:t xml:space="preserve"> de groepsmoraliteit er een persoonlijke moraliteit en uit de geijkte moraliteit </w:t>
+      </w:r>
+      <w:r>
+        <w:rPr>
+          <w:rFonts w:ascii="Courier New" w:hAnsi="Courier New" w:cs="Courier New"/>
+          <w:lang w:val="nl-NL"/>
+        </w:rPr>
+        <w:t xml:space="preserve">er </w:t>
+      </w:r>
+      <w:r>
+        <w:rPr>
+          <w:rFonts w:ascii="Courier New" w:hAnsi="Courier New" w:cs="Courier New"/>
+          <w:lang w:val="nl-NL"/>
+        </w:rPr>
+        <w:t>een reflectieve moraliteit</w:t>
+      </w:r>
+      <w:r>
+        <w:rPr>
+          <w:rFonts w:ascii="Courier New" w:hAnsi="Courier New" w:cs="Courier New"/>
+          <w:lang w:val="nl-NL"/>
+        </w:rPr>
+        <w:t xml:space="preserve"> ontstaat. Dat proces komt voort uit onder andere de </w:t>
+      </w:r>
+      <w:r>
+        <w:rPr>
+          <w:rFonts w:ascii="Courier New" w:hAnsi="Courier New" w:cs="Courier New"/>
+          <w:lang w:val="nl-NL"/>
+        </w:rPr>
+        <w:t>J</w:t>
+      </w:r>
+      <w:r>
+        <w:rPr>
+          <w:rFonts w:ascii="Courier New" w:hAnsi="Courier New" w:cs="Courier New"/>
+          <w:lang w:val="nl-NL"/>
+        </w:rPr>
+        <w:t xml:space="preserve">oodse geschiedenis, de </w:t>
+      </w:r>
+      <w:r>
+        <w:rPr>
+          <w:rFonts w:ascii="Courier New" w:hAnsi="Courier New" w:cs="Courier New"/>
+          <w:lang w:val="nl-NL"/>
+        </w:rPr>
+        <w:t>Griekse</w:t>
+      </w:r>
+      <w:r>
+        <w:rPr>
+          <w:rFonts w:ascii="Courier New" w:hAnsi="Courier New" w:cs="Courier New"/>
+          <w:lang w:val="nl-NL"/>
+        </w:rPr>
+        <w:t xml:space="preserve"> geschiedenis, de </w:t>
+      </w:r>
+      <w:r>
+        <w:rPr>
+          <w:rFonts w:ascii="Courier New" w:hAnsi="Courier New" w:cs="Courier New"/>
+          <w:lang w:val="nl-NL"/>
+        </w:rPr>
+        <w:t>R</w:t>
+      </w:r>
+      <w:r>
+        <w:rPr>
+          <w:rFonts w:ascii="Courier New" w:hAnsi="Courier New" w:cs="Courier New"/>
+          <w:lang w:val="nl-NL"/>
+        </w:rPr>
+        <w:t xml:space="preserve">omeinse geschiedenis </w:t>
+      </w:r>
+      <w:r>
+        <w:rPr>
+          <w:rFonts w:ascii="Courier New" w:hAnsi="Courier New" w:cs="Courier New"/>
+          <w:lang w:val="nl-NL"/>
+        </w:rPr>
+        <w:t xml:space="preserve">(dat aan dit </w:t>
+      </w:r>
+      <w:r>
+        <w:rPr>
+          <w:rFonts w:ascii="Courier New" w:hAnsi="Courier New" w:cs="Courier New"/>
+          <w:lang w:val="nl-NL"/>
+        </w:rPr>
+        <w:lastRenderedPageBreak/>
+        <w:t xml:space="preserve">deel is toegevoegd), Middeleeuwse periode, de Renaissance, de Verlichting en de Revoluties die, via het egoïstische systeem van Hobbes, het Morele gevoel van </w:t>
+      </w:r>
+      <w:proofErr w:type="spellStart"/>
+      <w:r>
+        <w:rPr>
+          <w:rFonts w:ascii="Courier New" w:hAnsi="Courier New" w:cs="Courier New"/>
+          <w:lang w:val="nl-NL"/>
+        </w:rPr>
+        <w:t>oa</w:t>
+      </w:r>
+      <w:proofErr w:type="spellEnd"/>
+      <w:r>
+        <w:rPr>
+          <w:rFonts w:ascii="Courier New" w:hAnsi="Courier New" w:cs="Courier New"/>
+          <w:lang w:val="nl-NL"/>
+        </w:rPr>
+        <w:t xml:space="preserve"> Hume en Smith, de </w:t>
+      </w:r>
+      <w:proofErr w:type="spellStart"/>
+      <w:r>
+        <w:rPr>
+          <w:rFonts w:ascii="Courier New" w:hAnsi="Courier New" w:cs="Courier New"/>
+          <w:lang w:val="nl-NL"/>
+        </w:rPr>
+        <w:t>Kantiaanse</w:t>
+      </w:r>
+      <w:proofErr w:type="spellEnd"/>
+      <w:r>
+        <w:rPr>
+          <w:rFonts w:ascii="Courier New" w:hAnsi="Courier New" w:cs="Courier New"/>
+          <w:lang w:val="nl-NL"/>
+        </w:rPr>
+        <w:t xml:space="preserve"> theorie en het Utilitarisme van </w:t>
+      </w:r>
+      <w:proofErr w:type="spellStart"/>
+      <w:r>
+        <w:rPr>
+          <w:rFonts w:ascii="Courier New" w:hAnsi="Courier New" w:cs="Courier New"/>
+          <w:lang w:val="nl-NL"/>
+        </w:rPr>
+        <w:t>Bentham</w:t>
+      </w:r>
+      <w:proofErr w:type="spellEnd"/>
+      <w:r>
+        <w:rPr>
+          <w:rFonts w:ascii="Courier New" w:hAnsi="Courier New" w:cs="Courier New"/>
+          <w:lang w:val="nl-NL"/>
+        </w:rPr>
+        <w:t xml:space="preserve"> en Mill, aan het moderne morele bewustzijn hebben bijgedragen.</w:t>
+      </w:r>
+      <w:r>
+        <w:t xml:space="preserve"> </w:t>
+      </w:r>
+      <w:r>
+        <w:t xml:space="preserve"> “</w:t>
+      </w:r>
+      <w:r>
+        <w:rPr>
+          <w:rFonts w:ascii="Courier New" w:hAnsi="Courier New" w:cs="Courier New"/>
+          <w:lang w:val="nl-NL"/>
+        </w:rPr>
+        <w:t>Net zoals Plato en Aristoteles de maat, orde en</w:t>
+      </w:r>
+      <w:r>
+        <w:rPr>
+          <w:rFonts w:ascii="Courier New" w:hAnsi="Courier New" w:cs="Courier New"/>
+          <w:lang w:val="nl-NL"/>
+        </w:rPr>
+        <w:t xml:space="preserve"> </w:t>
+      </w:r>
+      <w:r>
+        <w:rPr>
+          <w:rFonts w:ascii="Courier New" w:hAnsi="Courier New" w:cs="Courier New"/>
+          <w:lang w:val="nl-NL"/>
+        </w:rPr>
+        <w:t>gemeenschapszin van een aristocratische Griekse samenleving interpreteerden, zoals de wet van de</w:t>
+      </w:r>
+      <w:r>
+        <w:rPr>
+          <w:rFonts w:ascii="Courier New" w:hAnsi="Courier New" w:cs="Courier New"/>
+          <w:lang w:val="nl-NL"/>
+        </w:rPr>
+        <w:t xml:space="preserve"> </w:t>
+      </w:r>
+      <w:r>
+        <w:rPr>
+          <w:rFonts w:ascii="Courier New" w:hAnsi="Courier New" w:cs="Courier New"/>
+          <w:lang w:val="nl-NL"/>
+        </w:rPr>
+        <w:t>natuur de onderliggende geest van het keizerlijke Rome interpreteerde, zoals de</w:t>
+      </w:r>
+      <w:r>
+        <w:rPr>
+          <w:rFonts w:ascii="Courier New" w:hAnsi="Courier New" w:cs="Courier New"/>
+          <w:lang w:val="nl-NL"/>
+        </w:rPr>
+        <w:t xml:space="preserve"> </w:t>
+      </w:r>
+      <w:r>
+        <w:rPr>
+          <w:rFonts w:ascii="Courier New" w:hAnsi="Courier New" w:cs="Courier New"/>
+          <w:lang w:val="nl-NL"/>
+        </w:rPr>
+        <w:t>kerk van de Middeleeuwen het leven vertolkte van een tijdperk dat boog voor</w:t>
+      </w:r>
+      <w:r>
+        <w:rPr>
+          <w:rFonts w:ascii="Courier New" w:hAnsi="Courier New" w:cs="Courier New"/>
+          <w:lang w:val="nl-NL"/>
+        </w:rPr>
+        <w:t xml:space="preserve"> </w:t>
+      </w:r>
+      <w:r>
+        <w:rPr>
+          <w:rFonts w:ascii="Courier New" w:hAnsi="Courier New" w:cs="Courier New"/>
+          <w:lang w:val="nl-NL"/>
+        </w:rPr>
+        <w:t>van een goddelijke wet en de waarden van een andere wereld vereerde, zo interpreteerden deze vier systemen de geest van de</w:t>
+      </w:r>
+      <w:r>
+        <w:rPr>
+          <w:rFonts w:ascii="Courier New" w:hAnsi="Courier New" w:cs="Courier New"/>
+          <w:lang w:val="nl-NL"/>
+        </w:rPr>
+        <w:t xml:space="preserve"> </w:t>
+      </w:r>
+      <w:r>
+        <w:rPr>
+          <w:rFonts w:ascii="Courier New" w:hAnsi="Courier New" w:cs="Courier New"/>
+          <w:lang w:val="nl-NL"/>
+        </w:rPr>
+        <w:t>moderne wereld, op zoek naar vrijheid om zijn eigen leven te leiden door middel van nieuwe</w:t>
+      </w:r>
+      <w:r>
+        <w:rPr>
+          <w:rFonts w:ascii="Courier New" w:hAnsi="Courier New" w:cs="Courier New"/>
+          <w:lang w:val="nl-NL"/>
+        </w:rPr>
+        <w:t xml:space="preserve"> </w:t>
+      </w:r>
+      <w:r>
+        <w:rPr>
+          <w:rFonts w:ascii="Courier New" w:hAnsi="Courier New" w:cs="Courier New"/>
+          <w:lang w:val="nl-NL"/>
+        </w:rPr>
+        <w:t>vormen van expressie, maar toch de noodzaak en het belang erkennend</w:t>
+      </w:r>
+      <w:r>
+        <w:rPr>
+          <w:rFonts w:ascii="Courier New" w:hAnsi="Courier New" w:cs="Courier New"/>
+          <w:lang w:val="nl-NL"/>
+        </w:rPr>
+        <w:t xml:space="preserve"> </w:t>
+      </w:r>
+      <w:r>
+        <w:rPr>
+          <w:rFonts w:ascii="Courier New" w:hAnsi="Courier New" w:cs="Courier New"/>
+          <w:lang w:val="nl-NL"/>
+        </w:rPr>
+        <w:t>en belang van het sturen van haar ontwikkeling, van het onderzoeken van haar leven</w:t>
+      </w:r>
+      <w:r>
+        <w:rPr>
+          <w:rFonts w:ascii="Courier New" w:hAnsi="Courier New" w:cs="Courier New"/>
+          <w:lang w:val="nl-NL"/>
+        </w:rPr>
+        <w:t>” (p. 157)</w:t>
+      </w:r>
+      <w:r>
+        <w:rPr>
+          <w:rFonts w:ascii="Courier New" w:hAnsi="Courier New" w:cs="Courier New"/>
+          <w:lang w:val="nl-NL"/>
+        </w:rPr>
+        <w:t>.</w:t>
       </w:r>
     </w:p>
     <w:p>
       <w:pPr>
         <w:spacing w:line="360" w:lineRule="auto"/>
+        <w:ind w:firstLine="720"/>
         <w:rPr>
           <w:rFonts w:ascii="Courier New" w:hAnsi="Courier New" w:cs="Courier New"/>
           <w:lang w:val="nl-NL"/>
@@ -131,12 +1442,102 @@
           <w:rFonts w:ascii="Courier New" w:hAnsi="Courier New" w:cs="Courier New"/>
           <w:lang w:val="nl-NL"/>
         </w:rPr>
-        <w:t>Deel 2 theorie; het goede, het recht en de deugd; oordelen en het morele zelf</w:t>
+        <w:t xml:space="preserve">Deel 2 gaat over de theorie van het morele leven. Eerst presenteert </w:t>
+      </w:r>
+      <w:proofErr w:type="spellStart"/>
+      <w:r>
+        <w:rPr>
+          <w:rFonts w:ascii="Courier New" w:hAnsi="Courier New" w:cs="Courier New"/>
+          <w:lang w:val="nl-NL"/>
+        </w:rPr>
+        <w:t>Dewey</w:t>
+      </w:r>
+      <w:proofErr w:type="spellEnd"/>
+      <w:r>
+        <w:rPr>
+          <w:rFonts w:ascii="Courier New" w:hAnsi="Courier New" w:cs="Courier New"/>
+          <w:lang w:val="nl-NL"/>
+        </w:rPr>
+        <w:t xml:space="preserve"> de ervan. De scheiding is niet heel duidelijk te trekken tussen geijkte en reflectieve moraliteit. Duidelijk is wel dat er twijfels en conflicten ontstaan over wat goed en fout is en dat we hierover meer gaan nadenken. Niet alles is meer in regels en standaarden te vatten die uiteindelijk in doctrines overgaan en dat moeten we ook niet meer willen. Veel beter is het eigen maken van methodes en principes waarmee we onze oordelen definiëren en testen</w:t>
+      </w:r>
+      <w:r>
+        <w:rPr>
+          <w:rFonts w:ascii="Courier New" w:hAnsi="Courier New" w:cs="Courier New"/>
+          <w:lang w:val="nl-NL"/>
+        </w:rPr>
+        <w:t>. Het gaat om morele ontwikkeling, dat we ons via onderwijs en training van anderen dat zorgt voor een meer gevormd en stabiel karakter en er bewuster van is dat de handelingen met elkaar te maken hebben en het gedrag meer een geheel vormt. In dit deel gaat hij ook in op de grote veranderingen in de wereld waardoor de behoefte aan reflectieve moraliteit is toegenomen en aan een werkende morele theorie.</w:t>
+      </w:r>
+      <w:r>
+        <w:rPr>
+          <w:rFonts w:ascii="Courier New" w:hAnsi="Courier New" w:cs="Courier New"/>
+          <w:lang w:val="nl-NL"/>
+        </w:rPr>
+        <w:t xml:space="preserve"> </w:t>
+      </w:r>
+      <w:r>
+        <w:rPr>
+          <w:rFonts w:ascii="Courier New" w:hAnsi="Courier New" w:cs="Courier New"/>
+          <w:lang w:val="nl-NL"/>
+        </w:rPr>
+        <w:t>Daarin staan we niet met lege handen.</w:t>
+      </w:r>
+      <w:r>
+        <w:rPr>
+          <w:rFonts w:ascii="Courier New" w:hAnsi="Courier New" w:cs="Courier New"/>
+          <w:lang w:val="nl-NL"/>
+        </w:rPr>
+        <w:t xml:space="preserve"> Nieuwe gegevens hebben we nodig en </w:t>
+      </w:r>
+      <w:r>
+        <w:rPr>
+          <w:rFonts w:ascii="Courier New" w:hAnsi="Courier New" w:cs="Courier New"/>
+          <w:lang w:val="nl-NL"/>
+        </w:rPr>
+        <w:lastRenderedPageBreak/>
+        <w:t>intelligente hypothesen. Wetenschappen, met z’n feiten en ideeën, bieden ons die. Veel vinden we ook terug in rechtelijke geschiedenis met z’n wetten, juridische beslissingen en wetgevende activiteiten. En er zijn theoretische methodes ontwikkeld die ons kunnen helpen.</w:t>
+      </w:r>
+      <w:r>
+        <w:rPr>
+          <w:rFonts w:ascii="Courier New" w:hAnsi="Courier New" w:cs="Courier New"/>
+          <w:lang w:val="nl-NL"/>
+        </w:rPr>
+        <w:t xml:space="preserve"> Vervolgens introduceert hij zijn classificatie van morele theorieën die in te delen zijn naar resultaat (doelen) en het Goede als dat resultaat; </w:t>
+      </w:r>
+      <w:proofErr w:type="gramStart"/>
+      <w:r>
+        <w:rPr>
+          <w:rFonts w:ascii="Courier New" w:hAnsi="Courier New" w:cs="Courier New"/>
+          <w:lang w:val="nl-NL"/>
+        </w:rPr>
+        <w:t>wet</w:t>
+      </w:r>
+      <w:proofErr w:type="gramEnd"/>
+      <w:r>
+        <w:rPr>
+          <w:rFonts w:ascii="Courier New" w:hAnsi="Courier New" w:cs="Courier New"/>
+          <w:lang w:val="nl-NL"/>
+        </w:rPr>
+        <w:t xml:space="preserve"> en regelgeving waarbij het gaat om Plicht en Recht, goed-/afkeuring en lof/verwijt waarbij het gaat om (On)Deugd. Hij gaat dan uitgebreid in op deze drie morele theorieën van het Goede, het Recht en de Deugd</w:t>
+      </w:r>
+      <w:r>
+        <w:rPr>
+          <w:rFonts w:ascii="Courier New" w:hAnsi="Courier New" w:cs="Courier New"/>
+          <w:lang w:val="nl-NL"/>
+        </w:rPr>
+        <w:t>, want g</w:t>
+      </w:r>
+      <w:r>
+        <w:rPr>
+          <w:rFonts w:ascii="Courier New" w:hAnsi="Courier New" w:cs="Courier New"/>
+          <w:lang w:val="nl-NL"/>
+        </w:rPr>
+        <w:t>edrag is zo complex dat het niet tot een enkelvoudig principe is te reduceren.</w:t>
       </w:r>
     </w:p>
     <w:p>
       <w:pPr>
         <w:spacing w:line="360" w:lineRule="auto"/>
+        <w:ind w:firstLine="720"/>
         <w:rPr>
           <w:rFonts w:ascii="Courier New" w:hAnsi="Courier New" w:cs="Courier New"/>
           <w:lang w:val="nl-NL"/>
@@ -147,7 +1548,536 @@
           <w:rFonts w:ascii="Courier New" w:hAnsi="Courier New" w:cs="Courier New"/>
           <w:lang w:val="nl-NL"/>
         </w:rPr>
-        <w:t>Deel 3 Morele en sociale problemen; moraal en politieke orde; economische vraagstukken; de familie</w:t>
+        <w:t xml:space="preserve">Het </w:t>
+      </w:r>
+      <w:r>
+        <w:rPr>
+          <w:rFonts w:ascii="Courier New" w:hAnsi="Courier New" w:cs="Courier New"/>
+          <w:lang w:val="nl-NL"/>
+        </w:rPr>
+        <w:t xml:space="preserve">doel waar mensen voor zouden moeten leven is geen probleem binnen de geijkte moraliteit want die worden door de traditie gedefinieerd. Reflectieve moraliteit kan niet zonder dat doel stellen. Gewoonten en impulsen hebben consequenties en over een deel ervan is na te denken. Ook over de langere termijn kan dat zonder het helemaal te overzien. Daar is een theorie van het Goede voor nodig die niet alleen bevredigt wat we zelf willen maar </w:t>
+      </w:r>
+      <w:r>
+        <w:rPr>
+          <w:rFonts w:ascii="Courier New" w:hAnsi="Courier New" w:cs="Courier New"/>
+          <w:lang w:val="nl-NL"/>
+        </w:rPr>
+        <w:t xml:space="preserve">door het denken getransformeerd wordt naar </w:t>
+      </w:r>
+      <w:r>
+        <w:rPr>
+          <w:rFonts w:ascii="Courier New" w:hAnsi="Courier New" w:cs="Courier New"/>
+          <w:lang w:val="nl-NL"/>
+        </w:rPr>
+        <w:t>iets onpartijdigs, doordachts, inclusiefs en duurzaams.</w:t>
+      </w:r>
+      <w:r>
+        <w:rPr>
+          <w:rFonts w:ascii="Courier New" w:hAnsi="Courier New" w:cs="Courier New"/>
+          <w:lang w:val="nl-NL"/>
+        </w:rPr>
+        <w:t xml:space="preserve"> Dat zit </w:t>
+      </w:r>
+      <w:r>
+        <w:rPr>
+          <w:rFonts w:ascii="Courier New" w:hAnsi="Courier New" w:cs="Courier New"/>
+          <w:lang w:val="nl-NL"/>
+        </w:rPr>
+        <w:t xml:space="preserve">bv. </w:t>
+      </w:r>
+      <w:r>
+        <w:rPr>
+          <w:rFonts w:ascii="Courier New" w:hAnsi="Courier New" w:cs="Courier New"/>
+          <w:lang w:val="nl-NL"/>
+        </w:rPr>
+        <w:t>in de theorie van de utilitaristen (</w:t>
+      </w:r>
+      <w:proofErr w:type="spellStart"/>
+      <w:r>
+        <w:rPr>
+          <w:rFonts w:ascii="Courier New" w:hAnsi="Courier New" w:cs="Courier New"/>
+          <w:lang w:val="nl-NL"/>
+        </w:rPr>
+        <w:t>Bentham</w:t>
+      </w:r>
+      <w:proofErr w:type="spellEnd"/>
+      <w:r>
+        <w:rPr>
+          <w:rFonts w:ascii="Courier New" w:hAnsi="Courier New" w:cs="Courier New"/>
+          <w:lang w:val="nl-NL"/>
+        </w:rPr>
+        <w:t xml:space="preserve">, Mill) die het Plezier als het Goede en het Doel definiëren. Plezier en gelukt wordt hier niet als iets afzonderlijks gezien maar als onderdeel van het zelf dat we steeds actief meenemen naar situaties waarmee we worden geconfronteerd en de situaties interpreteren. </w:t>
+      </w:r>
+      <w:r>
+        <w:rPr>
+          <w:rFonts w:ascii="Courier New" w:hAnsi="Courier New" w:cs="Courier New"/>
+          <w:lang w:val="nl-NL"/>
+        </w:rPr>
+        <w:t xml:space="preserve">Hij geeft ook andere voorbeelden </w:t>
+      </w:r>
+      <w:r>
+        <w:rPr>
+          <w:rFonts w:ascii="Courier New" w:hAnsi="Courier New" w:cs="Courier New"/>
+          <w:lang w:val="nl-NL"/>
+        </w:rPr>
+        <w:t>waarin geïsoleerde, onmiddellijke en intense wensen getransformeerd worden door</w:t>
+      </w:r>
+      <w:r>
+        <w:rPr>
+          <w:rFonts w:ascii="Courier New" w:hAnsi="Courier New" w:cs="Courier New"/>
+          <w:lang w:val="nl-NL"/>
+        </w:rPr>
+        <w:t xml:space="preserve"> deze morele doelgerichte theorie</w:t>
+      </w:r>
+      <w:r>
+        <w:rPr>
+          <w:rFonts w:ascii="Courier New" w:hAnsi="Courier New" w:cs="Courier New"/>
+          <w:lang w:val="nl-NL"/>
+        </w:rPr>
+        <w:t xml:space="preserve"> en daarmee in een meer consistent en harmonieus geheel</w:t>
+      </w:r>
+      <w:r>
+        <w:rPr>
+          <w:rFonts w:ascii="Courier New" w:hAnsi="Courier New" w:cs="Courier New"/>
+          <w:lang w:val="nl-NL"/>
+        </w:rPr>
+        <w:t xml:space="preserve">. </w:t>
+      </w:r>
+      <w:r>
+        <w:rPr>
+          <w:rFonts w:ascii="Courier New" w:hAnsi="Courier New" w:cs="Courier New"/>
+          <w:lang w:val="nl-NL"/>
+        </w:rPr>
+        <w:t>Er zijn sociale voorwaarden nodig die deze ideële waarden (</w:t>
+      </w:r>
+      <w:proofErr w:type="spellStart"/>
+      <w:r>
+        <w:rPr>
+          <w:rFonts w:ascii="Courier New" w:hAnsi="Courier New" w:cs="Courier New"/>
+          <w:lang w:val="nl-NL"/>
+        </w:rPr>
+        <w:t>ipv</w:t>
+      </w:r>
+      <w:proofErr w:type="spellEnd"/>
+      <w:r>
+        <w:rPr>
+          <w:rFonts w:ascii="Courier New" w:hAnsi="Courier New" w:cs="Courier New"/>
+          <w:lang w:val="nl-NL"/>
+        </w:rPr>
+        <w:t xml:space="preserve"> materiële waarden) uitstralen waardoor ongeordende impulsen door </w:t>
+      </w:r>
+      <w:r>
+        <w:rPr>
+          <w:rFonts w:ascii="Courier New" w:hAnsi="Courier New" w:cs="Courier New"/>
+          <w:lang w:val="nl-NL"/>
+        </w:rPr>
+        <w:lastRenderedPageBreak/>
+        <w:t>reflectie in toom worden gehouden en worst voorkomen dat we in routine en conventie vervallen.</w:t>
+      </w:r>
+    </w:p>
+    <w:p>
+      <w:pPr>
+        <w:spacing w:line="360" w:lineRule="auto"/>
+        <w:ind w:firstLine="720"/>
+        <w:rPr>
+          <w:rFonts w:ascii="Courier New" w:hAnsi="Courier New" w:cs="Courier New"/>
+          <w:lang w:val="nl-NL"/>
+        </w:rPr>
+      </w:pPr>
+      <w:r>
+        <w:rPr>
+          <w:rFonts w:ascii="Courier New" w:hAnsi="Courier New" w:cs="Courier New"/>
+          <w:lang w:val="nl-NL"/>
+        </w:rPr>
+        <w:t xml:space="preserve">Bij het Goede gaat het uiteindelijk om de bevrediging en wat het ons oplevert. Maar er zijn nog andere factoren in de moraliteit die meespelen. Bij het Recht gaat het om dingen die we moeten doen, die iets van ons vragen, waar we verantwoordelijk voor zijn, die verplichting en autoriteit die mee speelt. Het tweede type morele theorie gaat het Recht, wat in de wet staat en de verplichting die we hebben. Wat iemand doet wordt dan niet zo gedicteerd dat wat een mens wil maar door het recht. Bij Kant komen </w:t>
+      </w:r>
+      <w:r>
+        <w:rPr>
+          <w:rFonts w:ascii="Courier New" w:hAnsi="Courier New" w:cs="Courier New"/>
+          <w:lang w:val="nl-NL"/>
+        </w:rPr>
+        <w:t>de aspecten van rechten en plichten</w:t>
+      </w:r>
+      <w:r>
+        <w:rPr>
+          <w:rFonts w:ascii="Courier New" w:hAnsi="Courier New" w:cs="Courier New"/>
+          <w:lang w:val="nl-NL"/>
+        </w:rPr>
+        <w:t xml:space="preserve"> heel duidelijk tegen</w:t>
+      </w:r>
+      <w:r>
+        <w:rPr>
+          <w:rFonts w:ascii="Courier New" w:hAnsi="Courier New" w:cs="Courier New"/>
+          <w:lang w:val="nl-NL"/>
+        </w:rPr>
+        <w:t xml:space="preserve"> die spelen in de relaties die we hebben in de familie en de instituten van de moderne samenleving</w:t>
+      </w:r>
+      <w:r>
+        <w:rPr>
+          <w:rFonts w:ascii="Courier New" w:hAnsi="Courier New" w:cs="Courier New"/>
+          <w:lang w:val="nl-NL"/>
+        </w:rPr>
+        <w:t>.</w:t>
+      </w:r>
+      <w:r>
+        <w:rPr>
+          <w:rFonts w:ascii="Courier New" w:hAnsi="Courier New" w:cs="Courier New"/>
+          <w:lang w:val="nl-NL"/>
+        </w:rPr>
+        <w:t xml:space="preserve"> Bij Kant staat het zeker niet los van het Goede maar de reflectieve moraliteit vraagt naar rechtvaardigheid van de beslissingen</w:t>
+      </w:r>
+      <w:r>
+        <w:rPr>
+          <w:rFonts w:ascii="Courier New" w:hAnsi="Courier New" w:cs="Courier New"/>
+          <w:lang w:val="nl-NL"/>
+        </w:rPr>
+        <w:t xml:space="preserve"> en lijken los van de wensen en gevoelens van mensen. </w:t>
+      </w:r>
+      <w:r>
+        <w:rPr>
+          <w:rFonts w:ascii="Courier New" w:hAnsi="Courier New" w:cs="Courier New"/>
+          <w:lang w:val="nl-NL"/>
+        </w:rPr>
+        <w:t xml:space="preserve"> Kant legt sterk de nadruk op </w:t>
+      </w:r>
+      <w:r>
+        <w:rPr>
+          <w:rFonts w:ascii="Courier New" w:hAnsi="Courier New" w:cs="Courier New"/>
+          <w:lang w:val="nl-NL"/>
+        </w:rPr>
+        <w:t xml:space="preserve">de rede en de kern van de morele beslissing en distantieert zich van ‘natuurlijke </w:t>
+      </w:r>
+      <w:r>
+        <w:rPr>
+          <w:rFonts w:ascii="Courier New" w:hAnsi="Courier New" w:cs="Courier New"/>
+          <w:lang w:val="nl-NL"/>
+        </w:rPr>
+        <w:t>gevoelens</w:t>
+      </w:r>
+      <w:r>
+        <w:rPr>
+          <w:rFonts w:ascii="Courier New" w:hAnsi="Courier New" w:cs="Courier New"/>
+          <w:lang w:val="nl-NL"/>
+        </w:rPr>
+        <w:t xml:space="preserve">. </w:t>
+      </w:r>
+      <w:proofErr w:type="spellStart"/>
+      <w:r>
+        <w:rPr>
+          <w:rFonts w:ascii="Courier New" w:hAnsi="Courier New" w:cs="Courier New"/>
+          <w:lang w:val="nl-NL"/>
+        </w:rPr>
+        <w:t>Dewey</w:t>
+      </w:r>
+      <w:proofErr w:type="spellEnd"/>
+      <w:r>
+        <w:rPr>
+          <w:rFonts w:ascii="Courier New" w:hAnsi="Courier New" w:cs="Courier New"/>
+          <w:lang w:val="nl-NL"/>
+        </w:rPr>
+        <w:t xml:space="preserve"> wil juist dat we die gevoelens leren kennen en er beter mee kunnen omgaan. </w:t>
+      </w:r>
+      <w:r>
+        <w:rPr>
+          <w:rFonts w:ascii="Courier New" w:hAnsi="Courier New" w:cs="Courier New"/>
+          <w:lang w:val="nl-NL"/>
+        </w:rPr>
+        <w:t xml:space="preserve">In de moderne tijd hebben we wederzijdse plichten naar elkaar en met de innerlijke wet van Kant is er niet voldoende maatschappelijke verandering te weeg te brengen. Bij Kant hebben de morele acties ook iets heel speciaals. </w:t>
+      </w:r>
+      <w:proofErr w:type="spellStart"/>
+      <w:r>
+        <w:rPr>
+          <w:rFonts w:ascii="Courier New" w:hAnsi="Courier New" w:cs="Courier New"/>
+          <w:lang w:val="nl-NL"/>
+        </w:rPr>
+        <w:t>Dewey</w:t>
+      </w:r>
+      <w:proofErr w:type="spellEnd"/>
+      <w:r>
+        <w:rPr>
+          <w:rFonts w:ascii="Courier New" w:hAnsi="Courier New" w:cs="Courier New"/>
+          <w:lang w:val="nl-NL"/>
+        </w:rPr>
+        <w:t xml:space="preserve"> wil ze ‘normaliseren’, morele acties deel </w:t>
+      </w:r>
+      <w:proofErr w:type="spellStart"/>
+      <w:r>
+        <w:rPr>
+          <w:rFonts w:ascii="Courier New" w:hAnsi="Courier New" w:cs="Courier New"/>
+          <w:lang w:val="nl-NL"/>
+        </w:rPr>
+        <w:t>it</w:t>
+      </w:r>
+      <w:proofErr w:type="spellEnd"/>
+      <w:r>
+        <w:rPr>
+          <w:rFonts w:ascii="Courier New" w:hAnsi="Courier New" w:cs="Courier New"/>
+          <w:lang w:val="nl-NL"/>
+        </w:rPr>
+        <w:t xml:space="preserve"> van het dagelijks leven, handelen en denken. Daar, in die dagelijkse situaties met z’n problemen, moeten we er beter mee weten om te gaan. </w:t>
+      </w:r>
+      <w:proofErr w:type="spellStart"/>
+      <w:r>
+        <w:rPr>
+          <w:rFonts w:ascii="Courier New" w:hAnsi="Courier New" w:cs="Courier New"/>
+          <w:lang w:val="nl-NL"/>
+        </w:rPr>
+        <w:t>Dewey</w:t>
+      </w:r>
+      <w:proofErr w:type="spellEnd"/>
+      <w:r>
+        <w:rPr>
+          <w:rFonts w:ascii="Courier New" w:hAnsi="Courier New" w:cs="Courier New"/>
+          <w:lang w:val="nl-NL"/>
+        </w:rPr>
+        <w:t xml:space="preserve"> verwacht meer van de verandering van voorwaarden en nieuwe stabiele relaties in de samenleving waar vanuit plichten en loyaliteiten natuurlijk groeien. </w:t>
+      </w:r>
+      <w:r>
+        <w:rPr>
+          <w:rFonts w:ascii="Courier New" w:hAnsi="Courier New" w:cs="Courier New"/>
+          <w:lang w:val="nl-NL"/>
+        </w:rPr>
+        <w:t xml:space="preserve"> </w:t>
+      </w:r>
+    </w:p>
+    <w:p>
+      <w:pPr>
+        <w:spacing w:line="360" w:lineRule="auto"/>
+        <w:rPr>
+          <w:rFonts w:ascii="Courier New" w:hAnsi="Courier New" w:cs="Courier New"/>
+          <w:lang w:val="nl-NL"/>
+        </w:rPr>
+      </w:pPr>
+      <w:r>
+        <w:rPr>
+          <w:rFonts w:ascii="Courier New" w:hAnsi="Courier New" w:cs="Courier New"/>
+          <w:lang w:val="nl-NL"/>
+        </w:rPr>
+        <w:t xml:space="preserve">Tot slot schrijft </w:t>
+      </w:r>
+      <w:proofErr w:type="spellStart"/>
+      <w:r>
+        <w:rPr>
+          <w:rFonts w:ascii="Courier New" w:hAnsi="Courier New" w:cs="Courier New"/>
+          <w:lang w:val="nl-NL"/>
+        </w:rPr>
+        <w:t>Dewey</w:t>
+      </w:r>
+      <w:proofErr w:type="spellEnd"/>
+      <w:r>
+        <w:rPr>
+          <w:rFonts w:ascii="Courier New" w:hAnsi="Courier New" w:cs="Courier New"/>
+          <w:lang w:val="nl-NL"/>
+        </w:rPr>
+        <w:t xml:space="preserve"> over een derde type morele theorie die van de Deugd, over goed- en afkeuring. </w:t>
+      </w:r>
+      <w:r>
+        <w:rPr>
+          <w:rFonts w:ascii="Courier New" w:hAnsi="Courier New" w:cs="Courier New"/>
+          <w:lang w:val="nl-NL"/>
+        </w:rPr>
+        <w:t>In de conventionele moraliteit ging het vaak om het prijzen en verwijten gebaseerd op wat in een bepaalde tijd gedacht werd en mensen met winden mee konden waaien</w:t>
+      </w:r>
+      <w:r>
+        <w:rPr>
+          <w:rFonts w:ascii="Courier New" w:hAnsi="Courier New" w:cs="Courier New"/>
+          <w:lang w:val="nl-NL"/>
+        </w:rPr>
+        <w:t xml:space="preserve"> en gebaseerd op wat de dominante groep zegt</w:t>
+      </w:r>
+      <w:r>
+        <w:rPr>
+          <w:rFonts w:ascii="Courier New" w:hAnsi="Courier New" w:cs="Courier New"/>
+          <w:lang w:val="nl-NL"/>
+        </w:rPr>
+        <w:t xml:space="preserve">. </w:t>
+      </w:r>
+      <w:r>
+        <w:rPr>
+          <w:rFonts w:ascii="Courier New" w:hAnsi="Courier New" w:cs="Courier New"/>
+          <w:lang w:val="nl-NL"/>
+        </w:rPr>
+        <w:lastRenderedPageBreak/>
+        <w:t xml:space="preserve">Bij reflectieve moraliteit wordt het prijzen en verwijten wel meer op rationele basis gedaan, dat iemand er bewust van is wat hij doet en waarom hij iets doet, dat hij weet wat de resultaten zijn en ook de krachten die er in mee spelen. </w:t>
+      </w:r>
+      <w:r>
+        <w:rPr>
+          <w:rFonts w:ascii="Courier New" w:hAnsi="Courier New" w:cs="Courier New"/>
+          <w:lang w:val="nl-NL"/>
+        </w:rPr>
+        <w:t xml:space="preserve">In de moderne tijd worden de standaarden bekritiseerd. De catalogus van deugden die in de geijkte moraliteit nog zo vaak voor kwamen, werken niet meer in de reflectieve moraliteit. Nu gaat het om de integriteit van het </w:t>
+      </w:r>
+      <w:r>
+        <w:rPr>
+          <w:rFonts w:ascii="Courier New" w:hAnsi="Courier New" w:cs="Courier New"/>
+          <w:lang w:val="nl-NL"/>
+        </w:rPr>
+        <w:t>karakter</w:t>
+      </w:r>
+      <w:r>
+        <w:rPr>
+          <w:rFonts w:ascii="Courier New" w:hAnsi="Courier New" w:cs="Courier New"/>
+          <w:lang w:val="nl-NL"/>
+        </w:rPr>
+        <w:t>, doorzetting en uithoudingsvermogen, rechtvaardigheid of eigenlijk morele wijsheid.</w:t>
+      </w:r>
+      <w:r>
+        <w:rPr>
+          <w:rFonts w:ascii="Courier New" w:hAnsi="Courier New" w:cs="Courier New"/>
+          <w:lang w:val="nl-NL"/>
+        </w:rPr>
+        <w:t xml:space="preserve"> </w:t>
+      </w:r>
+      <w:r>
+        <w:rPr>
+          <w:rFonts w:ascii="Courier New" w:hAnsi="Courier New" w:cs="Courier New"/>
+          <w:lang w:val="nl-NL"/>
+        </w:rPr>
+        <w:t xml:space="preserve">Bij het oordelen en wat daarbij nodig is hecht </w:t>
+      </w:r>
+      <w:proofErr w:type="spellStart"/>
+      <w:r>
+        <w:rPr>
+          <w:rFonts w:ascii="Courier New" w:hAnsi="Courier New" w:cs="Courier New"/>
+          <w:lang w:val="nl-NL"/>
+        </w:rPr>
+        <w:t>Dewey</w:t>
+      </w:r>
+      <w:proofErr w:type="spellEnd"/>
+      <w:r>
+        <w:rPr>
+          <w:rFonts w:ascii="Courier New" w:hAnsi="Courier New" w:cs="Courier New"/>
+          <w:lang w:val="nl-NL"/>
+        </w:rPr>
+        <w:t xml:space="preserve"> net</w:t>
+      </w:r>
+      <w:r>
+        <w:rPr>
+          <w:rFonts w:ascii="Courier New" w:hAnsi="Courier New" w:cs="Courier New"/>
+          <w:lang w:val="nl-NL"/>
+        </w:rPr>
+        <w:t xml:space="preserve"> als Hume, Smith en Mill veel waarde aan sympathie</w:t>
+      </w:r>
+      <w:r>
+        <w:rPr>
+          <w:rFonts w:ascii="Courier New" w:hAnsi="Courier New" w:cs="Courier New"/>
+          <w:lang w:val="nl-NL"/>
+        </w:rPr>
+        <w:t xml:space="preserve"> en hij ziet dat vooral als perspectief nemen. Niet alleen als iets van spontane gevoelens en reacties maar ook in verband met kennis en rede. In het vellen van het oordeel is het dan van belang ons zelf te verplaatsen in de situatie van de ander en daarvoor is gegevens verzamelen nodig en nadenken over het standpunt op basis van de motieven, gevoelens, interesses en waarden die in die situatie meetellen.</w:t>
+      </w:r>
+      <w:r>
+        <w:rPr>
+          <w:rFonts w:ascii="Courier New" w:hAnsi="Courier New" w:cs="Courier New"/>
+          <w:lang w:val="nl-NL"/>
+        </w:rPr>
+        <w:t xml:space="preserve"> </w:t>
+      </w:r>
+      <w:r>
+        <w:rPr>
+          <w:rFonts w:ascii="Courier New" w:hAnsi="Courier New" w:cs="Courier New"/>
+          <w:lang w:val="nl-NL"/>
+        </w:rPr>
+        <w:t xml:space="preserve">In de theorie gaat het veel over het zelf in de morele theorie die wijs moet zijn </w:t>
+      </w:r>
+      <w:proofErr w:type="spellStart"/>
+      <w:r>
+        <w:rPr>
+          <w:rFonts w:ascii="Courier New" w:hAnsi="Courier New" w:cs="Courier New"/>
+          <w:lang w:val="nl-NL"/>
+        </w:rPr>
+        <w:t>mbt</w:t>
+      </w:r>
+      <w:proofErr w:type="spellEnd"/>
+      <w:r>
+        <w:rPr>
+          <w:rFonts w:ascii="Courier New" w:hAnsi="Courier New" w:cs="Courier New"/>
+          <w:lang w:val="nl-NL"/>
+        </w:rPr>
+        <w:t xml:space="preserve"> z’n wensen, trouw in de verplichtingen naar anderen, bedachtzaam met betrekking tot prijzen en verwijten en overall gewetensvol </w:t>
+      </w:r>
+      <w:proofErr w:type="spellStart"/>
+      <w:r>
+        <w:rPr>
+          <w:rFonts w:ascii="Courier New" w:hAnsi="Courier New" w:cs="Courier New"/>
+          <w:lang w:val="nl-NL"/>
+        </w:rPr>
+        <w:t>mbt</w:t>
+      </w:r>
+      <w:proofErr w:type="spellEnd"/>
+      <w:r>
+        <w:rPr>
+          <w:rFonts w:ascii="Courier New" w:hAnsi="Courier New" w:cs="Courier New"/>
+          <w:lang w:val="nl-NL"/>
+        </w:rPr>
+        <w:t xml:space="preserve"> tot bestaande waarden en in het zoeken naar nieuwe waarden. Bij </w:t>
+      </w:r>
+      <w:proofErr w:type="spellStart"/>
+      <w:r>
+        <w:rPr>
+          <w:rFonts w:ascii="Courier New" w:hAnsi="Courier New" w:cs="Courier New"/>
+          <w:lang w:val="nl-NL"/>
+        </w:rPr>
+        <w:t>Dewey</w:t>
+      </w:r>
+      <w:proofErr w:type="spellEnd"/>
+      <w:r>
+        <w:rPr>
+          <w:rFonts w:ascii="Courier New" w:hAnsi="Courier New" w:cs="Courier New"/>
+          <w:lang w:val="nl-NL"/>
+        </w:rPr>
+        <w:t xml:space="preserve"> zijn het zelf en het gedrag en de consequenties niet te scheiden. Dat zelf wordt steen voor steen opgebouwd en het gedrag en de consequenties vormen, openbaart en test het zelf, niet alleen nu maar ook voor de toekomst. Steeds wanneer we </w:t>
+      </w:r>
+      <w:r>
+        <w:rPr>
+          <w:rFonts w:ascii="Courier New" w:hAnsi="Courier New" w:cs="Courier New"/>
+          <w:lang w:val="nl-NL"/>
+        </w:rPr>
+        <w:t xml:space="preserve">iemand verantwoordelijk stellen voor een handeling heeft dat invloed op hem. Het zelf en de handeling horen daarom ook bij elkaar. Daarbij is iemand niet altijd met zichzelf of anderen bezig, maar uiteindelijk is het nodig dat wordt bijgedragen aan het welzijn van de verrijking van het leven van allen. Verantwoordelijk worden gesteld voor het handelen door anderen verdedigt en geeft ook kracht aan de groei. Dat is weer verbonden met vrijheid dat voor </w:t>
+      </w:r>
+      <w:proofErr w:type="spellStart"/>
+      <w:r>
+        <w:rPr>
+          <w:rFonts w:ascii="Courier New" w:hAnsi="Courier New" w:cs="Courier New"/>
+          <w:lang w:val="nl-NL"/>
+        </w:rPr>
+        <w:t>Dewey</w:t>
+      </w:r>
+      <w:proofErr w:type="spellEnd"/>
+      <w:r>
+        <w:rPr>
+          <w:rFonts w:ascii="Courier New" w:hAnsi="Courier New" w:cs="Courier New"/>
+          <w:lang w:val="nl-NL"/>
+        </w:rPr>
+        <w:t xml:space="preserve"> ook </w:t>
+      </w:r>
+      <w:r>
+        <w:rPr>
+          <w:rFonts w:ascii="Courier New" w:hAnsi="Courier New" w:cs="Courier New"/>
+          <w:lang w:val="nl-NL"/>
+        </w:rPr>
+        <w:lastRenderedPageBreak/>
+        <w:t xml:space="preserve">verbonden is met groei, leren, aanpassen van het gedrag en karakter waar dat nodig is. Die vrijheid ontwikkelt zich als iemand bewust is van zijn mogelijkheden en dat tot werkelijkheid maakt. Zoals morele concepten </w:t>
+      </w:r>
+      <w:r>
+        <w:rPr>
+          <w:rFonts w:ascii="Courier New" w:hAnsi="Courier New" w:cs="Courier New"/>
+          <w:lang w:val="nl-NL"/>
+        </w:rPr>
+        <w:t xml:space="preserve">en processen natuurlijk </w:t>
+      </w:r>
+      <w:r>
+        <w:rPr>
+          <w:rFonts w:ascii="Courier New" w:hAnsi="Courier New" w:cs="Courier New"/>
+          <w:lang w:val="nl-NL"/>
+        </w:rPr>
+        <w:t>groeien u</w:t>
+      </w:r>
+      <w:r>
+        <w:rPr>
+          <w:rFonts w:ascii="Courier New" w:hAnsi="Courier New" w:cs="Courier New"/>
+          <w:lang w:val="nl-NL"/>
+        </w:rPr>
+        <w:t xml:space="preserve">it de voorwaarden die het menselijk leven gegeven zijn. </w:t>
       </w:r>
     </w:p>
     <w:p>
@@ -167,6 +2097,13 @@
           <w:lang w:val="nl-NL"/>
         </w:rPr>
       </w:pPr>
+      <w:r>
+        <w:rPr>
+          <w:rFonts w:ascii="Courier New" w:hAnsi="Courier New" w:cs="Courier New"/>
+          <w:lang w:val="nl-NL"/>
+        </w:rPr>
+        <w:t>Deel 3 Morele en sociale problemen; moraal en politieke orde; economische vraagstukken; de familie</w:t>
+      </w:r>
     </w:p>
     <w:p>
       <w:pPr>
@@ -190,39 +2127,39 @@
           <w:rFonts w:ascii="Courier New" w:hAnsi="Courier New" w:cs="Courier New"/>
           <w:lang w:val="nl-NL"/>
         </w:rPr>
-        <w:t>Kern van het boek</w:t>
-      </w:r>
-    </w:p>
-    <w:p>
-      <w:pPr>
-        <w:spacing w:line="360" w:lineRule="auto"/>
-        <w:rPr>
-          <w:rFonts w:ascii="Courier New" w:hAnsi="Courier New" w:cs="Courier New"/>
-          <w:lang w:val="nl-NL"/>
-        </w:rPr>
-      </w:pPr>
-      <w:r>
-        <w:rPr>
-          <w:rFonts w:ascii="Courier New" w:hAnsi="Courier New" w:cs="Courier New"/>
-          <w:lang w:val="nl-NL"/>
-        </w:rPr>
-        <w:t>Wat er wel inzit en wat er niet inzit</w:t>
-      </w:r>
-    </w:p>
-    <w:p>
-      <w:pPr>
-        <w:spacing w:line="360" w:lineRule="auto"/>
-        <w:rPr>
-          <w:rFonts w:ascii="Courier New" w:hAnsi="Courier New" w:cs="Courier New"/>
-          <w:lang w:val="nl-NL"/>
-        </w:rPr>
-      </w:pPr>
-      <w:r>
-        <w:rPr>
-          <w:rFonts w:ascii="Courier New" w:hAnsi="Courier New" w:cs="Courier New"/>
-          <w:lang w:val="nl-NL"/>
-        </w:rPr>
-        <w:t xml:space="preserve">Kritiek van Stevenson en anderen </w:t>
+        <w:t xml:space="preserve">Samenvatting op </w:t>
+      </w:r>
+      <w:proofErr w:type="spellStart"/>
+      <w:r>
+        <w:rPr>
+          <w:rFonts w:ascii="Courier New" w:hAnsi="Courier New" w:cs="Courier New"/>
+          <w:lang w:val="nl-NL"/>
+        </w:rPr>
+        <w:t>blz</w:t>
+      </w:r>
+      <w:proofErr w:type="spellEnd"/>
+      <w:r>
+        <w:rPr>
+          <w:rFonts w:ascii="Courier New" w:hAnsi="Courier New" w:cs="Courier New"/>
+          <w:lang w:val="nl-NL"/>
+        </w:rPr>
+        <w:t xml:space="preserve"> 354, </w:t>
+      </w:r>
+      <w:proofErr w:type="spellStart"/>
+      <w:r>
+        <w:rPr>
+          <w:rFonts w:ascii="Courier New" w:hAnsi="Courier New" w:cs="Courier New"/>
+          <w:lang w:val="nl-NL"/>
+        </w:rPr>
+        <w:t>Dewey</w:t>
+      </w:r>
+      <w:proofErr w:type="spellEnd"/>
+      <w:r>
+        <w:rPr>
+          <w:rFonts w:ascii="Courier New" w:hAnsi="Courier New" w:cs="Courier New"/>
+          <w:lang w:val="nl-NL"/>
+        </w:rPr>
+        <w:t xml:space="preserve"> boek 2</w:t>
       </w:r>
     </w:p>
     <w:p>
@@ -239,41 +2176,148 @@
         <w:spacing w:line="360" w:lineRule="auto"/>
         <w:rPr>
           <w:rFonts w:ascii="Courier New" w:hAnsi="Courier New" w:cs="Courier New"/>
+          <w:lang w:val="nl-NL"/>
+        </w:rPr>
+      </w:pPr>
+    </w:p>
+    <w:p>
+      <w:pPr>
+        <w:spacing w:line="360" w:lineRule="auto"/>
+        <w:rPr>
+          <w:rFonts w:ascii="Courier New" w:hAnsi="Courier New" w:cs="Courier New"/>
+          <w:lang w:val="nl-NL"/>
+        </w:rPr>
+      </w:pPr>
+      <w:r>
+        <w:rPr>
+          <w:rFonts w:ascii="Courier New" w:hAnsi="Courier New" w:cs="Courier New"/>
+          <w:lang w:val="nl-NL"/>
+        </w:rPr>
+        <w:t>Kern van het boek</w:t>
+      </w:r>
+    </w:p>
+    <w:p>
+      <w:pPr>
+        <w:spacing w:line="360" w:lineRule="auto"/>
+        <w:rPr>
+          <w:rFonts w:ascii="Courier New" w:hAnsi="Courier New" w:cs="Courier New"/>
+          <w:lang w:val="nl-NL"/>
+        </w:rPr>
+      </w:pPr>
+      <w:r>
+        <w:rPr>
+          <w:rFonts w:ascii="Courier New" w:hAnsi="Courier New" w:cs="Courier New"/>
+          <w:lang w:val="nl-NL"/>
+        </w:rPr>
+        <w:t>Wat er wel inzit en wat er niet inzit</w:t>
+      </w:r>
+    </w:p>
+    <w:p>
+      <w:pPr>
+        <w:spacing w:line="360" w:lineRule="auto"/>
+        <w:rPr>
+          <w:rFonts w:ascii="Courier New" w:hAnsi="Courier New" w:cs="Courier New"/>
+          <w:lang w:val="nl-NL"/>
+        </w:rPr>
+      </w:pPr>
+      <w:r>
+        <w:rPr>
+          <w:rFonts w:ascii="Courier New" w:hAnsi="Courier New" w:cs="Courier New"/>
+          <w:lang w:val="nl-NL"/>
+        </w:rPr>
+        <w:t xml:space="preserve">Kritiek van Stevenson en anderen </w:t>
+      </w:r>
+    </w:p>
+    <w:p>
+      <w:pPr>
+        <w:spacing w:line="360" w:lineRule="auto"/>
+        <w:rPr>
+          <w:rFonts w:ascii="Courier New" w:hAnsi="Courier New" w:cs="Courier New"/>
+          <w:lang w:val="nl-NL"/>
+        </w:rPr>
+      </w:pPr>
+    </w:p>
+    <w:p>
+      <w:pPr>
+        <w:spacing w:line="360" w:lineRule="auto"/>
+        <w:rPr>
+          <w:rFonts w:ascii="Courier New" w:hAnsi="Courier New" w:cs="Courier New"/>
           <w:lang w:val="en-US"/>
         </w:rPr>
       </w:pPr>
-      <w:r>
-        <w:rPr>
-          <w:rFonts w:ascii="Courier New" w:hAnsi="Courier New" w:cs="Courier New"/>
-          <w:lang w:val="en-US"/>
-        </w:rPr>
-        <w:t>Dewey, J.</w:t>
-      </w:r>
-      <w:r>
-        <w:rPr>
-          <w:rFonts w:ascii="Courier New" w:hAnsi="Courier New" w:cs="Courier New"/>
-          <w:lang w:val="en-US"/>
-        </w:rPr>
-        <w:t xml:space="preserve"> and Tufts, J.H.</w:t>
-      </w:r>
-      <w:r>
-        <w:rPr>
-          <w:rFonts w:ascii="Courier New" w:hAnsi="Courier New" w:cs="Courier New"/>
-          <w:lang w:val="en-US"/>
+      <w:proofErr w:type="spellStart"/>
+      <w:r>
+        <w:rPr>
+          <w:rFonts w:ascii="Courier New" w:hAnsi="Courier New" w:cs="Courier New"/>
+          <w:lang w:val="nl-NL"/>
+        </w:rPr>
+        <w:t>Dewey</w:t>
+      </w:r>
+      <w:proofErr w:type="spellEnd"/>
+      <w:r>
+        <w:rPr>
+          <w:rFonts w:ascii="Courier New" w:hAnsi="Courier New" w:cs="Courier New"/>
+          <w:lang w:val="nl-NL"/>
+        </w:rPr>
+        <w:t>, J.</w:t>
+      </w:r>
+      <w:r>
+        <w:rPr>
+          <w:rFonts w:ascii="Courier New" w:hAnsi="Courier New" w:cs="Courier New"/>
+          <w:lang w:val="nl-NL"/>
+        </w:rPr>
+        <w:t xml:space="preserve"> </w:t>
+      </w:r>
+      <w:proofErr w:type="spellStart"/>
+      <w:r>
+        <w:rPr>
+          <w:rFonts w:ascii="Courier New" w:hAnsi="Courier New" w:cs="Courier New"/>
+          <w:lang w:val="nl-NL"/>
+        </w:rPr>
+        <w:t>and</w:t>
+      </w:r>
+      <w:proofErr w:type="spellEnd"/>
+      <w:r>
+        <w:rPr>
+          <w:rFonts w:ascii="Courier New" w:hAnsi="Courier New" w:cs="Courier New"/>
+          <w:lang w:val="nl-NL"/>
+        </w:rPr>
+        <w:t xml:space="preserve"> </w:t>
+      </w:r>
+      <w:proofErr w:type="spellStart"/>
+      <w:r>
+        <w:rPr>
+          <w:rFonts w:ascii="Courier New" w:hAnsi="Courier New" w:cs="Courier New"/>
+          <w:lang w:val="nl-NL"/>
+        </w:rPr>
+        <w:t>Tufts</w:t>
+      </w:r>
+      <w:proofErr w:type="spellEnd"/>
+      <w:r>
+        <w:rPr>
+          <w:rFonts w:ascii="Courier New" w:hAnsi="Courier New" w:cs="Courier New"/>
+          <w:lang w:val="nl-NL"/>
+        </w:rPr>
+        <w:t>, J.H.</w:t>
+      </w:r>
+      <w:r>
+        <w:rPr>
+          <w:rFonts w:ascii="Courier New" w:hAnsi="Courier New" w:cs="Courier New"/>
+          <w:lang w:val="nl-NL"/>
         </w:rPr>
         <w:t xml:space="preserve"> (19</w:t>
       </w:r>
       <w:r>
         <w:rPr>
           <w:rFonts w:ascii="Courier New" w:hAnsi="Courier New" w:cs="Courier New"/>
-          <w:lang w:val="en-US"/>
+          <w:lang w:val="nl-NL"/>
         </w:rPr>
         <w:t>32</w:t>
       </w:r>
       <w:r>
         <w:rPr>
           <w:rFonts w:ascii="Courier New" w:hAnsi="Courier New" w:cs="Courier New"/>
-          <w:lang w:val="en-US"/>
+          <w:lang w:val="nl-NL"/>
         </w:rPr>
         <w:t xml:space="preserve">). </w:t>
       </w:r>

</xml_diff>

<commit_message>
24-12-10, dewey reflectieve theorie 2, aangevuld
</commit_message>
<xml_diff>
--- a/DeweyBooks/Reflectievemoraliteit_1932.docx
+++ b/DeweyBooks/Reflectievemoraliteit_1932.docx
@@ -215,7 +215,21 @@
           <w:rFonts w:ascii="Courier New" w:hAnsi="Courier New" w:cs="Courier New"/>
           <w:lang w:val="nl-NL"/>
         </w:rPr>
-        <w:t xml:space="preserve"> toegevoegd, het tweede deel is volledig nieuw en deel 3 is aan de tijd aangepast. Er is ook nogal wat veranderd in </w:t>
+        <w:t xml:space="preserve"> toegevoegd, het tweede deel is volledig nieuw en deel </w:t>
+      </w:r>
+      <w:r>
+        <w:rPr>
+          <w:rFonts w:ascii="Courier New" w:hAnsi="Courier New" w:cs="Courier New"/>
+          <w:lang w:val="nl-NL"/>
+        </w:rPr>
+        <w:t>drie</w:t>
+      </w:r>
+      <w:r>
+        <w:rPr>
+          <w:rFonts w:ascii="Courier New" w:hAnsi="Courier New" w:cs="Courier New"/>
+          <w:lang w:val="nl-NL"/>
+        </w:rPr>
+        <w:t xml:space="preserve"> is aan de tijd aangepast. Er is ook nogal wat veranderd in </w:t>
       </w:r>
       <w:r>
         <w:rPr>
@@ -306,7 +320,14 @@
           <w:rFonts w:ascii="Courier New" w:hAnsi="Courier New" w:cs="Courier New"/>
           <w:lang w:val="nl-NL"/>
         </w:rPr>
-        <w:t xml:space="preserve"> en Rusland</w:t>
+        <w:t>,</w:t>
+      </w:r>
+      <w:r>
+        <w:rPr>
+          <w:rFonts w:ascii="Courier New" w:hAnsi="Courier New" w:cs="Courier New"/>
+          <w:lang w:val="nl-NL"/>
+        </w:rPr>
+        <w:t xml:space="preserve"> Rusland</w:t>
       </w:r>
       <w:r>
         <w:rPr>
@@ -320,7 +341,28 @@
           <w:rFonts w:ascii="Courier New" w:hAnsi="Courier New" w:cs="Courier New"/>
           <w:lang w:val="nl-NL"/>
         </w:rPr>
-        <w:t xml:space="preserve"> regime, Italië </w:t>
+        <w:t xml:space="preserve"> </w:t>
+      </w:r>
+      <w:r>
+        <w:rPr>
+          <w:rFonts w:ascii="Courier New" w:hAnsi="Courier New" w:cs="Courier New"/>
+          <w:lang w:val="nl-NL"/>
+        </w:rPr>
+        <w:t>en</w:t>
+      </w:r>
+      <w:r>
+        <w:rPr>
+          <w:rFonts w:ascii="Courier New" w:hAnsi="Courier New" w:cs="Courier New"/>
+          <w:lang w:val="nl-NL"/>
+        </w:rPr>
+        <w:t xml:space="preserve"> Italië </w:t>
+      </w:r>
+      <w:r>
+        <w:rPr>
+          <w:rFonts w:ascii="Courier New" w:hAnsi="Courier New" w:cs="Courier New"/>
+          <w:lang w:val="nl-NL"/>
+        </w:rPr>
+        <w:t xml:space="preserve">heeft </w:t>
       </w:r>
       <w:r>
         <w:rPr>
@@ -348,14 +390,112 @@
           <w:rFonts w:ascii="Courier New" w:hAnsi="Courier New" w:cs="Courier New"/>
           <w:lang w:val="nl-NL"/>
         </w:rPr>
-        <w:t xml:space="preserve"> en in Duitsland komt het nazisme op. Er </w:t>
-      </w:r>
-      <w:r>
-        <w:rPr>
-          <w:rFonts w:ascii="Courier New" w:hAnsi="Courier New" w:cs="Courier New"/>
-          <w:lang w:val="nl-NL"/>
-        </w:rPr>
-        <w:t xml:space="preserve">is een grote </w:t>
+        <w:t xml:space="preserve"> </w:t>
+      </w:r>
+      <w:r>
+        <w:rPr>
+          <w:rFonts w:ascii="Courier New" w:hAnsi="Courier New" w:cs="Courier New"/>
+          <w:lang w:val="nl-NL"/>
+        </w:rPr>
+        <w:t xml:space="preserve">gekregen </w:t>
+      </w:r>
+      <w:r>
+        <w:rPr>
+          <w:rFonts w:ascii="Courier New" w:hAnsi="Courier New" w:cs="Courier New"/>
+          <w:lang w:val="nl-NL"/>
+        </w:rPr>
+        <w:t xml:space="preserve">en in Duitsland komt het nazisme op. Er </w:t>
+      </w:r>
+      <w:r>
+        <w:rPr>
+          <w:rFonts w:ascii="Courier New" w:hAnsi="Courier New" w:cs="Courier New"/>
+          <w:lang w:val="nl-NL"/>
+        </w:rPr>
+        <w:t xml:space="preserve">is een grote wereldwijde </w:t>
+      </w:r>
+      <w:r>
+        <w:rPr>
+          <w:rFonts w:ascii="Courier New" w:hAnsi="Courier New" w:cs="Courier New"/>
+          <w:lang w:val="nl-NL"/>
+        </w:rPr>
+        <w:t>economische depressie</w:t>
+      </w:r>
+      <w:r>
+        <w:rPr>
+          <w:rFonts w:ascii="Courier New" w:hAnsi="Courier New" w:cs="Courier New"/>
+          <w:lang w:val="nl-NL"/>
+        </w:rPr>
+        <w:t xml:space="preserve"> uitgebroken</w:t>
+      </w:r>
+      <w:r>
+        <w:rPr>
+          <w:rFonts w:ascii="Courier New" w:hAnsi="Courier New" w:cs="Courier New"/>
+          <w:lang w:val="nl-NL"/>
+        </w:rPr>
+        <w:t>, in</w:t>
+      </w:r>
+      <w:r>
+        <w:rPr>
+          <w:rFonts w:ascii="Courier New" w:hAnsi="Courier New" w:cs="Courier New"/>
+          <w:lang w:val="nl-NL"/>
+        </w:rPr>
+        <w:t xml:space="preserve"> Amerika </w:t>
+      </w:r>
+      <w:r>
+        <w:rPr>
+          <w:rFonts w:ascii="Courier New" w:hAnsi="Courier New" w:cs="Courier New"/>
+          <w:lang w:val="nl-NL"/>
+        </w:rPr>
+        <w:t xml:space="preserve">begonnen en het land </w:t>
+      </w:r>
+      <w:r>
+        <w:rPr>
+          <w:rFonts w:ascii="Courier New" w:hAnsi="Courier New" w:cs="Courier New"/>
+          <w:lang w:val="nl-NL"/>
+        </w:rPr>
+        <w:t>zit daar middenin. De</w:t>
+      </w:r>
+      <w:r>
+        <w:rPr>
+          <w:rFonts w:ascii="Courier New" w:hAnsi="Courier New" w:cs="Courier New"/>
+          <w:lang w:val="nl-NL"/>
+        </w:rPr>
+        <w:t xml:space="preserve"> klassenverschillen en de ongelijkheden </w:t>
+      </w:r>
+      <w:r>
+        <w:rPr>
+          <w:rFonts w:ascii="Courier New" w:hAnsi="Courier New" w:cs="Courier New"/>
+          <w:lang w:val="nl-NL"/>
+        </w:rPr>
+        <w:t>zijn enorm</w:t>
+      </w:r>
+      <w:r>
+        <w:rPr>
+          <w:rFonts w:ascii="Courier New" w:hAnsi="Courier New" w:cs="Courier New"/>
+          <w:lang w:val="nl-NL"/>
+        </w:rPr>
+        <w:t xml:space="preserve"> groot en de autoriteit van de religie </w:t>
+      </w:r>
+      <w:r>
+        <w:rPr>
+          <w:rFonts w:ascii="Courier New" w:hAnsi="Courier New" w:cs="Courier New"/>
+          <w:lang w:val="nl-NL"/>
+        </w:rPr>
+        <w:t>is in de afgelopen decennia</w:t>
+      </w:r>
+      <w:r>
+        <w:rPr>
+          <w:rFonts w:ascii="Courier New" w:hAnsi="Courier New" w:cs="Courier New"/>
+          <w:lang w:val="nl-NL"/>
+        </w:rPr>
+        <w:t xml:space="preserve"> afgenomen. </w:t>
+      </w:r>
+      <w:r>
+        <w:rPr>
+          <w:rFonts w:ascii="Courier New" w:hAnsi="Courier New" w:cs="Courier New"/>
+          <w:lang w:val="nl-NL"/>
+        </w:rPr>
+        <w:t xml:space="preserve">Door alles wat er </w:t>
       </w:r>
       <w:proofErr w:type="gramStart"/>
       <w:r>
@@ -363,7 +503,7 @@
           <w:rFonts w:ascii="Courier New" w:hAnsi="Courier New" w:cs="Courier New"/>
           <w:lang w:val="nl-NL"/>
         </w:rPr>
-        <w:t>wereld wijde</w:t>
+        <w:t>gebeurt</w:t>
       </w:r>
       <w:proofErr w:type="gramEnd"/>
       <w:r>
@@ -371,6 +511,115 @@
           <w:rFonts w:ascii="Courier New" w:hAnsi="Courier New" w:cs="Courier New"/>
           <w:lang w:val="nl-NL"/>
         </w:rPr>
+        <w:t xml:space="preserve"> is v</w:t>
+      </w:r>
+      <w:r>
+        <w:rPr>
+          <w:rFonts w:ascii="Courier New" w:hAnsi="Courier New" w:cs="Courier New"/>
+          <w:lang w:val="nl-NL"/>
+        </w:rPr>
+        <w:t xml:space="preserve">olgens </w:t>
+      </w:r>
+      <w:proofErr w:type="spellStart"/>
+      <w:r>
+        <w:rPr>
+          <w:rFonts w:ascii="Courier New" w:hAnsi="Courier New" w:cs="Courier New"/>
+          <w:lang w:val="nl-NL"/>
+        </w:rPr>
+        <w:t>Dewey</w:t>
+      </w:r>
+      <w:proofErr w:type="spellEnd"/>
+      <w:r>
+        <w:rPr>
+          <w:rFonts w:ascii="Courier New" w:hAnsi="Courier New" w:cs="Courier New"/>
+          <w:lang w:val="nl-NL"/>
+        </w:rPr>
+        <w:t xml:space="preserve"> en </w:t>
+      </w:r>
+      <w:proofErr w:type="spellStart"/>
+      <w:r>
+        <w:rPr>
+          <w:rFonts w:ascii="Courier New" w:hAnsi="Courier New" w:cs="Courier New"/>
+          <w:lang w:val="nl-NL"/>
+        </w:rPr>
+        <w:t>Tufts</w:t>
+      </w:r>
+      <w:proofErr w:type="spellEnd"/>
+      <w:r>
+        <w:rPr>
+          <w:rFonts w:ascii="Courier New" w:hAnsi="Courier New" w:cs="Courier New"/>
+          <w:lang w:val="nl-NL"/>
+        </w:rPr>
+        <w:t xml:space="preserve"> is de </w:t>
+      </w:r>
+      <w:r>
+        <w:rPr>
+          <w:rFonts w:ascii="Courier New" w:hAnsi="Courier New" w:cs="Courier New"/>
+          <w:lang w:val="nl-NL"/>
+        </w:rPr>
+        <w:t xml:space="preserve">behoefte om morele vraagstukken te bestuderen en daarover te reflecteren </w:t>
+      </w:r>
+      <w:r>
+        <w:rPr>
+          <w:rFonts w:ascii="Courier New" w:hAnsi="Courier New" w:cs="Courier New"/>
+          <w:lang w:val="nl-NL"/>
+        </w:rPr>
+        <w:t xml:space="preserve">sterk </w:t>
+      </w:r>
+      <w:r>
+        <w:rPr>
+          <w:rFonts w:ascii="Courier New" w:hAnsi="Courier New" w:cs="Courier New"/>
+          <w:lang w:val="nl-NL"/>
+        </w:rPr>
+        <w:t>toegenomen. Ondanks de verschillen tussen beide edities bl</w:t>
+      </w:r>
+      <w:r>
+        <w:rPr>
+          <w:rFonts w:ascii="Courier New" w:hAnsi="Courier New" w:cs="Courier New"/>
+          <w:lang w:val="nl-NL"/>
+        </w:rPr>
+        <w:t>ij</w:t>
+      </w:r>
+      <w:r>
+        <w:rPr>
+          <w:rFonts w:ascii="Courier New" w:hAnsi="Courier New" w:cs="Courier New"/>
+          <w:lang w:val="nl-NL"/>
+        </w:rPr>
+        <w:t>f</w:t>
+      </w:r>
+      <w:r>
+        <w:rPr>
+          <w:rFonts w:ascii="Courier New" w:hAnsi="Courier New" w:cs="Courier New"/>
+          <w:lang w:val="nl-NL"/>
+        </w:rPr>
+        <w:t>t</w:t>
+      </w:r>
+      <w:r>
+        <w:rPr>
+          <w:rFonts w:ascii="Courier New" w:hAnsi="Courier New" w:cs="Courier New"/>
+          <w:lang w:val="nl-NL"/>
+        </w:rPr>
+        <w:t xml:space="preserve"> het doel hetzelfde, een doordachte gewoonte ontwikkelen om over morele vraagstuk</w:t>
+      </w:r>
+      <w:r>
+        <w:rPr>
+          <w:rFonts w:ascii="Courier New" w:hAnsi="Courier New" w:cs="Courier New"/>
+          <w:lang w:val="nl-NL"/>
+        </w:rPr>
+        <w:t>ken</w:t>
+      </w:r>
+      <w:r>
+        <w:rPr>
+          <w:rFonts w:ascii="Courier New" w:hAnsi="Courier New" w:cs="Courier New"/>
+          <w:lang w:val="nl-NL"/>
+        </w:rPr>
+        <w:t xml:space="preserve"> na te denken,</w:t>
+      </w:r>
+      <w:r>
+        <w:rPr>
+          <w:rFonts w:ascii="Courier New" w:hAnsi="Courier New" w:cs="Courier New"/>
+          <w:lang w:val="nl-NL"/>
+        </w:rPr>
         <w:t xml:space="preserve"> </w:t>
       </w:r>
       <w:r>
@@ -378,165 +627,7 @@
           <w:rFonts w:ascii="Courier New" w:hAnsi="Courier New" w:cs="Courier New"/>
           <w:lang w:val="nl-NL"/>
         </w:rPr>
-        <w:t>economische depressie</w:t>
-      </w:r>
-      <w:r>
-        <w:rPr>
-          <w:rFonts w:ascii="Courier New" w:hAnsi="Courier New" w:cs="Courier New"/>
-          <w:lang w:val="nl-NL"/>
-        </w:rPr>
-        <w:t xml:space="preserve"> uitgebroken en Amerika zit daar middenin. De</w:t>
-      </w:r>
-      <w:r>
-        <w:rPr>
-          <w:rFonts w:ascii="Courier New" w:hAnsi="Courier New" w:cs="Courier New"/>
-          <w:lang w:val="nl-NL"/>
-        </w:rPr>
-        <w:t xml:space="preserve"> klassenverschillen en de ongelijkheden </w:t>
-      </w:r>
-      <w:r>
-        <w:rPr>
-          <w:rFonts w:ascii="Courier New" w:hAnsi="Courier New" w:cs="Courier New"/>
-          <w:lang w:val="nl-NL"/>
-        </w:rPr>
-        <w:t>zijn enorm</w:t>
-      </w:r>
-      <w:r>
-        <w:rPr>
-          <w:rFonts w:ascii="Courier New" w:hAnsi="Courier New" w:cs="Courier New"/>
-          <w:lang w:val="nl-NL"/>
-        </w:rPr>
-        <w:t xml:space="preserve"> groot en de autoriteit van de religie </w:t>
-      </w:r>
-      <w:r>
-        <w:rPr>
-          <w:rFonts w:ascii="Courier New" w:hAnsi="Courier New" w:cs="Courier New"/>
-          <w:lang w:val="nl-NL"/>
-        </w:rPr>
-        <w:t>is in de afgelopen decennia</w:t>
-      </w:r>
-      <w:r>
-        <w:rPr>
-          <w:rFonts w:ascii="Courier New" w:hAnsi="Courier New" w:cs="Courier New"/>
-          <w:lang w:val="nl-NL"/>
-        </w:rPr>
-        <w:t xml:space="preserve"> afgenomen. </w:t>
-      </w:r>
-      <w:r>
-        <w:rPr>
-          <w:rFonts w:ascii="Courier New" w:hAnsi="Courier New" w:cs="Courier New"/>
-          <w:lang w:val="nl-NL"/>
-        </w:rPr>
-        <w:t xml:space="preserve">Volgens </w:t>
-      </w:r>
-      <w:proofErr w:type="spellStart"/>
-      <w:r>
-        <w:rPr>
-          <w:rFonts w:ascii="Courier New" w:hAnsi="Courier New" w:cs="Courier New"/>
-          <w:lang w:val="nl-NL"/>
-        </w:rPr>
-        <w:t>Dewey</w:t>
-      </w:r>
-      <w:proofErr w:type="spellEnd"/>
-      <w:r>
-        <w:rPr>
-          <w:rFonts w:ascii="Courier New" w:hAnsi="Courier New" w:cs="Courier New"/>
-          <w:lang w:val="nl-NL"/>
-        </w:rPr>
-        <w:t xml:space="preserve"> en </w:t>
-      </w:r>
-      <w:proofErr w:type="spellStart"/>
-      <w:r>
-        <w:rPr>
-          <w:rFonts w:ascii="Courier New" w:hAnsi="Courier New" w:cs="Courier New"/>
-          <w:lang w:val="nl-NL"/>
-        </w:rPr>
-        <w:t>Tufts</w:t>
-      </w:r>
-      <w:proofErr w:type="spellEnd"/>
-      <w:r>
-        <w:rPr>
-          <w:rFonts w:ascii="Courier New" w:hAnsi="Courier New" w:cs="Courier New"/>
-          <w:lang w:val="nl-NL"/>
-        </w:rPr>
-        <w:t xml:space="preserve"> is daarmee de </w:t>
-      </w:r>
-      <w:r>
-        <w:rPr>
-          <w:rFonts w:ascii="Courier New" w:hAnsi="Courier New" w:cs="Courier New"/>
-          <w:lang w:val="nl-NL"/>
-        </w:rPr>
-        <w:t xml:space="preserve">behoefte om morele vraagstukken te bestuderen en daarover te reflecteren </w:t>
-      </w:r>
-      <w:r>
-        <w:rPr>
-          <w:rFonts w:ascii="Courier New" w:hAnsi="Courier New" w:cs="Courier New"/>
-          <w:lang w:val="nl-NL"/>
-        </w:rPr>
-        <w:t xml:space="preserve">sterk </w:t>
-      </w:r>
-      <w:r>
-        <w:rPr>
-          <w:rFonts w:ascii="Courier New" w:hAnsi="Courier New" w:cs="Courier New"/>
-          <w:lang w:val="nl-NL"/>
-        </w:rPr>
-        <w:t>toegenomen. Ondanks de verschillen tussen beide edities bl</w:t>
-      </w:r>
-      <w:r>
-        <w:rPr>
-          <w:rFonts w:ascii="Courier New" w:hAnsi="Courier New" w:cs="Courier New"/>
-          <w:lang w:val="nl-NL"/>
-        </w:rPr>
-        <w:t>ij</w:t>
-      </w:r>
-      <w:r>
-        <w:rPr>
-          <w:rFonts w:ascii="Courier New" w:hAnsi="Courier New" w:cs="Courier New"/>
-          <w:lang w:val="nl-NL"/>
-        </w:rPr>
-        <w:t>f</w:t>
-      </w:r>
-      <w:r>
-        <w:rPr>
-          <w:rFonts w:ascii="Courier New" w:hAnsi="Courier New" w:cs="Courier New"/>
-          <w:lang w:val="nl-NL"/>
-        </w:rPr>
-        <w:t>t</w:t>
-      </w:r>
-      <w:r>
-        <w:rPr>
-          <w:rFonts w:ascii="Courier New" w:hAnsi="Courier New" w:cs="Courier New"/>
-          <w:lang w:val="nl-NL"/>
-        </w:rPr>
-        <w:t xml:space="preserve"> het doel hetzelfde, een doordachte gewoonte ontwikkelen om over morele vraagstuk</w:t>
-      </w:r>
-      <w:r>
-        <w:rPr>
-          <w:rFonts w:ascii="Courier New" w:hAnsi="Courier New" w:cs="Courier New"/>
-          <w:lang w:val="nl-NL"/>
-        </w:rPr>
-        <w:t>ken</w:t>
-      </w:r>
-      <w:r>
-        <w:rPr>
-          <w:rFonts w:ascii="Courier New" w:hAnsi="Courier New" w:cs="Courier New"/>
-          <w:lang w:val="nl-NL"/>
-        </w:rPr>
-        <w:t xml:space="preserve"> na te denken,</w:t>
-      </w:r>
-      <w:r>
-        <w:rPr>
-          <w:rFonts w:ascii="Courier New" w:hAnsi="Courier New" w:cs="Courier New"/>
-          <w:lang w:val="nl-NL"/>
-        </w:rPr>
-        <w:t xml:space="preserve"> hierbij</w:t>
-      </w:r>
-      <w:r>
-        <w:rPr>
-          <w:rFonts w:ascii="Courier New" w:hAnsi="Courier New" w:cs="Courier New"/>
-          <w:lang w:val="nl-NL"/>
-        </w:rPr>
-        <w:t xml:space="preserve"> de betekenis en de consequenties van het individueel gedrag en sociale politiek beter </w:t>
+        <w:t xml:space="preserve">de betekenis en de consequenties van het individueel gedrag en sociale politiek beter </w:t>
       </w:r>
       <w:r>
         <w:rPr>
@@ -550,7 +641,21 @@
           <w:rFonts w:ascii="Courier New" w:hAnsi="Courier New" w:cs="Courier New"/>
           <w:lang w:val="nl-NL"/>
         </w:rPr>
-        <w:t xml:space="preserve">overzien en de student gereedschappen en </w:t>
+        <w:t xml:space="preserve">overzien en de student </w:t>
+      </w:r>
+      <w:r>
+        <w:rPr>
+          <w:rFonts w:ascii="Courier New" w:hAnsi="Courier New" w:cs="Courier New"/>
+          <w:lang w:val="nl-NL"/>
+        </w:rPr>
+        <w:t xml:space="preserve">en anderen </w:t>
+      </w:r>
+      <w:r>
+        <w:rPr>
+          <w:rFonts w:ascii="Courier New" w:hAnsi="Courier New" w:cs="Courier New"/>
+          <w:lang w:val="nl-NL"/>
+        </w:rPr>
+        <w:t xml:space="preserve">gereedschappen en </w:t>
       </w:r>
       <w:r>
         <w:rPr>
@@ -564,14 +669,28 @@
           <w:rFonts w:ascii="Courier New" w:hAnsi="Courier New" w:cs="Courier New"/>
           <w:lang w:val="nl-NL"/>
         </w:rPr>
-        <w:t xml:space="preserve">methode in handen te geven hiermee om te gaan. </w:t>
-      </w:r>
-      <w:r>
-        <w:rPr>
-          <w:rFonts w:ascii="Courier New" w:hAnsi="Courier New" w:cs="Courier New"/>
-          <w:lang w:val="nl-NL"/>
-        </w:rPr>
-        <w:t xml:space="preserve">Het gaat daarbij om het bewustzijn van het hele morele </w:t>
+        <w:t xml:space="preserve">methode in handen geven hiermee om te gaan. </w:t>
+      </w:r>
+      <w:r>
+        <w:rPr>
+          <w:rFonts w:ascii="Courier New" w:hAnsi="Courier New" w:cs="Courier New"/>
+          <w:lang w:val="nl-NL"/>
+        </w:rPr>
+        <w:t>Het gaat</w:t>
+      </w:r>
+      <w:r>
+        <w:rPr>
+          <w:rFonts w:ascii="Courier New" w:hAnsi="Courier New" w:cs="Courier New"/>
+          <w:lang w:val="nl-NL"/>
+        </w:rPr>
+        <w:t xml:space="preserve"> hen</w:t>
+      </w:r>
+      <w:r>
+        <w:rPr>
+          <w:rFonts w:ascii="Courier New" w:hAnsi="Courier New" w:cs="Courier New"/>
+          <w:lang w:val="nl-NL"/>
+        </w:rPr>
+        <w:t xml:space="preserve"> daarbij om het bewustzijn van het hele morele </w:t>
       </w:r>
       <w:r>
         <w:rPr>
@@ -585,14 +704,57 @@
           <w:rFonts w:ascii="Courier New" w:hAnsi="Courier New" w:cs="Courier New"/>
           <w:lang w:val="nl-NL"/>
         </w:rPr>
-        <w:t>die hierbij gebruikt worden. Het is goed als ze open staan</w:t>
-      </w:r>
-      <w:r>
-        <w:rPr>
-          <w:rFonts w:ascii="Courier New" w:hAnsi="Courier New" w:cs="Courier New"/>
-          <w:lang w:val="nl-NL"/>
-        </w:rPr>
-        <w:t xml:space="preserve"> naar nieuwe waarden net zo goed a</w:t>
+        <w:t>die hierbij gebruikt worden</w:t>
+      </w:r>
+      <w:r>
+        <w:rPr>
+          <w:rFonts w:ascii="Courier New" w:hAnsi="Courier New" w:cs="Courier New"/>
+          <w:lang w:val="nl-NL"/>
+        </w:rPr>
+        <w:t xml:space="preserve"> en het</w:t>
+      </w:r>
+      <w:r>
+        <w:rPr>
+          <w:rFonts w:ascii="Courier New" w:hAnsi="Courier New" w:cs="Courier New"/>
+          <w:lang w:val="nl-NL"/>
+        </w:rPr>
+        <w:t xml:space="preserve"> is goed als </w:t>
+      </w:r>
+      <w:r>
+        <w:rPr>
+          <w:rFonts w:ascii="Courier New" w:hAnsi="Courier New" w:cs="Courier New"/>
+          <w:lang w:val="nl-NL"/>
+        </w:rPr>
+        <w:lastRenderedPageBreak/>
+        <w:t>mensen daarbij</w:t>
+      </w:r>
+      <w:r>
+        <w:rPr>
+          <w:rFonts w:ascii="Courier New" w:hAnsi="Courier New" w:cs="Courier New"/>
+          <w:lang w:val="nl-NL"/>
+        </w:rPr>
+        <w:t xml:space="preserve"> open staan</w:t>
+      </w:r>
+      <w:r>
+        <w:rPr>
+          <w:rFonts w:ascii="Courier New" w:hAnsi="Courier New" w:cs="Courier New"/>
+          <w:lang w:val="nl-NL"/>
+        </w:rPr>
+        <w:t xml:space="preserve"> naar nieuwe waarden</w:t>
+      </w:r>
+      <w:r>
+        <w:rPr>
+          <w:rFonts w:ascii="Courier New" w:hAnsi="Courier New" w:cs="Courier New"/>
+          <w:lang w:val="nl-NL"/>
+        </w:rPr>
+        <w:t>,</w:t>
+      </w:r>
+      <w:r>
+        <w:rPr>
+          <w:rFonts w:ascii="Courier New" w:hAnsi="Courier New" w:cs="Courier New"/>
+          <w:lang w:val="nl-NL"/>
+        </w:rPr>
+        <w:t xml:space="preserve"> net zo goed a</w:t>
       </w:r>
       <w:r>
         <w:rPr>
@@ -661,7 +823,21 @@
           <w:rFonts w:ascii="Courier New" w:hAnsi="Courier New" w:cs="Courier New"/>
           <w:lang w:val="nl-NL"/>
         </w:rPr>
-        <w:t xml:space="preserve">(dat ook vooral door </w:t>
+        <w:t xml:space="preserve">(dat ook </w:t>
+      </w:r>
+      <w:r>
+        <w:rPr>
+          <w:rFonts w:ascii="Courier New" w:hAnsi="Courier New" w:cs="Courier New"/>
+          <w:lang w:val="nl-NL"/>
+        </w:rPr>
+        <w:t xml:space="preserve">in deze editie </w:t>
+      </w:r>
+      <w:r>
+        <w:rPr>
+          <w:rFonts w:ascii="Courier New" w:hAnsi="Courier New" w:cs="Courier New"/>
+          <w:lang w:val="nl-NL"/>
+        </w:rPr>
+        <w:t xml:space="preserve">vooral door </w:t>
       </w:r>
       <w:proofErr w:type="spellStart"/>
       <w:r>
@@ -740,7 +916,35 @@
           <w:rFonts w:ascii="Courier New" w:hAnsi="Courier New" w:cs="Courier New"/>
           <w:lang w:val="nl-NL"/>
         </w:rPr>
-        <w:t xml:space="preserve"> gaat om de noodzakelijkheden van het individuele en sociale bestaan.</w:t>
+        <w:t xml:space="preserve"> gaat om de noodzakelijkheden van het individuele </w:t>
+      </w:r>
+      <w:r>
+        <w:rPr>
+          <w:rFonts w:ascii="Courier New" w:hAnsi="Courier New" w:cs="Courier New"/>
+          <w:lang w:val="nl-NL"/>
+        </w:rPr>
+        <w:t>é</w:t>
+      </w:r>
+      <w:r>
+        <w:rPr>
+          <w:rFonts w:ascii="Courier New" w:hAnsi="Courier New" w:cs="Courier New"/>
+          <w:lang w:val="nl-NL"/>
+        </w:rPr>
+        <w:t xml:space="preserve">n </w:t>
+      </w:r>
+      <w:r>
+        <w:rPr>
+          <w:rFonts w:ascii="Courier New" w:hAnsi="Courier New" w:cs="Courier New"/>
+          <w:lang w:val="nl-NL"/>
+        </w:rPr>
+        <w:t xml:space="preserve">het </w:t>
+      </w:r>
+      <w:r>
+        <w:rPr>
+          <w:rFonts w:ascii="Courier New" w:hAnsi="Courier New" w:cs="Courier New"/>
+          <w:lang w:val="nl-NL"/>
+        </w:rPr>
+        <w:t>sociale bestaan.</w:t>
       </w:r>
       <w:r>
         <w:rPr>
@@ -754,7 +958,49 @@
           <w:rFonts w:ascii="Courier New" w:hAnsi="Courier New" w:cs="Courier New"/>
           <w:lang w:val="nl-NL"/>
         </w:rPr>
-        <w:t xml:space="preserve">Het terrein van keuze en doel horen </w:t>
+        <w:t xml:space="preserve">Het terrein van keuze </w:t>
+      </w:r>
+      <w:r>
+        <w:rPr>
+          <w:rFonts w:ascii="Courier New" w:hAnsi="Courier New" w:cs="Courier New"/>
+          <w:lang w:val="nl-NL"/>
+        </w:rPr>
+        <w:t xml:space="preserve">maken </w:t>
+      </w:r>
+      <w:r>
+        <w:rPr>
+          <w:rFonts w:ascii="Courier New" w:hAnsi="Courier New" w:cs="Courier New"/>
+          <w:lang w:val="nl-NL"/>
+        </w:rPr>
+        <w:t>en doel</w:t>
+      </w:r>
+      <w:r>
+        <w:rPr>
+          <w:rFonts w:ascii="Courier New" w:hAnsi="Courier New" w:cs="Courier New"/>
+          <w:lang w:val="nl-NL"/>
+        </w:rPr>
+        <w:t>en</w:t>
+      </w:r>
+      <w:r>
+        <w:rPr>
+          <w:rFonts w:ascii="Courier New" w:hAnsi="Courier New" w:cs="Courier New"/>
+          <w:lang w:val="nl-NL"/>
+        </w:rPr>
+        <w:t xml:space="preserve"> </w:t>
+      </w:r>
+      <w:r>
+        <w:rPr>
+          <w:rFonts w:ascii="Courier New" w:hAnsi="Courier New" w:cs="Courier New"/>
+          <w:lang w:val="nl-NL"/>
+        </w:rPr>
+        <w:t>stellen hoort</w:t>
+      </w:r>
+      <w:r>
+        <w:rPr>
+          <w:rFonts w:ascii="Courier New" w:hAnsi="Courier New" w:cs="Courier New"/>
+          <w:lang w:val="nl-NL"/>
+        </w:rPr>
+        <w:t xml:space="preserve"> </w:t>
       </w:r>
       <w:r>
         <w:rPr>
@@ -803,7 +1049,21 @@
           <w:rFonts w:ascii="Courier New" w:hAnsi="Courier New" w:cs="Courier New"/>
           <w:lang w:val="nl-NL"/>
         </w:rPr>
-        <w:t xml:space="preserve"> en daar gaat het over</w:t>
+        <w:t xml:space="preserve"> en daar gaat het </w:t>
+      </w:r>
+      <w:r>
+        <w:rPr>
+          <w:rFonts w:ascii="Courier New" w:hAnsi="Courier New" w:cs="Courier New"/>
+          <w:lang w:val="nl-NL"/>
+        </w:rPr>
+        <w:t xml:space="preserve">in dit boek </w:t>
+      </w:r>
+      <w:r>
+        <w:rPr>
+          <w:rFonts w:ascii="Courier New" w:hAnsi="Courier New" w:cs="Courier New"/>
+          <w:lang w:val="nl-NL"/>
+        </w:rPr>
+        <w:t>over</w:t>
       </w:r>
       <w:r>
         <w:rPr>
@@ -831,14 +1091,49 @@
           <w:rFonts w:ascii="Courier New" w:hAnsi="Courier New" w:cs="Courier New"/>
           <w:lang w:val="nl-NL"/>
         </w:rPr>
-        <w:t xml:space="preserve"> een historische analyse van het morele leven dat begint met algemene typen van groepsleven</w:t>
-      </w:r>
-      <w:r>
-        <w:rPr>
-          <w:rFonts w:ascii="Courier New" w:hAnsi="Courier New" w:cs="Courier New"/>
-          <w:lang w:val="nl-NL"/>
-        </w:rPr>
-        <w:t xml:space="preserve">. Daarin spelen er vanaf het begin </w:t>
+        <w:t xml:space="preserve"> een historische analyse van het morele leven dat begint met </w:t>
+      </w:r>
+      <w:r>
+        <w:rPr>
+          <w:rFonts w:ascii="Courier New" w:hAnsi="Courier New" w:cs="Courier New"/>
+          <w:lang w:val="nl-NL"/>
+        </w:rPr>
+        <w:t>eerste vormen van</w:t>
+      </w:r>
+      <w:r>
+        <w:rPr>
+          <w:rFonts w:ascii="Courier New" w:hAnsi="Courier New" w:cs="Courier New"/>
+          <w:lang w:val="nl-NL"/>
+        </w:rPr>
+        <w:t xml:space="preserve"> groepsleven</w:t>
+      </w:r>
+      <w:r>
+        <w:rPr>
+          <w:rFonts w:ascii="Courier New" w:hAnsi="Courier New" w:cs="Courier New"/>
+          <w:lang w:val="nl-NL"/>
+        </w:rPr>
+        <w:t xml:space="preserve">. </w:t>
+      </w:r>
+      <w:r>
+        <w:rPr>
+          <w:rFonts w:ascii="Courier New" w:hAnsi="Courier New" w:cs="Courier New"/>
+          <w:lang w:val="nl-NL"/>
+        </w:rPr>
+        <w:t>V</w:t>
+      </w:r>
+      <w:r>
+        <w:rPr>
+          <w:rFonts w:ascii="Courier New" w:hAnsi="Courier New" w:cs="Courier New"/>
+          <w:lang w:val="nl-NL"/>
+        </w:rPr>
+        <w:t xml:space="preserve">anaf het begin </w:t>
+      </w:r>
+      <w:r>
+        <w:rPr>
+          <w:rFonts w:ascii="Courier New" w:hAnsi="Courier New" w:cs="Courier New"/>
+          <w:lang w:val="nl-NL"/>
+        </w:rPr>
+        <w:t xml:space="preserve">spelen daarin </w:t>
       </w:r>
       <w:r>
         <w:rPr>
@@ -873,6 +1168,20 @@
           <w:rFonts w:ascii="Courier New" w:hAnsi="Courier New" w:cs="Courier New"/>
           <w:lang w:val="nl-NL"/>
         </w:rPr>
+        <w:t xml:space="preserve">, maar zorgt wel voor </w:t>
+      </w:r>
+      <w:r>
+        <w:rPr>
+          <w:rFonts w:ascii="Courier New" w:hAnsi="Courier New" w:cs="Courier New"/>
+          <w:lang w:val="nl-NL"/>
+        </w:rPr>
+        <w:t>vrede, welvaart en relaties tussen leden</w:t>
+      </w:r>
+      <w:r>
+        <w:rPr>
+          <w:rFonts w:ascii="Courier New" w:hAnsi="Courier New" w:cs="Courier New"/>
+          <w:lang w:val="nl-NL"/>
+        </w:rPr>
         <w:t xml:space="preserve">. </w:t>
       </w:r>
       <w:r>
@@ -880,14 +1189,189 @@
           <w:rFonts w:ascii="Courier New" w:hAnsi="Courier New" w:cs="Courier New"/>
           <w:lang w:val="nl-NL"/>
         </w:rPr>
-        <w:t>D</w:t>
-      </w:r>
-      <w:r>
-        <w:rPr>
-          <w:rFonts w:ascii="Courier New" w:hAnsi="Courier New" w:cs="Courier New"/>
-          <w:lang w:val="nl-NL"/>
-        </w:rPr>
-        <w:t>at</w:t>
+        <w:t>Ook wordt dat gedrag rationeler, socialer en bewuster waardoor</w:t>
+      </w:r>
+      <w:r>
+        <w:rPr>
+          <w:rFonts w:ascii="Courier New" w:hAnsi="Courier New" w:cs="Courier New"/>
+          <w:lang w:val="nl-NL"/>
+        </w:rPr>
+        <w:t xml:space="preserve"> er op het tweede niveau </w:t>
+      </w:r>
+      <w:r>
+        <w:rPr>
+          <w:rFonts w:ascii="Courier New" w:hAnsi="Courier New" w:cs="Courier New"/>
+          <w:lang w:val="nl-NL"/>
+        </w:rPr>
+        <w:t xml:space="preserve">op een gegeven moment wel </w:t>
+      </w:r>
+      <w:r>
+        <w:rPr>
+          <w:rFonts w:ascii="Courier New" w:hAnsi="Courier New" w:cs="Courier New"/>
+          <w:lang w:val="nl-NL"/>
+        </w:rPr>
+        <w:t>een</w:t>
+      </w:r>
+      <w:r>
+        <w:rPr>
+          <w:rFonts w:ascii="Courier New" w:hAnsi="Courier New" w:cs="Courier New"/>
+          <w:lang w:val="nl-NL"/>
+        </w:rPr>
+        <w:t xml:space="preserve"> groepsmoraliteit</w:t>
+      </w:r>
+      <w:r>
+        <w:rPr>
+          <w:rFonts w:ascii="Courier New" w:hAnsi="Courier New" w:cs="Courier New"/>
+          <w:lang w:val="nl-NL"/>
+        </w:rPr>
+        <w:t xml:space="preserve"> of </w:t>
+      </w:r>
+      <w:r>
+        <w:rPr>
+          <w:rFonts w:ascii="Courier New" w:hAnsi="Courier New" w:cs="Courier New"/>
+          <w:lang w:val="nl-NL"/>
+        </w:rPr>
+        <w:t>geijkte moraliteit</w:t>
+      </w:r>
+      <w:r>
+        <w:rPr>
+          <w:rFonts w:ascii="Courier New" w:hAnsi="Courier New" w:cs="Courier New"/>
+          <w:lang w:val="nl-NL"/>
+        </w:rPr>
+        <w:t xml:space="preserve"> ontstaat die</w:t>
+      </w:r>
+      <w:r>
+        <w:rPr>
+          <w:rFonts w:ascii="Courier New" w:hAnsi="Courier New" w:cs="Courier New"/>
+          <w:lang w:val="nl-NL"/>
+        </w:rPr>
+        <w:t xml:space="preserve"> betekenis </w:t>
+      </w:r>
+      <w:r>
+        <w:rPr>
+          <w:rFonts w:ascii="Courier New" w:hAnsi="Courier New" w:cs="Courier New"/>
+          <w:lang w:val="nl-NL"/>
+        </w:rPr>
+        <w:t xml:space="preserve">en </w:t>
+      </w:r>
+      <w:r>
+        <w:rPr>
+          <w:rFonts w:ascii="Courier New" w:hAnsi="Courier New" w:cs="Courier New"/>
+          <w:lang w:val="nl-NL"/>
+        </w:rPr>
+        <w:t xml:space="preserve">autoriteit </w:t>
+      </w:r>
+      <w:r>
+        <w:rPr>
+          <w:rFonts w:ascii="Courier New" w:hAnsi="Courier New" w:cs="Courier New"/>
+          <w:lang w:val="nl-NL"/>
+        </w:rPr>
+        <w:t xml:space="preserve">heeft </w:t>
+      </w:r>
+      <w:r>
+        <w:rPr>
+          <w:rFonts w:ascii="Courier New" w:hAnsi="Courier New" w:cs="Courier New"/>
+          <w:lang w:val="nl-NL"/>
+        </w:rPr>
+        <w:t xml:space="preserve">en </w:t>
+      </w:r>
+      <w:r>
+        <w:rPr>
+          <w:rFonts w:ascii="Courier New" w:hAnsi="Courier New" w:cs="Courier New"/>
+          <w:lang w:val="nl-NL"/>
+        </w:rPr>
+        <w:t xml:space="preserve">waarbinnen </w:t>
+      </w:r>
+      <w:r>
+        <w:rPr>
+          <w:rFonts w:ascii="Courier New" w:hAnsi="Courier New" w:cs="Courier New"/>
+          <w:lang w:val="nl-NL"/>
+        </w:rPr>
+        <w:t xml:space="preserve">gewoonten van generatie op generatie worden overgedragen. </w:t>
+      </w:r>
+      <w:r>
+        <w:rPr>
+          <w:rFonts w:ascii="Courier New" w:hAnsi="Courier New" w:cs="Courier New"/>
+          <w:lang w:val="nl-NL"/>
+        </w:rPr>
+        <w:t>Als anker en sleeptouw vormt en versterkt het de gewoonten. Binnen de</w:t>
+      </w:r>
+      <w:r>
+        <w:rPr>
+          <w:rFonts w:ascii="Courier New" w:hAnsi="Courier New" w:cs="Courier New"/>
+          <w:lang w:val="nl-NL"/>
+        </w:rPr>
+        <w:t xml:space="preserve"> geijkte moraliteit</w:t>
+      </w:r>
+      <w:r>
+        <w:rPr>
+          <w:rFonts w:ascii="Courier New" w:hAnsi="Courier New" w:cs="Courier New"/>
+          <w:lang w:val="nl-NL"/>
+        </w:rPr>
+        <w:t xml:space="preserve"> ontwikkelen de leden een sterk en stabiel karakter</w:t>
+      </w:r>
+      <w:r>
+        <w:rPr>
+          <w:rFonts w:ascii="Courier New" w:hAnsi="Courier New" w:cs="Courier New"/>
+          <w:lang w:val="nl-NL"/>
+        </w:rPr>
+        <w:t xml:space="preserve"> </w:t>
+      </w:r>
+      <w:r>
+        <w:rPr>
+          <w:rFonts w:ascii="Courier New" w:hAnsi="Courier New" w:cs="Courier New"/>
+          <w:lang w:val="nl-NL"/>
+        </w:rPr>
+        <w:t>omdat ze ge</w:t>
+      </w:r>
+      <w:r>
+        <w:rPr>
+          <w:rFonts w:ascii="Courier New" w:hAnsi="Courier New" w:cs="Courier New"/>
+          <w:lang w:val="nl-NL"/>
+        </w:rPr>
+        <w:t>train</w:t>
+      </w:r>
+      <w:r>
+        <w:rPr>
+          <w:rFonts w:ascii="Courier New" w:hAnsi="Courier New" w:cs="Courier New"/>
+          <w:lang w:val="nl-NL"/>
+        </w:rPr>
+        <w:t>d</w:t>
+      </w:r>
+      <w:r>
+        <w:rPr>
+          <w:rFonts w:ascii="Courier New" w:hAnsi="Courier New" w:cs="Courier New"/>
+          <w:lang w:val="nl-NL"/>
+        </w:rPr>
+        <w:t xml:space="preserve"> </w:t>
+      </w:r>
+      <w:r>
+        <w:rPr>
+          <w:rFonts w:ascii="Courier New" w:hAnsi="Courier New" w:cs="Courier New"/>
+          <w:lang w:val="nl-NL"/>
+        </w:rPr>
+        <w:t>worden om op een bepaalde manier te handelen</w:t>
+      </w:r>
+      <w:r>
+        <w:rPr>
+          <w:rFonts w:ascii="Courier New" w:hAnsi="Courier New" w:cs="Courier New"/>
+          <w:lang w:val="nl-NL"/>
+        </w:rPr>
+        <w:t>. Het zorgt ook voor</w:t>
+      </w:r>
+      <w:r>
+        <w:rPr>
+          <w:rFonts w:ascii="Courier New" w:hAnsi="Courier New" w:cs="Courier New"/>
+          <w:lang w:val="nl-NL"/>
+        </w:rPr>
+        <w:t xml:space="preserve"> de opbouw van samenlevingen </w:t>
+      </w:r>
+      <w:r>
+        <w:rPr>
+          <w:rFonts w:ascii="Courier New" w:hAnsi="Courier New" w:cs="Courier New"/>
+          <w:lang w:val="nl-NL"/>
+        </w:rPr>
+        <w:t>waarin het</w:t>
       </w:r>
       <w:r>
         <w:rPr>
@@ -901,35 +1385,99 @@
           <w:rFonts w:ascii="Courier New" w:hAnsi="Courier New" w:cs="Courier New"/>
           <w:lang w:val="nl-NL"/>
         </w:rPr>
-        <w:t xml:space="preserve">wordt wel </w:t>
-      </w:r>
-      <w:r>
-        <w:rPr>
-          <w:rFonts w:ascii="Courier New" w:hAnsi="Courier New" w:cs="Courier New"/>
-          <w:lang w:val="nl-NL"/>
-        </w:rPr>
-        <w:t>rationeler</w:t>
-      </w:r>
-      <w:r>
-        <w:rPr>
-          <w:rFonts w:ascii="Courier New" w:hAnsi="Courier New" w:cs="Courier New"/>
-          <w:lang w:val="nl-NL"/>
-        </w:rPr>
-        <w:t xml:space="preserve">, </w:t>
-      </w:r>
-      <w:r>
-        <w:rPr>
-          <w:rFonts w:ascii="Courier New" w:hAnsi="Courier New" w:cs="Courier New"/>
-          <w:lang w:val="nl-NL"/>
-        </w:rPr>
-        <w:t xml:space="preserve">socialer </w:t>
-      </w:r>
-      <w:r>
-        <w:rPr>
-          <w:rFonts w:ascii="Courier New" w:hAnsi="Courier New" w:cs="Courier New"/>
-          <w:lang w:val="nl-NL"/>
-        </w:rPr>
-        <w:t>en</w:t>
+        <w:t xml:space="preserve">in de hand </w:t>
+      </w:r>
+      <w:r>
+        <w:rPr>
+          <w:rFonts w:ascii="Courier New" w:hAnsi="Courier New" w:cs="Courier New"/>
+          <w:lang w:val="nl-NL"/>
+        </w:rPr>
+        <w:t xml:space="preserve">wordt </w:t>
+      </w:r>
+      <w:r>
+        <w:rPr>
+          <w:rFonts w:ascii="Courier New" w:hAnsi="Courier New" w:cs="Courier New"/>
+          <w:lang w:val="nl-NL"/>
+        </w:rPr>
+        <w:t xml:space="preserve">gehouden. Maar de vrijheid is beperkt en dat is de zwakte van de geijkte moraliteit. </w:t>
+      </w:r>
+      <w:r>
+        <w:rPr>
+          <w:rFonts w:ascii="Courier New" w:hAnsi="Courier New" w:cs="Courier New"/>
+          <w:lang w:val="nl-NL"/>
+        </w:rPr>
+        <w:t>De</w:t>
+      </w:r>
+      <w:r>
+        <w:rPr>
+          <w:rFonts w:ascii="Courier New" w:hAnsi="Courier New" w:cs="Courier New"/>
+          <w:lang w:val="nl-NL"/>
+        </w:rPr>
+        <w:t xml:space="preserve"> gewoonte </w:t>
+      </w:r>
+      <w:r>
+        <w:rPr>
+          <w:rFonts w:ascii="Courier New" w:hAnsi="Courier New" w:cs="Courier New"/>
+          <w:lang w:val="nl-NL"/>
+        </w:rPr>
+        <w:t xml:space="preserve">maakt </w:t>
+      </w:r>
+      <w:r>
+        <w:rPr>
+          <w:rFonts w:ascii="Courier New" w:hAnsi="Courier New" w:cs="Courier New"/>
+          <w:lang w:val="nl-NL"/>
+        </w:rPr>
+        <w:t xml:space="preserve">dan weer </w:t>
+      </w:r>
+      <w:r>
+        <w:rPr>
+          <w:rFonts w:ascii="Courier New" w:hAnsi="Courier New" w:cs="Courier New"/>
+          <w:lang w:val="nl-NL"/>
+        </w:rPr>
+        <w:t>plaats voor een sterker</w:t>
+      </w:r>
+      <w:r>
+        <w:rPr>
+          <w:rFonts w:ascii="Courier New" w:hAnsi="Courier New" w:cs="Courier New"/>
+          <w:lang w:val="nl-NL"/>
+        </w:rPr>
+        <w:t xml:space="preserve"> bewustzijn</w:t>
+      </w:r>
+      <w:r>
+        <w:rPr>
+          <w:rFonts w:ascii="Courier New" w:hAnsi="Courier New" w:cs="Courier New"/>
+          <w:lang w:val="nl-NL"/>
+        </w:rPr>
+        <w:t xml:space="preserve"> wanneer uit</w:t>
+      </w:r>
+      <w:r>
+        <w:rPr>
+          <w:rFonts w:ascii="Courier New" w:hAnsi="Courier New" w:cs="Courier New"/>
+          <w:lang w:val="nl-NL"/>
+        </w:rPr>
+        <w:t xml:space="preserve"> de groepsmoraliteit er een persoonlijke </w:t>
+      </w:r>
+      <w:r>
+        <w:rPr>
+          <w:rFonts w:ascii="Courier New" w:hAnsi="Courier New" w:cs="Courier New"/>
+          <w:lang w:val="nl-NL"/>
+        </w:rPr>
+        <w:lastRenderedPageBreak/>
+        <w:t xml:space="preserve">moraliteit </w:t>
+      </w:r>
+      <w:r>
+        <w:rPr>
+          <w:rFonts w:ascii="Courier New" w:hAnsi="Courier New" w:cs="Courier New"/>
+          <w:lang w:val="nl-NL"/>
+        </w:rPr>
+        <w:t xml:space="preserve">ontstaat </w:t>
+      </w:r>
+      <w:r>
+        <w:rPr>
+          <w:rFonts w:ascii="Courier New" w:hAnsi="Courier New" w:cs="Courier New"/>
+          <w:lang w:val="nl-NL"/>
+        </w:rPr>
+        <w:t>en uit de geijkte moraliteit</w:t>
       </w:r>
       <w:r>
         <w:rPr>
@@ -943,161 +1491,138 @@
           <w:rFonts w:ascii="Courier New" w:hAnsi="Courier New" w:cs="Courier New"/>
           <w:lang w:val="nl-NL"/>
         </w:rPr>
-        <w:t>bewuster en</w:t>
-      </w:r>
-      <w:r>
-        <w:rPr>
-          <w:rFonts w:ascii="Courier New" w:hAnsi="Courier New" w:cs="Courier New"/>
-          <w:lang w:val="nl-NL"/>
-        </w:rPr>
-        <w:t xml:space="preserve"> zorgt ervoor dat er</w:t>
-      </w:r>
-      <w:r>
-        <w:rPr>
-          <w:rFonts w:ascii="Courier New" w:hAnsi="Courier New" w:cs="Courier New"/>
-          <w:lang w:val="nl-NL"/>
-        </w:rPr>
-        <w:t xml:space="preserve"> vrede, welvaart en relaties tussen leden</w:t>
-      </w:r>
-      <w:r>
-        <w:rPr>
-          <w:rFonts w:ascii="Courier New" w:hAnsi="Courier New" w:cs="Courier New"/>
-          <w:lang w:val="nl-NL"/>
-        </w:rPr>
-        <w:t xml:space="preserve"> komt</w:t>
-      </w:r>
-      <w:r>
-        <w:rPr>
-          <w:rFonts w:ascii="Courier New" w:hAnsi="Courier New" w:cs="Courier New"/>
-          <w:lang w:val="nl-NL"/>
-        </w:rPr>
-        <w:t>. Zo ontstaat er op het tweede niveau een</w:t>
-      </w:r>
-      <w:r>
-        <w:rPr>
-          <w:rFonts w:ascii="Courier New" w:hAnsi="Courier New" w:cs="Courier New"/>
-          <w:lang w:val="nl-NL"/>
-        </w:rPr>
-        <w:t xml:space="preserve"> groepsmoraliteit</w:t>
-      </w:r>
-      <w:r>
-        <w:rPr>
-          <w:rFonts w:ascii="Courier New" w:hAnsi="Courier New" w:cs="Courier New"/>
-          <w:lang w:val="nl-NL"/>
-        </w:rPr>
-        <w:t xml:space="preserve"> of </w:t>
-      </w:r>
-      <w:r>
-        <w:rPr>
-          <w:rFonts w:ascii="Courier New" w:hAnsi="Courier New" w:cs="Courier New"/>
-          <w:lang w:val="nl-NL"/>
-        </w:rPr>
-        <w:t>geijkte moraliteit d</w:t>
-      </w:r>
-      <w:r>
-        <w:rPr>
-          <w:rFonts w:ascii="Courier New" w:hAnsi="Courier New" w:cs="Courier New"/>
-          <w:lang w:val="nl-NL"/>
-        </w:rPr>
-        <w:t>ie</w:t>
-      </w:r>
-      <w:r>
-        <w:rPr>
-          <w:rFonts w:ascii="Courier New" w:hAnsi="Courier New" w:cs="Courier New"/>
-          <w:lang w:val="nl-NL"/>
-        </w:rPr>
-        <w:t xml:space="preserve"> betekenis </w:t>
-      </w:r>
-      <w:r>
-        <w:rPr>
-          <w:rFonts w:ascii="Courier New" w:hAnsi="Courier New" w:cs="Courier New"/>
-          <w:lang w:val="nl-NL"/>
-        </w:rPr>
-        <w:t xml:space="preserve">en </w:t>
-      </w:r>
-      <w:r>
-        <w:rPr>
-          <w:rFonts w:ascii="Courier New" w:hAnsi="Courier New" w:cs="Courier New"/>
-          <w:lang w:val="nl-NL"/>
-        </w:rPr>
-        <w:t xml:space="preserve">autoriteit </w:t>
-      </w:r>
-      <w:r>
-        <w:rPr>
-          <w:rFonts w:ascii="Courier New" w:hAnsi="Courier New" w:cs="Courier New"/>
-          <w:lang w:val="nl-NL"/>
-        </w:rPr>
-        <w:t xml:space="preserve">heeft </w:t>
-      </w:r>
-      <w:r>
-        <w:rPr>
-          <w:rFonts w:ascii="Courier New" w:hAnsi="Courier New" w:cs="Courier New"/>
-          <w:lang w:val="nl-NL"/>
-        </w:rPr>
-        <w:t xml:space="preserve">en </w:t>
-      </w:r>
-      <w:r>
-        <w:rPr>
-          <w:rFonts w:ascii="Courier New" w:hAnsi="Courier New" w:cs="Courier New"/>
-          <w:lang w:val="nl-NL"/>
-        </w:rPr>
-        <w:t xml:space="preserve">waarbinnen </w:t>
-      </w:r>
-      <w:r>
-        <w:rPr>
-          <w:rFonts w:ascii="Courier New" w:hAnsi="Courier New" w:cs="Courier New"/>
-          <w:lang w:val="nl-NL"/>
-        </w:rPr>
-        <w:t xml:space="preserve">gewoonten van generatie op generatie worden overgedragen. </w:t>
-      </w:r>
-      <w:r>
-        <w:rPr>
-          <w:rFonts w:ascii="Courier New" w:hAnsi="Courier New" w:cs="Courier New"/>
-          <w:lang w:val="nl-NL"/>
-        </w:rPr>
-        <w:t>Als anker en sleeptouw vormt en versterkt het de gewoonten. Binnen de</w:t>
-      </w:r>
-      <w:r>
-        <w:rPr>
-          <w:rFonts w:ascii="Courier New" w:hAnsi="Courier New" w:cs="Courier New"/>
-          <w:lang w:val="nl-NL"/>
-        </w:rPr>
-        <w:t xml:space="preserve"> geijkte moraliteit</w:t>
-      </w:r>
-      <w:r>
-        <w:rPr>
-          <w:rFonts w:ascii="Courier New" w:hAnsi="Courier New" w:cs="Courier New"/>
-          <w:lang w:val="nl-NL"/>
-        </w:rPr>
-        <w:t xml:space="preserve"> ontwikkelen de leden een sterk en stabiel karakter</w:t>
-      </w:r>
-      <w:r>
-        <w:rPr>
-          <w:rFonts w:ascii="Courier New" w:hAnsi="Courier New" w:cs="Courier New"/>
-          <w:lang w:val="nl-NL"/>
-        </w:rPr>
+        <w:t>een reflectieve moraliteit</w:t>
+      </w:r>
+      <w:r>
+        <w:rPr>
+          <w:rFonts w:ascii="Courier New" w:hAnsi="Courier New" w:cs="Courier New"/>
+          <w:lang w:val="nl-NL"/>
+        </w:rPr>
+        <w:t xml:space="preserve">. Dat proces komt voort uit onder andere de </w:t>
+      </w:r>
+      <w:r>
+        <w:rPr>
+          <w:rFonts w:ascii="Courier New" w:hAnsi="Courier New" w:cs="Courier New"/>
+          <w:lang w:val="nl-NL"/>
+        </w:rPr>
+        <w:t>J</w:t>
+      </w:r>
+      <w:r>
+        <w:rPr>
+          <w:rFonts w:ascii="Courier New" w:hAnsi="Courier New" w:cs="Courier New"/>
+          <w:lang w:val="nl-NL"/>
+        </w:rPr>
+        <w:t xml:space="preserve">oodse geschiedenis, de </w:t>
+      </w:r>
+      <w:r>
+        <w:rPr>
+          <w:rFonts w:ascii="Courier New" w:hAnsi="Courier New" w:cs="Courier New"/>
+          <w:lang w:val="nl-NL"/>
+        </w:rPr>
+        <w:t>Griekse</w:t>
+      </w:r>
+      <w:r>
+        <w:rPr>
+          <w:rFonts w:ascii="Courier New" w:hAnsi="Courier New" w:cs="Courier New"/>
+          <w:lang w:val="nl-NL"/>
+        </w:rPr>
+        <w:t xml:space="preserve"> geschiedenis, de </w:t>
+      </w:r>
+      <w:r>
+        <w:rPr>
+          <w:rFonts w:ascii="Courier New" w:hAnsi="Courier New" w:cs="Courier New"/>
+          <w:lang w:val="nl-NL"/>
+        </w:rPr>
+        <w:t>R</w:t>
+      </w:r>
+      <w:r>
+        <w:rPr>
+          <w:rFonts w:ascii="Courier New" w:hAnsi="Courier New" w:cs="Courier New"/>
+          <w:lang w:val="nl-NL"/>
+        </w:rPr>
+        <w:t xml:space="preserve">omeinse geschiedenis </w:t>
+      </w:r>
+      <w:r>
+        <w:rPr>
+          <w:rFonts w:ascii="Courier New" w:hAnsi="Courier New" w:cs="Courier New"/>
+          <w:lang w:val="nl-NL"/>
+        </w:rPr>
+        <w:t xml:space="preserve">(dat </w:t>
+      </w:r>
+      <w:r>
+        <w:rPr>
+          <w:rFonts w:ascii="Courier New" w:hAnsi="Courier New" w:cs="Courier New"/>
+          <w:lang w:val="nl-NL"/>
+        </w:rPr>
+        <w:t xml:space="preserve">in deze editie </w:t>
+      </w:r>
+      <w:r>
+        <w:rPr>
+          <w:rFonts w:ascii="Courier New" w:hAnsi="Courier New" w:cs="Courier New"/>
+          <w:lang w:val="nl-NL"/>
+        </w:rPr>
+        <w:t xml:space="preserve">aan dit deel is toegevoegd), Middeleeuwse periode, de Renaissance, de Verlichting en de Revoluties die, via het egoïstische systeem van Hobbes, het Morele gevoel van </w:t>
+      </w:r>
+      <w:proofErr w:type="spellStart"/>
+      <w:r>
+        <w:rPr>
+          <w:rFonts w:ascii="Courier New" w:hAnsi="Courier New" w:cs="Courier New"/>
+          <w:lang w:val="nl-NL"/>
+        </w:rPr>
+        <w:t>oa</w:t>
+      </w:r>
+      <w:proofErr w:type="spellEnd"/>
+      <w:r>
+        <w:rPr>
+          <w:rFonts w:ascii="Courier New" w:hAnsi="Courier New" w:cs="Courier New"/>
+          <w:lang w:val="nl-NL"/>
+        </w:rPr>
+        <w:t xml:space="preserve"> Hume en Smith, de </w:t>
+      </w:r>
+      <w:proofErr w:type="spellStart"/>
+      <w:r>
+        <w:rPr>
+          <w:rFonts w:ascii="Courier New" w:hAnsi="Courier New" w:cs="Courier New"/>
+          <w:lang w:val="nl-NL"/>
+        </w:rPr>
+        <w:t>Kantiaanse</w:t>
+      </w:r>
+      <w:proofErr w:type="spellEnd"/>
+      <w:r>
+        <w:rPr>
+          <w:rFonts w:ascii="Courier New" w:hAnsi="Courier New" w:cs="Courier New"/>
+          <w:lang w:val="nl-NL"/>
+        </w:rPr>
+        <w:t xml:space="preserve"> theorie en het Utilitarisme van </w:t>
+      </w:r>
+      <w:proofErr w:type="spellStart"/>
+      <w:r>
+        <w:rPr>
+          <w:rFonts w:ascii="Courier New" w:hAnsi="Courier New" w:cs="Courier New"/>
+          <w:lang w:val="nl-NL"/>
+        </w:rPr>
+        <w:t>Bentham</w:t>
+      </w:r>
+      <w:proofErr w:type="spellEnd"/>
+      <w:r>
+        <w:rPr>
+          <w:rFonts w:ascii="Courier New" w:hAnsi="Courier New" w:cs="Courier New"/>
+          <w:lang w:val="nl-NL"/>
+        </w:rPr>
+        <w:t xml:space="preserve"> en Mill, aan het moderne morele bewustzijn hebben bijgedragen.</w:t>
+      </w:r>
+      <w:r>
         <w:t xml:space="preserve"> </w:t>
       </w:r>
       <w:r>
-        <w:rPr>
-          <w:rFonts w:ascii="Courier New" w:hAnsi="Courier New" w:cs="Courier New"/>
-          <w:lang w:val="nl-NL"/>
-        </w:rPr>
-        <w:t>omdat ze ge</w:t>
-      </w:r>
-      <w:r>
-        <w:rPr>
-          <w:rFonts w:ascii="Courier New" w:hAnsi="Courier New" w:cs="Courier New"/>
-          <w:lang w:val="nl-NL"/>
-        </w:rPr>
-        <w:t>train</w:t>
-      </w:r>
-      <w:r>
-        <w:rPr>
-          <w:rFonts w:ascii="Courier New" w:hAnsi="Courier New" w:cs="Courier New"/>
-          <w:lang w:val="nl-NL"/>
-        </w:rPr>
-        <w:t>d</w:t>
+        <w:t xml:space="preserve"> “</w:t>
+      </w:r>
+      <w:r>
+        <w:rPr>
+          <w:rFonts w:ascii="Courier New" w:hAnsi="Courier New" w:cs="Courier New"/>
+          <w:lang w:val="nl-NL"/>
+        </w:rPr>
+        <w:t>Net zoals Plato en Aristoteles de maat, orde en</w:t>
       </w:r>
       <w:r>
         <w:rPr>
@@ -1111,209 +1636,21 @@
           <w:rFonts w:ascii="Courier New" w:hAnsi="Courier New" w:cs="Courier New"/>
           <w:lang w:val="nl-NL"/>
         </w:rPr>
-        <w:t>worden om op een bepaalde manier te handelen</w:t>
-      </w:r>
-      <w:r>
-        <w:rPr>
-          <w:rFonts w:ascii="Courier New" w:hAnsi="Courier New" w:cs="Courier New"/>
-          <w:lang w:val="nl-NL"/>
-        </w:rPr>
-        <w:t xml:space="preserve"> e</w:t>
-      </w:r>
-      <w:r>
-        <w:rPr>
-          <w:rFonts w:ascii="Courier New" w:hAnsi="Courier New" w:cs="Courier New"/>
-          <w:lang w:val="nl-NL"/>
-        </w:rPr>
-        <w:t xml:space="preserve">n door de opbouw van die samenlevingen wordt dat gedrag </w:t>
-      </w:r>
-      <w:r>
-        <w:rPr>
-          <w:rFonts w:ascii="Courier New" w:hAnsi="Courier New" w:cs="Courier New"/>
-          <w:lang w:val="nl-NL"/>
-        </w:rPr>
-        <w:t xml:space="preserve">in de hand gehouden. Maar de vrijheid is beperkt en dat is de zwakte van de geijkte moraliteit. </w:t>
-      </w:r>
-      <w:r>
-        <w:rPr>
-          <w:rFonts w:ascii="Courier New" w:hAnsi="Courier New" w:cs="Courier New"/>
-          <w:lang w:val="nl-NL"/>
-        </w:rPr>
-        <w:t>De</w:t>
-      </w:r>
-      <w:r>
-        <w:rPr>
-          <w:rFonts w:ascii="Courier New" w:hAnsi="Courier New" w:cs="Courier New"/>
-          <w:lang w:val="nl-NL"/>
-        </w:rPr>
-        <w:t xml:space="preserve"> gewoonte </w:t>
-      </w:r>
-      <w:r>
-        <w:rPr>
-          <w:rFonts w:ascii="Courier New" w:hAnsi="Courier New" w:cs="Courier New"/>
-          <w:lang w:val="nl-NL"/>
-        </w:rPr>
-        <w:t>maakt plaats voor een sterker</w:t>
-      </w:r>
-      <w:r>
-        <w:rPr>
-          <w:rFonts w:ascii="Courier New" w:hAnsi="Courier New" w:cs="Courier New"/>
-          <w:lang w:val="nl-NL"/>
-        </w:rPr>
-        <w:t xml:space="preserve"> bewustzijn</w:t>
-      </w:r>
-      <w:r>
-        <w:rPr>
-          <w:rFonts w:ascii="Courier New" w:hAnsi="Courier New" w:cs="Courier New"/>
-          <w:lang w:val="nl-NL"/>
-        </w:rPr>
-        <w:t xml:space="preserve"> wanneer uit</w:t>
-      </w:r>
-      <w:r>
-        <w:rPr>
-          <w:rFonts w:ascii="Courier New" w:hAnsi="Courier New" w:cs="Courier New"/>
-          <w:lang w:val="nl-NL"/>
-        </w:rPr>
-        <w:t xml:space="preserve"> de groepsmoraliteit er een persoonlijke moraliteit en uit de geijkte moraliteit </w:t>
-      </w:r>
-      <w:r>
-        <w:rPr>
-          <w:rFonts w:ascii="Courier New" w:hAnsi="Courier New" w:cs="Courier New"/>
-          <w:lang w:val="nl-NL"/>
-        </w:rPr>
-        <w:t xml:space="preserve">er </w:t>
-      </w:r>
-      <w:r>
-        <w:rPr>
-          <w:rFonts w:ascii="Courier New" w:hAnsi="Courier New" w:cs="Courier New"/>
-          <w:lang w:val="nl-NL"/>
-        </w:rPr>
-        <w:t>een reflectieve moraliteit</w:t>
-      </w:r>
-      <w:r>
-        <w:rPr>
-          <w:rFonts w:ascii="Courier New" w:hAnsi="Courier New" w:cs="Courier New"/>
-          <w:lang w:val="nl-NL"/>
-        </w:rPr>
-        <w:t xml:space="preserve"> ontstaat. Dat proces komt voort uit onder andere de </w:t>
-      </w:r>
-      <w:r>
-        <w:rPr>
-          <w:rFonts w:ascii="Courier New" w:hAnsi="Courier New" w:cs="Courier New"/>
-          <w:lang w:val="nl-NL"/>
-        </w:rPr>
-        <w:t>J</w:t>
-      </w:r>
-      <w:r>
-        <w:rPr>
-          <w:rFonts w:ascii="Courier New" w:hAnsi="Courier New" w:cs="Courier New"/>
-          <w:lang w:val="nl-NL"/>
-        </w:rPr>
-        <w:t xml:space="preserve">oodse geschiedenis, de </w:t>
-      </w:r>
-      <w:r>
-        <w:rPr>
-          <w:rFonts w:ascii="Courier New" w:hAnsi="Courier New" w:cs="Courier New"/>
-          <w:lang w:val="nl-NL"/>
-        </w:rPr>
-        <w:t>Griekse</w:t>
-      </w:r>
-      <w:r>
-        <w:rPr>
-          <w:rFonts w:ascii="Courier New" w:hAnsi="Courier New" w:cs="Courier New"/>
-          <w:lang w:val="nl-NL"/>
-        </w:rPr>
-        <w:t xml:space="preserve"> geschiedenis, de </w:t>
-      </w:r>
-      <w:r>
-        <w:rPr>
-          <w:rFonts w:ascii="Courier New" w:hAnsi="Courier New" w:cs="Courier New"/>
-          <w:lang w:val="nl-NL"/>
-        </w:rPr>
-        <w:t>R</w:t>
-      </w:r>
-      <w:r>
-        <w:rPr>
-          <w:rFonts w:ascii="Courier New" w:hAnsi="Courier New" w:cs="Courier New"/>
-          <w:lang w:val="nl-NL"/>
-        </w:rPr>
-        <w:t xml:space="preserve">omeinse geschiedenis </w:t>
-      </w:r>
-      <w:r>
-        <w:rPr>
-          <w:rFonts w:ascii="Courier New" w:hAnsi="Courier New" w:cs="Courier New"/>
-          <w:lang w:val="nl-NL"/>
-        </w:rPr>
-        <w:t xml:space="preserve">(dat aan dit </w:t>
-      </w:r>
-      <w:r>
-        <w:rPr>
-          <w:rFonts w:ascii="Courier New" w:hAnsi="Courier New" w:cs="Courier New"/>
-          <w:lang w:val="nl-NL"/>
-        </w:rPr>
-        <w:lastRenderedPageBreak/>
-        <w:t xml:space="preserve">deel is toegevoegd), Middeleeuwse periode, de Renaissance, de Verlichting en de Revoluties die, via het egoïstische systeem van Hobbes, het Morele gevoel van </w:t>
-      </w:r>
-      <w:proofErr w:type="spellStart"/>
-      <w:r>
-        <w:rPr>
-          <w:rFonts w:ascii="Courier New" w:hAnsi="Courier New" w:cs="Courier New"/>
-          <w:lang w:val="nl-NL"/>
-        </w:rPr>
-        <w:t>oa</w:t>
-      </w:r>
-      <w:proofErr w:type="spellEnd"/>
-      <w:r>
-        <w:rPr>
-          <w:rFonts w:ascii="Courier New" w:hAnsi="Courier New" w:cs="Courier New"/>
-          <w:lang w:val="nl-NL"/>
-        </w:rPr>
-        <w:t xml:space="preserve"> Hume en Smith, de </w:t>
-      </w:r>
-      <w:proofErr w:type="spellStart"/>
-      <w:r>
-        <w:rPr>
-          <w:rFonts w:ascii="Courier New" w:hAnsi="Courier New" w:cs="Courier New"/>
-          <w:lang w:val="nl-NL"/>
-        </w:rPr>
-        <w:t>Kantiaanse</w:t>
-      </w:r>
-      <w:proofErr w:type="spellEnd"/>
-      <w:r>
-        <w:rPr>
-          <w:rFonts w:ascii="Courier New" w:hAnsi="Courier New" w:cs="Courier New"/>
-          <w:lang w:val="nl-NL"/>
-        </w:rPr>
-        <w:t xml:space="preserve"> theorie en het Utilitarisme van </w:t>
-      </w:r>
-      <w:proofErr w:type="spellStart"/>
-      <w:r>
-        <w:rPr>
-          <w:rFonts w:ascii="Courier New" w:hAnsi="Courier New" w:cs="Courier New"/>
-          <w:lang w:val="nl-NL"/>
-        </w:rPr>
-        <w:t>Bentham</w:t>
-      </w:r>
-      <w:proofErr w:type="spellEnd"/>
-      <w:r>
-        <w:rPr>
-          <w:rFonts w:ascii="Courier New" w:hAnsi="Courier New" w:cs="Courier New"/>
-          <w:lang w:val="nl-NL"/>
-        </w:rPr>
-        <w:t xml:space="preserve"> en Mill, aan het moderne morele bewustzijn hebben bijgedragen.</w:t>
-      </w:r>
-      <w:r>
+        <w:t>gemeenschapszin van een aristocratische Griekse samenleving interpreteerden, zoals de wet van de</w:t>
+      </w:r>
+      <w:r>
+        <w:rPr>
+          <w:rFonts w:ascii="Courier New" w:hAnsi="Courier New" w:cs="Courier New"/>
+          <w:lang w:val="nl-NL"/>
+        </w:rPr>
         <w:t xml:space="preserve"> </w:t>
       </w:r>
       <w:r>
-        <w:t xml:space="preserve"> “</w:t>
-      </w:r>
-      <w:r>
-        <w:rPr>
-          <w:rFonts w:ascii="Courier New" w:hAnsi="Courier New" w:cs="Courier New"/>
-          <w:lang w:val="nl-NL"/>
-        </w:rPr>
-        <w:t>Net zoals Plato en Aristoteles de maat, orde en</w:t>
+        <w:rPr>
+          <w:rFonts w:ascii="Courier New" w:hAnsi="Courier New" w:cs="Courier New"/>
+          <w:lang w:val="nl-NL"/>
+        </w:rPr>
+        <w:t>natuur de onderliggende geest van het keizerlijke Rome interpreteerde, zoals de</w:t>
       </w:r>
       <w:r>
         <w:rPr>
@@ -1327,7 +1664,7 @@
           <w:rFonts w:ascii="Courier New" w:hAnsi="Courier New" w:cs="Courier New"/>
           <w:lang w:val="nl-NL"/>
         </w:rPr>
-        <w:t>gemeenschapszin van een aristocratische Griekse samenleving interpreteerden, zoals de wet van de</w:t>
+        <w:t>kerk van de Middeleeuwen het leven vertolkte van een tijdperk dat boog voor</w:t>
       </w:r>
       <w:r>
         <w:rPr>
@@ -1341,35 +1678,7 @@
           <w:rFonts w:ascii="Courier New" w:hAnsi="Courier New" w:cs="Courier New"/>
           <w:lang w:val="nl-NL"/>
         </w:rPr>
-        <w:t>natuur de onderliggende geest van het keizerlijke Rome interpreteerde, zoals de</w:t>
-      </w:r>
-      <w:r>
-        <w:rPr>
-          <w:rFonts w:ascii="Courier New" w:hAnsi="Courier New" w:cs="Courier New"/>
-          <w:lang w:val="nl-NL"/>
-        </w:rPr>
-        <w:t xml:space="preserve"> </w:t>
-      </w:r>
-      <w:r>
-        <w:rPr>
-          <w:rFonts w:ascii="Courier New" w:hAnsi="Courier New" w:cs="Courier New"/>
-          <w:lang w:val="nl-NL"/>
-        </w:rPr>
-        <w:t>kerk van de Middeleeuwen het leven vertolkte van een tijdperk dat boog voor</w:t>
-      </w:r>
-      <w:r>
-        <w:rPr>
-          <w:rFonts w:ascii="Courier New" w:hAnsi="Courier New" w:cs="Courier New"/>
-          <w:lang w:val="nl-NL"/>
-        </w:rPr>
-        <w:t xml:space="preserve"> </w:t>
-      </w:r>
-      <w:r>
-        <w:rPr>
-          <w:rFonts w:ascii="Courier New" w:hAnsi="Courier New" w:cs="Courier New"/>
-          <w:lang w:val="nl-NL"/>
-        </w:rPr>
-        <w:t>van een goddelijke wet en de waarden van een andere wereld vereerde, zo interpreteerden deze vier systemen de geest van de</w:t>
+        <w:t>een goddelijke wet en de waarden van een andere wereld vereerde, zo interpreteerden deze vier systemen de geest van de</w:t>
       </w:r>
       <w:r>
         <w:rPr>
@@ -1442,7 +1751,7 @@
           <w:rFonts w:ascii="Courier New" w:hAnsi="Courier New" w:cs="Courier New"/>
           <w:lang w:val="nl-NL"/>
         </w:rPr>
-        <w:t xml:space="preserve">Deel 2 gaat over de theorie van het morele leven. Eerst presenteert </w:t>
+        <w:t xml:space="preserve">In het tweede deel presenteert </w:t>
       </w:r>
       <w:proofErr w:type="spellStart"/>
       <w:r>
@@ -1458,14 +1767,134 @@
           <w:rFonts w:ascii="Courier New" w:hAnsi="Courier New" w:cs="Courier New"/>
           <w:lang w:val="nl-NL"/>
         </w:rPr>
-        <w:t xml:space="preserve"> de ervan. De scheiding is niet heel duidelijk te trekken tussen geijkte en reflectieve moraliteit. Duidelijk is wel dat er twijfels en conflicten ontstaan over wat goed en fout is en dat we hierover meer gaan nadenken. Niet alles is meer in regels en standaarden te vatten die uiteindelijk in doctrines overgaan en dat moeten we ook niet meer willen. Veel beter is het eigen maken van methodes en principes waarmee we onze oordelen definiëren en testen</w:t>
-      </w:r>
-      <w:r>
-        <w:rPr>
-          <w:rFonts w:ascii="Courier New" w:hAnsi="Courier New" w:cs="Courier New"/>
-          <w:lang w:val="nl-NL"/>
-        </w:rPr>
-        <w:t>. Het gaat om morele ontwikkeling, dat we ons via onderwijs en training van anderen dat zorgt voor een meer gevormd en stabiel karakter en er bewuster van is dat de handelingen met elkaar te maken hebben en het gedrag meer een geheel vormt. In dit deel gaat hij ook in op de grote veranderingen in de wereld waardoor de behoefte aan reflectieve moraliteit is toegenomen en aan een werkende morele theorie.</w:t>
+        <w:t xml:space="preserve"> de theorie van het morele leven. De scheiding is niet</w:t>
+      </w:r>
+      <w:r>
+        <w:rPr>
+          <w:rFonts w:ascii="Courier New" w:hAnsi="Courier New" w:cs="Courier New"/>
+          <w:lang w:val="nl-NL"/>
+        </w:rPr>
+        <w:t xml:space="preserve"> heel </w:t>
+      </w:r>
+      <w:r>
+        <w:rPr>
+          <w:rFonts w:ascii="Courier New" w:hAnsi="Courier New" w:cs="Courier New"/>
+          <w:lang w:val="nl-NL"/>
+        </w:rPr>
+        <w:t>duidelijk te trekken tussen geijkte en reflectieve moraliteit</w:t>
+      </w:r>
+      <w:r>
+        <w:rPr>
+          <w:rFonts w:ascii="Courier New" w:hAnsi="Courier New" w:cs="Courier New"/>
+          <w:lang w:val="nl-NL"/>
+        </w:rPr>
+        <w:t>, maar d</w:t>
+      </w:r>
+      <w:r>
+        <w:rPr>
+          <w:rFonts w:ascii="Courier New" w:hAnsi="Courier New" w:cs="Courier New"/>
+          <w:lang w:val="nl-NL"/>
+        </w:rPr>
+        <w:t xml:space="preserve">uidelijk is wel dat er twijfels en conflicten ontstaan over wat goed en fout is en dat we </w:t>
+      </w:r>
+      <w:r>
+        <w:rPr>
+          <w:rFonts w:ascii="Courier New" w:hAnsi="Courier New" w:cs="Courier New"/>
+          <w:lang w:val="nl-NL"/>
+        </w:rPr>
+        <w:t>er</w:t>
+      </w:r>
+      <w:r>
+        <w:rPr>
+          <w:rFonts w:ascii="Courier New" w:hAnsi="Courier New" w:cs="Courier New"/>
+          <w:lang w:val="nl-NL"/>
+        </w:rPr>
+        <w:t xml:space="preserve"> meer </w:t>
+      </w:r>
+      <w:r>
+        <w:rPr>
+          <w:rFonts w:ascii="Courier New" w:hAnsi="Courier New" w:cs="Courier New"/>
+          <w:lang w:val="nl-NL"/>
+        </w:rPr>
+        <w:t xml:space="preserve">over </w:t>
+      </w:r>
+      <w:r>
+        <w:rPr>
+          <w:rFonts w:ascii="Courier New" w:hAnsi="Courier New" w:cs="Courier New"/>
+          <w:lang w:val="nl-NL"/>
+        </w:rPr>
+        <w:t>gaan nadenken. Niet alles is meer in regels en standaarden te vatten die uiteindelijk in doctrines overgaan en dat moeten we ook niet meer willen. Veel beter is het eigen maken van methodes en principes waarmee we onze oordelen definiëren en testen</w:t>
+      </w:r>
+      <w:r>
+        <w:rPr>
+          <w:rFonts w:ascii="Courier New" w:hAnsi="Courier New" w:cs="Courier New"/>
+          <w:lang w:val="nl-NL"/>
+        </w:rPr>
+        <w:t>. Het gaat om morele ontwikkeling, dat via onderwijs en training van anderen zorgt voor een meer gevormd en stabiel karakter</w:t>
+      </w:r>
+      <w:r>
+        <w:rPr>
+          <w:rFonts w:ascii="Courier New" w:hAnsi="Courier New" w:cs="Courier New"/>
+          <w:lang w:val="nl-NL"/>
+        </w:rPr>
+        <w:t xml:space="preserve"> en dat we er </w:t>
+      </w:r>
+      <w:r>
+        <w:rPr>
+          <w:rFonts w:ascii="Courier New" w:hAnsi="Courier New" w:cs="Courier New"/>
+          <w:lang w:val="nl-NL"/>
+        </w:rPr>
+        <w:t xml:space="preserve">bewuster van </w:t>
+      </w:r>
+      <w:r>
+        <w:rPr>
+          <w:rFonts w:ascii="Courier New" w:hAnsi="Courier New" w:cs="Courier New"/>
+          <w:lang w:val="nl-NL"/>
+        </w:rPr>
+        <w:t>worden dat</w:t>
+      </w:r>
+      <w:r>
+        <w:rPr>
+          <w:rFonts w:ascii="Courier New" w:hAnsi="Courier New" w:cs="Courier New"/>
+          <w:lang w:val="nl-NL"/>
+        </w:rPr>
+        <w:t xml:space="preserve"> handelingen met elkaar te maken hebben en het gedrag meer een geheel vormt. In dit </w:t>
+      </w:r>
+      <w:r>
+        <w:rPr>
+          <w:rFonts w:ascii="Courier New" w:hAnsi="Courier New" w:cs="Courier New"/>
+          <w:lang w:val="nl-NL"/>
+        </w:rPr>
+        <w:t>wordt ingegaan</w:t>
+      </w:r>
+      <w:r>
+        <w:rPr>
+          <w:rFonts w:ascii="Courier New" w:hAnsi="Courier New" w:cs="Courier New"/>
+          <w:lang w:val="nl-NL"/>
+        </w:rPr>
+        <w:t xml:space="preserve"> op de grote veranderingen in de wereld waardoor de behoefte aan </w:t>
+      </w:r>
+      <w:r>
+        <w:rPr>
+          <w:rFonts w:ascii="Courier New" w:hAnsi="Courier New" w:cs="Courier New"/>
+          <w:lang w:val="nl-NL"/>
+        </w:rPr>
+        <w:lastRenderedPageBreak/>
+        <w:t>reflectieve moraliteit en aan een werkende morele theorie</w:t>
+      </w:r>
+      <w:r>
+        <w:rPr>
+          <w:rFonts w:ascii="Courier New" w:hAnsi="Courier New" w:cs="Courier New"/>
+          <w:lang w:val="nl-NL"/>
+        </w:rPr>
+        <w:t xml:space="preserve"> is toegestaan</w:t>
+      </w:r>
+      <w:r>
+        <w:rPr>
+          <w:rFonts w:ascii="Courier New" w:hAnsi="Courier New" w:cs="Courier New"/>
+          <w:lang w:val="nl-NL"/>
+        </w:rPr>
+        <w:t>.</w:t>
       </w:r>
       <w:r>
         <w:rPr>
@@ -1479,29 +1908,147 @@
           <w:rFonts w:ascii="Courier New" w:hAnsi="Courier New" w:cs="Courier New"/>
           <w:lang w:val="nl-NL"/>
         </w:rPr>
-        <w:t>Daarin staan we niet met lege handen.</w:t>
-      </w:r>
-      <w:r>
-        <w:rPr>
-          <w:rFonts w:ascii="Courier New" w:hAnsi="Courier New" w:cs="Courier New"/>
-          <w:lang w:val="nl-NL"/>
-        </w:rPr>
-        <w:t xml:space="preserve"> Nieuwe gegevens hebben we nodig en </w:t>
-      </w:r>
-      <w:r>
-        <w:rPr>
-          <w:rFonts w:ascii="Courier New" w:hAnsi="Courier New" w:cs="Courier New"/>
-          <w:lang w:val="nl-NL"/>
-        </w:rPr>
-        <w:lastRenderedPageBreak/>
-        <w:t>intelligente hypothesen. Wetenschappen, met z’n feiten en ideeën, bieden ons die. Veel vinden we ook terug in rechtelijke geschiedenis met z’n wetten, juridische beslissingen en wetgevende activiteiten. En er zijn theoretische methodes ontwikkeld die ons kunnen helpen.</w:t>
-      </w:r>
-      <w:r>
-        <w:rPr>
-          <w:rFonts w:ascii="Courier New" w:hAnsi="Courier New" w:cs="Courier New"/>
-          <w:lang w:val="nl-NL"/>
-        </w:rPr>
-        <w:t xml:space="preserve"> Vervolgens introduceert hij zijn classificatie van morele theorieën die in te delen zijn naar resultaat (doelen) en het Goede als dat resultaat; </w:t>
+        <w:t xml:space="preserve">Het is nodig ervan bewust te zijn dat </w:t>
+      </w:r>
+      <w:r>
+        <w:rPr>
+          <w:rFonts w:ascii="Courier New" w:hAnsi="Courier New" w:cs="Courier New"/>
+          <w:lang w:val="nl-NL"/>
+        </w:rPr>
+        <w:t xml:space="preserve">we </w:t>
+      </w:r>
+      <w:r>
+        <w:rPr>
+          <w:rFonts w:ascii="Courier New" w:hAnsi="Courier New" w:cs="Courier New"/>
+          <w:lang w:val="nl-NL"/>
+        </w:rPr>
+        <w:t xml:space="preserve">hierin </w:t>
+      </w:r>
+      <w:r>
+        <w:rPr>
+          <w:rFonts w:ascii="Courier New" w:hAnsi="Courier New" w:cs="Courier New"/>
+          <w:lang w:val="nl-NL"/>
+        </w:rPr>
+        <w:t>niet met lege handen</w:t>
+      </w:r>
+      <w:r>
+        <w:rPr>
+          <w:rFonts w:ascii="Courier New" w:hAnsi="Courier New" w:cs="Courier New"/>
+          <w:lang w:val="nl-NL"/>
+        </w:rPr>
+        <w:t xml:space="preserve"> staan</w:t>
+      </w:r>
+      <w:r>
+        <w:rPr>
+          <w:rFonts w:ascii="Courier New" w:hAnsi="Courier New" w:cs="Courier New"/>
+          <w:lang w:val="nl-NL"/>
+        </w:rPr>
+        <w:t>. Nieuwe gegevens hebben we nodig en intelligente hypothesen</w:t>
+      </w:r>
+      <w:r>
+        <w:rPr>
+          <w:rFonts w:ascii="Courier New" w:hAnsi="Courier New" w:cs="Courier New"/>
+          <w:lang w:val="nl-NL"/>
+        </w:rPr>
+        <w:t xml:space="preserve"> en de w</w:t>
+      </w:r>
+      <w:r>
+        <w:rPr>
+          <w:rFonts w:ascii="Courier New" w:hAnsi="Courier New" w:cs="Courier New"/>
+          <w:lang w:val="nl-NL"/>
+        </w:rPr>
+        <w:t>etenschappen, met z’n feiten en ideeën, bieden ons die. Veel vinden we ook terug in rechtelijke geschiedenis met z’n wetten, juridische beslissingen en wetgevende activiteiten. En er zijn theoretische methodes ontwikkeld die ons kunnen helpen</w:t>
+      </w:r>
+      <w:r>
+        <w:rPr>
+          <w:rFonts w:ascii="Courier New" w:hAnsi="Courier New" w:cs="Courier New"/>
+          <w:lang w:val="nl-NL"/>
+        </w:rPr>
+        <w:t xml:space="preserve"> in deze nieuwe tijd</w:t>
+      </w:r>
+      <w:r>
+        <w:rPr>
+          <w:rFonts w:ascii="Courier New" w:hAnsi="Courier New" w:cs="Courier New"/>
+          <w:lang w:val="nl-NL"/>
+        </w:rPr>
+        <w:t>.</w:t>
+      </w:r>
+      <w:r>
+        <w:rPr>
+          <w:rFonts w:ascii="Courier New" w:hAnsi="Courier New" w:cs="Courier New"/>
+          <w:lang w:val="nl-NL"/>
+        </w:rPr>
+        <w:t xml:space="preserve"> </w:t>
+      </w:r>
+      <w:r>
+        <w:rPr>
+          <w:rFonts w:ascii="Courier New" w:hAnsi="Courier New" w:cs="Courier New"/>
+          <w:lang w:val="nl-NL"/>
+        </w:rPr>
+        <w:t>Drie m</w:t>
+      </w:r>
+      <w:r>
+        <w:rPr>
+          <w:rFonts w:ascii="Courier New" w:hAnsi="Courier New" w:cs="Courier New"/>
+          <w:lang w:val="nl-NL"/>
+        </w:rPr>
+        <w:t xml:space="preserve">orele theorieën </w:t>
+      </w:r>
+      <w:r>
+        <w:rPr>
+          <w:rFonts w:ascii="Courier New" w:hAnsi="Courier New" w:cs="Courier New"/>
+          <w:lang w:val="nl-NL"/>
+        </w:rPr>
+        <w:t>worden onderscheiden waarbij de eerste gaat om</w:t>
+      </w:r>
+      <w:r>
+        <w:rPr>
+          <w:rFonts w:ascii="Courier New" w:hAnsi="Courier New" w:cs="Courier New"/>
+          <w:lang w:val="nl-NL"/>
+        </w:rPr>
+        <w:t xml:space="preserve"> </w:t>
+      </w:r>
+      <w:r>
+        <w:rPr>
+          <w:rFonts w:ascii="Courier New" w:hAnsi="Courier New" w:cs="Courier New"/>
+          <w:lang w:val="nl-NL"/>
+        </w:rPr>
+        <w:t>he</w:t>
+      </w:r>
+      <w:r>
+        <w:rPr>
+          <w:rFonts w:ascii="Courier New" w:hAnsi="Courier New" w:cs="Courier New"/>
+          <w:lang w:val="nl-NL"/>
+        </w:rPr>
+        <w:t>t</w:t>
+      </w:r>
+      <w:r>
+        <w:rPr>
+          <w:rFonts w:ascii="Courier New" w:hAnsi="Courier New" w:cs="Courier New"/>
+          <w:lang w:val="nl-NL"/>
+        </w:rPr>
+        <w:t xml:space="preserve"> </w:t>
+      </w:r>
+      <w:r>
+        <w:rPr>
+          <w:rFonts w:ascii="Courier New" w:hAnsi="Courier New" w:cs="Courier New"/>
+          <w:lang w:val="nl-NL"/>
+        </w:rPr>
+        <w:t xml:space="preserve">Goede als </w:t>
+      </w:r>
+      <w:r>
+        <w:rPr>
+          <w:rFonts w:ascii="Courier New" w:hAnsi="Courier New" w:cs="Courier New"/>
+          <w:lang w:val="nl-NL"/>
+        </w:rPr>
+        <w:t xml:space="preserve">resultaat (doelen); </w:t>
+      </w:r>
+      <w:r>
+        <w:rPr>
+          <w:rFonts w:ascii="Courier New" w:hAnsi="Courier New" w:cs="Courier New"/>
+          <w:lang w:val="nl-NL"/>
+        </w:rPr>
+        <w:t xml:space="preserve">bij de tweede gaat het om Plicht en Recht met z’n </w:t>
       </w:r>
       <w:proofErr w:type="gramStart"/>
       <w:r>
@@ -1517,21 +2064,63 @@
           <w:rFonts w:ascii="Courier New" w:hAnsi="Courier New" w:cs="Courier New"/>
           <w:lang w:val="nl-NL"/>
         </w:rPr>
-        <w:t xml:space="preserve"> en regelgeving waarbij het gaat om Plicht en Recht, goed-/afkeuring en lof/verwijt waarbij het gaat om (On)Deugd. Hij gaat dan uitgebreid in op deze drie morele theorieën van het Goede, het Recht en de Deugd</w:t>
-      </w:r>
-      <w:r>
-        <w:rPr>
-          <w:rFonts w:ascii="Courier New" w:hAnsi="Courier New" w:cs="Courier New"/>
-          <w:lang w:val="nl-NL"/>
-        </w:rPr>
-        <w:t>, want g</w:t>
-      </w:r>
-      <w:r>
-        <w:rPr>
-          <w:rFonts w:ascii="Courier New" w:hAnsi="Courier New" w:cs="Courier New"/>
-          <w:lang w:val="nl-NL"/>
-        </w:rPr>
-        <w:t>edrag is zo complex dat het niet tot een enkelvoudig principe is te reduceren.</w:t>
+        <w:t xml:space="preserve"> en regelgeving</w:t>
+      </w:r>
+      <w:r>
+        <w:rPr>
+          <w:rFonts w:ascii="Courier New" w:hAnsi="Courier New" w:cs="Courier New"/>
+          <w:lang w:val="nl-NL"/>
+        </w:rPr>
+        <w:t>; bij de derde gaat het om (On)Deugd met z’n</w:t>
+      </w:r>
+      <w:r>
+        <w:rPr>
+          <w:rFonts w:ascii="Courier New" w:hAnsi="Courier New" w:cs="Courier New"/>
+          <w:lang w:val="nl-NL"/>
+        </w:rPr>
+        <w:t xml:space="preserve"> goed-/afkeuring en lof/verwijt. </w:t>
+      </w:r>
+      <w:r>
+        <w:rPr>
+          <w:rFonts w:ascii="Courier New" w:hAnsi="Courier New" w:cs="Courier New"/>
+          <w:lang w:val="nl-NL"/>
+        </w:rPr>
+        <w:t>U</w:t>
+      </w:r>
+      <w:r>
+        <w:rPr>
+          <w:rFonts w:ascii="Courier New" w:hAnsi="Courier New" w:cs="Courier New"/>
+          <w:lang w:val="nl-NL"/>
+        </w:rPr>
+        <w:t xml:space="preserve">itgebreid </w:t>
+      </w:r>
+      <w:r>
+        <w:rPr>
+          <w:rFonts w:ascii="Courier New" w:hAnsi="Courier New" w:cs="Courier New"/>
+          <w:lang w:val="nl-NL"/>
+        </w:rPr>
+        <w:t xml:space="preserve">wordt ingegaan </w:t>
+      </w:r>
+      <w:r>
+        <w:rPr>
+          <w:rFonts w:ascii="Courier New" w:hAnsi="Courier New" w:cs="Courier New"/>
+          <w:lang w:val="nl-NL"/>
+        </w:rPr>
+        <w:t>op deze drie morele theorieën van het Goede, het Recht en de Deugd</w:t>
+      </w:r>
+      <w:r>
+        <w:rPr>
+          <w:rFonts w:ascii="Courier New" w:hAnsi="Courier New" w:cs="Courier New"/>
+          <w:lang w:val="nl-NL"/>
+        </w:rPr>
+        <w:t>, want gedrag is zo complex dat het niet tot een enkelvoudig principe is te reduceren</w:t>
+      </w:r>
+      <w:r>
+        <w:rPr>
+          <w:rFonts w:ascii="Courier New" w:hAnsi="Courier New" w:cs="Courier New"/>
+          <w:lang w:val="nl-NL"/>
+        </w:rPr>
+        <w:t>. Elke theorie kijkt er vanuit zijn geschiedenis en typische zienswijze tegenaan.</w:t>
       </w:r>
     </w:p>
     <w:p>
@@ -1555,14 +2144,63 @@
           <w:rFonts w:ascii="Courier New" w:hAnsi="Courier New" w:cs="Courier New"/>
           <w:lang w:val="nl-NL"/>
         </w:rPr>
-        <w:t xml:space="preserve">doel waar mensen voor zouden moeten leven is geen probleem binnen de geijkte moraliteit want die worden door de traditie gedefinieerd. Reflectieve moraliteit kan niet zonder dat doel stellen. Gewoonten en impulsen hebben consequenties en over een deel ervan is na te denken. Ook over de langere termijn kan dat zonder het helemaal te overzien. Daar is een theorie van het Goede voor nodig die niet alleen bevredigt wat we zelf willen maar </w:t>
-      </w:r>
-      <w:r>
-        <w:rPr>
-          <w:rFonts w:ascii="Courier New" w:hAnsi="Courier New" w:cs="Courier New"/>
-          <w:lang w:val="nl-NL"/>
-        </w:rPr>
-        <w:t xml:space="preserve">door het denken getransformeerd wordt naar </w:t>
+        <w:t xml:space="preserve">doel waar mensen voor zouden moeten leven is geen probleem binnen de geijkte moraliteit want die worden door de traditie gedefinieerd. Reflectieve moraliteit </w:t>
+      </w:r>
+      <w:r>
+        <w:rPr>
+          <w:rFonts w:ascii="Courier New" w:hAnsi="Courier New" w:cs="Courier New"/>
+          <w:lang w:val="nl-NL"/>
+        </w:rPr>
+        <w:t xml:space="preserve">daarentegen </w:t>
+      </w:r>
+      <w:r>
+        <w:rPr>
+          <w:rFonts w:ascii="Courier New" w:hAnsi="Courier New" w:cs="Courier New"/>
+          <w:lang w:val="nl-NL"/>
+        </w:rPr>
+        <w:t xml:space="preserve">kan niet zonder dat doel stellen. Gewoonten en impulsen hebben consequenties en over een deel ervan is na te denken. Ook over de langere termijn kan dat zonder het helemaal te overzien. Daar is een theorie van het Goede voor nodig die niet alleen bevredigt wat we zelf willen maar </w:t>
+      </w:r>
+      <w:r>
+        <w:rPr>
+          <w:rFonts w:ascii="Courier New" w:hAnsi="Courier New" w:cs="Courier New"/>
+          <w:lang w:val="nl-NL"/>
+        </w:rPr>
+        <w:t>ook</w:t>
+      </w:r>
+      <w:r>
+        <w:rPr>
+          <w:rFonts w:ascii="Courier New" w:hAnsi="Courier New" w:cs="Courier New"/>
+          <w:lang w:val="nl-NL"/>
+        </w:rPr>
+        <w:t xml:space="preserve"> het </w:t>
+      </w:r>
+      <w:r>
+        <w:rPr>
+          <w:rFonts w:ascii="Courier New" w:hAnsi="Courier New" w:cs="Courier New"/>
+          <w:lang w:val="nl-NL"/>
+        </w:rPr>
+        <w:t>door</w:t>
+      </w:r>
+      <w:r>
+        <w:rPr>
+          <w:rFonts w:ascii="Courier New" w:hAnsi="Courier New" w:cs="Courier New"/>
+          <w:lang w:val="nl-NL"/>
+        </w:rPr>
+        <w:t xml:space="preserve">denken </w:t>
+      </w:r>
+      <w:r>
+        <w:rPr>
+          <w:rFonts w:ascii="Courier New" w:hAnsi="Courier New" w:cs="Courier New"/>
+          <w:lang w:val="nl-NL"/>
+        </w:rPr>
+        <w:t>transformeert</w:t>
+      </w:r>
+      <w:r>
+        <w:rPr>
+          <w:rFonts w:ascii="Courier New" w:hAnsi="Courier New" w:cs="Courier New"/>
+          <w:lang w:val="nl-NL"/>
+        </w:rPr>
+        <w:t xml:space="preserve"> naar </w:t>
       </w:r>
       <w:r>
         <w:rPr>
@@ -1606,35 +2244,92 @@
           <w:rFonts w:ascii="Courier New" w:hAnsi="Courier New" w:cs="Courier New"/>
           <w:lang w:val="nl-NL"/>
         </w:rPr>
-        <w:t xml:space="preserve">, Mill) die het Plezier als het Goede en het Doel definiëren. Plezier en gelukt wordt hier niet als iets afzonderlijks gezien maar als onderdeel van het zelf dat we steeds actief meenemen naar situaties waarmee we worden geconfronteerd en de situaties interpreteren. </w:t>
-      </w:r>
-      <w:r>
-        <w:rPr>
-          <w:rFonts w:ascii="Courier New" w:hAnsi="Courier New" w:cs="Courier New"/>
-          <w:lang w:val="nl-NL"/>
-        </w:rPr>
-        <w:t xml:space="preserve">Hij geeft ook andere voorbeelden </w:t>
-      </w:r>
-      <w:r>
-        <w:rPr>
-          <w:rFonts w:ascii="Courier New" w:hAnsi="Courier New" w:cs="Courier New"/>
-          <w:lang w:val="nl-NL"/>
-        </w:rPr>
-        <w:t>waarin geïsoleerde, onmiddellijke en intense wensen getransformeerd worden door</w:t>
-      </w:r>
-      <w:r>
-        <w:rPr>
-          <w:rFonts w:ascii="Courier New" w:hAnsi="Courier New" w:cs="Courier New"/>
-          <w:lang w:val="nl-NL"/>
-        </w:rPr>
-        <w:t xml:space="preserve"> deze morele doelgerichte theorie</w:t>
-      </w:r>
-      <w:r>
-        <w:rPr>
-          <w:rFonts w:ascii="Courier New" w:hAnsi="Courier New" w:cs="Courier New"/>
-          <w:lang w:val="nl-NL"/>
-        </w:rPr>
-        <w:t xml:space="preserve"> en daarmee in een meer consistent en harmonieus geheel</w:t>
+        <w:t xml:space="preserve">, Mill) die </w:t>
+      </w:r>
+      <w:r>
+        <w:rPr>
+          <w:rFonts w:ascii="Courier New" w:hAnsi="Courier New" w:cs="Courier New"/>
+          <w:lang w:val="nl-NL"/>
+        </w:rPr>
+        <w:t xml:space="preserve">hierbij </w:t>
+      </w:r>
+      <w:r>
+        <w:rPr>
+          <w:rFonts w:ascii="Courier New" w:hAnsi="Courier New" w:cs="Courier New"/>
+          <w:lang w:val="nl-NL"/>
+        </w:rPr>
+        <w:t>het Plezier als het Goede definiëren. Plezier en gelu</w:t>
+      </w:r>
+      <w:r>
+        <w:rPr>
+          <w:rFonts w:ascii="Courier New" w:hAnsi="Courier New" w:cs="Courier New"/>
+          <w:lang w:val="nl-NL"/>
+        </w:rPr>
+        <w:t>k</w:t>
+      </w:r>
+      <w:r>
+        <w:rPr>
+          <w:rFonts w:ascii="Courier New" w:hAnsi="Courier New" w:cs="Courier New"/>
+          <w:lang w:val="nl-NL"/>
+        </w:rPr>
+        <w:t xml:space="preserve"> wordt </w:t>
+      </w:r>
+      <w:r>
+        <w:rPr>
+          <w:rFonts w:ascii="Courier New" w:hAnsi="Courier New" w:cs="Courier New"/>
+          <w:lang w:val="nl-NL"/>
+        </w:rPr>
+        <w:t>dan</w:t>
+      </w:r>
+      <w:r>
+        <w:rPr>
+          <w:rFonts w:ascii="Courier New" w:hAnsi="Courier New" w:cs="Courier New"/>
+          <w:lang w:val="nl-NL"/>
+        </w:rPr>
+        <w:t xml:space="preserve"> niet als iets afzonderlijks gezien maar als onderdeel van het zelf dat we steeds actief meenemen naar situaties waarmee we worden geconfronteerd en </w:t>
+      </w:r>
+      <w:r>
+        <w:rPr>
+          <w:rFonts w:ascii="Courier New" w:hAnsi="Courier New" w:cs="Courier New"/>
+          <w:lang w:val="nl-NL"/>
+        </w:rPr>
+        <w:t xml:space="preserve">waarmee we </w:t>
+      </w:r>
+      <w:r>
+        <w:rPr>
+          <w:rFonts w:ascii="Courier New" w:hAnsi="Courier New" w:cs="Courier New"/>
+          <w:lang w:val="nl-NL"/>
+        </w:rPr>
+        <w:t xml:space="preserve">de situaties interpreteren. </w:t>
+      </w:r>
+      <w:r>
+        <w:rPr>
+          <w:rFonts w:ascii="Courier New" w:hAnsi="Courier New" w:cs="Courier New"/>
+          <w:lang w:val="nl-NL"/>
+        </w:rPr>
+        <w:t>Binnen deze doelgerichte morele theorie worden</w:t>
+      </w:r>
+      <w:r>
+        <w:rPr>
+          <w:rFonts w:ascii="Courier New" w:hAnsi="Courier New" w:cs="Courier New"/>
+          <w:lang w:val="nl-NL"/>
+        </w:rPr>
+        <w:t xml:space="preserve"> geïsoleerde, onmiddellijke en intense wensen getransformeerd en in een meer </w:t>
+      </w:r>
+      <w:r>
+        <w:rPr>
+          <w:rFonts w:ascii="Courier New" w:hAnsi="Courier New" w:cs="Courier New"/>
+          <w:lang w:val="nl-NL"/>
+        </w:rPr>
+        <w:lastRenderedPageBreak/>
+        <w:t>consistent en harmonieus geheel</w:t>
+      </w:r>
+      <w:r>
+        <w:rPr>
+          <w:rFonts w:ascii="Courier New" w:hAnsi="Courier New" w:cs="Courier New"/>
+          <w:lang w:val="nl-NL"/>
+        </w:rPr>
+        <w:t xml:space="preserve"> geplaatst</w:t>
       </w:r>
       <w:r>
         <w:rPr>
@@ -1648,7 +2343,21 @@
           <w:rFonts w:ascii="Courier New" w:hAnsi="Courier New" w:cs="Courier New"/>
           <w:lang w:val="nl-NL"/>
         </w:rPr>
-        <w:t>Er zijn sociale voorwaarden nodig die deze ideële waarden (</w:t>
+        <w:t xml:space="preserve">Er zijn </w:t>
+      </w:r>
+      <w:r>
+        <w:rPr>
+          <w:rFonts w:ascii="Courier New" w:hAnsi="Courier New" w:cs="Courier New"/>
+          <w:lang w:val="nl-NL"/>
+        </w:rPr>
+        <w:t xml:space="preserve">dan </w:t>
+      </w:r>
+      <w:r>
+        <w:rPr>
+          <w:rFonts w:ascii="Courier New" w:hAnsi="Courier New" w:cs="Courier New"/>
+          <w:lang w:val="nl-NL"/>
+        </w:rPr>
+        <w:t>sociale voorwaarden nodig die deze ideële waarden (</w:t>
       </w:r>
       <w:proofErr w:type="spellStart"/>
       <w:r>
@@ -1664,15 +2373,21 @@
           <w:rFonts w:ascii="Courier New" w:hAnsi="Courier New" w:cs="Courier New"/>
           <w:lang w:val="nl-NL"/>
         </w:rPr>
-        <w:t xml:space="preserve"> materiële waarden) uitstralen waardoor ongeordende impulsen door </w:t>
-      </w:r>
-      <w:r>
-        <w:rPr>
-          <w:rFonts w:ascii="Courier New" w:hAnsi="Courier New" w:cs="Courier New"/>
-          <w:lang w:val="nl-NL"/>
-        </w:rPr>
-        <w:lastRenderedPageBreak/>
-        <w:t>reflectie in toom worden gehouden en worst voorkomen dat we in routine en conventie vervallen.</w:t>
+        <w:t xml:space="preserve"> materiële waarden) uitstralen waardoor ongeordende impulsen door reflectie in toom worden gehouden en wor</w:t>
+      </w:r>
+      <w:r>
+        <w:rPr>
+          <w:rFonts w:ascii="Courier New" w:hAnsi="Courier New" w:cs="Courier New"/>
+          <w:lang w:val="nl-NL"/>
+        </w:rPr>
+        <w:t>d</w:t>
+      </w:r>
+      <w:r>
+        <w:rPr>
+          <w:rFonts w:ascii="Courier New" w:hAnsi="Courier New" w:cs="Courier New"/>
+          <w:lang w:val="nl-NL"/>
+        </w:rPr>
+        <w:t>t voorkomen dat we in routine en conventie vervallen.</w:t>
       </w:r>
     </w:p>
     <w:p>
@@ -1689,7 +2404,91 @@
           <w:rFonts w:ascii="Courier New" w:hAnsi="Courier New" w:cs="Courier New"/>
           <w:lang w:val="nl-NL"/>
         </w:rPr>
-        <w:t xml:space="preserve">Bij het Goede gaat het uiteindelijk om de bevrediging en wat het ons oplevert. Maar er zijn nog andere factoren in de moraliteit die meespelen. Bij het Recht gaat het om dingen die we moeten doen, die iets van ons vragen, waar we verantwoordelijk voor zijn, die verplichting en autoriteit die mee speelt. Het tweede type morele theorie gaat het Recht, wat in de wet staat en de verplichting die we hebben. Wat iemand doet wordt dan niet zo gedicteerd dat wat een mens wil maar door het recht. Bij Kant komen </w:t>
+        <w:t xml:space="preserve">Bij het Goede gaat het uiteindelijk om de bevrediging en wat het </w:t>
+      </w:r>
+      <w:r>
+        <w:rPr>
+          <w:rFonts w:ascii="Courier New" w:hAnsi="Courier New" w:cs="Courier New"/>
+          <w:lang w:val="nl-NL"/>
+        </w:rPr>
+        <w:t xml:space="preserve">gedrag </w:t>
+      </w:r>
+      <w:r>
+        <w:rPr>
+          <w:rFonts w:ascii="Courier New" w:hAnsi="Courier New" w:cs="Courier New"/>
+          <w:lang w:val="nl-NL"/>
+        </w:rPr>
+        <w:t xml:space="preserve">ons oplevert. </w:t>
+      </w:r>
+      <w:r>
+        <w:rPr>
+          <w:rFonts w:ascii="Courier New" w:hAnsi="Courier New" w:cs="Courier New"/>
+          <w:lang w:val="nl-NL"/>
+        </w:rPr>
+        <w:t>E</w:t>
+      </w:r>
+      <w:r>
+        <w:rPr>
+          <w:rFonts w:ascii="Courier New" w:hAnsi="Courier New" w:cs="Courier New"/>
+          <w:lang w:val="nl-NL"/>
+        </w:rPr>
+        <w:t xml:space="preserve">r zijn </w:t>
+      </w:r>
+      <w:r>
+        <w:rPr>
+          <w:rFonts w:ascii="Courier New" w:hAnsi="Courier New" w:cs="Courier New"/>
+          <w:lang w:val="nl-NL"/>
+        </w:rPr>
+        <w:t>echter</w:t>
+      </w:r>
+      <w:r>
+        <w:rPr>
+          <w:rFonts w:ascii="Courier New" w:hAnsi="Courier New" w:cs="Courier New"/>
+          <w:lang w:val="nl-NL"/>
+        </w:rPr>
+        <w:t xml:space="preserve"> andere factoren </w:t>
+      </w:r>
+      <w:r>
+        <w:rPr>
+          <w:rFonts w:ascii="Courier New" w:hAnsi="Courier New" w:cs="Courier New"/>
+          <w:lang w:val="nl-NL"/>
+        </w:rPr>
+        <w:t xml:space="preserve">die </w:t>
+      </w:r>
+      <w:r>
+        <w:rPr>
+          <w:rFonts w:ascii="Courier New" w:hAnsi="Courier New" w:cs="Courier New"/>
+          <w:lang w:val="nl-NL"/>
+        </w:rPr>
+        <w:t xml:space="preserve">in de moraliteit meespelen. Bij het Recht gaat het om dingen die we moeten doen, die iets van ons vragen, waar we verantwoordelijk voor zijn. </w:t>
+      </w:r>
+      <w:r>
+        <w:rPr>
+          <w:rFonts w:ascii="Courier New" w:hAnsi="Courier New" w:cs="Courier New"/>
+          <w:lang w:val="nl-NL"/>
+        </w:rPr>
+        <w:t>In dit</w:t>
+      </w:r>
+      <w:r>
+        <w:rPr>
+          <w:rFonts w:ascii="Courier New" w:hAnsi="Courier New" w:cs="Courier New"/>
+          <w:lang w:val="nl-NL"/>
+        </w:rPr>
+        <w:t xml:space="preserve"> tweede type morele theorie gaat het </w:t>
+      </w:r>
+      <w:r>
+        <w:rPr>
+          <w:rFonts w:ascii="Courier New" w:hAnsi="Courier New" w:cs="Courier New"/>
+          <w:lang w:val="nl-NL"/>
+        </w:rPr>
+        <w:t xml:space="preserve">om </w:t>
+      </w:r>
+      <w:r>
+        <w:rPr>
+          <w:rFonts w:ascii="Courier New" w:hAnsi="Courier New" w:cs="Courier New"/>
+          <w:lang w:val="nl-NL"/>
+        </w:rPr>
+        <w:t xml:space="preserve">Recht, wat in de wet staat en de verplichting die we hebben. Wat iemand doet wordt dan niet zo gedicteerd dat wat een mens wil maar door het recht. Bij Kant komen </w:t>
       </w:r>
       <w:r>
         <w:rPr>
@@ -1724,14 +2523,42 @@
           <w:rFonts w:ascii="Courier New" w:hAnsi="Courier New" w:cs="Courier New"/>
           <w:lang w:val="nl-NL"/>
         </w:rPr>
-        <w:t xml:space="preserve"> Bij Kant staat het zeker niet los van het Goede maar de reflectieve moraliteit vraagt naar rechtvaardigheid van de beslissingen</w:t>
-      </w:r>
-      <w:r>
-        <w:rPr>
-          <w:rFonts w:ascii="Courier New" w:hAnsi="Courier New" w:cs="Courier New"/>
-          <w:lang w:val="nl-NL"/>
-        </w:rPr>
-        <w:t xml:space="preserve"> en lijken los van de wensen en gevoelens van mensen. </w:t>
+        <w:t xml:space="preserve"> Bij Kant staat het zeker niet los van het Goede maar de reflectieve moraliteit vraagt </w:t>
+      </w:r>
+      <w:r>
+        <w:rPr>
+          <w:rFonts w:ascii="Courier New" w:hAnsi="Courier New" w:cs="Courier New"/>
+          <w:lang w:val="nl-NL"/>
+        </w:rPr>
+        <w:t>vooral om de</w:t>
+      </w:r>
+      <w:r>
+        <w:rPr>
+          <w:rFonts w:ascii="Courier New" w:hAnsi="Courier New" w:cs="Courier New"/>
+          <w:lang w:val="nl-NL"/>
+        </w:rPr>
+        <w:t xml:space="preserve"> rechtvaardigheid van de beslissingen</w:t>
+      </w:r>
+      <w:r>
+        <w:rPr>
+          <w:rFonts w:ascii="Courier New" w:hAnsi="Courier New" w:cs="Courier New"/>
+          <w:lang w:val="nl-NL"/>
+        </w:rPr>
+        <w:t xml:space="preserve"> en lijken los </w:t>
+      </w:r>
+      <w:r>
+        <w:rPr>
+          <w:rFonts w:ascii="Courier New" w:hAnsi="Courier New" w:cs="Courier New"/>
+          <w:lang w:val="nl-NL"/>
+        </w:rPr>
+        <w:t xml:space="preserve">te staan </w:t>
+      </w:r>
+      <w:r>
+        <w:rPr>
+          <w:rFonts w:ascii="Courier New" w:hAnsi="Courier New" w:cs="Courier New"/>
+          <w:lang w:val="nl-NL"/>
+        </w:rPr>
+        <w:t xml:space="preserve">van de wensen en gevoelens van mensen. </w:t>
       </w:r>
       <w:r>
         <w:rPr>
@@ -1761,6 +2588,76 @@
         </w:rPr>
         <w:t xml:space="preserve">. </w:t>
       </w:r>
+      <w:r>
+        <w:rPr>
+          <w:rFonts w:ascii="Courier New" w:hAnsi="Courier New" w:cs="Courier New"/>
+          <w:lang w:val="nl-NL"/>
+        </w:rPr>
+        <w:t xml:space="preserve">In dit boek worden gevoelens erkend, die we moeten </w:t>
+      </w:r>
+      <w:r>
+        <w:rPr>
+          <w:rFonts w:ascii="Courier New" w:hAnsi="Courier New" w:cs="Courier New"/>
+          <w:lang w:val="nl-NL"/>
+        </w:rPr>
+        <w:t xml:space="preserve">leren kennen en </w:t>
+      </w:r>
+      <w:r>
+        <w:rPr>
+          <w:rFonts w:ascii="Courier New" w:hAnsi="Courier New" w:cs="Courier New"/>
+          <w:lang w:val="nl-NL"/>
+        </w:rPr>
+        <w:t xml:space="preserve">waar we </w:t>
+      </w:r>
+      <w:r>
+        <w:rPr>
+          <w:rFonts w:ascii="Courier New" w:hAnsi="Courier New" w:cs="Courier New"/>
+          <w:lang w:val="nl-NL"/>
+        </w:rPr>
+        <w:t xml:space="preserve">beter mee </w:t>
+      </w:r>
+      <w:r>
+        <w:rPr>
+          <w:rFonts w:ascii="Courier New" w:hAnsi="Courier New" w:cs="Courier New"/>
+          <w:lang w:val="nl-NL"/>
+        </w:rPr>
+        <w:t>om hebben te</w:t>
+      </w:r>
+      <w:r>
+        <w:rPr>
+          <w:rFonts w:ascii="Courier New" w:hAnsi="Courier New" w:cs="Courier New"/>
+          <w:lang w:val="nl-NL"/>
+        </w:rPr>
+        <w:t xml:space="preserve"> gaan. </w:t>
+      </w:r>
+      <w:r>
+        <w:rPr>
+          <w:rFonts w:ascii="Courier New" w:hAnsi="Courier New" w:cs="Courier New"/>
+          <w:lang w:val="nl-NL"/>
+        </w:rPr>
+        <w:t xml:space="preserve">In de moderne tijd hebben we </w:t>
+      </w:r>
+      <w:r>
+        <w:rPr>
+          <w:rFonts w:ascii="Courier New" w:hAnsi="Courier New" w:cs="Courier New"/>
+          <w:lang w:val="nl-NL"/>
+        </w:rPr>
+        <w:t xml:space="preserve">volgens deze morele theorie </w:t>
+      </w:r>
+      <w:r>
+        <w:rPr>
+          <w:rFonts w:ascii="Courier New" w:hAnsi="Courier New" w:cs="Courier New"/>
+          <w:lang w:val="nl-NL"/>
+        </w:rPr>
+        <w:t>wederzijdse plichten naar elkaar en met de innerlijke wet van Kant is er</w:t>
+      </w:r>
+      <w:r>
+        <w:rPr>
+          <w:rFonts w:ascii="Courier New" w:hAnsi="Courier New" w:cs="Courier New"/>
+          <w:lang w:val="nl-NL"/>
+        </w:rPr>
+        <w:t xml:space="preserve">, volgens </w:t>
+      </w:r>
       <w:proofErr w:type="spellStart"/>
       <w:r>
         <w:rPr>
@@ -1775,14 +2672,7 @@
           <w:rFonts w:ascii="Courier New" w:hAnsi="Courier New" w:cs="Courier New"/>
           <w:lang w:val="nl-NL"/>
         </w:rPr>
-        <w:t xml:space="preserve"> wil juist dat we die gevoelens leren kennen en er beter mee kunnen omgaan. </w:t>
-      </w:r>
-      <w:r>
-        <w:rPr>
-          <w:rFonts w:ascii="Courier New" w:hAnsi="Courier New" w:cs="Courier New"/>
-          <w:lang w:val="nl-NL"/>
-        </w:rPr>
-        <w:t xml:space="preserve">In de moderne tijd hebben we wederzijdse plichten naar elkaar en met de innerlijke wet van Kant is er niet voldoende maatschappelijke verandering te weeg te brengen. Bij Kant hebben de morele acties ook iets heel speciaals. </w:t>
+        <w:t xml:space="preserve"> en </w:t>
       </w:r>
       <w:proofErr w:type="spellStart"/>
       <w:r>
@@ -1790,7 +2680,7 @@
           <w:rFonts w:ascii="Courier New" w:hAnsi="Courier New" w:cs="Courier New"/>
           <w:lang w:val="nl-NL"/>
         </w:rPr>
-        <w:t>Dewey</w:t>
+        <w:t>Tufts</w:t>
       </w:r>
       <w:proofErr w:type="spellEnd"/>
       <w:r>
@@ -1798,9 +2688,50 @@
           <w:rFonts w:ascii="Courier New" w:hAnsi="Courier New" w:cs="Courier New"/>
           <w:lang w:val="nl-NL"/>
         </w:rPr>
-        <w:t xml:space="preserve"> wil ze ‘normaliseren’, morele acties deel </w:t>
-      </w:r>
-      <w:proofErr w:type="spellStart"/>
+        <w:t>,</w:t>
+      </w:r>
+      <w:r>
+        <w:rPr>
+          <w:rFonts w:ascii="Courier New" w:hAnsi="Courier New" w:cs="Courier New"/>
+          <w:lang w:val="nl-NL"/>
+        </w:rPr>
+        <w:t xml:space="preserve"> niet voldoende maatschappelijke verandering te weeg te brengen. Bij Kant hebben de morele acties ook iets heel speciaals</w:t>
+      </w:r>
+      <w:r>
+        <w:rPr>
+          <w:rFonts w:ascii="Courier New" w:hAnsi="Courier New" w:cs="Courier New"/>
+          <w:lang w:val="nl-NL"/>
+        </w:rPr>
+        <w:t xml:space="preserve"> en zij willen die juist</w:t>
+      </w:r>
+      <w:r>
+        <w:rPr>
+          <w:rFonts w:ascii="Courier New" w:hAnsi="Courier New" w:cs="Courier New"/>
+          <w:lang w:val="nl-NL"/>
+        </w:rPr>
+        <w:t xml:space="preserve"> ‘normaliseren’, </w:t>
+      </w:r>
+      <w:r>
+        <w:rPr>
+          <w:rFonts w:ascii="Courier New" w:hAnsi="Courier New" w:cs="Courier New"/>
+          <w:lang w:val="nl-NL"/>
+        </w:rPr>
+        <w:t xml:space="preserve">ervoor zorgen dat </w:t>
+      </w:r>
+      <w:r>
+        <w:rPr>
+          <w:rFonts w:ascii="Courier New" w:hAnsi="Courier New" w:cs="Courier New"/>
+          <w:lang w:val="nl-NL"/>
+        </w:rPr>
+        <w:t xml:space="preserve">morele acties deel </w:t>
+      </w:r>
+      <w:r>
+        <w:rPr>
+          <w:rFonts w:ascii="Courier New" w:hAnsi="Courier New" w:cs="Courier New"/>
+          <w:lang w:val="nl-NL"/>
+        </w:rPr>
+        <w:t>u</w:t>
+      </w:r>
       <w:r>
         <w:rPr>
           <w:rFonts w:ascii="Courier New" w:hAnsi="Courier New" w:cs="Courier New"/>
@@ -1808,29 +2739,89 @@
         </w:rPr>
         <w:t>it</w:t>
       </w:r>
-      <w:proofErr w:type="spellEnd"/>
-      <w:r>
-        <w:rPr>
-          <w:rFonts w:ascii="Courier New" w:hAnsi="Courier New" w:cs="Courier New"/>
-          <w:lang w:val="nl-NL"/>
-        </w:rPr>
-        <w:t xml:space="preserve"> van het dagelijks leven, handelen en denken. Daar, in die dagelijkse situaties met z’n problemen, moeten we er beter mee weten om te gaan. </w:t>
-      </w:r>
-      <w:proofErr w:type="spellStart"/>
-      <w:r>
-        <w:rPr>
-          <w:rFonts w:ascii="Courier New" w:hAnsi="Courier New" w:cs="Courier New"/>
-          <w:lang w:val="nl-NL"/>
-        </w:rPr>
-        <w:t>Dewey</w:t>
-      </w:r>
-      <w:proofErr w:type="spellEnd"/>
-      <w:r>
-        <w:rPr>
-          <w:rFonts w:ascii="Courier New" w:hAnsi="Courier New" w:cs="Courier New"/>
-          <w:lang w:val="nl-NL"/>
-        </w:rPr>
-        <w:t xml:space="preserve"> verwacht meer van de verandering van voorwaarden en nieuwe stabiele relaties in de samenleving waar vanuit plichten en loyaliteiten natuurlijk groeien. </w:t>
+      <w:r>
+        <w:rPr>
+          <w:rFonts w:ascii="Courier New" w:hAnsi="Courier New" w:cs="Courier New"/>
+          <w:lang w:val="nl-NL"/>
+        </w:rPr>
+        <w:t>maken</w:t>
+      </w:r>
+      <w:r>
+        <w:rPr>
+          <w:rFonts w:ascii="Courier New" w:hAnsi="Courier New" w:cs="Courier New"/>
+          <w:lang w:val="nl-NL"/>
+        </w:rPr>
+        <w:t xml:space="preserve"> van het dagelijks</w:t>
+      </w:r>
+      <w:r>
+        <w:rPr>
+          <w:rFonts w:ascii="Courier New" w:hAnsi="Courier New" w:cs="Courier New"/>
+          <w:lang w:val="nl-NL"/>
+        </w:rPr>
+        <w:t>e</w:t>
+      </w:r>
+      <w:r>
+        <w:rPr>
+          <w:rFonts w:ascii="Courier New" w:hAnsi="Courier New" w:cs="Courier New"/>
+          <w:lang w:val="nl-NL"/>
+        </w:rPr>
+        <w:t xml:space="preserve"> leven, handelen en denken</w:t>
+      </w:r>
+      <w:r>
+        <w:rPr>
+          <w:rFonts w:ascii="Courier New" w:hAnsi="Courier New" w:cs="Courier New"/>
+          <w:lang w:val="nl-NL"/>
+        </w:rPr>
+        <w:t xml:space="preserve"> en dat het gaat om de </w:t>
+      </w:r>
+      <w:r>
+        <w:rPr>
+          <w:rFonts w:ascii="Courier New" w:hAnsi="Courier New" w:cs="Courier New"/>
+          <w:lang w:val="nl-NL"/>
+        </w:rPr>
+        <w:t xml:space="preserve">dagelijkse situaties met z’n problemen. </w:t>
+      </w:r>
+      <w:r>
+        <w:rPr>
+          <w:rFonts w:ascii="Courier New" w:hAnsi="Courier New" w:cs="Courier New"/>
+          <w:lang w:val="nl-NL"/>
+        </w:rPr>
+        <w:t>M</w:t>
+      </w:r>
+      <w:r>
+        <w:rPr>
+          <w:rFonts w:ascii="Courier New" w:hAnsi="Courier New" w:cs="Courier New"/>
+          <w:lang w:val="nl-NL"/>
+        </w:rPr>
+        <w:t xml:space="preserve">eer </w:t>
+      </w:r>
+      <w:r>
+        <w:rPr>
+          <w:rFonts w:ascii="Courier New" w:hAnsi="Courier New" w:cs="Courier New"/>
+          <w:lang w:val="nl-NL"/>
+        </w:rPr>
+        <w:t xml:space="preserve">wordt verwacht </w:t>
+      </w:r>
+      <w:r>
+        <w:rPr>
+          <w:rFonts w:ascii="Courier New" w:hAnsi="Courier New" w:cs="Courier New"/>
+          <w:lang w:val="nl-NL"/>
+        </w:rPr>
+        <w:t xml:space="preserve">van verandering van voorwaarden en nieuwe stabiele relaties in de samenleving waar vanuit plichten en loyaliteiten </w:t>
+      </w:r>
+      <w:r>
+        <w:rPr>
+          <w:rFonts w:ascii="Courier New" w:hAnsi="Courier New" w:cs="Courier New"/>
+          <w:lang w:val="nl-NL"/>
+        </w:rPr>
+        <w:t xml:space="preserve">als het ware </w:t>
+      </w:r>
+      <w:r>
+        <w:rPr>
+          <w:rFonts w:ascii="Courier New" w:hAnsi="Courier New" w:cs="Courier New"/>
+          <w:lang w:val="nl-NL"/>
+        </w:rPr>
+        <w:t xml:space="preserve">natuurlijk groeien. </w:t>
       </w:r>
       <w:r>
         <w:rPr>
@@ -1853,7 +2844,1044 @@
           <w:rFonts w:ascii="Courier New" w:hAnsi="Courier New" w:cs="Courier New"/>
           <w:lang w:val="nl-NL"/>
         </w:rPr>
-        <w:t xml:space="preserve">Tot slot schrijft </w:t>
+        <w:lastRenderedPageBreak/>
+        <w:t>Tot slot</w:t>
+      </w:r>
+      <w:r>
+        <w:rPr>
+          <w:rFonts w:ascii="Courier New" w:hAnsi="Courier New" w:cs="Courier New"/>
+          <w:lang w:val="nl-NL"/>
+        </w:rPr>
+        <w:t xml:space="preserve"> is er nog</w:t>
+      </w:r>
+      <w:r>
+        <w:rPr>
+          <w:rFonts w:ascii="Courier New" w:hAnsi="Courier New" w:cs="Courier New"/>
+          <w:lang w:val="nl-NL"/>
+        </w:rPr>
+        <w:t xml:space="preserve"> een derde type morele theorie</w:t>
+      </w:r>
+      <w:r>
+        <w:rPr>
+          <w:rFonts w:ascii="Courier New" w:hAnsi="Courier New" w:cs="Courier New"/>
+          <w:lang w:val="nl-NL"/>
+        </w:rPr>
+        <w:t>,</w:t>
+      </w:r>
+      <w:r>
+        <w:rPr>
+          <w:rFonts w:ascii="Courier New" w:hAnsi="Courier New" w:cs="Courier New"/>
+          <w:lang w:val="nl-NL"/>
+        </w:rPr>
+        <w:t xml:space="preserve"> die van de Deugd</w:t>
+      </w:r>
+      <w:r>
+        <w:rPr>
+          <w:rFonts w:ascii="Courier New" w:hAnsi="Courier New" w:cs="Courier New"/>
+          <w:lang w:val="nl-NL"/>
+        </w:rPr>
+        <w:t xml:space="preserve"> en die gaat</w:t>
+      </w:r>
+      <w:r>
+        <w:rPr>
+          <w:rFonts w:ascii="Courier New" w:hAnsi="Courier New" w:cs="Courier New"/>
+          <w:lang w:val="nl-NL"/>
+        </w:rPr>
+        <w:t xml:space="preserve"> over goed- en afkeuring. </w:t>
+      </w:r>
+      <w:r>
+        <w:rPr>
+          <w:rFonts w:ascii="Courier New" w:hAnsi="Courier New" w:cs="Courier New"/>
+          <w:lang w:val="nl-NL"/>
+        </w:rPr>
+        <w:t xml:space="preserve">In de </w:t>
+      </w:r>
+      <w:r>
+        <w:rPr>
+          <w:rFonts w:ascii="Courier New" w:hAnsi="Courier New" w:cs="Courier New"/>
+          <w:lang w:val="nl-NL"/>
+        </w:rPr>
+        <w:t>geijkte</w:t>
+      </w:r>
+      <w:r>
+        <w:rPr>
+          <w:rFonts w:ascii="Courier New" w:hAnsi="Courier New" w:cs="Courier New"/>
+          <w:lang w:val="nl-NL"/>
+        </w:rPr>
+        <w:t xml:space="preserve"> moraliteit ging het vaak om het </w:t>
+      </w:r>
+      <w:r>
+        <w:rPr>
+          <w:rFonts w:ascii="Courier New" w:hAnsi="Courier New" w:cs="Courier New"/>
+          <w:lang w:val="nl-NL"/>
+        </w:rPr>
+        <w:t xml:space="preserve">onderling </w:t>
+      </w:r>
+      <w:r>
+        <w:rPr>
+          <w:rFonts w:ascii="Courier New" w:hAnsi="Courier New" w:cs="Courier New"/>
+          <w:lang w:val="nl-NL"/>
+        </w:rPr>
+        <w:t>prijzen en verwijten gebaseerd op wat in een bepaalde tijd gedacht w</w:t>
+      </w:r>
+      <w:r>
+        <w:rPr>
+          <w:rFonts w:ascii="Courier New" w:hAnsi="Courier New" w:cs="Courier New"/>
+          <w:lang w:val="nl-NL"/>
+        </w:rPr>
+        <w:t>ordt. Het gedrag van m</w:t>
+      </w:r>
+      <w:r>
+        <w:rPr>
+          <w:rFonts w:ascii="Courier New" w:hAnsi="Courier New" w:cs="Courier New"/>
+          <w:lang w:val="nl-NL"/>
+        </w:rPr>
+        <w:t xml:space="preserve">ensen </w:t>
+      </w:r>
+      <w:r>
+        <w:rPr>
+          <w:rFonts w:ascii="Courier New" w:hAnsi="Courier New" w:cs="Courier New"/>
+          <w:lang w:val="nl-NL"/>
+        </w:rPr>
+        <w:t>kon da</w:t>
+      </w:r>
+      <w:r>
+        <w:rPr>
+          <w:rFonts w:ascii="Courier New" w:hAnsi="Courier New" w:cs="Courier New"/>
+          <w:lang w:val="nl-NL"/>
+        </w:rPr>
+        <w:t>n</w:t>
+      </w:r>
+      <w:r>
+        <w:rPr>
+          <w:rFonts w:ascii="Courier New" w:hAnsi="Courier New" w:cs="Courier New"/>
+          <w:lang w:val="nl-NL"/>
+        </w:rPr>
+        <w:t xml:space="preserve"> met allerlei winden mee</w:t>
+      </w:r>
+      <w:r>
+        <w:rPr>
+          <w:rFonts w:ascii="Courier New" w:hAnsi="Courier New" w:cs="Courier New"/>
+          <w:lang w:val="nl-NL"/>
+        </w:rPr>
+        <w:t>waaien</w:t>
+      </w:r>
+      <w:r>
+        <w:rPr>
+          <w:rFonts w:ascii="Courier New" w:hAnsi="Courier New" w:cs="Courier New"/>
+          <w:lang w:val="nl-NL"/>
+        </w:rPr>
+        <w:t xml:space="preserve"> vaak</w:t>
+      </w:r>
+      <w:r>
+        <w:rPr>
+          <w:rFonts w:ascii="Courier New" w:hAnsi="Courier New" w:cs="Courier New"/>
+          <w:lang w:val="nl-NL"/>
+        </w:rPr>
+        <w:t xml:space="preserve"> gebaseerd op wat </w:t>
+      </w:r>
+      <w:r>
+        <w:rPr>
+          <w:rFonts w:ascii="Courier New" w:hAnsi="Courier New" w:cs="Courier New"/>
+          <w:lang w:val="nl-NL"/>
+        </w:rPr>
+        <w:t xml:space="preserve">er in </w:t>
+      </w:r>
+      <w:r>
+        <w:rPr>
+          <w:rFonts w:ascii="Courier New" w:hAnsi="Courier New" w:cs="Courier New"/>
+          <w:lang w:val="nl-NL"/>
+        </w:rPr>
+        <w:t xml:space="preserve">de dominante groep </w:t>
+      </w:r>
+      <w:r>
+        <w:rPr>
+          <w:rFonts w:ascii="Courier New" w:hAnsi="Courier New" w:cs="Courier New"/>
+          <w:lang w:val="nl-NL"/>
+        </w:rPr>
+        <w:t>ge</w:t>
+      </w:r>
+      <w:r>
+        <w:rPr>
+          <w:rFonts w:ascii="Courier New" w:hAnsi="Courier New" w:cs="Courier New"/>
+          <w:lang w:val="nl-NL"/>
+        </w:rPr>
+        <w:t>zeg</w:t>
+      </w:r>
+      <w:r>
+        <w:rPr>
+          <w:rFonts w:ascii="Courier New" w:hAnsi="Courier New" w:cs="Courier New"/>
+          <w:lang w:val="nl-NL"/>
+        </w:rPr>
+        <w:t>d w</w:t>
+      </w:r>
+      <w:r>
+        <w:rPr>
+          <w:rFonts w:ascii="Courier New" w:hAnsi="Courier New" w:cs="Courier New"/>
+          <w:lang w:val="nl-NL"/>
+        </w:rPr>
+        <w:t>erd</w:t>
+      </w:r>
+      <w:r>
+        <w:rPr>
+          <w:rFonts w:ascii="Courier New" w:hAnsi="Courier New" w:cs="Courier New"/>
+          <w:lang w:val="nl-NL"/>
+        </w:rPr>
+        <w:t>. Bij reflectieve moraliteit wordt het prijzen en verwijten meer op rationele basis gedaan</w:t>
+      </w:r>
+      <w:r>
+        <w:rPr>
+          <w:rFonts w:ascii="Courier New" w:hAnsi="Courier New" w:cs="Courier New"/>
+          <w:lang w:val="nl-NL"/>
+        </w:rPr>
+        <w:t>. I</w:t>
+      </w:r>
+      <w:r>
+        <w:rPr>
+          <w:rFonts w:ascii="Courier New" w:hAnsi="Courier New" w:cs="Courier New"/>
+          <w:lang w:val="nl-NL"/>
+        </w:rPr>
+        <w:t xml:space="preserve">emand </w:t>
+      </w:r>
+      <w:r>
+        <w:rPr>
+          <w:rFonts w:ascii="Courier New" w:hAnsi="Courier New" w:cs="Courier New"/>
+          <w:lang w:val="nl-NL"/>
+        </w:rPr>
+        <w:t xml:space="preserve">is zich </w:t>
+      </w:r>
+      <w:r>
+        <w:rPr>
+          <w:rFonts w:ascii="Courier New" w:hAnsi="Courier New" w:cs="Courier New"/>
+          <w:lang w:val="nl-NL"/>
+        </w:rPr>
+        <w:t xml:space="preserve">er </w:t>
+      </w:r>
+      <w:r>
+        <w:rPr>
+          <w:rFonts w:ascii="Courier New" w:hAnsi="Courier New" w:cs="Courier New"/>
+          <w:lang w:val="nl-NL"/>
+        </w:rPr>
+        <w:t xml:space="preserve">meer van </w:t>
+      </w:r>
+      <w:r>
+        <w:rPr>
+          <w:rFonts w:ascii="Courier New" w:hAnsi="Courier New" w:cs="Courier New"/>
+          <w:lang w:val="nl-NL"/>
+        </w:rPr>
+        <w:t xml:space="preserve">bewust wat hij doet en waarom hij iets doet, weet </w:t>
+      </w:r>
+      <w:r>
+        <w:rPr>
+          <w:rFonts w:ascii="Courier New" w:hAnsi="Courier New" w:cs="Courier New"/>
+          <w:lang w:val="nl-NL"/>
+        </w:rPr>
+        <w:t xml:space="preserve">beter </w:t>
+      </w:r>
+      <w:r>
+        <w:rPr>
+          <w:rFonts w:ascii="Courier New" w:hAnsi="Courier New" w:cs="Courier New"/>
+          <w:lang w:val="nl-NL"/>
+        </w:rPr>
+        <w:t xml:space="preserve">wat de resultaten zijn en de krachten die er in mee spelen. </w:t>
+      </w:r>
+      <w:r>
+        <w:rPr>
+          <w:rFonts w:ascii="Courier New" w:hAnsi="Courier New" w:cs="Courier New"/>
+          <w:lang w:val="nl-NL"/>
+        </w:rPr>
+        <w:t xml:space="preserve">In de moderne tijd worden de </w:t>
+      </w:r>
+      <w:r>
+        <w:rPr>
+          <w:rFonts w:ascii="Courier New" w:hAnsi="Courier New" w:cs="Courier New"/>
+          <w:lang w:val="nl-NL"/>
+        </w:rPr>
+        <w:t xml:space="preserve">regels en </w:t>
+      </w:r>
+      <w:r>
+        <w:rPr>
+          <w:rFonts w:ascii="Courier New" w:hAnsi="Courier New" w:cs="Courier New"/>
+          <w:lang w:val="nl-NL"/>
+        </w:rPr>
+        <w:t>standaarden bekritiseerd</w:t>
+      </w:r>
+      <w:r>
+        <w:rPr>
+          <w:rFonts w:ascii="Courier New" w:hAnsi="Courier New" w:cs="Courier New"/>
+          <w:lang w:val="nl-NL"/>
+        </w:rPr>
+        <w:t xml:space="preserve"> en de</w:t>
+      </w:r>
+      <w:r>
+        <w:rPr>
+          <w:rFonts w:ascii="Courier New" w:hAnsi="Courier New" w:cs="Courier New"/>
+          <w:lang w:val="nl-NL"/>
+        </w:rPr>
+        <w:t xml:space="preserve"> catalogus van deugden die in de geijkte moraliteit nog zo vaak </w:t>
+      </w:r>
+      <w:r>
+        <w:rPr>
+          <w:rFonts w:ascii="Courier New" w:hAnsi="Courier New" w:cs="Courier New"/>
+          <w:lang w:val="nl-NL"/>
+        </w:rPr>
+        <w:t>naar voren werd gebracht,</w:t>
+      </w:r>
+      <w:r>
+        <w:rPr>
+          <w:rFonts w:ascii="Courier New" w:hAnsi="Courier New" w:cs="Courier New"/>
+          <w:lang w:val="nl-NL"/>
+        </w:rPr>
+        <w:t xml:space="preserve"> werken niet meer in de reflectieve moraliteit. Nu gaat het </w:t>
+      </w:r>
+      <w:r>
+        <w:rPr>
+          <w:rFonts w:ascii="Courier New" w:hAnsi="Courier New" w:cs="Courier New"/>
+          <w:lang w:val="nl-NL"/>
+        </w:rPr>
+        <w:t xml:space="preserve">meer </w:t>
+      </w:r>
+      <w:r>
+        <w:rPr>
+          <w:rFonts w:ascii="Courier New" w:hAnsi="Courier New" w:cs="Courier New"/>
+          <w:lang w:val="nl-NL"/>
+        </w:rPr>
+        <w:t xml:space="preserve">om de integriteit van het </w:t>
+      </w:r>
+      <w:r>
+        <w:rPr>
+          <w:rFonts w:ascii="Courier New" w:hAnsi="Courier New" w:cs="Courier New"/>
+          <w:lang w:val="nl-NL"/>
+        </w:rPr>
+        <w:t>karakter</w:t>
+      </w:r>
+      <w:r>
+        <w:rPr>
+          <w:rFonts w:ascii="Courier New" w:hAnsi="Courier New" w:cs="Courier New"/>
+          <w:lang w:val="nl-NL"/>
+        </w:rPr>
+        <w:t>, doorzetting</w:t>
+      </w:r>
+      <w:r>
+        <w:rPr>
+          <w:rFonts w:ascii="Courier New" w:hAnsi="Courier New" w:cs="Courier New"/>
+          <w:lang w:val="nl-NL"/>
+        </w:rPr>
+        <w:t>-</w:t>
+      </w:r>
+      <w:r>
+        <w:rPr>
+          <w:rFonts w:ascii="Courier New" w:hAnsi="Courier New" w:cs="Courier New"/>
+          <w:lang w:val="nl-NL"/>
+        </w:rPr>
+        <w:t xml:space="preserve"> en uithoudingsvermogen, rechtvaardigheid of eigenlijk </w:t>
+      </w:r>
+      <w:r>
+        <w:rPr>
+          <w:rFonts w:ascii="Courier New" w:hAnsi="Courier New" w:cs="Courier New"/>
+          <w:lang w:val="nl-NL"/>
+        </w:rPr>
+        <w:t xml:space="preserve">om </w:t>
+      </w:r>
+      <w:r>
+        <w:rPr>
+          <w:rFonts w:ascii="Courier New" w:hAnsi="Courier New" w:cs="Courier New"/>
+          <w:lang w:val="nl-NL"/>
+        </w:rPr>
+        <w:t>morele wijsheid.</w:t>
+      </w:r>
+      <w:r>
+        <w:rPr>
+          <w:rFonts w:ascii="Courier New" w:hAnsi="Courier New" w:cs="Courier New"/>
+          <w:lang w:val="nl-NL"/>
+        </w:rPr>
+        <w:t xml:space="preserve"> </w:t>
+      </w:r>
+      <w:r>
+        <w:rPr>
+          <w:rFonts w:ascii="Courier New" w:hAnsi="Courier New" w:cs="Courier New"/>
+          <w:lang w:val="nl-NL"/>
+        </w:rPr>
+        <w:t xml:space="preserve">Bij het oordelen en wat daarbij nodig </w:t>
+      </w:r>
+      <w:r>
+        <w:rPr>
+          <w:rFonts w:ascii="Courier New" w:hAnsi="Courier New" w:cs="Courier New"/>
+          <w:lang w:val="nl-NL"/>
+        </w:rPr>
+        <w:t>wordt</w:t>
+      </w:r>
+      <w:r>
+        <w:rPr>
+          <w:rFonts w:ascii="Courier New" w:hAnsi="Courier New" w:cs="Courier New"/>
+          <w:lang w:val="nl-NL"/>
+        </w:rPr>
+        <w:t xml:space="preserve"> net</w:t>
+      </w:r>
+      <w:r>
+        <w:rPr>
+          <w:rFonts w:ascii="Courier New" w:hAnsi="Courier New" w:cs="Courier New"/>
+          <w:lang w:val="nl-NL"/>
+        </w:rPr>
+        <w:t xml:space="preserve"> als </w:t>
+      </w:r>
+      <w:r>
+        <w:rPr>
+          <w:rFonts w:ascii="Courier New" w:hAnsi="Courier New" w:cs="Courier New"/>
+          <w:lang w:val="nl-NL"/>
+        </w:rPr>
+        <w:t xml:space="preserve">bij </w:t>
+      </w:r>
+      <w:r>
+        <w:rPr>
+          <w:rFonts w:ascii="Courier New" w:hAnsi="Courier New" w:cs="Courier New"/>
+          <w:lang w:val="nl-NL"/>
+        </w:rPr>
+        <w:t>Hume, Smith en Mill veel waarde aan sympathie</w:t>
+      </w:r>
+      <w:r>
+        <w:rPr>
+          <w:rFonts w:ascii="Courier New" w:hAnsi="Courier New" w:cs="Courier New"/>
+          <w:lang w:val="nl-NL"/>
+        </w:rPr>
+        <w:t xml:space="preserve"> </w:t>
+      </w:r>
+      <w:r>
+        <w:rPr>
+          <w:rFonts w:ascii="Courier New" w:hAnsi="Courier New" w:cs="Courier New"/>
+          <w:lang w:val="nl-NL"/>
+        </w:rPr>
+        <w:t xml:space="preserve">gehecht </w:t>
+      </w:r>
+      <w:r>
+        <w:rPr>
+          <w:rFonts w:ascii="Courier New" w:hAnsi="Courier New" w:cs="Courier New"/>
+          <w:lang w:val="nl-NL"/>
+        </w:rPr>
+        <w:t xml:space="preserve">en </w:t>
+      </w:r>
+      <w:r>
+        <w:rPr>
+          <w:rFonts w:ascii="Courier New" w:hAnsi="Courier New" w:cs="Courier New"/>
+          <w:lang w:val="nl-NL"/>
+        </w:rPr>
+        <w:t>dat wordt</w:t>
+      </w:r>
+      <w:r>
+        <w:rPr>
+          <w:rFonts w:ascii="Courier New" w:hAnsi="Courier New" w:cs="Courier New"/>
+          <w:lang w:val="nl-NL"/>
+        </w:rPr>
+        <w:t xml:space="preserve"> als p</w:t>
+      </w:r>
+      <w:r>
+        <w:rPr>
+          <w:rFonts w:ascii="Courier New" w:hAnsi="Courier New" w:cs="Courier New"/>
+          <w:lang w:val="nl-NL"/>
+        </w:rPr>
+        <w:t>ositie nemen opgevat</w:t>
+      </w:r>
+      <w:r>
+        <w:rPr>
+          <w:rFonts w:ascii="Courier New" w:hAnsi="Courier New" w:cs="Courier New"/>
+          <w:lang w:val="nl-NL"/>
+        </w:rPr>
+        <w:t xml:space="preserve">. </w:t>
+      </w:r>
+      <w:r>
+        <w:rPr>
+          <w:rFonts w:ascii="Courier New" w:hAnsi="Courier New" w:cs="Courier New"/>
+          <w:lang w:val="nl-NL"/>
+        </w:rPr>
+        <w:t>Dus n</w:t>
+      </w:r>
+      <w:r>
+        <w:rPr>
+          <w:rFonts w:ascii="Courier New" w:hAnsi="Courier New" w:cs="Courier New"/>
+          <w:lang w:val="nl-NL"/>
+        </w:rPr>
+        <w:t>iet alleen als iets van spontane gevoelens en reacties ma</w:t>
+      </w:r>
+      <w:r>
+        <w:rPr>
+          <w:rFonts w:ascii="Courier New" w:hAnsi="Courier New" w:cs="Courier New"/>
+          <w:lang w:val="nl-NL"/>
+        </w:rPr>
+        <w:t xml:space="preserve">ar het wordt </w:t>
+      </w:r>
+      <w:r>
+        <w:rPr>
+          <w:rFonts w:ascii="Courier New" w:hAnsi="Courier New" w:cs="Courier New"/>
+          <w:lang w:val="nl-NL"/>
+        </w:rPr>
+        <w:t xml:space="preserve">in verband </w:t>
+      </w:r>
+      <w:r>
+        <w:rPr>
+          <w:rFonts w:ascii="Courier New" w:hAnsi="Courier New" w:cs="Courier New"/>
+          <w:lang w:val="nl-NL"/>
+        </w:rPr>
+        <w:t xml:space="preserve">gebracht </w:t>
+      </w:r>
+      <w:r>
+        <w:rPr>
+          <w:rFonts w:ascii="Courier New" w:hAnsi="Courier New" w:cs="Courier New"/>
+          <w:lang w:val="nl-NL"/>
+        </w:rPr>
+        <w:t xml:space="preserve">met kennis en rede. </w:t>
+      </w:r>
+    </w:p>
+    <w:p>
+      <w:pPr>
+        <w:spacing w:line="360" w:lineRule="auto"/>
+        <w:rPr>
+          <w:rFonts w:ascii="Courier New" w:hAnsi="Courier New" w:cs="Courier New"/>
+          <w:lang w:val="nl-NL"/>
+        </w:rPr>
+      </w:pPr>
+      <w:r>
+        <w:rPr>
+          <w:rFonts w:ascii="Courier New" w:hAnsi="Courier New" w:cs="Courier New"/>
+          <w:lang w:val="nl-NL"/>
+        </w:rPr>
+        <w:t>In het vellen van het oordeel is het dan van belang ons zelf te verplaatsen in de situatie van de ander</w:t>
+      </w:r>
+      <w:r>
+        <w:rPr>
+          <w:rFonts w:ascii="Courier New" w:hAnsi="Courier New" w:cs="Courier New"/>
+          <w:lang w:val="nl-NL"/>
+        </w:rPr>
+        <w:t xml:space="preserve">, daarbij de nodige </w:t>
+      </w:r>
+      <w:r>
+        <w:rPr>
+          <w:rFonts w:ascii="Courier New" w:hAnsi="Courier New" w:cs="Courier New"/>
+          <w:lang w:val="nl-NL"/>
+        </w:rPr>
+        <w:t xml:space="preserve">gegevens verzamelen en nadenken over het standpunt </w:t>
+      </w:r>
+      <w:r>
+        <w:rPr>
+          <w:rFonts w:ascii="Courier New" w:hAnsi="Courier New" w:cs="Courier New"/>
+          <w:lang w:val="nl-NL"/>
+        </w:rPr>
+        <w:t xml:space="preserve">van de ander </w:t>
+      </w:r>
+      <w:r>
+        <w:rPr>
+          <w:rFonts w:ascii="Courier New" w:hAnsi="Courier New" w:cs="Courier New"/>
+          <w:lang w:val="nl-NL"/>
+        </w:rPr>
+        <w:t>op basis van motieven, gevoelens, interesses en waarden die in die situatie meetellen.</w:t>
+      </w:r>
+      <w:r>
+        <w:rPr>
+          <w:rFonts w:ascii="Courier New" w:hAnsi="Courier New" w:cs="Courier New"/>
+          <w:lang w:val="nl-NL"/>
+        </w:rPr>
+        <w:t xml:space="preserve"> </w:t>
+      </w:r>
+      <w:r>
+        <w:rPr>
+          <w:rFonts w:ascii="Courier New" w:hAnsi="Courier New" w:cs="Courier New"/>
+          <w:lang w:val="nl-NL"/>
+        </w:rPr>
+        <w:t>In de morele theorie is</w:t>
+      </w:r>
+      <w:r>
+        <w:rPr>
+          <w:rFonts w:ascii="Courier New" w:hAnsi="Courier New" w:cs="Courier New"/>
+          <w:lang w:val="nl-NL"/>
+        </w:rPr>
+        <w:t xml:space="preserve"> </w:t>
+      </w:r>
+      <w:r>
+        <w:rPr>
+          <w:rFonts w:ascii="Courier New" w:hAnsi="Courier New" w:cs="Courier New"/>
+          <w:lang w:val="nl-NL"/>
+        </w:rPr>
+        <w:t xml:space="preserve">het </w:t>
+      </w:r>
+      <w:r>
+        <w:rPr>
+          <w:rFonts w:ascii="Courier New" w:hAnsi="Courier New" w:cs="Courier New"/>
+          <w:lang w:val="nl-NL"/>
+        </w:rPr>
+        <w:t>zelf</w:t>
+      </w:r>
+      <w:r>
+        <w:rPr>
+          <w:rFonts w:ascii="Courier New" w:hAnsi="Courier New" w:cs="Courier New"/>
+          <w:lang w:val="nl-NL"/>
+        </w:rPr>
+        <w:t xml:space="preserve"> belangrijk, </w:t>
+      </w:r>
+      <w:r>
+        <w:rPr>
+          <w:rFonts w:ascii="Courier New" w:hAnsi="Courier New" w:cs="Courier New"/>
+          <w:lang w:val="nl-NL"/>
+        </w:rPr>
+        <w:t>die wijs moet zijn m</w:t>
+      </w:r>
+      <w:r>
+        <w:rPr>
+          <w:rFonts w:ascii="Courier New" w:hAnsi="Courier New" w:cs="Courier New"/>
+          <w:lang w:val="nl-NL"/>
+        </w:rPr>
+        <w:t>et betrekking tot</w:t>
+      </w:r>
+      <w:r>
+        <w:rPr>
+          <w:rFonts w:ascii="Courier New" w:hAnsi="Courier New" w:cs="Courier New"/>
+          <w:lang w:val="nl-NL"/>
+        </w:rPr>
+        <w:t xml:space="preserve"> z’n wensen, trouw in de verplichtingen naar anderen, bedachtzaam en gewetensvol </w:t>
+      </w:r>
+      <w:r>
+        <w:rPr>
+          <w:rFonts w:ascii="Courier New" w:hAnsi="Courier New" w:cs="Courier New"/>
+          <w:lang w:val="nl-NL"/>
+        </w:rPr>
+        <w:t>naar</w:t>
+      </w:r>
+      <w:r>
+        <w:rPr>
+          <w:rFonts w:ascii="Courier New" w:hAnsi="Courier New" w:cs="Courier New"/>
+          <w:lang w:val="nl-NL"/>
+        </w:rPr>
+        <w:t xml:space="preserve"> bestaande waarden en in het zoeken naar nieuwe waarden. </w:t>
+      </w:r>
+      <w:r>
+        <w:rPr>
+          <w:rFonts w:ascii="Courier New" w:hAnsi="Courier New" w:cs="Courier New"/>
+          <w:lang w:val="nl-NL"/>
+        </w:rPr>
+        <w:t>H</w:t>
+      </w:r>
+      <w:r>
+        <w:rPr>
+          <w:rFonts w:ascii="Courier New" w:hAnsi="Courier New" w:cs="Courier New"/>
+          <w:lang w:val="nl-NL"/>
+        </w:rPr>
+        <w:t>et zelf</w:t>
+      </w:r>
+      <w:r>
+        <w:rPr>
+          <w:rFonts w:ascii="Courier New" w:hAnsi="Courier New" w:cs="Courier New"/>
+          <w:lang w:val="nl-NL"/>
+        </w:rPr>
+        <w:t>,</w:t>
+      </w:r>
+      <w:r>
+        <w:rPr>
+          <w:rFonts w:ascii="Courier New" w:hAnsi="Courier New" w:cs="Courier New"/>
+          <w:lang w:val="nl-NL"/>
+        </w:rPr>
+        <w:t xml:space="preserve"> het gedrag en de consequenties </w:t>
+      </w:r>
+      <w:r>
+        <w:rPr>
+          <w:rFonts w:ascii="Courier New" w:hAnsi="Courier New" w:cs="Courier New"/>
+          <w:lang w:val="nl-NL"/>
+        </w:rPr>
+        <w:t xml:space="preserve">zijn </w:t>
+      </w:r>
+      <w:r>
+        <w:rPr>
+          <w:rFonts w:ascii="Courier New" w:hAnsi="Courier New" w:cs="Courier New"/>
+          <w:lang w:val="nl-NL"/>
+        </w:rPr>
+        <w:t xml:space="preserve">niet te scheiden. </w:t>
+      </w:r>
+      <w:r>
+        <w:rPr>
+          <w:rFonts w:ascii="Courier New" w:hAnsi="Courier New" w:cs="Courier New"/>
+          <w:lang w:val="nl-NL"/>
+        </w:rPr>
+        <w:t xml:space="preserve">Het zelf </w:t>
+      </w:r>
+      <w:r>
+        <w:rPr>
+          <w:rFonts w:ascii="Courier New" w:hAnsi="Courier New" w:cs="Courier New"/>
+          <w:lang w:val="nl-NL"/>
+        </w:rPr>
+        <w:t>wordt steen voor steen opgebouwd en</w:t>
+      </w:r>
+      <w:r>
+        <w:rPr>
+          <w:rFonts w:ascii="Courier New" w:hAnsi="Courier New" w:cs="Courier New"/>
+          <w:lang w:val="nl-NL"/>
+        </w:rPr>
+        <w:t xml:space="preserve"> het geheel vormt</w:t>
+      </w:r>
+      <w:r>
+        <w:rPr>
+          <w:rFonts w:ascii="Courier New" w:hAnsi="Courier New" w:cs="Courier New"/>
+          <w:lang w:val="nl-NL"/>
+        </w:rPr>
+        <w:t xml:space="preserve"> het gedrag en de consequenties</w:t>
+      </w:r>
+      <w:r>
+        <w:rPr>
+          <w:rFonts w:ascii="Courier New" w:hAnsi="Courier New" w:cs="Courier New"/>
+          <w:lang w:val="nl-NL"/>
+        </w:rPr>
+        <w:t xml:space="preserve">. Het </w:t>
+      </w:r>
+      <w:r>
+        <w:rPr>
+          <w:rFonts w:ascii="Courier New" w:hAnsi="Courier New" w:cs="Courier New"/>
+          <w:lang w:val="nl-NL"/>
+        </w:rPr>
+        <w:t xml:space="preserve">openbaart en test het zelf, niet alleen nu maar ook voor de toekomst. Steeds wanneer we </w:t>
+      </w:r>
+      <w:r>
+        <w:rPr>
+          <w:rFonts w:ascii="Courier New" w:hAnsi="Courier New" w:cs="Courier New"/>
+          <w:lang w:val="nl-NL"/>
+        </w:rPr>
+        <w:t xml:space="preserve">iemand verantwoordelijk stellen voor een </w:t>
+      </w:r>
+      <w:r>
+        <w:rPr>
+          <w:rFonts w:ascii="Courier New" w:hAnsi="Courier New" w:cs="Courier New"/>
+          <w:lang w:val="nl-NL"/>
+        </w:rPr>
+        <w:lastRenderedPageBreak/>
+        <w:t xml:space="preserve">handeling heeft dat invloed op hem. Het zelf en de handeling horen daarom ook bij elkaar. </w:t>
+      </w:r>
+      <w:r>
+        <w:rPr>
+          <w:rFonts w:ascii="Courier New" w:hAnsi="Courier New" w:cs="Courier New"/>
+          <w:lang w:val="nl-NL"/>
+        </w:rPr>
+        <w:t>I</w:t>
+      </w:r>
+      <w:r>
+        <w:rPr>
+          <w:rFonts w:ascii="Courier New" w:hAnsi="Courier New" w:cs="Courier New"/>
+          <w:lang w:val="nl-NL"/>
+        </w:rPr>
+        <w:t xml:space="preserve">emand </w:t>
+      </w:r>
+      <w:r>
+        <w:rPr>
+          <w:rFonts w:ascii="Courier New" w:hAnsi="Courier New" w:cs="Courier New"/>
+          <w:lang w:val="nl-NL"/>
+        </w:rPr>
+        <w:t xml:space="preserve">is </w:t>
+      </w:r>
+      <w:r>
+        <w:rPr>
+          <w:rFonts w:ascii="Courier New" w:hAnsi="Courier New" w:cs="Courier New"/>
+          <w:lang w:val="nl-NL"/>
+        </w:rPr>
+        <w:t xml:space="preserve">niet altijd met zichzelf of anderen bezig, maar uiteindelijk is het nodig dat wordt bijgedragen aan het welzijn </w:t>
+      </w:r>
+      <w:r>
+        <w:rPr>
+          <w:rFonts w:ascii="Courier New" w:hAnsi="Courier New" w:cs="Courier New"/>
+          <w:lang w:val="nl-NL"/>
+        </w:rPr>
+        <w:t>en de</w:t>
+      </w:r>
+      <w:r>
+        <w:rPr>
+          <w:rFonts w:ascii="Courier New" w:hAnsi="Courier New" w:cs="Courier New"/>
+          <w:lang w:val="nl-NL"/>
+        </w:rPr>
+        <w:t xml:space="preserve"> verrijking van het leven van allen. Verantwoordelijk worden gesteld voor het handelen door anderen </w:t>
+      </w:r>
+      <w:r>
+        <w:rPr>
+          <w:rFonts w:ascii="Courier New" w:hAnsi="Courier New" w:cs="Courier New"/>
+          <w:lang w:val="nl-NL"/>
+        </w:rPr>
+        <w:t xml:space="preserve">en dat gedrag ook </w:t>
+      </w:r>
+      <w:r>
+        <w:rPr>
+          <w:rFonts w:ascii="Courier New" w:hAnsi="Courier New" w:cs="Courier New"/>
+          <w:lang w:val="nl-NL"/>
+        </w:rPr>
+        <w:t>verdedig</w:t>
+      </w:r>
+      <w:r>
+        <w:rPr>
+          <w:rFonts w:ascii="Courier New" w:hAnsi="Courier New" w:cs="Courier New"/>
+          <w:lang w:val="nl-NL"/>
+        </w:rPr>
+        <w:t xml:space="preserve">en </w:t>
+      </w:r>
+      <w:r>
+        <w:rPr>
+          <w:rFonts w:ascii="Courier New" w:hAnsi="Courier New" w:cs="Courier New"/>
+          <w:lang w:val="nl-NL"/>
+        </w:rPr>
+        <w:t>geeft kracht</w:t>
+      </w:r>
+      <w:r>
+        <w:rPr>
+          <w:rFonts w:ascii="Courier New" w:hAnsi="Courier New" w:cs="Courier New"/>
+          <w:lang w:val="nl-NL"/>
+        </w:rPr>
+        <w:t xml:space="preserve"> en vrijheid dat zo</w:t>
+      </w:r>
+      <w:r>
+        <w:rPr>
+          <w:rFonts w:ascii="Courier New" w:hAnsi="Courier New" w:cs="Courier New"/>
+          <w:lang w:val="nl-NL"/>
+        </w:rPr>
+        <w:t xml:space="preserve"> verbonden is met groei, leren</w:t>
+      </w:r>
+      <w:r>
+        <w:rPr>
+          <w:rFonts w:ascii="Courier New" w:hAnsi="Courier New" w:cs="Courier New"/>
+          <w:lang w:val="nl-NL"/>
+        </w:rPr>
+        <w:t xml:space="preserve"> en</w:t>
+      </w:r>
+      <w:r>
+        <w:rPr>
+          <w:rFonts w:ascii="Courier New" w:hAnsi="Courier New" w:cs="Courier New"/>
+          <w:lang w:val="nl-NL"/>
+        </w:rPr>
+        <w:t xml:space="preserve"> aanpassen van het gedrag en </w:t>
+      </w:r>
+      <w:r>
+        <w:rPr>
+          <w:rFonts w:ascii="Courier New" w:hAnsi="Courier New" w:cs="Courier New"/>
+          <w:lang w:val="nl-NL"/>
+        </w:rPr>
+        <w:t xml:space="preserve">het </w:t>
+      </w:r>
+      <w:r>
+        <w:rPr>
+          <w:rFonts w:ascii="Courier New" w:hAnsi="Courier New" w:cs="Courier New"/>
+          <w:lang w:val="nl-NL"/>
+        </w:rPr>
+        <w:t xml:space="preserve">karakter waar dat nodig is. Die vrijheid ontwikkelt zich </w:t>
+      </w:r>
+      <w:r>
+        <w:rPr>
+          <w:rFonts w:ascii="Courier New" w:hAnsi="Courier New" w:cs="Courier New"/>
+          <w:lang w:val="nl-NL"/>
+        </w:rPr>
+        <w:t xml:space="preserve">alleen </w:t>
+      </w:r>
+      <w:r>
+        <w:rPr>
+          <w:rFonts w:ascii="Courier New" w:hAnsi="Courier New" w:cs="Courier New"/>
+          <w:lang w:val="nl-NL"/>
+        </w:rPr>
+        <w:t xml:space="preserve">als iemand </w:t>
+      </w:r>
+      <w:r>
+        <w:rPr>
+          <w:rFonts w:ascii="Courier New" w:hAnsi="Courier New" w:cs="Courier New"/>
+          <w:lang w:val="nl-NL"/>
+        </w:rPr>
+        <w:t xml:space="preserve">zich </w:t>
+      </w:r>
+      <w:r>
+        <w:rPr>
+          <w:rFonts w:ascii="Courier New" w:hAnsi="Courier New" w:cs="Courier New"/>
+          <w:lang w:val="nl-NL"/>
+        </w:rPr>
+        <w:t xml:space="preserve">bewust is van zijn mogelijkheden en dat tot werkelijkheid maakt. </w:t>
+      </w:r>
+      <w:r>
+        <w:rPr>
+          <w:rFonts w:ascii="Courier New" w:hAnsi="Courier New" w:cs="Courier New"/>
+          <w:lang w:val="nl-NL"/>
+        </w:rPr>
+        <w:t>M</w:t>
+      </w:r>
+      <w:r>
+        <w:rPr>
+          <w:rFonts w:ascii="Courier New" w:hAnsi="Courier New" w:cs="Courier New"/>
+          <w:lang w:val="nl-NL"/>
+        </w:rPr>
+        <w:t xml:space="preserve">orele concepten </w:t>
+      </w:r>
+      <w:r>
+        <w:rPr>
+          <w:rFonts w:ascii="Courier New" w:hAnsi="Courier New" w:cs="Courier New"/>
+          <w:lang w:val="nl-NL"/>
+        </w:rPr>
+        <w:t xml:space="preserve">en processen </w:t>
+      </w:r>
+      <w:r>
+        <w:rPr>
+          <w:rFonts w:ascii="Courier New" w:hAnsi="Courier New" w:cs="Courier New"/>
+          <w:lang w:val="nl-NL"/>
+        </w:rPr>
+        <w:t xml:space="preserve">groeien </w:t>
+      </w:r>
+      <w:r>
+        <w:rPr>
+          <w:rFonts w:ascii="Courier New" w:hAnsi="Courier New" w:cs="Courier New"/>
+          <w:lang w:val="nl-NL"/>
+        </w:rPr>
+        <w:t xml:space="preserve">natuurlijk </w:t>
+      </w:r>
+      <w:r>
+        <w:rPr>
+          <w:rFonts w:ascii="Courier New" w:hAnsi="Courier New" w:cs="Courier New"/>
+          <w:lang w:val="nl-NL"/>
+        </w:rPr>
+        <w:t>u</w:t>
+      </w:r>
+      <w:r>
+        <w:rPr>
+          <w:rFonts w:ascii="Courier New" w:hAnsi="Courier New" w:cs="Courier New"/>
+          <w:lang w:val="nl-NL"/>
+        </w:rPr>
+        <w:t xml:space="preserve">it de voorwaarden die het menselijk leven gegeven zijn. </w:t>
+      </w:r>
+    </w:p>
+    <w:p>
+      <w:pPr>
+        <w:spacing w:line="360" w:lineRule="auto"/>
+        <w:rPr>
+          <w:rFonts w:ascii="Courier New" w:hAnsi="Courier New" w:cs="Courier New"/>
+          <w:lang w:val="nl-NL"/>
+        </w:rPr>
+      </w:pPr>
+      <w:r>
+        <w:rPr>
+          <w:rFonts w:ascii="Courier New" w:hAnsi="Courier New" w:cs="Courier New"/>
+          <w:lang w:val="nl-NL"/>
+        </w:rPr>
+        <w:tab/>
+        <w:t xml:space="preserve">Deel drie gaat over de wereld van actie waarin de nadruk wordt verlegd van houdingen en antwoorden van individuele personen naar de sociale omgeving en de invloed die dat heeft op het denken van individuen en </w:t>
+      </w:r>
+      <w:r>
+        <w:rPr>
+          <w:rFonts w:ascii="Courier New" w:hAnsi="Courier New" w:cs="Courier New"/>
+          <w:lang w:val="nl-NL"/>
+        </w:rPr>
+        <w:t>de</w:t>
+      </w:r>
+      <w:r>
+        <w:rPr>
+          <w:rFonts w:ascii="Courier New" w:hAnsi="Courier New" w:cs="Courier New"/>
+          <w:lang w:val="nl-NL"/>
+        </w:rPr>
+        <w:t xml:space="preserve"> morele gevoeligheden </w:t>
+      </w:r>
+      <w:r>
+        <w:rPr>
+          <w:rFonts w:ascii="Courier New" w:hAnsi="Courier New" w:cs="Courier New"/>
+          <w:lang w:val="nl-NL"/>
+        </w:rPr>
+        <w:t xml:space="preserve">die ermee te maken hebben. Hier gaat het om sociale en politieke vraagstukken </w:t>
+      </w:r>
+      <w:r>
+        <w:rPr>
+          <w:rFonts w:ascii="Courier New" w:hAnsi="Courier New" w:cs="Courier New"/>
+          <w:lang w:val="nl-NL"/>
+        </w:rPr>
+        <w:t xml:space="preserve">vanuit die omgeving komen ook de problemen waar antwoorden op gegeven moeten worden. In het vorig deel werd een meer analytisch kader geschetst om het morele leven te onderzoeken, hier gaat het meer om de inhoud en de wijze van organiseren van het morele leven. </w:t>
+      </w:r>
+      <w:r>
+        <w:rPr>
+          <w:rFonts w:ascii="Courier New" w:hAnsi="Courier New" w:cs="Courier New"/>
+          <w:lang w:val="nl-NL"/>
+        </w:rPr>
+        <w:t>Morele vraagstukken blijven iets persoonlijks maar ze worden door algemene factoren beïnvloed en</w:t>
+      </w:r>
+      <w:r>
+        <w:rPr>
+          <w:rFonts w:ascii="Courier New" w:hAnsi="Courier New" w:cs="Courier New"/>
+          <w:lang w:val="nl-NL"/>
+        </w:rPr>
+        <w:t xml:space="preserve"> </w:t>
+      </w:r>
+      <w:r>
+        <w:rPr>
+          <w:rFonts w:ascii="Courier New" w:hAnsi="Courier New" w:cs="Courier New"/>
+          <w:lang w:val="nl-NL"/>
+        </w:rPr>
+        <w:t xml:space="preserve">het denken en de keuze die gemaakt worden hebben invloed op anderen. </w:t>
+      </w:r>
+      <w:r>
+        <w:rPr>
+          <w:rFonts w:ascii="Courier New" w:hAnsi="Courier New" w:cs="Courier New"/>
+          <w:lang w:val="nl-NL"/>
+        </w:rPr>
+        <w:t>Hier gaat het om de instituten</w:t>
+      </w:r>
+      <w:r>
+        <w:rPr>
+          <w:rFonts w:ascii="Courier New" w:hAnsi="Courier New" w:cs="Courier New"/>
+          <w:lang w:val="nl-NL"/>
+        </w:rPr>
+        <w:t xml:space="preserve"> en wetgeving</w:t>
+      </w:r>
+      <w:r>
+        <w:rPr>
+          <w:rFonts w:ascii="Courier New" w:hAnsi="Courier New" w:cs="Courier New"/>
+          <w:lang w:val="nl-NL"/>
+        </w:rPr>
+        <w:t>, het belang van gemeenschap en het plannen van sociale verandering. Hier gaat het om democratie dat aan de ene kant opkomt voor de vrijheid van individu maar tegelijk ook voor het algemeen belang.</w:t>
+      </w:r>
+      <w:r>
+        <w:rPr>
+          <w:rFonts w:ascii="Courier New" w:hAnsi="Courier New" w:cs="Courier New"/>
+          <w:lang w:val="nl-NL"/>
+        </w:rPr>
+        <w:t xml:space="preserve"> Het individuele en het sociale horen bij elkaar en</w:t>
+      </w:r>
+      <w:r>
+        <w:rPr>
+          <w:rFonts w:ascii="Courier New" w:hAnsi="Courier New" w:cs="Courier New"/>
+          <w:lang w:val="nl-NL"/>
+        </w:rPr>
+        <w:t xml:space="preserve"> vrijheid en gelijkhei</w:t>
+      </w:r>
+      <w:r>
+        <w:rPr>
+          <w:rFonts w:ascii="Courier New" w:hAnsi="Courier New" w:cs="Courier New"/>
+          <w:lang w:val="nl-NL"/>
+        </w:rPr>
+        <w:t>d komen bij elkaar</w:t>
+      </w:r>
+      <w:r>
+        <w:rPr>
+          <w:rFonts w:ascii="Courier New" w:hAnsi="Courier New" w:cs="Courier New"/>
+          <w:lang w:val="nl-NL"/>
+        </w:rPr>
+        <w:t xml:space="preserve"> in broederschap. Een </w:t>
+      </w:r>
+      <w:r>
+        <w:rPr>
+          <w:rFonts w:ascii="Courier New" w:hAnsi="Courier New" w:cs="Courier New"/>
+          <w:lang w:val="nl-NL"/>
+        </w:rPr>
+        <w:t>democratisch</w:t>
+      </w:r>
+      <w:r>
+        <w:rPr>
+          <w:rFonts w:ascii="Courier New" w:hAnsi="Courier New" w:cs="Courier New"/>
+          <w:lang w:val="nl-NL"/>
+        </w:rPr>
+        <w:t xml:space="preserve"> ideaal dat ook eigentijds wordt uitgewerkt. Vrijheid van denken, onderzoek en discussie horen daarbij om zo kennis en opinie vrij te laten circuleren. Dat wordt in gevaar gebracht door dictators die opkomen maar ook </w:t>
+      </w:r>
+      <w:r>
+        <w:rPr>
+          <w:rFonts w:ascii="Courier New" w:hAnsi="Courier New" w:cs="Courier New"/>
+          <w:lang w:val="nl-NL"/>
+        </w:rPr>
+        <w:lastRenderedPageBreak/>
+        <w:t>door mensen die economische en politieke macht hebben.</w:t>
+      </w:r>
+      <w:r>
+        <w:rPr>
+          <w:rFonts w:ascii="Courier New" w:hAnsi="Courier New" w:cs="Courier New"/>
+          <w:lang w:val="nl-NL"/>
+        </w:rPr>
+        <w:t xml:space="preserve"> Gewaarschuwd wordt voor het nationalisme dat net als vroeger de eigen familie en de clan het algemeen welzijn van allen beperkt. De sociaal politieke kant van het morele vraagstuk wordt later in The Public </w:t>
       </w:r>
       <w:proofErr w:type="spellStart"/>
       <w:r>
@@ -1861,7 +3889,7 @@
           <w:rFonts w:ascii="Courier New" w:hAnsi="Courier New" w:cs="Courier New"/>
           <w:lang w:val="nl-NL"/>
         </w:rPr>
-        <w:t>Dewey</w:t>
+        <w:t>and</w:t>
       </w:r>
       <w:proofErr w:type="spellEnd"/>
       <w:r>
@@ -1869,79 +3897,15 @@
           <w:rFonts w:ascii="Courier New" w:hAnsi="Courier New" w:cs="Courier New"/>
           <w:lang w:val="nl-NL"/>
         </w:rPr>
-        <w:t xml:space="preserve"> over een derde type morele theorie die van de Deugd, over goed- en afkeuring. </w:t>
-      </w:r>
-      <w:r>
-        <w:rPr>
-          <w:rFonts w:ascii="Courier New" w:hAnsi="Courier New" w:cs="Courier New"/>
-          <w:lang w:val="nl-NL"/>
-        </w:rPr>
-        <w:t>In de conventionele moraliteit ging het vaak om het prijzen en verwijten gebaseerd op wat in een bepaalde tijd gedacht werd en mensen met winden mee konden waaien</w:t>
-      </w:r>
-      <w:r>
-        <w:rPr>
-          <w:rFonts w:ascii="Courier New" w:hAnsi="Courier New" w:cs="Courier New"/>
-          <w:lang w:val="nl-NL"/>
-        </w:rPr>
-        <w:t xml:space="preserve"> en gebaseerd op wat de dominante groep zegt</w:t>
-      </w:r>
-      <w:r>
-        <w:rPr>
-          <w:rFonts w:ascii="Courier New" w:hAnsi="Courier New" w:cs="Courier New"/>
-          <w:lang w:val="nl-NL"/>
-        </w:rPr>
-        <w:t xml:space="preserve">. </w:t>
-      </w:r>
-      <w:r>
-        <w:rPr>
-          <w:rFonts w:ascii="Courier New" w:hAnsi="Courier New" w:cs="Courier New"/>
-          <w:lang w:val="nl-NL"/>
-        </w:rPr>
-        <w:lastRenderedPageBreak/>
-        <w:t xml:space="preserve">Bij reflectieve moraliteit wordt het prijzen en verwijten wel meer op rationele basis gedaan, dat iemand er bewust van is wat hij doet en waarom hij iets doet, dat hij weet wat de resultaten zijn en ook de krachten die er in mee spelen. </w:t>
-      </w:r>
-      <w:r>
-        <w:rPr>
-          <w:rFonts w:ascii="Courier New" w:hAnsi="Courier New" w:cs="Courier New"/>
-          <w:lang w:val="nl-NL"/>
-        </w:rPr>
-        <w:t xml:space="preserve">In de moderne tijd worden de standaarden bekritiseerd. De catalogus van deugden die in de geijkte moraliteit nog zo vaak voor kwamen, werken niet meer in de reflectieve moraliteit. Nu gaat het om de integriteit van het </w:t>
-      </w:r>
-      <w:r>
-        <w:rPr>
-          <w:rFonts w:ascii="Courier New" w:hAnsi="Courier New" w:cs="Courier New"/>
-          <w:lang w:val="nl-NL"/>
-        </w:rPr>
-        <w:t>karakter</w:t>
-      </w:r>
-      <w:r>
-        <w:rPr>
-          <w:rFonts w:ascii="Courier New" w:hAnsi="Courier New" w:cs="Courier New"/>
-          <w:lang w:val="nl-NL"/>
-        </w:rPr>
-        <w:t>, doorzetting en uithoudingsvermogen, rechtvaardigheid of eigenlijk morele wijsheid.</w:t>
-      </w:r>
-      <w:r>
-        <w:rPr>
-          <w:rFonts w:ascii="Courier New" w:hAnsi="Courier New" w:cs="Courier New"/>
-          <w:lang w:val="nl-NL"/>
-        </w:rPr>
         <w:t xml:space="preserve"> </w:t>
       </w:r>
-      <w:r>
-        <w:rPr>
-          <w:rFonts w:ascii="Courier New" w:hAnsi="Courier New" w:cs="Courier New"/>
-          <w:lang w:val="nl-NL"/>
-        </w:rPr>
-        <w:t xml:space="preserve">Bij het oordelen en wat daarbij nodig is hecht </w:t>
-      </w:r>
       <w:proofErr w:type="spellStart"/>
       <w:r>
         <w:rPr>
           <w:rFonts w:ascii="Courier New" w:hAnsi="Courier New" w:cs="Courier New"/>
           <w:lang w:val="nl-NL"/>
         </w:rPr>
-        <w:t>Dewey</w:t>
+        <w:t>Its</w:t>
       </w:r>
       <w:proofErr w:type="spellEnd"/>
       <w:r>
@@ -1949,43 +3913,15 @@
           <w:rFonts w:ascii="Courier New" w:hAnsi="Courier New" w:cs="Courier New"/>
           <w:lang w:val="nl-NL"/>
         </w:rPr>
-        <w:t xml:space="preserve"> net</w:t>
-      </w:r>
-      <w:r>
-        <w:rPr>
-          <w:rFonts w:ascii="Courier New" w:hAnsi="Courier New" w:cs="Courier New"/>
-          <w:lang w:val="nl-NL"/>
-        </w:rPr>
-        <w:t xml:space="preserve"> als Hume, Smith en Mill veel waarde aan sympathie</w:t>
-      </w:r>
-      <w:r>
-        <w:rPr>
-          <w:rFonts w:ascii="Courier New" w:hAnsi="Courier New" w:cs="Courier New"/>
-          <w:lang w:val="nl-NL"/>
-        </w:rPr>
-        <w:t xml:space="preserve"> en hij ziet dat vooral als perspectief nemen. Niet alleen als iets van spontane gevoelens en reacties maar ook in verband met kennis en rede. In het vellen van het oordeel is het dan van belang ons zelf te verplaatsen in de situatie van de ander en daarvoor is gegevens verzamelen nodig en nadenken over het standpunt op basis van de motieven, gevoelens, interesses en waarden die in die situatie meetellen.</w:t>
-      </w:r>
-      <w:r>
-        <w:rPr>
-          <w:rFonts w:ascii="Courier New" w:hAnsi="Courier New" w:cs="Courier New"/>
-          <w:lang w:val="nl-NL"/>
-        </w:rPr>
         <w:t xml:space="preserve"> </w:t>
       </w:r>
-      <w:r>
-        <w:rPr>
-          <w:rFonts w:ascii="Courier New" w:hAnsi="Courier New" w:cs="Courier New"/>
-          <w:lang w:val="nl-NL"/>
-        </w:rPr>
-        <w:t xml:space="preserve">In de theorie gaat het veel over het zelf in de morele theorie die wijs moet zijn </w:t>
-      </w:r>
       <w:proofErr w:type="spellStart"/>
       <w:r>
         <w:rPr>
           <w:rFonts w:ascii="Courier New" w:hAnsi="Courier New" w:cs="Courier New"/>
           <w:lang w:val="nl-NL"/>
         </w:rPr>
-        <w:t>mbt</w:t>
+        <w:t>Problems</w:t>
       </w:r>
       <w:proofErr w:type="spellEnd"/>
       <w:r>
@@ -1993,7 +3929,7 @@
           <w:rFonts w:ascii="Courier New" w:hAnsi="Courier New" w:cs="Courier New"/>
           <w:lang w:val="nl-NL"/>
         </w:rPr>
-        <w:t xml:space="preserve"> z’n wensen, trouw in de verplichtingen naar anderen, bedachtzaam met betrekking tot prijzen en verwijten en overall gewetensvol </w:t>
+        <w:t xml:space="preserve"> (1927) en </w:t>
       </w:r>
       <w:proofErr w:type="spellStart"/>
       <w:r>
@@ -2001,7 +3937,7 @@
           <w:rFonts w:ascii="Courier New" w:hAnsi="Courier New" w:cs="Courier New"/>
           <w:lang w:val="nl-NL"/>
         </w:rPr>
-        <w:t>mbt</w:t>
+        <w:t>Lectures</w:t>
       </w:r>
       <w:proofErr w:type="spellEnd"/>
       <w:r>
@@ -2009,7 +3945,7 @@
           <w:rFonts w:ascii="Courier New" w:hAnsi="Courier New" w:cs="Courier New"/>
           <w:lang w:val="nl-NL"/>
         </w:rPr>
-        <w:t xml:space="preserve"> tot bestaande waarden en in het zoeken naar nieuwe waarden. Bij </w:t>
+        <w:t xml:space="preserve"> in </w:t>
       </w:r>
       <w:proofErr w:type="spellStart"/>
       <w:r>
@@ -2017,7 +3953,7 @@
           <w:rFonts w:ascii="Courier New" w:hAnsi="Courier New" w:cs="Courier New"/>
           <w:lang w:val="nl-NL"/>
         </w:rPr>
-        <w:t>Dewey</w:t>
+        <w:t>Social</w:t>
       </w:r>
       <w:proofErr w:type="spellEnd"/>
       <w:r>
@@ -2025,14 +3961,7 @@
           <w:rFonts w:ascii="Courier New" w:hAnsi="Courier New" w:cs="Courier New"/>
           <w:lang w:val="nl-NL"/>
         </w:rPr>
-        <w:t xml:space="preserve"> zijn het zelf en het gedrag en de consequenties niet te scheiden. Dat zelf wordt steen voor steen opgebouwd en het gedrag en de consequenties vormen, openbaart en test het zelf, niet alleen nu maar ook voor de toekomst. Steeds wanneer we </w:t>
-      </w:r>
-      <w:r>
-        <w:rPr>
-          <w:rFonts w:ascii="Courier New" w:hAnsi="Courier New" w:cs="Courier New"/>
-          <w:lang w:val="nl-NL"/>
-        </w:rPr>
-        <w:t xml:space="preserve">iemand verantwoordelijk stellen voor een handeling heeft dat invloed op hem. Het zelf en de handeling horen daarom ook bij elkaar. Daarbij is iemand niet altijd met zichzelf of anderen bezig, maar uiteindelijk is het nodig dat wordt bijgedragen aan het welzijn van de verrijking van het leven van allen. Verantwoordelijk worden gesteld voor het handelen door anderen verdedigt en geeft ook kracht aan de groei. Dat is weer verbonden met vrijheid dat voor </w:t>
+        <w:t xml:space="preserve"> </w:t>
       </w:r>
       <w:proofErr w:type="spellStart"/>
       <w:r>
@@ -2040,7 +3969,7 @@
           <w:rFonts w:ascii="Courier New" w:hAnsi="Courier New" w:cs="Courier New"/>
           <w:lang w:val="nl-NL"/>
         </w:rPr>
-        <w:t>Dewey</w:t>
+        <w:t>and</w:t>
       </w:r>
       <w:proofErr w:type="spellEnd"/>
       <w:r>
@@ -2048,36 +3977,55 @@
           <w:rFonts w:ascii="Courier New" w:hAnsi="Courier New" w:cs="Courier New"/>
           <w:lang w:val="nl-NL"/>
         </w:rPr>
-        <w:t xml:space="preserve"> ook </w:t>
-      </w:r>
-      <w:r>
-        <w:rPr>
-          <w:rFonts w:ascii="Courier New" w:hAnsi="Courier New" w:cs="Courier New"/>
-          <w:lang w:val="nl-NL"/>
-        </w:rPr>
-        <w:lastRenderedPageBreak/>
-        <w:t xml:space="preserve">verbonden is met groei, leren, aanpassen van het gedrag en karakter waar dat nodig is. Die vrijheid ontwikkelt zich als iemand bewust is van zijn mogelijkheden en dat tot werkelijkheid maakt. Zoals morele concepten </w:t>
-      </w:r>
-      <w:r>
-        <w:rPr>
-          <w:rFonts w:ascii="Courier New" w:hAnsi="Courier New" w:cs="Courier New"/>
-          <w:lang w:val="nl-NL"/>
-        </w:rPr>
-        <w:t xml:space="preserve">en processen natuurlijk </w:t>
-      </w:r>
-      <w:r>
-        <w:rPr>
-          <w:rFonts w:ascii="Courier New" w:hAnsi="Courier New" w:cs="Courier New"/>
-          <w:lang w:val="nl-NL"/>
-        </w:rPr>
-        <w:t>groeien u</w:t>
-      </w:r>
-      <w:r>
-        <w:rPr>
-          <w:rFonts w:ascii="Courier New" w:hAnsi="Courier New" w:cs="Courier New"/>
-          <w:lang w:val="nl-NL"/>
-        </w:rPr>
-        <w:t xml:space="preserve">it de voorwaarden die het menselijk leven gegeven zijn. </w:t>
+        <w:t xml:space="preserve"> </w:t>
+      </w:r>
+      <w:proofErr w:type="spellStart"/>
+      <w:r>
+        <w:rPr>
+          <w:rFonts w:ascii="Courier New" w:hAnsi="Courier New" w:cs="Courier New"/>
+          <w:lang w:val="nl-NL"/>
+        </w:rPr>
+        <w:t>Political</w:t>
+      </w:r>
+      <w:proofErr w:type="spellEnd"/>
+      <w:r>
+        <w:rPr>
+          <w:rFonts w:ascii="Courier New" w:hAnsi="Courier New" w:cs="Courier New"/>
+          <w:lang w:val="nl-NL"/>
+        </w:rPr>
+        <w:t xml:space="preserve"> </w:t>
+      </w:r>
+      <w:proofErr w:type="spellStart"/>
+      <w:r>
+        <w:rPr>
+          <w:rFonts w:ascii="Courier New" w:hAnsi="Courier New" w:cs="Courier New"/>
+          <w:lang w:val="nl-NL"/>
+        </w:rPr>
+        <w:t>Philosophy</w:t>
+      </w:r>
+      <w:proofErr w:type="spellEnd"/>
+      <w:r>
+        <w:rPr>
+          <w:rFonts w:ascii="Courier New" w:hAnsi="Courier New" w:cs="Courier New"/>
+          <w:lang w:val="nl-NL"/>
+        </w:rPr>
+        <w:t xml:space="preserve"> (2015) uitgewerkt. Net als in de eerdere versie worden in de volgende hoofstukken de economie en de problemen van het kapitalisme en de zakenwereld aan de orde gesteld en gaat het om een rechtvaardige welvaart en </w:t>
+      </w:r>
+      <w:proofErr w:type="gramStart"/>
+      <w:r>
+        <w:rPr>
+          <w:rFonts w:ascii="Courier New" w:hAnsi="Courier New" w:cs="Courier New"/>
+          <w:lang w:val="nl-NL"/>
+        </w:rPr>
+        <w:t>inkomens verdeling</w:t>
+      </w:r>
+      <w:proofErr w:type="gramEnd"/>
+      <w:r>
+        <w:rPr>
+          <w:rFonts w:ascii="Courier New" w:hAnsi="Courier New" w:cs="Courier New"/>
+          <w:lang w:val="nl-NL"/>
+        </w:rPr>
+        <w:t xml:space="preserve"> over de verschillende groepen in de samenleving. Zij zijn op zoek naar mogelijkheden om het kapitalistisch systeem eerlijker te organiseren en naar alternatieven daarvoor. In collectieve communistische en fascistische systemen zien zij niet de oplossing en ook niet in een laissez faire achtig individualisme. Zij leggen de nadruk op rechtvaardigheid, vrijheid en gelijkheid. </w:t>
       </w:r>
     </w:p>
     <w:p>
@@ -2097,12 +4045,69 @@
           <w:lang w:val="nl-NL"/>
         </w:rPr>
       </w:pPr>
-      <w:r>
-        <w:rPr>
-          <w:rFonts w:ascii="Courier New" w:hAnsi="Courier New" w:cs="Courier New"/>
-          <w:lang w:val="nl-NL"/>
-        </w:rPr>
-        <w:t>Deel 3 Morele en sociale problemen; moraal en politieke orde; economische vraagstukken; de familie</w:t>
+    </w:p>
+    <w:p>
+      <w:pPr>
+        <w:spacing w:line="360" w:lineRule="auto"/>
+        <w:rPr>
+          <w:rFonts w:ascii="Courier New" w:hAnsi="Courier New" w:cs="Courier New"/>
+          <w:lang w:val="nl-NL"/>
+        </w:rPr>
+      </w:pPr>
+      <w:r>
+        <w:rPr>
+          <w:rFonts w:ascii="Courier New" w:hAnsi="Courier New" w:cs="Courier New"/>
+          <w:lang w:val="nl-NL"/>
+        </w:rPr>
+        <w:t xml:space="preserve">Ze zijn zich ervan bewust dat met wat er in de wereld is gebeurd en gebeurt het vertrouwen in het individuele </w:t>
+      </w:r>
+      <w:proofErr w:type="spellStart"/>
+      <w:r>
+        <w:rPr>
+          <w:rFonts w:ascii="Courier New" w:hAnsi="Courier New" w:cs="Courier New"/>
+          <w:lang w:val="nl-NL"/>
+        </w:rPr>
+        <w:t>karatker</w:t>
+      </w:r>
+      <w:proofErr w:type="spellEnd"/>
+      <w:r>
+        <w:rPr>
+          <w:rFonts w:ascii="Courier New" w:hAnsi="Courier New" w:cs="Courier New"/>
+          <w:lang w:val="nl-NL"/>
+        </w:rPr>
+        <w:t xml:space="preserve"> en de sociale orde in gevaar is en verdwijnt. </w:t>
+      </w:r>
+      <w:proofErr w:type="spellStart"/>
+      <w:r>
+        <w:rPr>
+          <w:rFonts w:ascii="Courier New" w:hAnsi="Courier New" w:cs="Courier New"/>
+          <w:lang w:val="nl-NL"/>
+        </w:rPr>
+        <w:t>Dewey</w:t>
+      </w:r>
+      <w:proofErr w:type="spellEnd"/>
+      <w:r>
+        <w:rPr>
+          <w:rFonts w:ascii="Courier New" w:hAnsi="Courier New" w:cs="Courier New"/>
+          <w:lang w:val="nl-NL"/>
+        </w:rPr>
+        <w:t xml:space="preserve"> en </w:t>
+      </w:r>
+      <w:proofErr w:type="spellStart"/>
+      <w:r>
+        <w:rPr>
+          <w:rFonts w:ascii="Courier New" w:hAnsi="Courier New" w:cs="Courier New"/>
+          <w:lang w:val="nl-NL"/>
+        </w:rPr>
+        <w:t>Tufts</w:t>
+      </w:r>
+      <w:proofErr w:type="spellEnd"/>
+      <w:r>
+        <w:rPr>
+          <w:rFonts w:ascii="Courier New" w:hAnsi="Courier New" w:cs="Courier New"/>
+          <w:lang w:val="nl-NL"/>
+        </w:rPr>
+        <w:t xml:space="preserve"> delen dit niet want het morele leven is geworteld in de menselijke natuur. Het morele leven is het leven, alleen is het nodig de sociale voorwaarden te veranderen. Op dat leven moeten we meer grip krijgen en beter snappen wat eraan ten grondslag ligt om er sterker, vrijer en intelligenter mee om te gaan.</w:t>
       </w:r>
     </w:p>
     <w:p>

</xml_diff>

<commit_message>
2024-12-11, Dewey artikel update
</commit_message>
<xml_diff>
--- a/DeweyBooks/Reflectievemoraliteit_1932.docx
+++ b/DeweyBooks/Reflectievemoraliteit_1932.docx
@@ -4379,6 +4379,47 @@
           <w:lang w:val="en-US"/>
         </w:rPr>
       </w:pPr>
+    </w:p>
+    <w:p>
+      <w:pPr>
+        <w:spacing w:line="360" w:lineRule="auto"/>
+        <w:rPr>
+          <w:rFonts w:ascii="Courier New" w:hAnsi="Courier New" w:cs="Courier New"/>
+          <w:lang w:val="en-US"/>
+        </w:rPr>
+      </w:pPr>
+      <w:proofErr w:type="spellStart"/>
+      <w:r>
+        <w:rPr>
+          <w:rFonts w:ascii="Courier New" w:hAnsi="Courier New" w:cs="Courier New"/>
+          <w:lang w:val="en-US"/>
+        </w:rPr>
+        <w:t>Edel</w:t>
+      </w:r>
+      <w:proofErr w:type="spellEnd"/>
+      <w:r>
+        <w:rPr>
+          <w:rFonts w:ascii="Courier New" w:hAnsi="Courier New" w:cs="Courier New"/>
+          <w:lang w:val="en-US"/>
+        </w:rPr>
+        <w:t xml:space="preserve">, A. and Flower, </w:t>
+      </w:r>
+      <w:proofErr w:type="gramStart"/>
+      <w:r>
+        <w:rPr>
+          <w:rFonts w:ascii="Courier New" w:hAnsi="Courier New" w:cs="Courier New"/>
+          <w:lang w:val="en-US"/>
+        </w:rPr>
+        <w:t>E. ,</w:t>
+      </w:r>
+      <w:proofErr w:type="gramEnd"/>
+      <w:r>
+        <w:rPr>
+          <w:rFonts w:ascii="Courier New" w:hAnsi="Courier New" w:cs="Courier New"/>
+          <w:lang w:val="en-US"/>
+        </w:rPr>
+        <w:t xml:space="preserve"> Introduction, LW7, p. vii- xxxv</w:t>
+      </w:r>
     </w:p>
     <w:sectPr>
       <w:pgSz w:w="11906" w:h="16838"/>

</xml_diff>

<commit_message>
2024-12-12, Dewey Ethiek artikel bijgewerkt
</commit_message>
<xml_diff>
--- a/DeweyBooks/Reflectievemoraliteit_1932.docx
+++ b/DeweyBooks/Reflectievemoraliteit_1932.docx
@@ -271,14 +271,63 @@
           <w:rFonts w:ascii="Courier New" w:hAnsi="Courier New" w:cs="Courier New"/>
           <w:lang w:val="nl-NL"/>
         </w:rPr>
-        <w:t xml:space="preserve">nieuw in de wetenschappelijke wereld. Sindsdien is de belangstelling voor het onderwerp gegroeid, niet alleen in de filosofie maar ook in de economie, sociologie, politicologie en de historische wetenschap. Er kwamen andere studieboeken over het onderwerp </w:t>
-      </w:r>
-      <w:r>
-        <w:rPr>
-          <w:rFonts w:ascii="Courier New" w:hAnsi="Courier New" w:cs="Courier New"/>
-          <w:lang w:val="nl-NL"/>
-        </w:rPr>
-        <w:t xml:space="preserve">en er is </w:t>
+        <w:t xml:space="preserve">nieuw in </w:t>
+      </w:r>
+      <w:r>
+        <w:rPr>
+          <w:rFonts w:ascii="Courier New" w:hAnsi="Courier New" w:cs="Courier New"/>
+          <w:lang w:val="nl-NL"/>
+        </w:rPr>
+        <w:t>het</w:t>
+      </w:r>
+      <w:r>
+        <w:rPr>
+          <w:rFonts w:ascii="Courier New" w:hAnsi="Courier New" w:cs="Courier New"/>
+          <w:lang w:val="nl-NL"/>
+        </w:rPr>
+        <w:t xml:space="preserve"> </w:t>
+      </w:r>
+      <w:r>
+        <w:rPr>
+          <w:rFonts w:ascii="Courier New" w:hAnsi="Courier New" w:cs="Courier New"/>
+          <w:lang w:val="nl-NL"/>
+        </w:rPr>
+        <w:t xml:space="preserve">betrekkelijk kleine </w:t>
+      </w:r>
+      <w:r>
+        <w:rPr>
+          <w:rFonts w:ascii="Courier New" w:hAnsi="Courier New" w:cs="Courier New"/>
+          <w:lang w:val="nl-NL"/>
+        </w:rPr>
+        <w:t>wetenschappelijke wereld</w:t>
+      </w:r>
+      <w:r>
+        <w:rPr>
+          <w:rFonts w:ascii="Courier New" w:hAnsi="Courier New" w:cs="Courier New"/>
+          <w:lang w:val="nl-NL"/>
+        </w:rPr>
+        <w:t>je</w:t>
+      </w:r>
+      <w:r>
+        <w:rPr>
+          <w:rFonts w:ascii="Courier New" w:hAnsi="Courier New" w:cs="Courier New"/>
+          <w:lang w:val="nl-NL"/>
+        </w:rPr>
+        <w:t xml:space="preserve">. Sindsdien is de belangstelling voor het onderwerp gegroeid, niet alleen in de filosofie maar ook in de economie, sociologie, politicologie en de historische wetenschap. Er kwamen andere studieboeken over het onderwerp </w:t>
+      </w:r>
+      <w:r>
+        <w:rPr>
+          <w:rFonts w:ascii="Courier New" w:hAnsi="Courier New" w:cs="Courier New"/>
+          <w:lang w:val="nl-NL"/>
+        </w:rPr>
+        <w:t>en e</w:t>
+      </w:r>
+      <w:r>
+        <w:rPr>
+          <w:rFonts w:ascii="Courier New" w:hAnsi="Courier New" w:cs="Courier New"/>
+          <w:lang w:val="nl-NL"/>
+        </w:rPr>
+        <w:t xml:space="preserve">r wordt </w:t>
       </w:r>
       <w:r>
         <w:rPr>
@@ -432,7 +481,21 @@
           <w:rFonts w:ascii="Courier New" w:hAnsi="Courier New" w:cs="Courier New"/>
           <w:lang w:val="nl-NL"/>
         </w:rPr>
-        <w:t>, in</w:t>
+        <w:t xml:space="preserve">, </w:t>
+      </w:r>
+      <w:r>
+        <w:rPr>
+          <w:rFonts w:ascii="Courier New" w:hAnsi="Courier New" w:cs="Courier New"/>
+          <w:lang w:val="nl-NL"/>
+        </w:rPr>
+        <w:t xml:space="preserve">die </w:t>
+      </w:r>
+      <w:r>
+        <w:rPr>
+          <w:rFonts w:ascii="Courier New" w:hAnsi="Courier New" w:cs="Courier New"/>
+          <w:lang w:val="nl-NL"/>
+        </w:rPr>
+        <w:t>in</w:t>
       </w:r>
       <w:r>
         <w:rPr>
@@ -453,7 +516,21 @@
           <w:rFonts w:ascii="Courier New" w:hAnsi="Courier New" w:cs="Courier New"/>
           <w:lang w:val="nl-NL"/>
         </w:rPr>
-        <w:t>zit daar middenin. De</w:t>
+        <w:t xml:space="preserve">zit </w:t>
+      </w:r>
+      <w:r>
+        <w:rPr>
+          <w:rFonts w:ascii="Courier New" w:hAnsi="Courier New" w:cs="Courier New"/>
+          <w:lang w:val="nl-NL"/>
+        </w:rPr>
+        <w:t>er in 1932</w:t>
+      </w:r>
+      <w:r>
+        <w:rPr>
+          <w:rFonts w:ascii="Courier New" w:hAnsi="Courier New" w:cs="Courier New"/>
+          <w:lang w:val="nl-NL"/>
+        </w:rPr>
+        <w:t xml:space="preserve"> middenin. De</w:t>
       </w:r>
       <w:r>
         <w:rPr>
@@ -497,13 +574,150 @@
         </w:rPr>
         <w:t xml:space="preserve">Door alles wat er </w:t>
       </w:r>
+      <w:r>
+        <w:rPr>
+          <w:rFonts w:ascii="Courier New" w:hAnsi="Courier New" w:cs="Courier New"/>
+          <w:lang w:val="nl-NL"/>
+        </w:rPr>
+        <w:t xml:space="preserve">in de wereld </w:t>
+      </w:r>
+      <w:r>
+        <w:rPr>
+          <w:rFonts w:ascii="Courier New" w:hAnsi="Courier New" w:cs="Courier New"/>
+          <w:lang w:val="nl-NL"/>
+        </w:rPr>
+        <w:t xml:space="preserve">gebeurt is </w:t>
+      </w:r>
+      <w:r>
+        <w:rPr>
+          <w:rFonts w:ascii="Courier New" w:hAnsi="Courier New" w:cs="Courier New"/>
+          <w:lang w:val="nl-NL"/>
+        </w:rPr>
+        <w:t xml:space="preserve">er </w:t>
+      </w:r>
+      <w:r>
+        <w:rPr>
+          <w:rFonts w:ascii="Courier New" w:hAnsi="Courier New" w:cs="Courier New"/>
+          <w:lang w:val="nl-NL"/>
+        </w:rPr>
+        <w:t>v</w:t>
+      </w:r>
+      <w:r>
+        <w:rPr>
+          <w:rFonts w:ascii="Courier New" w:hAnsi="Courier New" w:cs="Courier New"/>
+          <w:lang w:val="nl-NL"/>
+        </w:rPr>
+        <w:t xml:space="preserve">olgens </w:t>
+      </w:r>
+      <w:proofErr w:type="spellStart"/>
+      <w:r>
+        <w:rPr>
+          <w:rFonts w:ascii="Courier New" w:hAnsi="Courier New" w:cs="Courier New"/>
+          <w:lang w:val="nl-NL"/>
+        </w:rPr>
+        <w:t>Dewey</w:t>
+      </w:r>
+      <w:proofErr w:type="spellEnd"/>
+      <w:r>
+        <w:rPr>
+          <w:rFonts w:ascii="Courier New" w:hAnsi="Courier New" w:cs="Courier New"/>
+          <w:lang w:val="nl-NL"/>
+        </w:rPr>
+        <w:t xml:space="preserve"> en </w:t>
+      </w:r>
+      <w:proofErr w:type="spellStart"/>
+      <w:r>
+        <w:rPr>
+          <w:rFonts w:ascii="Courier New" w:hAnsi="Courier New" w:cs="Courier New"/>
+          <w:lang w:val="nl-NL"/>
+        </w:rPr>
+        <w:t>Tufts</w:t>
+      </w:r>
+      <w:proofErr w:type="spellEnd"/>
+      <w:r>
+        <w:rPr>
+          <w:rFonts w:ascii="Courier New" w:hAnsi="Courier New" w:cs="Courier New"/>
+          <w:lang w:val="nl-NL"/>
+        </w:rPr>
+        <w:t xml:space="preserve"> </w:t>
+      </w:r>
+      <w:r>
+        <w:rPr>
+          <w:rFonts w:ascii="Courier New" w:hAnsi="Courier New" w:cs="Courier New"/>
+          <w:lang w:val="nl-NL"/>
+        </w:rPr>
+        <w:t xml:space="preserve">een hele grote </w:t>
+      </w:r>
+      <w:r>
+        <w:rPr>
+          <w:rFonts w:ascii="Courier New" w:hAnsi="Courier New" w:cs="Courier New"/>
+          <w:lang w:val="nl-NL"/>
+        </w:rPr>
+        <w:t xml:space="preserve">behoefte om morele vraagstukken te bestuderen en </w:t>
+      </w:r>
+      <w:r>
+        <w:rPr>
+          <w:rFonts w:ascii="Courier New" w:hAnsi="Courier New" w:cs="Courier New"/>
+          <w:lang w:val="nl-NL"/>
+        </w:rPr>
+        <w:t>er</w:t>
+      </w:r>
+      <w:r>
+        <w:rPr>
+          <w:rFonts w:ascii="Courier New" w:hAnsi="Courier New" w:cs="Courier New"/>
+          <w:lang w:val="nl-NL"/>
+        </w:rPr>
+        <w:t>over te reflecteren. Ondanks de verschillen tussen beide edities bl</w:t>
+      </w:r>
+      <w:r>
+        <w:rPr>
+          <w:rFonts w:ascii="Courier New" w:hAnsi="Courier New" w:cs="Courier New"/>
+          <w:lang w:val="nl-NL"/>
+        </w:rPr>
+        <w:t>ij</w:t>
+      </w:r>
+      <w:r>
+        <w:rPr>
+          <w:rFonts w:ascii="Courier New" w:hAnsi="Courier New" w:cs="Courier New"/>
+          <w:lang w:val="nl-NL"/>
+        </w:rPr>
+        <w:t>f</w:t>
+      </w:r>
+      <w:r>
+        <w:rPr>
+          <w:rFonts w:ascii="Courier New" w:hAnsi="Courier New" w:cs="Courier New"/>
+          <w:lang w:val="nl-NL"/>
+        </w:rPr>
+        <w:t>t</w:t>
+      </w:r>
+      <w:r>
+        <w:rPr>
+          <w:rFonts w:ascii="Courier New" w:hAnsi="Courier New" w:cs="Courier New"/>
+          <w:lang w:val="nl-NL"/>
+        </w:rPr>
+        <w:t xml:space="preserve"> het doel</w:t>
+      </w:r>
+      <w:r>
+        <w:rPr>
+          <w:rFonts w:ascii="Courier New" w:hAnsi="Courier New" w:cs="Courier New"/>
+          <w:lang w:val="nl-NL"/>
+        </w:rPr>
+        <w:t xml:space="preserve"> in </w:t>
+      </w:r>
       <w:proofErr w:type="gramStart"/>
       <w:r>
         <w:rPr>
           <w:rFonts w:ascii="Courier New" w:hAnsi="Courier New" w:cs="Courier New"/>
           <w:lang w:val="nl-NL"/>
         </w:rPr>
-        <w:t>gebeurt</w:t>
+        <w:t xml:space="preserve">1932 </w:t>
+      </w:r>
+      <w:r>
+        <w:rPr>
+          <w:rFonts w:ascii="Courier New" w:hAnsi="Courier New" w:cs="Courier New"/>
+          <w:lang w:val="nl-NL"/>
+        </w:rPr>
+        <w:t xml:space="preserve"> hetzelfde</w:t>
       </w:r>
       <w:proofErr w:type="gramEnd"/>
       <w:r>
@@ -511,95 +725,14 @@
           <w:rFonts w:ascii="Courier New" w:hAnsi="Courier New" w:cs="Courier New"/>
           <w:lang w:val="nl-NL"/>
         </w:rPr>
-        <w:t xml:space="preserve"> is v</w:t>
-      </w:r>
-      <w:r>
-        <w:rPr>
-          <w:rFonts w:ascii="Courier New" w:hAnsi="Courier New" w:cs="Courier New"/>
-          <w:lang w:val="nl-NL"/>
-        </w:rPr>
-        <w:t xml:space="preserve">olgens </w:t>
-      </w:r>
-      <w:proofErr w:type="spellStart"/>
-      <w:r>
-        <w:rPr>
-          <w:rFonts w:ascii="Courier New" w:hAnsi="Courier New" w:cs="Courier New"/>
-          <w:lang w:val="nl-NL"/>
-        </w:rPr>
-        <w:t>Dewey</w:t>
-      </w:r>
-      <w:proofErr w:type="spellEnd"/>
-      <w:r>
-        <w:rPr>
-          <w:rFonts w:ascii="Courier New" w:hAnsi="Courier New" w:cs="Courier New"/>
-          <w:lang w:val="nl-NL"/>
-        </w:rPr>
-        <w:t xml:space="preserve"> en </w:t>
-      </w:r>
-      <w:proofErr w:type="spellStart"/>
-      <w:r>
-        <w:rPr>
-          <w:rFonts w:ascii="Courier New" w:hAnsi="Courier New" w:cs="Courier New"/>
-          <w:lang w:val="nl-NL"/>
-        </w:rPr>
-        <w:t>Tufts</w:t>
-      </w:r>
-      <w:proofErr w:type="spellEnd"/>
-      <w:r>
-        <w:rPr>
-          <w:rFonts w:ascii="Courier New" w:hAnsi="Courier New" w:cs="Courier New"/>
-          <w:lang w:val="nl-NL"/>
-        </w:rPr>
-        <w:t xml:space="preserve"> is de </w:t>
-      </w:r>
-      <w:r>
-        <w:rPr>
-          <w:rFonts w:ascii="Courier New" w:hAnsi="Courier New" w:cs="Courier New"/>
-          <w:lang w:val="nl-NL"/>
-        </w:rPr>
-        <w:t xml:space="preserve">behoefte om morele vraagstukken te bestuderen en daarover te reflecteren </w:t>
-      </w:r>
-      <w:r>
-        <w:rPr>
-          <w:rFonts w:ascii="Courier New" w:hAnsi="Courier New" w:cs="Courier New"/>
-          <w:lang w:val="nl-NL"/>
-        </w:rPr>
-        <w:t xml:space="preserve">sterk </w:t>
-      </w:r>
-      <w:r>
-        <w:rPr>
-          <w:rFonts w:ascii="Courier New" w:hAnsi="Courier New" w:cs="Courier New"/>
-          <w:lang w:val="nl-NL"/>
-        </w:rPr>
-        <w:t>toegenomen. Ondanks de verschillen tussen beide edities bl</w:t>
-      </w:r>
-      <w:r>
-        <w:rPr>
-          <w:rFonts w:ascii="Courier New" w:hAnsi="Courier New" w:cs="Courier New"/>
-          <w:lang w:val="nl-NL"/>
-        </w:rPr>
-        <w:t>ij</w:t>
-      </w:r>
-      <w:r>
-        <w:rPr>
-          <w:rFonts w:ascii="Courier New" w:hAnsi="Courier New" w:cs="Courier New"/>
-          <w:lang w:val="nl-NL"/>
-        </w:rPr>
-        <w:t>f</w:t>
-      </w:r>
-      <w:r>
-        <w:rPr>
-          <w:rFonts w:ascii="Courier New" w:hAnsi="Courier New" w:cs="Courier New"/>
-          <w:lang w:val="nl-NL"/>
-        </w:rPr>
-        <w:t>t</w:t>
-      </w:r>
-      <w:r>
-        <w:rPr>
-          <w:rFonts w:ascii="Courier New" w:hAnsi="Courier New" w:cs="Courier New"/>
-          <w:lang w:val="nl-NL"/>
-        </w:rPr>
-        <w:t xml:space="preserve"> het doel hetzelfde, een doordachte gewoonte ontwikkelen om over morele vraagstuk</w:t>
+        <w:t>. Zij willen bijdragen aan de ontwikkeling van</w:t>
+      </w:r>
+      <w:r>
+        <w:rPr>
+          <w:rFonts w:ascii="Courier New" w:hAnsi="Courier New" w:cs="Courier New"/>
+          <w:lang w:val="nl-NL"/>
+        </w:rPr>
+        <w:t xml:space="preserve"> een doordachte gewoonte om over morele vraagstuk</w:t>
       </w:r>
       <w:r>
         <w:rPr>
@@ -704,7 +837,15 @@
           <w:rFonts w:ascii="Courier New" w:hAnsi="Courier New" w:cs="Courier New"/>
           <w:lang w:val="nl-NL"/>
         </w:rPr>
-        <w:t>die hierbij gebruikt worden</w:t>
+        <w:t xml:space="preserve">die hierbij gebruikt </w:t>
+      </w:r>
+      <w:r>
+        <w:rPr>
+          <w:rFonts w:ascii="Courier New" w:hAnsi="Courier New" w:cs="Courier New"/>
+          <w:lang w:val="nl-NL"/>
+        </w:rPr>
+        <w:lastRenderedPageBreak/>
+        <w:t>worden</w:t>
       </w:r>
       <w:r>
         <w:rPr>
@@ -725,7 +866,6 @@
           <w:rFonts w:ascii="Courier New" w:hAnsi="Courier New" w:cs="Courier New"/>
           <w:lang w:val="nl-NL"/>
         </w:rPr>
-        <w:lastRenderedPageBreak/>
         <w:t>mensen daarbij</w:t>
       </w:r>
       <w:r>
@@ -823,6 +963,13 @@
           <w:rFonts w:ascii="Courier New" w:hAnsi="Courier New" w:cs="Courier New"/>
           <w:lang w:val="nl-NL"/>
         </w:rPr>
+        <w:t xml:space="preserve">van het boek </w:t>
+      </w:r>
+      <w:r>
+        <w:rPr>
+          <w:rFonts w:ascii="Courier New" w:hAnsi="Courier New" w:cs="Courier New"/>
+          <w:lang w:val="nl-NL"/>
+        </w:rPr>
         <w:t xml:space="preserve">(dat ook </w:t>
       </w:r>
       <w:r>
@@ -895,7 +1042,21 @@
           <w:rFonts w:ascii="Courier New" w:hAnsi="Courier New" w:cs="Courier New"/>
           <w:lang w:val="nl-NL"/>
         </w:rPr>
-        <w:t>Dat gedrag of moreel leven kent</w:t>
+        <w:t xml:space="preserve">Dat gedrag of </w:t>
+      </w:r>
+      <w:r>
+        <w:rPr>
+          <w:rFonts w:ascii="Courier New" w:hAnsi="Courier New" w:cs="Courier New"/>
+          <w:lang w:val="nl-NL"/>
+        </w:rPr>
+        <w:t xml:space="preserve">het </w:t>
+      </w:r>
+      <w:r>
+        <w:rPr>
+          <w:rFonts w:ascii="Courier New" w:hAnsi="Courier New" w:cs="Courier New"/>
+          <w:lang w:val="nl-NL"/>
+        </w:rPr>
+        <w:t>moreel leven kent</w:t>
       </w:r>
       <w:r>
         <w:rPr>
@@ -1028,7 +1189,35 @@
           <w:rFonts w:ascii="Courier New" w:hAnsi="Courier New" w:cs="Courier New"/>
           <w:lang w:val="nl-NL"/>
         </w:rPr>
-        <w:t>ar waar die worden beïnvloed door de rechten van anderen en de standaarden die er gelden</w:t>
+        <w:t xml:space="preserve">ar waar </w:t>
+      </w:r>
+      <w:r>
+        <w:rPr>
+          <w:rFonts w:ascii="Courier New" w:hAnsi="Courier New" w:cs="Courier New"/>
+          <w:lang w:val="nl-NL"/>
+        </w:rPr>
+        <w:t>het keuzes maken</w:t>
+      </w:r>
+      <w:r>
+        <w:rPr>
+          <w:rFonts w:ascii="Courier New" w:hAnsi="Courier New" w:cs="Courier New"/>
+          <w:lang w:val="nl-NL"/>
+        </w:rPr>
+        <w:t xml:space="preserve"> word</w:t>
+      </w:r>
+      <w:r>
+        <w:rPr>
+          <w:rFonts w:ascii="Courier New" w:hAnsi="Courier New" w:cs="Courier New"/>
+          <w:lang w:val="nl-NL"/>
+        </w:rPr>
+        <w:t>t</w:t>
+      </w:r>
+      <w:r>
+        <w:rPr>
+          <w:rFonts w:ascii="Courier New" w:hAnsi="Courier New" w:cs="Courier New"/>
+          <w:lang w:val="nl-NL"/>
+        </w:rPr>
+        <w:t xml:space="preserve"> beïnvloed door de rechten van anderen en de standaarden die er gelden</w:t>
       </w:r>
       <w:r>
         <w:rPr>
@@ -1154,28 +1343,42 @@
           <w:rFonts w:ascii="Courier New" w:hAnsi="Courier New" w:cs="Courier New"/>
           <w:lang w:val="nl-NL"/>
         </w:rPr>
-        <w:t>nog niet ethi</w:t>
-      </w:r>
-      <w:r>
-        <w:rPr>
-          <w:rFonts w:ascii="Courier New" w:hAnsi="Courier New" w:cs="Courier New"/>
-          <w:lang w:val="nl-NL"/>
-        </w:rPr>
-        <w:t>ek of moreel gesproken worden</w:t>
-      </w:r>
-      <w:r>
-        <w:rPr>
-          <w:rFonts w:ascii="Courier New" w:hAnsi="Courier New" w:cs="Courier New"/>
-          <w:lang w:val="nl-NL"/>
-        </w:rPr>
-        <w:t xml:space="preserve">, maar zorgt wel voor </w:t>
-      </w:r>
-      <w:r>
-        <w:rPr>
-          <w:rFonts w:ascii="Courier New" w:hAnsi="Courier New" w:cs="Courier New"/>
-          <w:lang w:val="nl-NL"/>
-        </w:rPr>
-        <w:t>vrede, welvaart en relaties tussen leden</w:t>
+        <w:t xml:space="preserve">nog niet </w:t>
+      </w:r>
+      <w:r>
+        <w:rPr>
+          <w:rFonts w:ascii="Courier New" w:hAnsi="Courier New" w:cs="Courier New"/>
+          <w:lang w:val="nl-NL"/>
+        </w:rPr>
+        <w:t xml:space="preserve">over </w:t>
+      </w:r>
+      <w:r>
+        <w:rPr>
+          <w:rFonts w:ascii="Courier New" w:hAnsi="Courier New" w:cs="Courier New"/>
+          <w:lang w:val="nl-NL"/>
+        </w:rPr>
+        <w:t>ethi</w:t>
+      </w:r>
+      <w:r>
+        <w:rPr>
+          <w:rFonts w:ascii="Courier New" w:hAnsi="Courier New" w:cs="Courier New"/>
+          <w:lang w:val="nl-NL"/>
+        </w:rPr>
+        <w:t>ek of mor</w:t>
+      </w:r>
+      <w:r>
+        <w:rPr>
+          <w:rFonts w:ascii="Courier New" w:hAnsi="Courier New" w:cs="Courier New"/>
+          <w:lang w:val="nl-NL"/>
+        </w:rPr>
+        <w:t>aa</w:t>
+      </w:r>
+      <w:r>
+        <w:rPr>
+          <w:rFonts w:ascii="Courier New" w:hAnsi="Courier New" w:cs="Courier New"/>
+          <w:lang w:val="nl-NL"/>
+        </w:rPr>
+        <w:t>l gesproken worden</w:t>
       </w:r>
       <w:r>
         <w:rPr>
@@ -1294,7 +1497,21 @@
           <w:rFonts w:ascii="Courier New" w:hAnsi="Courier New" w:cs="Courier New"/>
           <w:lang w:val="nl-NL"/>
         </w:rPr>
-        <w:t>Als anker en sleeptouw vormt en versterkt het de gewoonten. Binnen de</w:t>
+        <w:t>Als anker en sleeptouw vormt en versterkt het de gewoonten</w:t>
+      </w:r>
+      <w:r>
+        <w:rPr>
+          <w:rFonts w:ascii="Courier New" w:hAnsi="Courier New" w:cs="Courier New"/>
+          <w:lang w:val="nl-NL"/>
+        </w:rPr>
+        <w:t xml:space="preserve"> en draagt het bij aan vrede, welvaart en relaties tussen leden (net zo goed dat het ook voor het tegendeel kan zorgen). </w:t>
+      </w:r>
+      <w:r>
+        <w:rPr>
+          <w:rFonts w:ascii="Courier New" w:hAnsi="Courier New" w:cs="Courier New"/>
+          <w:lang w:val="nl-NL"/>
+        </w:rPr>
+        <w:t>Binnen de</w:t>
       </w:r>
       <w:r>
         <w:rPr>
@@ -1399,7 +1616,15 @@
           <w:rFonts w:ascii="Courier New" w:hAnsi="Courier New" w:cs="Courier New"/>
           <w:lang w:val="nl-NL"/>
         </w:rPr>
-        <w:t xml:space="preserve">gehouden. Maar de vrijheid is beperkt en dat is de zwakte van de geijkte moraliteit. </w:t>
+        <w:t xml:space="preserve">gehouden. Maar de vrijheid is beperkt en dat </w:t>
+      </w:r>
+      <w:r>
+        <w:rPr>
+          <w:rFonts w:ascii="Courier New" w:hAnsi="Courier New" w:cs="Courier New"/>
+          <w:lang w:val="nl-NL"/>
+        </w:rPr>
+        <w:lastRenderedPageBreak/>
+        <w:t xml:space="preserve">is de zwakte van de geijkte moraliteit. </w:t>
       </w:r>
       <w:r>
         <w:rPr>
@@ -1455,15 +1680,7 @@
           <w:rFonts w:ascii="Courier New" w:hAnsi="Courier New" w:cs="Courier New"/>
           <w:lang w:val="nl-NL"/>
         </w:rPr>
-        <w:t xml:space="preserve"> de groepsmoraliteit er een persoonlijke </w:t>
-      </w:r>
-      <w:r>
-        <w:rPr>
-          <w:rFonts w:ascii="Courier New" w:hAnsi="Courier New" w:cs="Courier New"/>
-          <w:lang w:val="nl-NL"/>
-        </w:rPr>
-        <w:lastRenderedPageBreak/>
-        <w:t xml:space="preserve">moraliteit </w:t>
+        <w:t xml:space="preserve"> de groepsmoraliteit er een persoonlijke moraliteit </w:t>
       </w:r>
       <w:r>
         <w:rPr>
@@ -1795,7 +2012,21 @@
           <w:rFonts w:ascii="Courier New" w:hAnsi="Courier New" w:cs="Courier New"/>
           <w:lang w:val="nl-NL"/>
         </w:rPr>
-        <w:t xml:space="preserve">uidelijk is wel dat er twijfels en conflicten ontstaan over wat goed en fout is en dat we </w:t>
+        <w:t xml:space="preserve">uidelijk is wel dat er </w:t>
+      </w:r>
+      <w:r>
+        <w:rPr>
+          <w:rFonts w:ascii="Courier New" w:hAnsi="Courier New" w:cs="Courier New"/>
+          <w:lang w:val="nl-NL"/>
+        </w:rPr>
+        <w:t xml:space="preserve">meer </w:t>
+      </w:r>
+      <w:r>
+        <w:rPr>
+          <w:rFonts w:ascii="Courier New" w:hAnsi="Courier New" w:cs="Courier New"/>
+          <w:lang w:val="nl-NL"/>
+        </w:rPr>
+        <w:t xml:space="preserve">twijfels en conflicten ontstaan over wat goed en fout is en dat we </w:t>
       </w:r>
       <w:r>
         <w:rPr>
@@ -1844,6 +2075,7 @@
           <w:rFonts w:ascii="Courier New" w:hAnsi="Courier New" w:cs="Courier New"/>
           <w:lang w:val="nl-NL"/>
         </w:rPr>
+        <w:lastRenderedPageBreak/>
         <w:t xml:space="preserve">bewuster van </w:t>
       </w:r>
       <w:r>
@@ -1865,6 +2097,13 @@
           <w:rFonts w:ascii="Courier New" w:hAnsi="Courier New" w:cs="Courier New"/>
           <w:lang w:val="nl-NL"/>
         </w:rPr>
+        <w:t xml:space="preserve">deel </w:t>
+      </w:r>
+      <w:r>
+        <w:rPr>
+          <w:rFonts w:ascii="Courier New" w:hAnsi="Courier New" w:cs="Courier New"/>
+          <w:lang w:val="nl-NL"/>
+        </w:rPr>
         <w:t>wordt ingegaan</w:t>
       </w:r>
       <w:r>
@@ -1872,22 +2111,21 @@
           <w:rFonts w:ascii="Courier New" w:hAnsi="Courier New" w:cs="Courier New"/>
           <w:lang w:val="nl-NL"/>
         </w:rPr>
-        <w:t xml:space="preserve"> op de grote veranderingen in de wereld waardoor de behoefte aan </w:t>
-      </w:r>
-      <w:r>
-        <w:rPr>
-          <w:rFonts w:ascii="Courier New" w:hAnsi="Courier New" w:cs="Courier New"/>
-          <w:lang w:val="nl-NL"/>
-        </w:rPr>
-        <w:lastRenderedPageBreak/>
-        <w:t>reflectieve moraliteit en aan een werkende morele theorie</w:t>
-      </w:r>
-      <w:r>
-        <w:rPr>
-          <w:rFonts w:ascii="Courier New" w:hAnsi="Courier New" w:cs="Courier New"/>
-          <w:lang w:val="nl-NL"/>
-        </w:rPr>
-        <w:t xml:space="preserve"> is toegestaan</w:t>
+        <w:t xml:space="preserve"> op de grote veranderingen in de wereld waardoor de behoefte aan reflectieve moraliteit en aan een werkende morele theorie</w:t>
+      </w:r>
+      <w:r>
+        <w:rPr>
+          <w:rFonts w:ascii="Courier New" w:hAnsi="Courier New" w:cs="Courier New"/>
+          <w:lang w:val="nl-NL"/>
+        </w:rPr>
+        <w:t xml:space="preserve"> is toege</w:t>
+      </w:r>
+      <w:r>
+        <w:rPr>
+          <w:rFonts w:ascii="Courier New" w:hAnsi="Courier New" w:cs="Courier New"/>
+          <w:lang w:val="nl-NL"/>
+        </w:rPr>
+        <w:t>nomen</w:t>
       </w:r>
       <w:r>
         <w:rPr>
@@ -1908,7 +2146,21 @@
           <w:rFonts w:ascii="Courier New" w:hAnsi="Courier New" w:cs="Courier New"/>
           <w:lang w:val="nl-NL"/>
         </w:rPr>
-        <w:t xml:space="preserve">Het is nodig ervan bewust te zijn dat </w:t>
+        <w:t xml:space="preserve">Het is nodig </w:t>
+      </w:r>
+      <w:r>
+        <w:rPr>
+          <w:rFonts w:ascii="Courier New" w:hAnsi="Courier New" w:cs="Courier New"/>
+          <w:lang w:val="nl-NL"/>
+        </w:rPr>
+        <w:t xml:space="preserve">ons </w:t>
+      </w:r>
+      <w:r>
+        <w:rPr>
+          <w:rFonts w:ascii="Courier New" w:hAnsi="Courier New" w:cs="Courier New"/>
+          <w:lang w:val="nl-NL"/>
+        </w:rPr>
+        <w:t xml:space="preserve">ervan bewust te zijn dat </w:t>
       </w:r>
       <w:r>
         <w:rPr>
@@ -1999,7 +2251,35 @@
           <w:rFonts w:ascii="Courier New" w:hAnsi="Courier New" w:cs="Courier New"/>
           <w:lang w:val="nl-NL"/>
         </w:rPr>
-        <w:t>worden onderscheiden waarbij de eerste gaat om</w:t>
+        <w:t xml:space="preserve">worden onderscheiden waarbij </w:t>
+      </w:r>
+      <w:r>
+        <w:rPr>
+          <w:rFonts w:ascii="Courier New" w:hAnsi="Courier New" w:cs="Courier New"/>
+          <w:lang w:val="nl-NL"/>
+        </w:rPr>
+        <w:t xml:space="preserve">het in </w:t>
+      </w:r>
+      <w:r>
+        <w:rPr>
+          <w:rFonts w:ascii="Courier New" w:hAnsi="Courier New" w:cs="Courier New"/>
+          <w:lang w:val="nl-NL"/>
+        </w:rPr>
+        <w:t xml:space="preserve">de eerste </w:t>
+      </w:r>
+      <w:r>
+        <w:rPr>
+          <w:rFonts w:ascii="Courier New" w:hAnsi="Courier New" w:cs="Courier New"/>
+          <w:lang w:val="nl-NL"/>
+        </w:rPr>
+        <w:t xml:space="preserve">theorie </w:t>
+      </w:r>
+      <w:r>
+        <w:rPr>
+          <w:rFonts w:ascii="Courier New" w:hAnsi="Courier New" w:cs="Courier New"/>
+          <w:lang w:val="nl-NL"/>
+        </w:rPr>
+        <w:t>gaat om</w:t>
       </w:r>
       <w:r>
         <w:rPr>
@@ -2071,7 +2351,35 @@
           <w:rFonts w:ascii="Courier New" w:hAnsi="Courier New" w:cs="Courier New"/>
           <w:lang w:val="nl-NL"/>
         </w:rPr>
-        <w:t>; bij de derde gaat het om (On)Deugd met z’n</w:t>
+        <w:t xml:space="preserve">; </w:t>
+      </w:r>
+      <w:r>
+        <w:rPr>
+          <w:rFonts w:ascii="Courier New" w:hAnsi="Courier New" w:cs="Courier New"/>
+          <w:lang w:val="nl-NL"/>
+        </w:rPr>
+        <w:t xml:space="preserve">en </w:t>
+      </w:r>
+      <w:r>
+        <w:rPr>
+          <w:rFonts w:ascii="Courier New" w:hAnsi="Courier New" w:cs="Courier New"/>
+          <w:lang w:val="nl-NL"/>
+        </w:rPr>
+        <w:t xml:space="preserve">bij de derde </w:t>
+      </w:r>
+      <w:r>
+        <w:rPr>
+          <w:rFonts w:ascii="Courier New" w:hAnsi="Courier New" w:cs="Courier New"/>
+          <w:lang w:val="nl-NL"/>
+        </w:rPr>
+        <w:t xml:space="preserve">theorie </w:t>
+      </w:r>
+      <w:r>
+        <w:rPr>
+          <w:rFonts w:ascii="Courier New" w:hAnsi="Courier New" w:cs="Courier New"/>
+          <w:lang w:val="nl-NL"/>
+        </w:rPr>
+        <w:t>gaat het om (On)Deugd met z’n</w:t>
       </w:r>
       <w:r>
         <w:rPr>
@@ -2099,7 +2407,21 @@
           <w:rFonts w:ascii="Courier New" w:hAnsi="Courier New" w:cs="Courier New"/>
           <w:lang w:val="nl-NL"/>
         </w:rPr>
-        <w:t xml:space="preserve">wordt ingegaan </w:t>
+        <w:t xml:space="preserve">wordt </w:t>
+      </w:r>
+      <w:r>
+        <w:rPr>
+          <w:rFonts w:ascii="Courier New" w:hAnsi="Courier New" w:cs="Courier New"/>
+          <w:lang w:val="nl-NL"/>
+        </w:rPr>
+        <w:t xml:space="preserve">in dit deel </w:t>
+      </w:r>
+      <w:r>
+        <w:rPr>
+          <w:rFonts w:ascii="Courier New" w:hAnsi="Courier New" w:cs="Courier New"/>
+          <w:lang w:val="nl-NL"/>
+        </w:rPr>
+        <w:t xml:space="preserve">ingegaan </w:t>
       </w:r>
       <w:r>
         <w:rPr>
@@ -2120,7 +2442,21 @@
           <w:rFonts w:ascii="Courier New" w:hAnsi="Courier New" w:cs="Courier New"/>
           <w:lang w:val="nl-NL"/>
         </w:rPr>
-        <w:t>. Elke theorie kijkt er vanuit zijn geschiedenis en typische zienswijze tegenaan.</w:t>
+        <w:t>. Elke theorie kijkt er vanuit zijn geschiedenis en typische zienswijze tegenaan</w:t>
+      </w:r>
+      <w:r>
+        <w:rPr>
+          <w:rFonts w:ascii="Courier New" w:hAnsi="Courier New" w:cs="Courier New"/>
+          <w:lang w:val="nl-NL"/>
+        </w:rPr>
+        <w:t>, met z’n sterke punten en z’n zwakten</w:t>
+      </w:r>
+      <w:r>
+        <w:rPr>
+          <w:rFonts w:ascii="Courier New" w:hAnsi="Courier New" w:cs="Courier New"/>
+          <w:lang w:val="nl-NL"/>
+        </w:rPr>
+        <w:t>.</w:t>
       </w:r>
     </w:p>
     <w:p>
@@ -2158,14 +2494,14 @@
           <w:rFonts w:ascii="Courier New" w:hAnsi="Courier New" w:cs="Courier New"/>
           <w:lang w:val="nl-NL"/>
         </w:rPr>
-        <w:t xml:space="preserve">kan niet zonder dat doel stellen. Gewoonten en impulsen hebben consequenties en over een deel ervan is na te denken. Ook over de langere termijn kan dat zonder het helemaal te overzien. Daar is een theorie van het Goede voor nodig die niet alleen bevredigt wat we zelf willen maar </w:t>
-      </w:r>
-      <w:r>
-        <w:rPr>
-          <w:rFonts w:ascii="Courier New" w:hAnsi="Courier New" w:cs="Courier New"/>
-          <w:lang w:val="nl-NL"/>
-        </w:rPr>
-        <w:t>ook</w:t>
+        <w:t>kan niet zonder dat doel stellen. Gewoonten en impulsen hebben consequenties en over een deel ervan is na te denken. Ook over de langere termijn kan dat zonder het helemaal te overzien. Daar is een theorie van het Goede voor nodig die niet alleen bevredigt wat we zelf willen</w:t>
+      </w:r>
+      <w:r>
+        <w:rPr>
+          <w:rFonts w:ascii="Courier New" w:hAnsi="Courier New" w:cs="Courier New"/>
+          <w:lang w:val="nl-NL"/>
+        </w:rPr>
+        <w:t>. Het is ook nodig</w:t>
       </w:r>
       <w:r>
         <w:rPr>
@@ -2179,6 +2515,13 @@
           <w:rFonts w:ascii="Courier New" w:hAnsi="Courier New" w:cs="Courier New"/>
           <w:lang w:val="nl-NL"/>
         </w:rPr>
+        <w:t xml:space="preserve">te </w:t>
+      </w:r>
+      <w:r>
+        <w:rPr>
+          <w:rFonts w:ascii="Courier New" w:hAnsi="Courier New" w:cs="Courier New"/>
+          <w:lang w:val="nl-NL"/>
+        </w:rPr>
         <w:t>door</w:t>
       </w:r>
       <w:r>
@@ -2193,7 +2536,7 @@
           <w:rFonts w:ascii="Courier New" w:hAnsi="Courier New" w:cs="Courier New"/>
           <w:lang w:val="nl-NL"/>
         </w:rPr>
-        <w:t>transformeert</w:t>
+        <w:t>en te transformeren</w:t>
       </w:r>
       <w:r>
         <w:rPr>
@@ -2286,21 +2629,29 @@
           <w:rFonts w:ascii="Courier New" w:hAnsi="Courier New" w:cs="Courier New"/>
           <w:lang w:val="nl-NL"/>
         </w:rPr>
-        <w:t xml:space="preserve"> niet als iets afzonderlijks gezien maar als onderdeel van het zelf dat we steeds actief meenemen naar situaties waarmee we worden geconfronteerd en </w:t>
-      </w:r>
-      <w:r>
-        <w:rPr>
-          <w:rFonts w:ascii="Courier New" w:hAnsi="Courier New" w:cs="Courier New"/>
-          <w:lang w:val="nl-NL"/>
-        </w:rPr>
-        <w:t xml:space="preserve">waarmee we </w:t>
-      </w:r>
-      <w:r>
-        <w:rPr>
-          <w:rFonts w:ascii="Courier New" w:hAnsi="Courier New" w:cs="Courier New"/>
-          <w:lang w:val="nl-NL"/>
-        </w:rPr>
-        <w:t xml:space="preserve">de situaties interpreteren. </w:t>
+        <w:t xml:space="preserve"> niet als </w:t>
+      </w:r>
+      <w:r>
+        <w:rPr>
+          <w:rFonts w:ascii="Courier New" w:hAnsi="Courier New" w:cs="Courier New"/>
+          <w:lang w:val="nl-NL"/>
+        </w:rPr>
+        <w:lastRenderedPageBreak/>
+        <w:t xml:space="preserve">iets afzonderlijks gezien maar als onderdeel van het zelf dat we steeds actief meenemen naar situaties waarmee we worden geconfronteerd en </w:t>
+      </w:r>
+      <w:r>
+        <w:rPr>
+          <w:rFonts w:ascii="Courier New" w:hAnsi="Courier New" w:cs="Courier New"/>
+          <w:lang w:val="nl-NL"/>
+        </w:rPr>
+        <w:t>die</w:t>
+      </w:r>
+      <w:r>
+        <w:rPr>
+          <w:rFonts w:ascii="Courier New" w:hAnsi="Courier New" w:cs="Courier New"/>
+          <w:lang w:val="nl-NL"/>
+        </w:rPr>
+        <w:t xml:space="preserve"> interpreteren. </w:t>
       </w:r>
       <w:r>
         <w:rPr>
@@ -2314,15 +2665,7 @@
           <w:rFonts w:ascii="Courier New" w:hAnsi="Courier New" w:cs="Courier New"/>
           <w:lang w:val="nl-NL"/>
         </w:rPr>
-        <w:t xml:space="preserve"> geïsoleerde, onmiddellijke en intense wensen getransformeerd en in een meer </w:t>
-      </w:r>
-      <w:r>
-        <w:rPr>
-          <w:rFonts w:ascii="Courier New" w:hAnsi="Courier New" w:cs="Courier New"/>
-          <w:lang w:val="nl-NL"/>
-        </w:rPr>
-        <w:lastRenderedPageBreak/>
-        <w:t>consistent en harmonieus geheel</w:t>
+        <w:t xml:space="preserve"> geïsoleerde, onmiddellijke en intense wensen getransformeerd en in een meer consistent en harmonieus geheel</w:t>
       </w:r>
       <w:r>
         <w:rPr>
@@ -2488,7 +2831,28 @@
           <w:rFonts w:ascii="Courier New" w:hAnsi="Courier New" w:cs="Courier New"/>
           <w:lang w:val="nl-NL"/>
         </w:rPr>
-        <w:t xml:space="preserve">Recht, wat in de wet staat en de verplichting die we hebben. Wat iemand doet wordt dan niet zo gedicteerd dat wat een mens wil maar door het recht. Bij Kant komen </w:t>
+        <w:t xml:space="preserve">Recht, wat in de wet staat en de verplichting die we </w:t>
+      </w:r>
+      <w:r>
+        <w:rPr>
+          <w:rFonts w:ascii="Courier New" w:hAnsi="Courier New" w:cs="Courier New"/>
+          <w:lang w:val="nl-NL"/>
+        </w:rPr>
+        <w:t xml:space="preserve">zelf en naar anderen toe </w:t>
+      </w:r>
+      <w:r>
+        <w:rPr>
+          <w:rFonts w:ascii="Courier New" w:hAnsi="Courier New" w:cs="Courier New"/>
+          <w:lang w:val="nl-NL"/>
+        </w:rPr>
+        <w:t xml:space="preserve">hebben. Bij Kant komen </w:t>
+      </w:r>
+      <w:r>
+        <w:rPr>
+          <w:rFonts w:ascii="Courier New" w:hAnsi="Courier New" w:cs="Courier New"/>
+          <w:lang w:val="nl-NL"/>
+        </w:rPr>
+        <w:t xml:space="preserve">we </w:t>
       </w:r>
       <w:r>
         <w:rPr>
@@ -2509,7 +2873,35 @@
           <w:rFonts w:ascii="Courier New" w:hAnsi="Courier New" w:cs="Courier New"/>
           <w:lang w:val="nl-NL"/>
         </w:rPr>
-        <w:t xml:space="preserve"> die spelen in de relaties die we hebben in de familie en de instituten van de moderne samenleving</w:t>
+        <w:t xml:space="preserve"> </w:t>
+      </w:r>
+      <w:r>
+        <w:rPr>
+          <w:rFonts w:ascii="Courier New" w:hAnsi="Courier New" w:cs="Courier New"/>
+          <w:lang w:val="nl-NL"/>
+        </w:rPr>
+        <w:t>en</w:t>
+      </w:r>
+      <w:r>
+        <w:rPr>
+          <w:rFonts w:ascii="Courier New" w:hAnsi="Courier New" w:cs="Courier New"/>
+          <w:lang w:val="nl-NL"/>
+        </w:rPr>
+        <w:t xml:space="preserve"> spelen </w:t>
+      </w:r>
+      <w:r>
+        <w:rPr>
+          <w:rFonts w:ascii="Courier New" w:hAnsi="Courier New" w:cs="Courier New"/>
+          <w:lang w:val="nl-NL"/>
+        </w:rPr>
+        <w:t xml:space="preserve">ze mee </w:t>
+      </w:r>
+      <w:r>
+        <w:rPr>
+          <w:rFonts w:ascii="Courier New" w:hAnsi="Courier New" w:cs="Courier New"/>
+          <w:lang w:val="nl-NL"/>
+        </w:rPr>
+        <w:t>in de relaties die we hebben in de familie en de instituten van de moderne samenleving</w:t>
       </w:r>
       <w:r>
         <w:rPr>
@@ -2523,7 +2915,21 @@
           <w:rFonts w:ascii="Courier New" w:hAnsi="Courier New" w:cs="Courier New"/>
           <w:lang w:val="nl-NL"/>
         </w:rPr>
-        <w:t xml:space="preserve"> Bij Kant staat het zeker niet los van het Goede maar de reflectieve moraliteit vraagt </w:t>
+        <w:t xml:space="preserve"> </w:t>
+      </w:r>
+      <w:r>
+        <w:rPr>
+          <w:rFonts w:ascii="Courier New" w:hAnsi="Courier New" w:cs="Courier New"/>
+          <w:lang w:val="nl-NL"/>
+        </w:rPr>
+        <w:t xml:space="preserve">Hier </w:t>
+      </w:r>
+      <w:r>
+        <w:rPr>
+          <w:rFonts w:ascii="Courier New" w:hAnsi="Courier New" w:cs="Courier New"/>
+          <w:lang w:val="nl-NL"/>
+        </w:rPr>
+        <w:t xml:space="preserve">staat het zeker niet los van het Goede maar de reflectieve moraliteit vraagt </w:t>
       </w:r>
       <w:r>
         <w:rPr>
@@ -2565,14 +2971,42 @@
           <w:rFonts w:ascii="Courier New" w:hAnsi="Courier New" w:cs="Courier New"/>
           <w:lang w:val="nl-NL"/>
         </w:rPr>
-        <w:t xml:space="preserve"> Kant legt sterk de nadruk op </w:t>
-      </w:r>
-      <w:r>
-        <w:rPr>
-          <w:rFonts w:ascii="Courier New" w:hAnsi="Courier New" w:cs="Courier New"/>
-          <w:lang w:val="nl-NL"/>
-        </w:rPr>
-        <w:t xml:space="preserve">de rede en de kern van de morele beslissing en distantieert zich van ‘natuurlijke </w:t>
+        <w:t xml:space="preserve">Kant legt sterk de nadruk op </w:t>
+      </w:r>
+      <w:r>
+        <w:rPr>
+          <w:rFonts w:ascii="Courier New" w:hAnsi="Courier New" w:cs="Courier New"/>
+          <w:lang w:val="nl-NL"/>
+        </w:rPr>
+        <w:t xml:space="preserve">de rede en de kern van de morele beslissing en </w:t>
+      </w:r>
+      <w:r>
+        <w:rPr>
+          <w:rFonts w:ascii="Courier New" w:hAnsi="Courier New" w:cs="Courier New"/>
+          <w:lang w:val="nl-NL"/>
+        </w:rPr>
+        <w:t>zou</w:t>
+      </w:r>
+      <w:r>
+        <w:rPr>
+          <w:rFonts w:ascii="Courier New" w:hAnsi="Courier New" w:cs="Courier New"/>
+          <w:lang w:val="nl-NL"/>
+        </w:rPr>
+        <w:t xml:space="preserve"> zich </w:t>
+      </w:r>
+      <w:r>
+        <w:rPr>
+          <w:rFonts w:ascii="Courier New" w:hAnsi="Courier New" w:cs="Courier New"/>
+          <w:lang w:val="nl-NL"/>
+        </w:rPr>
+        <w:t xml:space="preserve">distantiëren </w:t>
+      </w:r>
+      <w:r>
+        <w:rPr>
+          <w:rFonts w:ascii="Courier New" w:hAnsi="Courier New" w:cs="Courier New"/>
+          <w:lang w:val="nl-NL"/>
+        </w:rPr>
+        <w:t xml:space="preserve">van ‘natuurlijke </w:t>
       </w:r>
       <w:r>
         <w:rPr>
@@ -2586,6 +3020,13 @@
           <w:rFonts w:ascii="Courier New" w:hAnsi="Courier New" w:cs="Courier New"/>
           <w:lang w:val="nl-NL"/>
         </w:rPr>
+        <w:t>’</w:t>
+      </w:r>
+      <w:r>
+        <w:rPr>
+          <w:rFonts w:ascii="Courier New" w:hAnsi="Courier New" w:cs="Courier New"/>
+          <w:lang w:val="nl-NL"/>
+        </w:rPr>
         <w:t xml:space="preserve">. </w:t>
       </w:r>
       <w:r>
@@ -2593,7 +3034,49 @@
           <w:rFonts w:ascii="Courier New" w:hAnsi="Courier New" w:cs="Courier New"/>
           <w:lang w:val="nl-NL"/>
         </w:rPr>
-        <w:t xml:space="preserve">In dit boek worden gevoelens erkend, die we moeten </w:t>
+        <w:t xml:space="preserve">In dit boek worden </w:t>
+      </w:r>
+      <w:r>
+        <w:rPr>
+          <w:rFonts w:ascii="Courier New" w:hAnsi="Courier New" w:cs="Courier New"/>
+          <w:lang w:val="nl-NL"/>
+        </w:rPr>
+        <w:t xml:space="preserve">die </w:t>
+      </w:r>
+      <w:r>
+        <w:rPr>
+          <w:rFonts w:ascii="Courier New" w:hAnsi="Courier New" w:cs="Courier New"/>
+          <w:lang w:val="nl-NL"/>
+        </w:rPr>
+        <w:t xml:space="preserve">gevoelens </w:t>
+      </w:r>
+      <w:r>
+        <w:rPr>
+          <w:rFonts w:ascii="Courier New" w:hAnsi="Courier New" w:cs="Courier New"/>
+          <w:lang w:val="nl-NL"/>
+        </w:rPr>
+        <w:t xml:space="preserve">juist </w:t>
+      </w:r>
+      <w:r>
+        <w:rPr>
+          <w:rFonts w:ascii="Courier New" w:hAnsi="Courier New" w:cs="Courier New"/>
+          <w:lang w:val="nl-NL"/>
+        </w:rPr>
+        <w:t xml:space="preserve">erkend, </w:t>
+      </w:r>
+      <w:r>
+        <w:rPr>
+          <w:rFonts w:ascii="Courier New" w:hAnsi="Courier New" w:cs="Courier New"/>
+          <w:lang w:val="nl-NL"/>
+        </w:rPr>
+        <w:t>als we die maar</w:t>
+      </w:r>
+      <w:r>
+        <w:rPr>
+          <w:rFonts w:ascii="Courier New" w:hAnsi="Courier New" w:cs="Courier New"/>
+          <w:lang w:val="nl-NL"/>
+        </w:rPr>
+        <w:t xml:space="preserve"> </w:t>
       </w:r>
       <w:r>
         <w:rPr>
@@ -2607,21 +3090,28 @@
           <w:rFonts w:ascii="Courier New" w:hAnsi="Courier New" w:cs="Courier New"/>
           <w:lang w:val="nl-NL"/>
         </w:rPr>
-        <w:t xml:space="preserve">waar we </w:t>
-      </w:r>
-      <w:r>
-        <w:rPr>
-          <w:rFonts w:ascii="Courier New" w:hAnsi="Courier New" w:cs="Courier New"/>
-          <w:lang w:val="nl-NL"/>
-        </w:rPr>
-        <w:t xml:space="preserve">beter mee </w:t>
-      </w:r>
-      <w:r>
-        <w:rPr>
-          <w:rFonts w:ascii="Courier New" w:hAnsi="Courier New" w:cs="Courier New"/>
-          <w:lang w:val="nl-NL"/>
-        </w:rPr>
-        <w:t>om hebben te</w:t>
+        <w:t>er beter</w:t>
+      </w:r>
+      <w:r>
+        <w:rPr>
+          <w:rFonts w:ascii="Courier New" w:hAnsi="Courier New" w:cs="Courier New"/>
+          <w:lang w:val="nl-NL"/>
+        </w:rPr>
+        <w:t xml:space="preserve"> mee </w:t>
+      </w:r>
+      <w:r>
+        <w:rPr>
+          <w:rFonts w:ascii="Courier New" w:hAnsi="Courier New" w:cs="Courier New"/>
+          <w:lang w:val="nl-NL"/>
+        </w:rPr>
+        <w:t>weten</w:t>
+      </w:r>
+      <w:r>
+        <w:rPr>
+          <w:rFonts w:ascii="Courier New" w:hAnsi="Courier New" w:cs="Courier New"/>
+          <w:lang w:val="nl-NL"/>
+        </w:rPr>
+        <w:t xml:space="preserve"> te</w:t>
       </w:r>
       <w:r>
         <w:rPr>
@@ -2635,21 +3125,56 @@
           <w:rFonts w:ascii="Courier New" w:hAnsi="Courier New" w:cs="Courier New"/>
           <w:lang w:val="nl-NL"/>
         </w:rPr>
-        <w:t xml:space="preserve">In de moderne tijd hebben we </w:t>
-      </w:r>
-      <w:r>
-        <w:rPr>
-          <w:rFonts w:ascii="Courier New" w:hAnsi="Courier New" w:cs="Courier New"/>
-          <w:lang w:val="nl-NL"/>
-        </w:rPr>
-        <w:t xml:space="preserve">volgens deze morele theorie </w:t>
-      </w:r>
-      <w:r>
-        <w:rPr>
-          <w:rFonts w:ascii="Courier New" w:hAnsi="Courier New" w:cs="Courier New"/>
-          <w:lang w:val="nl-NL"/>
-        </w:rPr>
-        <w:t>wederzijdse plichten naar elkaar en met de innerlijke wet van Kant is er</w:t>
+        <w:t xml:space="preserve">In de moderne tijd hebben </w:t>
+      </w:r>
+      <w:r>
+        <w:rPr>
+          <w:rFonts w:ascii="Courier New" w:hAnsi="Courier New" w:cs="Courier New"/>
+          <w:lang w:val="nl-NL"/>
+        </w:rPr>
+        <w:t xml:space="preserve">mensen, </w:t>
+      </w:r>
+      <w:r>
+        <w:rPr>
+          <w:rFonts w:ascii="Courier New" w:hAnsi="Courier New" w:cs="Courier New"/>
+          <w:lang w:val="nl-NL"/>
+        </w:rPr>
+        <w:t>volgens deze morele theorie</w:t>
+      </w:r>
+      <w:r>
+        <w:rPr>
+          <w:rFonts w:ascii="Courier New" w:hAnsi="Courier New" w:cs="Courier New"/>
+          <w:lang w:val="nl-NL"/>
+        </w:rPr>
+        <w:t>,</w:t>
+      </w:r>
+      <w:r>
+        <w:rPr>
+          <w:rFonts w:ascii="Courier New" w:hAnsi="Courier New" w:cs="Courier New"/>
+          <w:lang w:val="nl-NL"/>
+        </w:rPr>
+        <w:t xml:space="preserve"> </w:t>
+      </w:r>
+      <w:r>
+        <w:rPr>
+          <w:rFonts w:ascii="Courier New" w:hAnsi="Courier New" w:cs="Courier New"/>
+          <w:lang w:val="nl-NL"/>
+        </w:rPr>
+        <w:t>wederzijdse plichten naar elkaar</w:t>
+      </w:r>
+      <w:r>
+        <w:rPr>
+          <w:rFonts w:ascii="Courier New" w:hAnsi="Courier New" w:cs="Courier New"/>
+          <w:lang w:val="nl-NL"/>
+        </w:rPr>
+        <w:t>. Maar m</w:t>
+      </w:r>
+      <w:r>
+        <w:rPr>
+          <w:rFonts w:ascii="Courier New" w:hAnsi="Courier New" w:cs="Courier New"/>
+          <w:lang w:val="nl-NL"/>
+        </w:rPr>
+        <w:t>et de innerlijke wet van Kant is er</w:t>
       </w:r>
       <w:r>
         <w:rPr>
@@ -2695,14 +3220,74 @@
           <w:rFonts w:ascii="Courier New" w:hAnsi="Courier New" w:cs="Courier New"/>
           <w:lang w:val="nl-NL"/>
         </w:rPr>
-        <w:t xml:space="preserve"> niet voldoende maatschappelijke verandering te weeg te brengen. Bij Kant hebben de morele acties ook iets heel speciaals</w:t>
-      </w:r>
-      <w:r>
-        <w:rPr>
-          <w:rFonts w:ascii="Courier New" w:hAnsi="Courier New" w:cs="Courier New"/>
-          <w:lang w:val="nl-NL"/>
-        </w:rPr>
-        <w:t xml:space="preserve"> en zij willen die juist</w:t>
+        <w:t xml:space="preserve"> niet voldoende maatschappelijke verandering te weeg te brengen. Bij Kant hebben de morele acties </w:t>
+      </w:r>
+      <w:r>
+        <w:rPr>
+          <w:rFonts w:ascii="Courier New" w:hAnsi="Courier New" w:cs="Courier New"/>
+          <w:lang w:val="nl-NL"/>
+        </w:rPr>
+        <w:t xml:space="preserve">ten onrechte </w:t>
+      </w:r>
+      <w:r>
+        <w:rPr>
+          <w:rFonts w:ascii="Courier New" w:hAnsi="Courier New" w:cs="Courier New"/>
+          <w:lang w:val="nl-NL"/>
+        </w:rPr>
+        <w:t>ook iets heel speciaals</w:t>
+      </w:r>
+      <w:r>
+        <w:rPr>
+          <w:rFonts w:ascii="Courier New" w:hAnsi="Courier New" w:cs="Courier New"/>
+          <w:lang w:val="nl-NL"/>
+        </w:rPr>
+        <w:t xml:space="preserve">. </w:t>
+      </w:r>
+      <w:proofErr w:type="spellStart"/>
+      <w:r>
+        <w:rPr>
+          <w:rFonts w:ascii="Courier New" w:hAnsi="Courier New" w:cs="Courier New"/>
+          <w:lang w:val="nl-NL"/>
+        </w:rPr>
+        <w:t>Dewey</w:t>
+      </w:r>
+      <w:proofErr w:type="spellEnd"/>
+      <w:r>
+        <w:rPr>
+          <w:rFonts w:ascii="Courier New" w:hAnsi="Courier New" w:cs="Courier New"/>
+          <w:lang w:val="nl-NL"/>
+        </w:rPr>
+        <w:t xml:space="preserve"> en </w:t>
+      </w:r>
+      <w:proofErr w:type="spellStart"/>
+      <w:r>
+        <w:rPr>
+          <w:rFonts w:ascii="Courier New" w:hAnsi="Courier New" w:cs="Courier New"/>
+          <w:lang w:val="nl-NL"/>
+        </w:rPr>
+        <w:t>Tufts</w:t>
+      </w:r>
+      <w:proofErr w:type="spellEnd"/>
+      <w:r>
+        <w:rPr>
+          <w:rFonts w:ascii="Courier New" w:hAnsi="Courier New" w:cs="Courier New"/>
+          <w:lang w:val="nl-NL"/>
+        </w:rPr>
+        <w:t xml:space="preserve"> willen die </w:t>
+      </w:r>
+      <w:r>
+        <w:rPr>
+          <w:rFonts w:ascii="Courier New" w:hAnsi="Courier New" w:cs="Courier New"/>
+          <w:lang w:val="nl-NL"/>
+        </w:rPr>
+        <w:t xml:space="preserve">morele acties </w:t>
+      </w:r>
+      <w:r>
+        <w:rPr>
+          <w:rFonts w:ascii="Courier New" w:hAnsi="Courier New" w:cs="Courier New"/>
+          <w:lang w:val="nl-NL"/>
+        </w:rPr>
+        <w:t>juist</w:t>
       </w:r>
       <w:r>
         <w:rPr>
@@ -2723,7 +3308,14 @@
           <w:rFonts w:ascii="Courier New" w:hAnsi="Courier New" w:cs="Courier New"/>
           <w:lang w:val="nl-NL"/>
         </w:rPr>
-        <w:t xml:space="preserve">morele acties deel </w:t>
+        <w:t>ze</w:t>
+      </w:r>
+      <w:r>
+        <w:rPr>
+          <w:rFonts w:ascii="Courier New" w:hAnsi="Courier New" w:cs="Courier New"/>
+          <w:lang w:val="nl-NL"/>
+        </w:rPr>
+        <w:t xml:space="preserve"> deel </w:t>
       </w:r>
       <w:r>
         <w:rPr>
@@ -2765,42 +3357,85 @@
           <w:rFonts w:ascii="Courier New" w:hAnsi="Courier New" w:cs="Courier New"/>
           <w:lang w:val="nl-NL"/>
         </w:rPr>
-        <w:t xml:space="preserve"> leven, handelen en denken</w:t>
-      </w:r>
-      <w:r>
-        <w:rPr>
-          <w:rFonts w:ascii="Courier New" w:hAnsi="Courier New" w:cs="Courier New"/>
-          <w:lang w:val="nl-NL"/>
-        </w:rPr>
-        <w:t xml:space="preserve"> en dat het gaat om de </w:t>
-      </w:r>
-      <w:r>
-        <w:rPr>
-          <w:rFonts w:ascii="Courier New" w:hAnsi="Courier New" w:cs="Courier New"/>
-          <w:lang w:val="nl-NL"/>
-        </w:rPr>
-        <w:t xml:space="preserve">dagelijkse situaties met z’n problemen. </w:t>
-      </w:r>
-      <w:r>
-        <w:rPr>
-          <w:rFonts w:ascii="Courier New" w:hAnsi="Courier New" w:cs="Courier New"/>
-          <w:lang w:val="nl-NL"/>
-        </w:rPr>
-        <w:t>M</w:t>
-      </w:r>
-      <w:r>
-        <w:rPr>
-          <w:rFonts w:ascii="Courier New" w:hAnsi="Courier New" w:cs="Courier New"/>
-          <w:lang w:val="nl-NL"/>
-        </w:rPr>
-        <w:t xml:space="preserve">eer </w:t>
-      </w:r>
-      <w:r>
-        <w:rPr>
-          <w:rFonts w:ascii="Courier New" w:hAnsi="Courier New" w:cs="Courier New"/>
-          <w:lang w:val="nl-NL"/>
-        </w:rPr>
-        <w:t xml:space="preserve">wordt verwacht </w:t>
+        <w:t xml:space="preserve"> leven, handelen en </w:t>
+      </w:r>
+      <w:r>
+        <w:rPr>
+          <w:rFonts w:ascii="Courier New" w:hAnsi="Courier New" w:cs="Courier New"/>
+          <w:lang w:val="nl-NL"/>
+        </w:rPr>
+        <w:lastRenderedPageBreak/>
+        <w:t>denken</w:t>
+      </w:r>
+      <w:r>
+        <w:rPr>
+          <w:rFonts w:ascii="Courier New" w:hAnsi="Courier New" w:cs="Courier New"/>
+          <w:lang w:val="nl-NL"/>
+        </w:rPr>
+        <w:t xml:space="preserve"> en dat </w:t>
+      </w:r>
+      <w:r>
+        <w:rPr>
+          <w:rFonts w:ascii="Courier New" w:hAnsi="Courier New" w:cs="Courier New"/>
+          <w:lang w:val="nl-NL"/>
+        </w:rPr>
+        <w:t>het</w:t>
+      </w:r>
+      <w:r>
+        <w:rPr>
+          <w:rFonts w:ascii="Courier New" w:hAnsi="Courier New" w:cs="Courier New"/>
+          <w:lang w:val="nl-NL"/>
+        </w:rPr>
+        <w:t xml:space="preserve"> om de </w:t>
+      </w:r>
+      <w:r>
+        <w:rPr>
+          <w:rFonts w:ascii="Courier New" w:hAnsi="Courier New" w:cs="Courier New"/>
+          <w:lang w:val="nl-NL"/>
+        </w:rPr>
+        <w:t>dagelijkse situaties met z</w:t>
+      </w:r>
+      <w:r>
+        <w:rPr>
+          <w:rFonts w:ascii="Courier New" w:hAnsi="Courier New" w:cs="Courier New"/>
+          <w:lang w:val="nl-NL"/>
+        </w:rPr>
+        <w:t>’</w:t>
+      </w:r>
+      <w:r>
+        <w:rPr>
+          <w:rFonts w:ascii="Courier New" w:hAnsi="Courier New" w:cs="Courier New"/>
+          <w:lang w:val="nl-NL"/>
+        </w:rPr>
+        <w:t>n problemen</w:t>
+      </w:r>
+      <w:r>
+        <w:rPr>
+          <w:rFonts w:ascii="Courier New" w:hAnsi="Courier New" w:cs="Courier New"/>
+          <w:lang w:val="nl-NL"/>
+        </w:rPr>
+        <w:t xml:space="preserve"> gaat</w:t>
+      </w:r>
+      <w:r>
+        <w:rPr>
+          <w:rFonts w:ascii="Courier New" w:hAnsi="Courier New" w:cs="Courier New"/>
+          <w:lang w:val="nl-NL"/>
+        </w:rPr>
+        <w:t xml:space="preserve">. </w:t>
+      </w:r>
+      <w:r>
+        <w:rPr>
+          <w:rFonts w:ascii="Courier New" w:hAnsi="Courier New" w:cs="Courier New"/>
+          <w:lang w:val="nl-NL"/>
+        </w:rPr>
+        <w:t>Veel meer wordt</w:t>
+      </w:r>
+      <w:r>
+        <w:rPr>
+          <w:rFonts w:ascii="Courier New" w:hAnsi="Courier New" w:cs="Courier New"/>
+          <w:lang w:val="nl-NL"/>
+        </w:rPr>
+        <w:t xml:space="preserve"> verwacht </w:t>
       </w:r>
       <w:r>
         <w:rPr>
@@ -2844,7 +3479,6 @@
           <w:rFonts w:ascii="Courier New" w:hAnsi="Courier New" w:cs="Courier New"/>
           <w:lang w:val="nl-NL"/>
         </w:rPr>
-        <w:lastRenderedPageBreak/>
         <w:t>Tot slot</w:t>
       </w:r>
       <w:r>
@@ -2852,7 +3486,35 @@
           <w:rFonts w:ascii="Courier New" w:hAnsi="Courier New" w:cs="Courier New"/>
           <w:lang w:val="nl-NL"/>
         </w:rPr>
-        <w:t xml:space="preserve"> is er nog</w:t>
+        <w:t xml:space="preserve"> </w:t>
+      </w:r>
+      <w:r>
+        <w:rPr>
+          <w:rFonts w:ascii="Courier New" w:hAnsi="Courier New" w:cs="Courier New"/>
+          <w:lang w:val="nl-NL"/>
+        </w:rPr>
+        <w:t xml:space="preserve">wordt </w:t>
+      </w:r>
+      <w:r>
+        <w:rPr>
+          <w:rFonts w:ascii="Courier New" w:hAnsi="Courier New" w:cs="Courier New"/>
+          <w:lang w:val="nl-NL"/>
+        </w:rPr>
+        <w:t xml:space="preserve">er </w:t>
+      </w:r>
+      <w:r>
+        <w:rPr>
+          <w:rFonts w:ascii="Courier New" w:hAnsi="Courier New" w:cs="Courier New"/>
+          <w:lang w:val="nl-NL"/>
+        </w:rPr>
+        <w:t xml:space="preserve">in het boek </w:t>
+      </w:r>
+      <w:r>
+        <w:rPr>
+          <w:rFonts w:ascii="Courier New" w:hAnsi="Courier New" w:cs="Courier New"/>
+          <w:lang w:val="nl-NL"/>
+        </w:rPr>
+        <w:t>nog</w:t>
       </w:r>
       <w:r>
         <w:rPr>
@@ -2866,6 +3528,13 @@
           <w:rFonts w:ascii="Courier New" w:hAnsi="Courier New" w:cs="Courier New"/>
           <w:lang w:val="nl-NL"/>
         </w:rPr>
+        <w:t xml:space="preserve"> onderscheiden</w:t>
+      </w:r>
+      <w:r>
+        <w:rPr>
+          <w:rFonts w:ascii="Courier New" w:hAnsi="Courier New" w:cs="Courier New"/>
+          <w:lang w:val="nl-NL"/>
+        </w:rPr>
         <w:t>,</w:t>
       </w:r>
       <w:r>
@@ -2880,14 +3549,35 @@
           <w:rFonts w:ascii="Courier New" w:hAnsi="Courier New" w:cs="Courier New"/>
           <w:lang w:val="nl-NL"/>
         </w:rPr>
-        <w:t xml:space="preserve"> en die gaat</w:t>
-      </w:r>
-      <w:r>
-        <w:rPr>
-          <w:rFonts w:ascii="Courier New" w:hAnsi="Courier New" w:cs="Courier New"/>
-          <w:lang w:val="nl-NL"/>
-        </w:rPr>
-        <w:t xml:space="preserve"> over goed- en afkeuring. </w:t>
+        <w:t xml:space="preserve"> en </w:t>
+      </w:r>
+      <w:r>
+        <w:rPr>
+          <w:rFonts w:ascii="Courier New" w:hAnsi="Courier New" w:cs="Courier New"/>
+          <w:lang w:val="nl-NL"/>
+        </w:rPr>
+        <w:t>waarbij het gaat</w:t>
+      </w:r>
+      <w:r>
+        <w:rPr>
+          <w:rFonts w:ascii="Courier New" w:hAnsi="Courier New" w:cs="Courier New"/>
+          <w:lang w:val="nl-NL"/>
+        </w:rPr>
+        <w:t xml:space="preserve"> o</w:t>
+      </w:r>
+      <w:r>
+        <w:rPr>
+          <w:rFonts w:ascii="Courier New" w:hAnsi="Courier New" w:cs="Courier New"/>
+          <w:lang w:val="nl-NL"/>
+        </w:rPr>
+        <w:t>m</w:t>
+      </w:r>
+      <w:r>
+        <w:rPr>
+          <w:rFonts w:ascii="Courier New" w:hAnsi="Courier New" w:cs="Courier New"/>
+          <w:lang w:val="nl-NL"/>
+        </w:rPr>
+        <w:t xml:space="preserve"> goed- en afkeuring. </w:t>
       </w:r>
       <w:r>
         <w:rPr>
@@ -2908,7 +3598,14 @@
           <w:rFonts w:ascii="Courier New" w:hAnsi="Courier New" w:cs="Courier New"/>
           <w:lang w:val="nl-NL"/>
         </w:rPr>
-        <w:t xml:space="preserve"> moraliteit ging het vaak om het </w:t>
+        <w:t xml:space="preserve"> moraliteit </w:t>
+      </w:r>
+      <w:r>
+        <w:rPr>
+          <w:rFonts w:ascii="Courier New" w:hAnsi="Courier New" w:cs="Courier New"/>
+          <w:lang w:val="nl-NL"/>
+        </w:rPr>
+        <w:t xml:space="preserve">komt dat </w:t>
       </w:r>
       <w:r>
         <w:rPr>
@@ -2922,7 +3619,35 @@
           <w:rFonts w:ascii="Courier New" w:hAnsi="Courier New" w:cs="Courier New"/>
           <w:lang w:val="nl-NL"/>
         </w:rPr>
-        <w:t>prijzen en verwijten gebaseerd op wat in een bepaalde tijd gedacht w</w:t>
+        <w:t xml:space="preserve">prijzen en verwijten </w:t>
+      </w:r>
+      <w:r>
+        <w:rPr>
+          <w:rFonts w:ascii="Courier New" w:hAnsi="Courier New" w:cs="Courier New"/>
+          <w:lang w:val="nl-NL"/>
+        </w:rPr>
+        <w:t xml:space="preserve">ook voor maar dan is het </w:t>
+      </w:r>
+      <w:r>
+        <w:rPr>
+          <w:rFonts w:ascii="Courier New" w:hAnsi="Courier New" w:cs="Courier New"/>
+          <w:lang w:val="nl-NL"/>
+        </w:rPr>
+        <w:t xml:space="preserve">gebaseerd op wat </w:t>
+      </w:r>
+      <w:r>
+        <w:rPr>
+          <w:rFonts w:ascii="Courier New" w:hAnsi="Courier New" w:cs="Courier New"/>
+          <w:lang w:val="nl-NL"/>
+        </w:rPr>
+        <w:t xml:space="preserve">er </w:t>
+      </w:r>
+      <w:r>
+        <w:rPr>
+          <w:rFonts w:ascii="Courier New" w:hAnsi="Courier New" w:cs="Courier New"/>
+          <w:lang w:val="nl-NL"/>
+        </w:rPr>
+        <w:t>in een bepaalde tijd gedacht w</w:t>
       </w:r>
       <w:r>
         <w:rPr>
@@ -2943,7 +3668,14 @@
           <w:rFonts w:ascii="Courier New" w:hAnsi="Courier New" w:cs="Courier New"/>
           <w:lang w:val="nl-NL"/>
         </w:rPr>
-        <w:t>kon da</w:t>
+        <w:t xml:space="preserve">draait </w:t>
+      </w:r>
+      <w:r>
+        <w:rPr>
+          <w:rFonts w:ascii="Courier New" w:hAnsi="Courier New" w:cs="Courier New"/>
+          <w:lang w:val="nl-NL"/>
+        </w:rPr>
+        <w:t>da</w:t>
       </w:r>
       <w:r>
         <w:rPr>
@@ -2957,21 +3689,28 @@
           <w:rFonts w:ascii="Courier New" w:hAnsi="Courier New" w:cs="Courier New"/>
           <w:lang w:val="nl-NL"/>
         </w:rPr>
-        <w:t xml:space="preserve"> met allerlei winden mee</w:t>
-      </w:r>
-      <w:r>
-        <w:rPr>
-          <w:rFonts w:ascii="Courier New" w:hAnsi="Courier New" w:cs="Courier New"/>
-          <w:lang w:val="nl-NL"/>
-        </w:rPr>
-        <w:t>waaien</w:t>
-      </w:r>
-      <w:r>
-        <w:rPr>
-          <w:rFonts w:ascii="Courier New" w:hAnsi="Courier New" w:cs="Courier New"/>
-          <w:lang w:val="nl-NL"/>
-        </w:rPr>
-        <w:t xml:space="preserve"> vaak</w:t>
+        <w:t xml:space="preserve"> </w:t>
+      </w:r>
+      <w:r>
+        <w:rPr>
+          <w:rFonts w:ascii="Courier New" w:hAnsi="Courier New" w:cs="Courier New"/>
+          <w:lang w:val="nl-NL"/>
+        </w:rPr>
+        <w:t xml:space="preserve">vaak </w:t>
+      </w:r>
+      <w:r>
+        <w:rPr>
+          <w:rFonts w:ascii="Courier New" w:hAnsi="Courier New" w:cs="Courier New"/>
+          <w:lang w:val="nl-NL"/>
+        </w:rPr>
+        <w:t>met allerlei winden mee</w:t>
+      </w:r>
+      <w:r>
+        <w:rPr>
+          <w:rFonts w:ascii="Courier New" w:hAnsi="Courier New" w:cs="Courier New"/>
+          <w:lang w:val="nl-NL"/>
+        </w:rPr>
+        <w:t>,</w:t>
       </w:r>
       <w:r>
         <w:rPr>
@@ -3020,7 +3759,21 @@
           <w:rFonts w:ascii="Courier New" w:hAnsi="Courier New" w:cs="Courier New"/>
           <w:lang w:val="nl-NL"/>
         </w:rPr>
-        <w:t>erd</w:t>
+        <w:t>o</w:t>
+      </w:r>
+      <w:r>
+        <w:rPr>
+          <w:rFonts w:ascii="Courier New" w:hAnsi="Courier New" w:cs="Courier New"/>
+          <w:lang w:val="nl-NL"/>
+        </w:rPr>
+        <w:t>rd</w:t>
+      </w:r>
+      <w:r>
+        <w:rPr>
+          <w:rFonts w:ascii="Courier New" w:hAnsi="Courier New" w:cs="Courier New"/>
+          <w:lang w:val="nl-NL"/>
+        </w:rPr>
+        <w:t>t</w:t>
       </w:r>
       <w:r>
         <w:rPr>
@@ -3196,144 +3949,12 @@
           <w:lang w:val="nl-NL"/>
         </w:rPr>
         <w:t xml:space="preserve"> </w:t>
-      </w:r>
-      <w:r>
-        <w:rPr>
-          <w:rFonts w:ascii="Courier New" w:hAnsi="Courier New" w:cs="Courier New"/>
-          <w:lang w:val="nl-NL"/>
-        </w:rPr>
-        <w:t xml:space="preserve">Bij het oordelen en wat daarbij nodig </w:t>
-      </w:r>
-      <w:r>
-        <w:rPr>
-          <w:rFonts w:ascii="Courier New" w:hAnsi="Courier New" w:cs="Courier New"/>
-          <w:lang w:val="nl-NL"/>
-        </w:rPr>
-        <w:t>wordt</w:t>
-      </w:r>
-      <w:r>
-        <w:rPr>
-          <w:rFonts w:ascii="Courier New" w:hAnsi="Courier New" w:cs="Courier New"/>
-          <w:lang w:val="nl-NL"/>
-        </w:rPr>
-        <w:t xml:space="preserve"> net</w:t>
-      </w:r>
-      <w:r>
-        <w:rPr>
-          <w:rFonts w:ascii="Courier New" w:hAnsi="Courier New" w:cs="Courier New"/>
-          <w:lang w:val="nl-NL"/>
-        </w:rPr>
-        <w:t xml:space="preserve"> als </w:t>
-      </w:r>
-      <w:r>
-        <w:rPr>
-          <w:rFonts w:ascii="Courier New" w:hAnsi="Courier New" w:cs="Courier New"/>
-          <w:lang w:val="nl-NL"/>
-        </w:rPr>
-        <w:t xml:space="preserve">bij </w:t>
-      </w:r>
-      <w:r>
-        <w:rPr>
-          <w:rFonts w:ascii="Courier New" w:hAnsi="Courier New" w:cs="Courier New"/>
-          <w:lang w:val="nl-NL"/>
-        </w:rPr>
-        <w:t>Hume, Smith en Mill veel waarde aan sympathie</w:t>
-      </w:r>
-      <w:r>
-        <w:rPr>
-          <w:rFonts w:ascii="Courier New" w:hAnsi="Courier New" w:cs="Courier New"/>
-          <w:lang w:val="nl-NL"/>
-        </w:rPr>
-        <w:t xml:space="preserve"> </w:t>
-      </w:r>
-      <w:r>
-        <w:rPr>
-          <w:rFonts w:ascii="Courier New" w:hAnsi="Courier New" w:cs="Courier New"/>
-          <w:lang w:val="nl-NL"/>
-        </w:rPr>
-        <w:t xml:space="preserve">gehecht </w:t>
-      </w:r>
-      <w:r>
-        <w:rPr>
-          <w:rFonts w:ascii="Courier New" w:hAnsi="Courier New" w:cs="Courier New"/>
-          <w:lang w:val="nl-NL"/>
-        </w:rPr>
-        <w:t xml:space="preserve">en </w:t>
-      </w:r>
-      <w:r>
-        <w:rPr>
-          <w:rFonts w:ascii="Courier New" w:hAnsi="Courier New" w:cs="Courier New"/>
-          <w:lang w:val="nl-NL"/>
-        </w:rPr>
-        <w:t>dat wordt</w:t>
-      </w:r>
-      <w:r>
-        <w:rPr>
-          <w:rFonts w:ascii="Courier New" w:hAnsi="Courier New" w:cs="Courier New"/>
-          <w:lang w:val="nl-NL"/>
-        </w:rPr>
-        <w:t xml:space="preserve"> als p</w:t>
-      </w:r>
-      <w:r>
-        <w:rPr>
-          <w:rFonts w:ascii="Courier New" w:hAnsi="Courier New" w:cs="Courier New"/>
-          <w:lang w:val="nl-NL"/>
-        </w:rPr>
-        <w:t>ositie nemen opgevat</w:t>
-      </w:r>
-      <w:r>
-        <w:rPr>
-          <w:rFonts w:ascii="Courier New" w:hAnsi="Courier New" w:cs="Courier New"/>
-          <w:lang w:val="nl-NL"/>
-        </w:rPr>
-        <w:t xml:space="preserve">. </w:t>
-      </w:r>
-      <w:r>
-        <w:rPr>
-          <w:rFonts w:ascii="Courier New" w:hAnsi="Courier New" w:cs="Courier New"/>
-          <w:lang w:val="nl-NL"/>
-        </w:rPr>
-        <w:t>Dus n</w:t>
-      </w:r>
-      <w:r>
-        <w:rPr>
-          <w:rFonts w:ascii="Courier New" w:hAnsi="Courier New" w:cs="Courier New"/>
-          <w:lang w:val="nl-NL"/>
-        </w:rPr>
-        <w:t>iet alleen als iets van spontane gevoelens en reacties ma</w:t>
-      </w:r>
-      <w:r>
-        <w:rPr>
-          <w:rFonts w:ascii="Courier New" w:hAnsi="Courier New" w:cs="Courier New"/>
-          <w:lang w:val="nl-NL"/>
-        </w:rPr>
-        <w:t xml:space="preserve">ar het wordt </w:t>
-      </w:r>
-      <w:r>
-        <w:rPr>
-          <w:rFonts w:ascii="Courier New" w:hAnsi="Courier New" w:cs="Courier New"/>
-          <w:lang w:val="nl-NL"/>
-        </w:rPr>
-        <w:t xml:space="preserve">in verband </w:t>
-      </w:r>
-      <w:r>
-        <w:rPr>
-          <w:rFonts w:ascii="Courier New" w:hAnsi="Courier New" w:cs="Courier New"/>
-          <w:lang w:val="nl-NL"/>
-        </w:rPr>
-        <w:t xml:space="preserve">gebracht </w:t>
-      </w:r>
-      <w:r>
-        <w:rPr>
-          <w:rFonts w:ascii="Courier New" w:hAnsi="Courier New" w:cs="Courier New"/>
-          <w:lang w:val="nl-NL"/>
-        </w:rPr>
-        <w:t xml:space="preserve">met kennis en rede. </w:t>
       </w:r>
     </w:p>
     <w:p>
       <w:pPr>
         <w:spacing w:line="360" w:lineRule="auto"/>
+        <w:ind w:firstLine="720"/>
         <w:rPr>
           <w:rFonts w:ascii="Courier New" w:hAnsi="Courier New" w:cs="Courier New"/>
           <w:lang w:val="nl-NL"/>
@@ -3344,7 +3965,205 @@
           <w:rFonts w:ascii="Courier New" w:hAnsi="Courier New" w:cs="Courier New"/>
           <w:lang w:val="nl-NL"/>
         </w:rPr>
-        <w:t>In het vellen van het oordeel is het dan van belang ons zelf te verplaatsen in de situatie van de ander</w:t>
+        <w:t xml:space="preserve">Bij het oordelen en wat daarbij nodig </w:t>
+      </w:r>
+      <w:r>
+        <w:rPr>
+          <w:rFonts w:ascii="Courier New" w:hAnsi="Courier New" w:cs="Courier New"/>
+          <w:lang w:val="nl-NL"/>
+        </w:rPr>
+        <w:t>wordt</w:t>
+      </w:r>
+      <w:r>
+        <w:rPr>
+          <w:rFonts w:ascii="Courier New" w:hAnsi="Courier New" w:cs="Courier New"/>
+          <w:lang w:val="nl-NL"/>
+        </w:rPr>
+        <w:t xml:space="preserve"> net</w:t>
+      </w:r>
+      <w:r>
+        <w:rPr>
+          <w:rFonts w:ascii="Courier New" w:hAnsi="Courier New" w:cs="Courier New"/>
+          <w:lang w:val="nl-NL"/>
+        </w:rPr>
+        <w:t xml:space="preserve"> als </w:t>
+      </w:r>
+      <w:r>
+        <w:rPr>
+          <w:rFonts w:ascii="Courier New" w:hAnsi="Courier New" w:cs="Courier New"/>
+          <w:lang w:val="nl-NL"/>
+        </w:rPr>
+        <w:t xml:space="preserve">bij </w:t>
+      </w:r>
+      <w:r>
+        <w:rPr>
+          <w:rFonts w:ascii="Courier New" w:hAnsi="Courier New" w:cs="Courier New"/>
+          <w:lang w:val="nl-NL"/>
+        </w:rPr>
+        <w:t>Hume, Smith en Mill veel waarde aan sympathie</w:t>
+      </w:r>
+      <w:r>
+        <w:rPr>
+          <w:rFonts w:ascii="Courier New" w:hAnsi="Courier New" w:cs="Courier New"/>
+          <w:lang w:val="nl-NL"/>
+        </w:rPr>
+        <w:t xml:space="preserve"> </w:t>
+      </w:r>
+      <w:r>
+        <w:rPr>
+          <w:rFonts w:ascii="Courier New" w:hAnsi="Courier New" w:cs="Courier New"/>
+          <w:lang w:val="nl-NL"/>
+        </w:rPr>
+        <w:t>gehecht</w:t>
+      </w:r>
+      <w:r>
+        <w:rPr>
+          <w:rFonts w:ascii="Courier New" w:hAnsi="Courier New" w:cs="Courier New"/>
+          <w:lang w:val="nl-NL"/>
+        </w:rPr>
+        <w:t>. Hier wordt het</w:t>
+      </w:r>
+      <w:r>
+        <w:rPr>
+          <w:rFonts w:ascii="Courier New" w:hAnsi="Courier New" w:cs="Courier New"/>
+          <w:lang w:val="nl-NL"/>
+        </w:rPr>
+        <w:t xml:space="preserve"> n</w:t>
+      </w:r>
+      <w:r>
+        <w:rPr>
+          <w:rFonts w:ascii="Courier New" w:hAnsi="Courier New" w:cs="Courier New"/>
+          <w:lang w:val="nl-NL"/>
+        </w:rPr>
+        <w:t xml:space="preserve">iet </w:t>
+      </w:r>
+      <w:r>
+        <w:rPr>
+          <w:rFonts w:ascii="Courier New" w:hAnsi="Courier New" w:cs="Courier New"/>
+          <w:lang w:val="nl-NL"/>
+        </w:rPr>
+        <w:t>zozeer</w:t>
+      </w:r>
+      <w:r>
+        <w:rPr>
+          <w:rFonts w:ascii="Courier New" w:hAnsi="Courier New" w:cs="Courier New"/>
+          <w:lang w:val="nl-NL"/>
+        </w:rPr>
+        <w:t xml:space="preserve"> als iets van spontane gevoelens en reacties</w:t>
+      </w:r>
+      <w:r>
+        <w:rPr>
+          <w:rFonts w:ascii="Courier New" w:hAnsi="Courier New" w:cs="Courier New"/>
+          <w:lang w:val="nl-NL"/>
+        </w:rPr>
+        <w:t xml:space="preserve"> opgevat en </w:t>
+      </w:r>
+      <w:r>
+        <w:rPr>
+          <w:rFonts w:ascii="Courier New" w:hAnsi="Courier New" w:cs="Courier New"/>
+          <w:lang w:val="nl-NL"/>
+        </w:rPr>
+        <w:t>heeft het met</w:t>
+      </w:r>
+      <w:r>
+        <w:rPr>
+          <w:rFonts w:ascii="Courier New" w:hAnsi="Courier New" w:cs="Courier New"/>
+          <w:lang w:val="nl-NL"/>
+        </w:rPr>
+        <w:t xml:space="preserve"> kennis</w:t>
+      </w:r>
+      <w:r>
+        <w:rPr>
+          <w:rFonts w:ascii="Courier New" w:hAnsi="Courier New" w:cs="Courier New"/>
+          <w:lang w:val="nl-NL"/>
+        </w:rPr>
+        <w:t xml:space="preserve">, </w:t>
+      </w:r>
+      <w:r>
+        <w:rPr>
+          <w:rFonts w:ascii="Courier New" w:hAnsi="Courier New" w:cs="Courier New"/>
+          <w:lang w:val="nl-NL"/>
+        </w:rPr>
+        <w:t>rede</w:t>
+      </w:r>
+      <w:r>
+        <w:rPr>
+          <w:rFonts w:ascii="Courier New" w:hAnsi="Courier New" w:cs="Courier New"/>
+          <w:lang w:val="nl-NL"/>
+        </w:rPr>
+        <w:t xml:space="preserve"> en verplaatsen in de positie van de ander (zoals GH </w:t>
+      </w:r>
+      <w:proofErr w:type="spellStart"/>
+      <w:r>
+        <w:rPr>
+          <w:rFonts w:ascii="Courier New" w:hAnsi="Courier New" w:cs="Courier New"/>
+          <w:lang w:val="nl-NL"/>
+        </w:rPr>
+        <w:t>Mead</w:t>
+      </w:r>
+      <w:proofErr w:type="spellEnd"/>
+      <w:r>
+        <w:rPr>
+          <w:rFonts w:ascii="Courier New" w:hAnsi="Courier New" w:cs="Courier New"/>
+          <w:lang w:val="nl-NL"/>
+        </w:rPr>
+        <w:t xml:space="preserve"> dat verder heeft uitgewerkt)</w:t>
+      </w:r>
+      <w:r>
+        <w:rPr>
+          <w:rFonts w:ascii="Courier New" w:hAnsi="Courier New" w:cs="Courier New"/>
+          <w:lang w:val="nl-NL"/>
+        </w:rPr>
+        <w:t xml:space="preserve"> te maken</w:t>
+      </w:r>
+      <w:r>
+        <w:rPr>
+          <w:rFonts w:ascii="Courier New" w:hAnsi="Courier New" w:cs="Courier New"/>
+          <w:lang w:val="nl-NL"/>
+        </w:rPr>
+        <w:t xml:space="preserve">. </w:t>
+      </w:r>
+      <w:r>
+        <w:rPr>
+          <w:rFonts w:ascii="Courier New" w:hAnsi="Courier New" w:cs="Courier New"/>
+          <w:lang w:val="nl-NL"/>
+        </w:rPr>
+        <w:t>Wanneer een</w:t>
+      </w:r>
+      <w:r>
+        <w:rPr>
+          <w:rFonts w:ascii="Courier New" w:hAnsi="Courier New" w:cs="Courier New"/>
+          <w:lang w:val="nl-NL"/>
+        </w:rPr>
+        <w:t xml:space="preserve"> oordeel </w:t>
+      </w:r>
+      <w:r>
+        <w:rPr>
+          <w:rFonts w:ascii="Courier New" w:hAnsi="Courier New" w:cs="Courier New"/>
+          <w:lang w:val="nl-NL"/>
+        </w:rPr>
+        <w:t xml:space="preserve">geveld moet worden, </w:t>
+      </w:r>
+      <w:r>
+        <w:rPr>
+          <w:rFonts w:ascii="Courier New" w:hAnsi="Courier New" w:cs="Courier New"/>
+          <w:lang w:val="nl-NL"/>
+        </w:rPr>
+        <w:t xml:space="preserve">is het </w:t>
+      </w:r>
+      <w:r>
+        <w:rPr>
+          <w:rFonts w:ascii="Courier New" w:hAnsi="Courier New" w:cs="Courier New"/>
+          <w:lang w:val="nl-NL"/>
+        </w:rPr>
+        <w:t>nodig</w:t>
+      </w:r>
+      <w:r>
+        <w:rPr>
+          <w:rFonts w:ascii="Courier New" w:hAnsi="Courier New" w:cs="Courier New"/>
+          <w:lang w:val="nl-NL"/>
+        </w:rPr>
+        <w:t xml:space="preserve"> ons zelf te verplaatsen in de situatie van de ander</w:t>
       </w:r>
       <w:r>
         <w:rPr>
@@ -3358,7 +4177,35 @@
           <w:rFonts w:ascii="Courier New" w:hAnsi="Courier New" w:cs="Courier New"/>
           <w:lang w:val="nl-NL"/>
         </w:rPr>
-        <w:t xml:space="preserve">gegevens verzamelen en nadenken over het standpunt </w:t>
+        <w:t xml:space="preserve">gegevens </w:t>
+      </w:r>
+      <w:r>
+        <w:rPr>
+          <w:rFonts w:ascii="Courier New" w:hAnsi="Courier New" w:cs="Courier New"/>
+          <w:lang w:val="nl-NL"/>
+        </w:rPr>
+        <w:t xml:space="preserve">te </w:t>
+      </w:r>
+      <w:r>
+        <w:rPr>
+          <w:rFonts w:ascii="Courier New" w:hAnsi="Courier New" w:cs="Courier New"/>
+          <w:lang w:val="nl-NL"/>
+        </w:rPr>
+        <w:t>verzamelen en na</w:t>
+      </w:r>
+      <w:r>
+        <w:rPr>
+          <w:rFonts w:ascii="Courier New" w:hAnsi="Courier New" w:cs="Courier New"/>
+          <w:lang w:val="nl-NL"/>
+        </w:rPr>
+        <w:t xml:space="preserve"> te </w:t>
+      </w:r>
+      <w:r>
+        <w:rPr>
+          <w:rFonts w:ascii="Courier New" w:hAnsi="Courier New" w:cs="Courier New"/>
+          <w:lang w:val="nl-NL"/>
+        </w:rPr>
+        <w:t xml:space="preserve">denken over het standpunt </w:t>
       </w:r>
       <w:r>
         <w:rPr>
@@ -3421,21 +4268,101 @@
           <w:rFonts w:ascii="Courier New" w:hAnsi="Courier New" w:cs="Courier New"/>
           <w:lang w:val="nl-NL"/>
         </w:rPr>
-        <w:t>die wijs moet zijn m</w:t>
-      </w:r>
-      <w:r>
-        <w:rPr>
-          <w:rFonts w:ascii="Courier New" w:hAnsi="Courier New" w:cs="Courier New"/>
-          <w:lang w:val="nl-NL"/>
-        </w:rPr>
-        <w:t>et betrekking tot</w:t>
-      </w:r>
-      <w:r>
-        <w:rPr>
-          <w:rFonts w:ascii="Courier New" w:hAnsi="Courier New" w:cs="Courier New"/>
-          <w:lang w:val="nl-NL"/>
-        </w:rPr>
-        <w:t xml:space="preserve"> z’n wensen, trouw in de verplichtingen naar anderen, bedachtzaam en gewetensvol </w:t>
+        <w:t xml:space="preserve">die </w:t>
+      </w:r>
+      <w:r>
+        <w:rPr>
+          <w:rFonts w:ascii="Courier New" w:hAnsi="Courier New" w:cs="Courier New"/>
+          <w:lang w:val="nl-NL"/>
+        </w:rPr>
+        <w:t>op een wijze manier met</w:t>
+      </w:r>
+      <w:r>
+        <w:rPr>
+          <w:rFonts w:ascii="Courier New" w:hAnsi="Courier New" w:cs="Courier New"/>
+          <w:lang w:val="nl-NL"/>
+        </w:rPr>
+        <w:t xml:space="preserve"> z</w:t>
+      </w:r>
+      <w:r>
+        <w:rPr>
+          <w:rFonts w:ascii="Courier New" w:hAnsi="Courier New" w:cs="Courier New"/>
+          <w:lang w:val="nl-NL"/>
+        </w:rPr>
+        <w:t>’</w:t>
+      </w:r>
+      <w:r>
+        <w:rPr>
+          <w:rFonts w:ascii="Courier New" w:hAnsi="Courier New" w:cs="Courier New"/>
+          <w:lang w:val="nl-NL"/>
+        </w:rPr>
+        <w:t>n wensen</w:t>
+      </w:r>
+      <w:r>
+        <w:rPr>
+          <w:rFonts w:ascii="Courier New" w:hAnsi="Courier New" w:cs="Courier New"/>
+          <w:lang w:val="nl-NL"/>
+        </w:rPr>
+        <w:t xml:space="preserve"> weet om te gaan</w:t>
+      </w:r>
+      <w:r>
+        <w:rPr>
+          <w:rFonts w:ascii="Courier New" w:hAnsi="Courier New" w:cs="Courier New"/>
+          <w:lang w:val="nl-NL"/>
+        </w:rPr>
+        <w:t xml:space="preserve">, trouw </w:t>
+      </w:r>
+      <w:r>
+        <w:rPr>
+          <w:rFonts w:ascii="Courier New" w:hAnsi="Courier New" w:cs="Courier New"/>
+          <w:lang w:val="nl-NL"/>
+        </w:rPr>
+        <w:t xml:space="preserve">is </w:t>
+      </w:r>
+      <w:r>
+        <w:rPr>
+          <w:rFonts w:ascii="Courier New" w:hAnsi="Courier New" w:cs="Courier New"/>
+          <w:lang w:val="nl-NL"/>
+        </w:rPr>
+        <w:t xml:space="preserve">in de verplichtingen naar anderen, </w:t>
+      </w:r>
+      <w:proofErr w:type="gramStart"/>
+      <w:r>
+        <w:rPr>
+          <w:rFonts w:ascii="Courier New" w:hAnsi="Courier New" w:cs="Courier New"/>
+          <w:lang w:val="nl-NL"/>
+        </w:rPr>
+        <w:t>alsmede</w:t>
+      </w:r>
+      <w:proofErr w:type="gramEnd"/>
+      <w:r>
+        <w:rPr>
+          <w:rFonts w:ascii="Courier New" w:hAnsi="Courier New" w:cs="Courier New"/>
+          <w:lang w:val="nl-NL"/>
+        </w:rPr>
+        <w:t xml:space="preserve"> </w:t>
+      </w:r>
+      <w:r>
+        <w:rPr>
+          <w:rFonts w:ascii="Courier New" w:hAnsi="Courier New" w:cs="Courier New"/>
+          <w:lang w:val="nl-NL"/>
+        </w:rPr>
+        <w:t xml:space="preserve">bedachtzaam en </w:t>
+      </w:r>
+      <w:r>
+        <w:rPr>
+          <w:rFonts w:ascii="Courier New" w:hAnsi="Courier New" w:cs="Courier New"/>
+          <w:lang w:val="nl-NL"/>
+        </w:rPr>
+        <w:lastRenderedPageBreak/>
+        <w:t xml:space="preserve">gewetensvol </w:t>
+      </w:r>
+      <w:r>
+        <w:rPr>
+          <w:rFonts w:ascii="Courier New" w:hAnsi="Courier New" w:cs="Courier New"/>
+          <w:lang w:val="nl-NL"/>
+        </w:rPr>
+        <w:t xml:space="preserve">is </w:t>
       </w:r>
       <w:r>
         <w:rPr>
@@ -3449,7 +4376,21 @@
           <w:rFonts w:ascii="Courier New" w:hAnsi="Courier New" w:cs="Courier New"/>
           <w:lang w:val="nl-NL"/>
         </w:rPr>
-        <w:t xml:space="preserve"> bestaande waarden en in het zoeken naar nieuwe waarden. </w:t>
+        <w:t xml:space="preserve"> </w:t>
+      </w:r>
+      <w:r>
+        <w:rPr>
+          <w:rFonts w:ascii="Courier New" w:hAnsi="Courier New" w:cs="Courier New"/>
+          <w:lang w:val="nl-NL"/>
+        </w:rPr>
+        <w:t xml:space="preserve">de </w:t>
+      </w:r>
+      <w:r>
+        <w:rPr>
+          <w:rFonts w:ascii="Courier New" w:hAnsi="Courier New" w:cs="Courier New"/>
+          <w:lang w:val="nl-NL"/>
+        </w:rPr>
+        <w:t xml:space="preserve">bestaande waarden en in het zoeken naar nieuwe waarden. </w:t>
       </w:r>
       <w:r>
         <w:rPr>
@@ -3540,15 +4481,21 @@
           <w:rFonts w:ascii="Courier New" w:hAnsi="Courier New" w:cs="Courier New"/>
           <w:lang w:val="nl-NL"/>
         </w:rPr>
-        <w:t xml:space="preserve">iemand verantwoordelijk stellen voor een </w:t>
-      </w:r>
-      <w:r>
-        <w:rPr>
-          <w:rFonts w:ascii="Courier New" w:hAnsi="Courier New" w:cs="Courier New"/>
-          <w:lang w:val="nl-NL"/>
-        </w:rPr>
-        <w:lastRenderedPageBreak/>
-        <w:t xml:space="preserve">handeling heeft dat invloed op hem. Het zelf en de handeling horen daarom ook bij elkaar. </w:t>
+        <w:t>iemand verantwoordelijk stellen voor een handeling</w:t>
+      </w:r>
+      <w:r>
+        <w:rPr>
+          <w:rFonts w:ascii="Courier New" w:hAnsi="Courier New" w:cs="Courier New"/>
+          <w:lang w:val="nl-NL"/>
+        </w:rPr>
+        <w:t>,</w:t>
+      </w:r>
+      <w:r>
+        <w:rPr>
+          <w:rFonts w:ascii="Courier New" w:hAnsi="Courier New" w:cs="Courier New"/>
+          <w:lang w:val="nl-NL"/>
+        </w:rPr>
+        <w:t xml:space="preserve"> heeft dat invloed op hem. Het zelf en de handeling horen daarom bij elkaar. </w:t>
       </w:r>
       <w:r>
         <w:rPr>
@@ -3576,7 +4523,35 @@
           <w:rFonts w:ascii="Courier New" w:hAnsi="Courier New" w:cs="Courier New"/>
           <w:lang w:val="nl-NL"/>
         </w:rPr>
-        <w:t xml:space="preserve">niet altijd met zichzelf of anderen bezig, maar uiteindelijk is het nodig dat wordt bijgedragen aan het welzijn </w:t>
+        <w:t xml:space="preserve">niet altijd met zichzelf of anderen bezig, </w:t>
+      </w:r>
+      <w:r>
+        <w:rPr>
+          <w:rFonts w:ascii="Courier New" w:hAnsi="Courier New" w:cs="Courier New"/>
+          <w:lang w:val="nl-NL"/>
+        </w:rPr>
+        <w:t xml:space="preserve">zo is het ook niet, </w:t>
+      </w:r>
+      <w:r>
+        <w:rPr>
+          <w:rFonts w:ascii="Courier New" w:hAnsi="Courier New" w:cs="Courier New"/>
+          <w:lang w:val="nl-NL"/>
+        </w:rPr>
+        <w:t xml:space="preserve">maar uiteindelijk is het nodig dat </w:t>
+      </w:r>
+      <w:r>
+        <w:rPr>
+          <w:rFonts w:ascii="Courier New" w:hAnsi="Courier New" w:cs="Courier New"/>
+          <w:lang w:val="nl-NL"/>
+        </w:rPr>
+        <w:t xml:space="preserve">in het dagelijkse gedrag </w:t>
+      </w:r>
+      <w:r>
+        <w:rPr>
+          <w:rFonts w:ascii="Courier New" w:hAnsi="Courier New" w:cs="Courier New"/>
+          <w:lang w:val="nl-NL"/>
+        </w:rPr>
+        <w:t xml:space="preserve">wordt bijgedragen aan het welzijn </w:t>
       </w:r>
       <w:r>
         <w:rPr>
@@ -3590,14 +4565,63 @@
           <w:rFonts w:ascii="Courier New" w:hAnsi="Courier New" w:cs="Courier New"/>
           <w:lang w:val="nl-NL"/>
         </w:rPr>
-        <w:t xml:space="preserve"> verrijking van het leven van allen. Verantwoordelijk worden gesteld voor het handelen door anderen </w:t>
-      </w:r>
-      <w:r>
-        <w:rPr>
-          <w:rFonts w:ascii="Courier New" w:hAnsi="Courier New" w:cs="Courier New"/>
-          <w:lang w:val="nl-NL"/>
-        </w:rPr>
-        <w:t xml:space="preserve">en dat gedrag ook </w:t>
+        <w:t xml:space="preserve"> verrijking van het leven van allen.</w:t>
+      </w:r>
+      <w:r>
+        <w:rPr>
+          <w:rFonts w:ascii="Courier New" w:hAnsi="Courier New" w:cs="Courier New"/>
+          <w:lang w:val="nl-NL"/>
+        </w:rPr>
+        <w:t xml:space="preserve"> Het is goed als we</w:t>
+      </w:r>
+      <w:r>
+        <w:rPr>
+          <w:rFonts w:ascii="Courier New" w:hAnsi="Courier New" w:cs="Courier New"/>
+          <w:lang w:val="nl-NL"/>
+        </w:rPr>
+        <w:t xml:space="preserve"> </w:t>
+      </w:r>
+      <w:r>
+        <w:rPr>
+          <w:rFonts w:ascii="Courier New" w:hAnsi="Courier New" w:cs="Courier New"/>
+          <w:lang w:val="nl-NL"/>
+        </w:rPr>
+        <w:t>door anderen v</w:t>
+      </w:r>
+      <w:r>
+        <w:rPr>
+          <w:rFonts w:ascii="Courier New" w:hAnsi="Courier New" w:cs="Courier New"/>
+          <w:lang w:val="nl-NL"/>
+        </w:rPr>
+        <w:t xml:space="preserve">erantwoordelijk worden gesteld voor </w:t>
+      </w:r>
+      <w:r>
+        <w:rPr>
+          <w:rFonts w:ascii="Courier New" w:hAnsi="Courier New" w:cs="Courier New"/>
+          <w:lang w:val="nl-NL"/>
+        </w:rPr>
+        <w:t>ons</w:t>
+      </w:r>
+      <w:r>
+        <w:rPr>
+          <w:rFonts w:ascii="Courier New" w:hAnsi="Courier New" w:cs="Courier New"/>
+          <w:lang w:val="nl-NL"/>
+        </w:rPr>
+        <w:t xml:space="preserve"> handelen</w:t>
+      </w:r>
+      <w:r>
+        <w:rPr>
+          <w:rFonts w:ascii="Courier New" w:hAnsi="Courier New" w:cs="Courier New"/>
+          <w:lang w:val="nl-NL"/>
+        </w:rPr>
+        <w:t xml:space="preserve">. Dat </w:t>
+      </w:r>
+      <w:r>
+        <w:rPr>
+          <w:rFonts w:ascii="Courier New" w:hAnsi="Courier New" w:cs="Courier New"/>
+          <w:lang w:val="nl-NL"/>
+        </w:rPr>
+        <w:t xml:space="preserve">gedrag </w:t>
       </w:r>
       <w:r>
         <w:rPr>
@@ -3625,14 +4649,28 @@
           <w:rFonts w:ascii="Courier New" w:hAnsi="Courier New" w:cs="Courier New"/>
           <w:lang w:val="nl-NL"/>
         </w:rPr>
-        <w:t xml:space="preserve"> en vrijheid dat zo</w:t>
-      </w:r>
-      <w:r>
-        <w:rPr>
-          <w:rFonts w:ascii="Courier New" w:hAnsi="Courier New" w:cs="Courier New"/>
-          <w:lang w:val="nl-NL"/>
-        </w:rPr>
-        <w:t xml:space="preserve"> verbonden is met groei, leren</w:t>
+        <w:t xml:space="preserve"> en vrijheid </w:t>
+      </w:r>
+      <w:r>
+        <w:rPr>
+          <w:rFonts w:ascii="Courier New" w:hAnsi="Courier New" w:cs="Courier New"/>
+          <w:lang w:val="nl-NL"/>
+        </w:rPr>
+        <w:t>en is</w:t>
+      </w:r>
+      <w:r>
+        <w:rPr>
+          <w:rFonts w:ascii="Courier New" w:hAnsi="Courier New" w:cs="Courier New"/>
+          <w:lang w:val="nl-NL"/>
+        </w:rPr>
+        <w:t xml:space="preserve"> zo</w:t>
+      </w:r>
+      <w:r>
+        <w:rPr>
+          <w:rFonts w:ascii="Courier New" w:hAnsi="Courier New" w:cs="Courier New"/>
+          <w:lang w:val="nl-NL"/>
+        </w:rPr>
+        <w:t xml:space="preserve"> verbonden met groei, leren</w:t>
       </w:r>
       <w:r>
         <w:rPr>
@@ -3646,21 +4684,21 @@
           <w:rFonts w:ascii="Courier New" w:hAnsi="Courier New" w:cs="Courier New"/>
           <w:lang w:val="nl-NL"/>
         </w:rPr>
-        <w:t xml:space="preserve"> aanpassen van het gedrag en </w:t>
-      </w:r>
-      <w:r>
-        <w:rPr>
-          <w:rFonts w:ascii="Courier New" w:hAnsi="Courier New" w:cs="Courier New"/>
-          <w:lang w:val="nl-NL"/>
-        </w:rPr>
-        <w:t xml:space="preserve">het </w:t>
-      </w:r>
-      <w:r>
-        <w:rPr>
-          <w:rFonts w:ascii="Courier New" w:hAnsi="Courier New" w:cs="Courier New"/>
-          <w:lang w:val="nl-NL"/>
-        </w:rPr>
-        <w:t xml:space="preserve">karakter waar dat nodig is. Die vrijheid ontwikkelt zich </w:t>
+        <w:t xml:space="preserve"> aanpassen van het gedrag waar dat nodig is. </w:t>
+      </w:r>
+      <w:r>
+        <w:rPr>
+          <w:rFonts w:ascii="Courier New" w:hAnsi="Courier New" w:cs="Courier New"/>
+          <w:lang w:val="nl-NL"/>
+        </w:rPr>
+        <w:t>V</w:t>
+      </w:r>
+      <w:r>
+        <w:rPr>
+          <w:rFonts w:ascii="Courier New" w:hAnsi="Courier New" w:cs="Courier New"/>
+          <w:lang w:val="nl-NL"/>
+        </w:rPr>
+        <w:t xml:space="preserve">rijheid ontwikkelt zich </w:t>
       </w:r>
       <w:r>
         <w:rPr>
@@ -3782,14 +4820,91 @@
           <w:rFonts w:ascii="Courier New" w:hAnsi="Courier New" w:cs="Courier New"/>
           <w:lang w:val="nl-NL"/>
         </w:rPr>
-        <w:t xml:space="preserve">vanuit die omgeving komen ook de problemen waar antwoorden op gegeven moeten worden. In het vorig deel werd een meer analytisch kader geschetst om het morele leven te onderzoeken, hier gaat het meer om de inhoud en de wijze van organiseren van het morele leven. </w:t>
-      </w:r>
-      <w:r>
-        <w:rPr>
-          <w:rFonts w:ascii="Courier New" w:hAnsi="Courier New" w:cs="Courier New"/>
-          <w:lang w:val="nl-NL"/>
-        </w:rPr>
-        <w:t>Morele vraagstukken blijven iets persoonlijks maar ze worden door algemene factoren beïnvloed en</w:t>
+        <w:t xml:space="preserve">vanuit die omgeving komen ook de problemen waar antwoorden op gegeven moeten worden. </w:t>
+      </w:r>
+      <w:r>
+        <w:rPr>
+          <w:rFonts w:ascii="Courier New" w:hAnsi="Courier New" w:cs="Courier New"/>
+          <w:lang w:val="nl-NL"/>
+        </w:rPr>
+        <w:t>W</w:t>
+      </w:r>
+      <w:r>
+        <w:rPr>
+          <w:rFonts w:ascii="Courier New" w:hAnsi="Courier New" w:cs="Courier New"/>
+          <w:lang w:val="nl-NL"/>
+        </w:rPr>
+        <w:t xml:space="preserve">erd </w:t>
+      </w:r>
+      <w:r>
+        <w:rPr>
+          <w:rFonts w:ascii="Courier New" w:hAnsi="Courier New" w:cs="Courier New"/>
+          <w:lang w:val="nl-NL"/>
+        </w:rPr>
+        <w:t>in het vorig deel</w:t>
+      </w:r>
+      <w:r>
+        <w:rPr>
+          <w:rFonts w:ascii="Courier New" w:hAnsi="Courier New" w:cs="Courier New"/>
+          <w:lang w:val="nl-NL"/>
+        </w:rPr>
+        <w:t xml:space="preserve"> meer </w:t>
+      </w:r>
+      <w:r>
+        <w:rPr>
+          <w:rFonts w:ascii="Courier New" w:hAnsi="Courier New" w:cs="Courier New"/>
+          <w:lang w:val="nl-NL"/>
+        </w:rPr>
+        <w:t xml:space="preserve">een </w:t>
+      </w:r>
+      <w:r>
+        <w:rPr>
+          <w:rFonts w:ascii="Courier New" w:hAnsi="Courier New" w:cs="Courier New"/>
+          <w:lang w:val="nl-NL"/>
+        </w:rPr>
+        <w:t xml:space="preserve">analytisch kader geschetst om het morele leven te onderzoeken, </w:t>
+      </w:r>
+      <w:r>
+        <w:rPr>
+          <w:rFonts w:ascii="Courier New" w:hAnsi="Courier New" w:cs="Courier New"/>
+          <w:lang w:val="nl-NL"/>
+        </w:rPr>
+        <w:t>in dit deel</w:t>
+      </w:r>
+      <w:r>
+        <w:rPr>
+          <w:rFonts w:ascii="Courier New" w:hAnsi="Courier New" w:cs="Courier New"/>
+          <w:lang w:val="nl-NL"/>
+        </w:rPr>
+        <w:t xml:space="preserve"> gaat het meer om de inhoud en de wijze </w:t>
+      </w:r>
+      <w:r>
+        <w:rPr>
+          <w:rFonts w:ascii="Courier New" w:hAnsi="Courier New" w:cs="Courier New"/>
+          <w:lang w:val="nl-NL"/>
+        </w:rPr>
+        <w:t>waarop we het morele leven met elkaar</w:t>
+      </w:r>
+      <w:r>
+        <w:rPr>
+          <w:rFonts w:ascii="Courier New" w:hAnsi="Courier New" w:cs="Courier New"/>
+          <w:lang w:val="nl-NL"/>
+        </w:rPr>
+        <w:t xml:space="preserve"> organiseren. </w:t>
+      </w:r>
+      <w:r>
+        <w:rPr>
+          <w:rFonts w:ascii="Courier New" w:hAnsi="Courier New" w:cs="Courier New"/>
+          <w:lang w:val="nl-NL"/>
+        </w:rPr>
+        <w:t>Morele vraagstukken blijven iets persoonlijks maar ze worden door algemene factoren beïnvloed</w:t>
+      </w:r>
+      <w:r>
+        <w:rPr>
+          <w:rFonts w:ascii="Courier New" w:hAnsi="Courier New" w:cs="Courier New"/>
+          <w:lang w:val="nl-NL"/>
+        </w:rPr>
+        <w:t>, die op hun manier weer het</w:t>
       </w:r>
       <w:r>
         <w:rPr>
@@ -3803,7 +4918,42 @@
           <w:rFonts w:ascii="Courier New" w:hAnsi="Courier New" w:cs="Courier New"/>
           <w:lang w:val="nl-NL"/>
         </w:rPr>
-        <w:t xml:space="preserve">het denken en de keuze die gemaakt worden hebben invloed op anderen. </w:t>
+        <w:t xml:space="preserve">morele </w:t>
+      </w:r>
+      <w:r>
+        <w:rPr>
+          <w:rFonts w:ascii="Courier New" w:hAnsi="Courier New" w:cs="Courier New"/>
+          <w:lang w:val="nl-NL"/>
+        </w:rPr>
+        <w:t>denken en keuze</w:t>
+      </w:r>
+      <w:r>
+        <w:rPr>
+          <w:rFonts w:ascii="Courier New" w:hAnsi="Courier New" w:cs="Courier New"/>
+          <w:lang w:val="nl-NL"/>
+        </w:rPr>
+        <w:t>s</w:t>
+      </w:r>
+      <w:r>
+        <w:rPr>
+          <w:rFonts w:ascii="Courier New" w:hAnsi="Courier New" w:cs="Courier New"/>
+          <w:lang w:val="nl-NL"/>
+        </w:rPr>
+        <w:t xml:space="preserve"> </w:t>
+      </w:r>
+      <w:r>
+        <w:rPr>
+          <w:rFonts w:ascii="Courier New" w:hAnsi="Courier New" w:cs="Courier New"/>
+          <w:lang w:val="nl-NL"/>
+        </w:rPr>
+        <w:t>maken beïnvloed</w:t>
+      </w:r>
+      <w:r>
+        <w:rPr>
+          <w:rFonts w:ascii="Courier New" w:hAnsi="Courier New" w:cs="Courier New"/>
+          <w:lang w:val="nl-NL"/>
+        </w:rPr>
+        <w:t xml:space="preserve">. </w:t>
       </w:r>
       <w:r>
         <w:rPr>
@@ -3824,7 +4974,29 @@
           <w:rFonts w:ascii="Courier New" w:hAnsi="Courier New" w:cs="Courier New"/>
           <w:lang w:val="nl-NL"/>
         </w:rPr>
-        <w:t>, het belang van gemeenschap en het plannen van sociale verandering. Hier gaat het om democratie dat aan de ene kant opkomt voor de vrijheid van individu maar tegelijk ook voor het algemeen belang.</w:t>
+        <w:t xml:space="preserve">, het belang van gemeenschap en het plannen van sociale verandering. Hier gaat het om democratie dat aan de ene kant opkomt voor de vrijheid van individu </w:t>
+      </w:r>
+      <w:r>
+        <w:rPr>
+          <w:rFonts w:ascii="Courier New" w:hAnsi="Courier New" w:cs="Courier New"/>
+          <w:lang w:val="nl-NL"/>
+        </w:rPr>
+        <w:t>en</w:t>
+      </w:r>
+      <w:r>
+        <w:rPr>
+          <w:rFonts w:ascii="Courier New" w:hAnsi="Courier New" w:cs="Courier New"/>
+          <w:lang w:val="nl-NL"/>
+        </w:rPr>
+        <w:t xml:space="preserve"> </w:t>
+      </w:r>
+      <w:r>
+        <w:rPr>
+          <w:rFonts w:ascii="Courier New" w:hAnsi="Courier New" w:cs="Courier New"/>
+          <w:lang w:val="nl-NL"/>
+        </w:rPr>
+        <w:lastRenderedPageBreak/>
+        <w:t>tegelijk voor het algemeen belang.</w:t>
       </w:r>
       <w:r>
         <w:rPr>
@@ -3852,7 +5024,21 @@
           <w:rFonts w:ascii="Courier New" w:hAnsi="Courier New" w:cs="Courier New"/>
           <w:lang w:val="nl-NL"/>
         </w:rPr>
-        <w:t xml:space="preserve"> in broederschap. Een </w:t>
+        <w:t xml:space="preserve"> in broederschap</w:t>
+      </w:r>
+      <w:r>
+        <w:rPr>
+          <w:rFonts w:ascii="Courier New" w:hAnsi="Courier New" w:cs="Courier New"/>
+          <w:lang w:val="nl-NL"/>
+        </w:rPr>
+        <w:t>, e</w:t>
+      </w:r>
+      <w:r>
+        <w:rPr>
+          <w:rFonts w:ascii="Courier New" w:hAnsi="Courier New" w:cs="Courier New"/>
+          <w:lang w:val="nl-NL"/>
+        </w:rPr>
+        <w:t xml:space="preserve">en </w:t>
       </w:r>
       <w:r>
         <w:rPr>
@@ -3866,22 +5052,14 @@
           <w:rFonts w:ascii="Courier New" w:hAnsi="Courier New" w:cs="Courier New"/>
           <w:lang w:val="nl-NL"/>
         </w:rPr>
-        <w:t xml:space="preserve"> ideaal dat ook eigentijds wordt uitgewerkt. Vrijheid van denken, onderzoek en discussie horen daarbij om zo kennis en opinie vrij te laten circuleren. Dat wordt in gevaar gebracht door dictators die opkomen maar ook </w:t>
-      </w:r>
-      <w:r>
-        <w:rPr>
-          <w:rFonts w:ascii="Courier New" w:hAnsi="Courier New" w:cs="Courier New"/>
-          <w:lang w:val="nl-NL"/>
-        </w:rPr>
-        <w:lastRenderedPageBreak/>
-        <w:t>door mensen die economische en politieke macht hebben.</w:t>
-      </w:r>
-      <w:r>
-        <w:rPr>
-          <w:rFonts w:ascii="Courier New" w:hAnsi="Courier New" w:cs="Courier New"/>
-          <w:lang w:val="nl-NL"/>
-        </w:rPr>
-        <w:t xml:space="preserve"> Gewaarschuwd wordt voor het nationalisme dat net als vroeger de eigen familie en de clan het algemeen welzijn van allen beperkt. De sociaal politieke kant van het morele vraagstuk wordt later in The Public </w:t>
+        <w:t xml:space="preserve"> ideaal dat </w:t>
+      </w:r>
+      <w:r>
+        <w:rPr>
+          <w:rFonts w:ascii="Courier New" w:hAnsi="Courier New" w:cs="Courier New"/>
+          <w:lang w:val="nl-NL"/>
+        </w:rPr>
+        <w:t xml:space="preserve">door </w:t>
       </w:r>
       <w:proofErr w:type="spellStart"/>
       <w:r>
@@ -3889,12 +5067,120 @@
           <w:rFonts w:ascii="Courier New" w:hAnsi="Courier New" w:cs="Courier New"/>
           <w:lang w:val="nl-NL"/>
         </w:rPr>
+        <w:t>Dewey</w:t>
+      </w:r>
+      <w:proofErr w:type="spellEnd"/>
+      <w:r>
+        <w:rPr>
+          <w:rFonts w:ascii="Courier New" w:hAnsi="Courier New" w:cs="Courier New"/>
+          <w:lang w:val="nl-NL"/>
+        </w:rPr>
+        <w:t xml:space="preserve"> en </w:t>
+      </w:r>
+      <w:proofErr w:type="spellStart"/>
+      <w:r>
+        <w:rPr>
+          <w:rFonts w:ascii="Courier New" w:hAnsi="Courier New" w:cs="Courier New"/>
+          <w:lang w:val="nl-NL"/>
+        </w:rPr>
+        <w:t>Tufts</w:t>
+      </w:r>
+      <w:proofErr w:type="spellEnd"/>
+      <w:r>
+        <w:rPr>
+          <w:rFonts w:ascii="Courier New" w:hAnsi="Courier New" w:cs="Courier New"/>
+          <w:lang w:val="nl-NL"/>
+        </w:rPr>
+        <w:t xml:space="preserve"> eigentijds wordt uitgewerkt. Vrijheid van denken, onderzoek en discussie horen daarbij om zo kennis en opinie vrij te laten circuleren</w:t>
+      </w:r>
+      <w:r>
+        <w:rPr>
+          <w:rFonts w:ascii="Courier New" w:hAnsi="Courier New" w:cs="Courier New"/>
+          <w:lang w:val="nl-NL"/>
+        </w:rPr>
+        <w:t xml:space="preserve"> in de samenleving</w:t>
+      </w:r>
+      <w:r>
+        <w:rPr>
+          <w:rFonts w:ascii="Courier New" w:hAnsi="Courier New" w:cs="Courier New"/>
+          <w:lang w:val="nl-NL"/>
+        </w:rPr>
+        <w:t xml:space="preserve">. Dat wordt in gevaar gebracht door dictators die opkomen </w:t>
+      </w:r>
+      <w:r>
+        <w:rPr>
+          <w:rFonts w:ascii="Courier New" w:hAnsi="Courier New" w:cs="Courier New"/>
+          <w:lang w:val="nl-NL"/>
+        </w:rPr>
+        <w:t>en ook</w:t>
+      </w:r>
+      <w:r>
+        <w:rPr>
+          <w:rFonts w:ascii="Courier New" w:hAnsi="Courier New" w:cs="Courier New"/>
+          <w:lang w:val="nl-NL"/>
+        </w:rPr>
+        <w:t xml:space="preserve"> door mensen die economische en politieke macht hebben.</w:t>
+      </w:r>
+      <w:r>
+        <w:rPr>
+          <w:rFonts w:ascii="Courier New" w:hAnsi="Courier New" w:cs="Courier New"/>
+          <w:lang w:val="nl-NL"/>
+        </w:rPr>
+        <w:t xml:space="preserve"> </w:t>
+      </w:r>
+      <w:r>
+        <w:rPr>
+          <w:rFonts w:ascii="Courier New" w:hAnsi="Courier New" w:cs="Courier New"/>
+          <w:lang w:val="nl-NL"/>
+        </w:rPr>
+        <w:t>In dit boek wordt g</w:t>
+      </w:r>
+      <w:r>
+        <w:rPr>
+          <w:rFonts w:ascii="Courier New" w:hAnsi="Courier New" w:cs="Courier New"/>
+          <w:lang w:val="nl-NL"/>
+        </w:rPr>
+        <w:t>ewaarschuwd voor het nationalisme dat net als vroeger de eigen familie en de clan het algemeen welzijn van allen beperkt. De sociaal politieke kant van het morele vraagstuk</w:t>
+      </w:r>
+      <w:r>
+        <w:rPr>
+          <w:rFonts w:ascii="Courier New" w:hAnsi="Courier New" w:cs="Courier New"/>
+          <w:lang w:val="nl-NL"/>
+        </w:rPr>
+        <w:t>, dat in dit boek wordt uitgewerkt, komen we ook tegen</w:t>
+      </w:r>
+      <w:r>
+        <w:rPr>
+          <w:rFonts w:ascii="Courier New" w:hAnsi="Courier New" w:cs="Courier New"/>
+          <w:lang w:val="nl-NL"/>
+        </w:rPr>
+        <w:t xml:space="preserve"> in </w:t>
+      </w:r>
+      <w:r>
+        <w:rPr>
+          <w:rFonts w:ascii="Courier New" w:hAnsi="Courier New" w:cs="Courier New"/>
+          <w:i/>
+          <w:iCs/>
+          <w:lang w:val="nl-NL"/>
+        </w:rPr>
+        <w:t xml:space="preserve">The Public </w:t>
+      </w:r>
+      <w:proofErr w:type="spellStart"/>
+      <w:r>
+        <w:rPr>
+          <w:rFonts w:ascii="Courier New" w:hAnsi="Courier New" w:cs="Courier New"/>
+          <w:i/>
+          <w:iCs/>
+          <w:lang w:val="nl-NL"/>
+        </w:rPr>
         <w:t>and</w:t>
       </w:r>
       <w:proofErr w:type="spellEnd"/>
       <w:r>
         <w:rPr>
           <w:rFonts w:ascii="Courier New" w:hAnsi="Courier New" w:cs="Courier New"/>
+          <w:i/>
+          <w:iCs/>
           <w:lang w:val="nl-NL"/>
         </w:rPr>
         <w:t xml:space="preserve"> </w:t>
@@ -3903,6 +5189,8 @@
       <w:r>
         <w:rPr>
           <w:rFonts w:ascii="Courier New" w:hAnsi="Courier New" w:cs="Courier New"/>
+          <w:i/>
+          <w:iCs/>
           <w:lang w:val="nl-NL"/>
         </w:rPr>
         <w:t>Its</w:t>
@@ -3911,6 +5199,8 @@
       <w:r>
         <w:rPr>
           <w:rFonts w:ascii="Courier New" w:hAnsi="Courier New" w:cs="Courier New"/>
+          <w:i/>
+          <w:iCs/>
           <w:lang w:val="nl-NL"/>
         </w:rPr>
         <w:t xml:space="preserve"> </w:t>
@@ -3919,6 +5209,8 @@
       <w:r>
         <w:rPr>
           <w:rFonts w:ascii="Courier New" w:hAnsi="Courier New" w:cs="Courier New"/>
+          <w:i/>
+          <w:iCs/>
           <w:lang w:val="nl-NL"/>
         </w:rPr>
         <w:t>Problems</w:t>
@@ -3935,6 +5227,8 @@
       <w:r>
         <w:rPr>
           <w:rFonts w:ascii="Courier New" w:hAnsi="Courier New" w:cs="Courier New"/>
+          <w:i/>
+          <w:iCs/>
           <w:lang w:val="nl-NL"/>
         </w:rPr>
         <w:t>Lectures</w:t>
@@ -3943,6 +5237,8 @@
       <w:r>
         <w:rPr>
           <w:rFonts w:ascii="Courier New" w:hAnsi="Courier New" w:cs="Courier New"/>
+          <w:i/>
+          <w:iCs/>
           <w:lang w:val="nl-NL"/>
         </w:rPr>
         <w:t xml:space="preserve"> in </w:t>
@@ -3951,6 +5247,8 @@
       <w:r>
         <w:rPr>
           <w:rFonts w:ascii="Courier New" w:hAnsi="Courier New" w:cs="Courier New"/>
+          <w:i/>
+          <w:iCs/>
           <w:lang w:val="nl-NL"/>
         </w:rPr>
         <w:t>Social</w:t>
@@ -3959,6 +5257,8 @@
       <w:r>
         <w:rPr>
           <w:rFonts w:ascii="Courier New" w:hAnsi="Courier New" w:cs="Courier New"/>
+          <w:i/>
+          <w:iCs/>
           <w:lang w:val="nl-NL"/>
         </w:rPr>
         <w:t xml:space="preserve"> </w:t>
@@ -3967,6 +5267,8 @@
       <w:r>
         <w:rPr>
           <w:rFonts w:ascii="Courier New" w:hAnsi="Courier New" w:cs="Courier New"/>
+          <w:i/>
+          <w:iCs/>
           <w:lang w:val="nl-NL"/>
         </w:rPr>
         <w:t>and</w:t>
@@ -3975,6 +5277,8 @@
       <w:r>
         <w:rPr>
           <w:rFonts w:ascii="Courier New" w:hAnsi="Courier New" w:cs="Courier New"/>
+          <w:i/>
+          <w:iCs/>
           <w:lang w:val="nl-NL"/>
         </w:rPr>
         <w:t xml:space="preserve"> </w:t>
@@ -3983,6 +5287,8 @@
       <w:r>
         <w:rPr>
           <w:rFonts w:ascii="Courier New" w:hAnsi="Courier New" w:cs="Courier New"/>
+          <w:i/>
+          <w:iCs/>
           <w:lang w:val="nl-NL"/>
         </w:rPr>
         <w:t>Political</w:t>
@@ -3991,6 +5297,8 @@
       <w:r>
         <w:rPr>
           <w:rFonts w:ascii="Courier New" w:hAnsi="Courier New" w:cs="Courier New"/>
+          <w:i/>
+          <w:iCs/>
           <w:lang w:val="nl-NL"/>
         </w:rPr>
         <w:t xml:space="preserve"> </w:t>
@@ -3999,6 +5307,8 @@
       <w:r>
         <w:rPr>
           <w:rFonts w:ascii="Courier New" w:hAnsi="Courier New" w:cs="Courier New"/>
+          <w:i/>
+          <w:iCs/>
           <w:lang w:val="nl-NL"/>
         </w:rPr>
         <w:t>Philosophy</w:t>
@@ -4009,23 +5319,165 @@
           <w:rFonts w:ascii="Courier New" w:hAnsi="Courier New" w:cs="Courier New"/>
           <w:lang w:val="nl-NL"/>
         </w:rPr>
-        <w:t xml:space="preserve"> (2015) uitgewerkt. Net als in de eerdere versie worden in de volgende hoofstukken de economie en de problemen van het kapitalisme en de zakenwereld aan de orde gesteld en gaat het om een rechtvaardige welvaart en </w:t>
-      </w:r>
-      <w:proofErr w:type="gramStart"/>
-      <w:r>
-        <w:rPr>
-          <w:rFonts w:ascii="Courier New" w:hAnsi="Courier New" w:cs="Courier New"/>
-          <w:lang w:val="nl-NL"/>
-        </w:rPr>
-        <w:t>inkomens verdeling</w:t>
-      </w:r>
-      <w:proofErr w:type="gramEnd"/>
-      <w:r>
-        <w:rPr>
-          <w:rFonts w:ascii="Courier New" w:hAnsi="Courier New" w:cs="Courier New"/>
-          <w:lang w:val="nl-NL"/>
-        </w:rPr>
-        <w:t xml:space="preserve"> over de verschillende groepen in de samenleving. Zij zijn op zoek naar mogelijkheden om het kapitalistisch systeem eerlijker te organiseren en naar alternatieven daarvoor. In collectieve communistische en fascistische systemen zien zij niet de oplossing en ook niet in een laissez faire achtig individualisme. Zij leggen de nadruk op rechtvaardigheid, vrijheid en gelijkheid. </w:t>
+        <w:t xml:space="preserve"> (2015) uitgewerkt. Net als </w:t>
+      </w:r>
+      <w:r>
+        <w:rPr>
+          <w:rFonts w:ascii="Courier New" w:hAnsi="Courier New" w:cs="Courier New"/>
+          <w:lang w:val="nl-NL"/>
+        </w:rPr>
+        <w:t xml:space="preserve">in 1908 </w:t>
+      </w:r>
+      <w:r>
+        <w:rPr>
+          <w:rFonts w:ascii="Courier New" w:hAnsi="Courier New" w:cs="Courier New"/>
+          <w:lang w:val="nl-NL"/>
+        </w:rPr>
+        <w:t xml:space="preserve">worden </w:t>
+      </w:r>
+      <w:r>
+        <w:rPr>
+          <w:rFonts w:ascii="Courier New" w:hAnsi="Courier New" w:cs="Courier New"/>
+          <w:lang w:val="nl-NL"/>
+        </w:rPr>
+        <w:t xml:space="preserve">ook hier in </w:t>
+      </w:r>
+      <w:r>
+        <w:rPr>
+          <w:rFonts w:ascii="Courier New" w:hAnsi="Courier New" w:cs="Courier New"/>
+          <w:lang w:val="nl-NL"/>
+        </w:rPr>
+        <w:t xml:space="preserve">de volgende hoofstukken de economie en de problemen van het kapitalisme en de zakenwereld aan de orde gesteld en </w:t>
+      </w:r>
+      <w:r>
+        <w:rPr>
+          <w:rFonts w:ascii="Courier New" w:hAnsi="Courier New" w:cs="Courier New"/>
+          <w:lang w:val="nl-NL"/>
+        </w:rPr>
+        <w:t>wordt</w:t>
+      </w:r>
+      <w:r>
+        <w:rPr>
+          <w:rFonts w:ascii="Courier New" w:hAnsi="Courier New" w:cs="Courier New"/>
+          <w:lang w:val="nl-NL"/>
+        </w:rPr>
+        <w:t xml:space="preserve"> een rechtvaardige welvaart</w:t>
+      </w:r>
+      <w:r>
+        <w:rPr>
+          <w:rFonts w:ascii="Courier New" w:hAnsi="Courier New" w:cs="Courier New"/>
+          <w:lang w:val="nl-NL"/>
+        </w:rPr>
+        <w:t>s-</w:t>
+      </w:r>
+      <w:r>
+        <w:rPr>
+          <w:rFonts w:ascii="Courier New" w:hAnsi="Courier New" w:cs="Courier New"/>
+          <w:lang w:val="nl-NL"/>
+        </w:rPr>
+        <w:t xml:space="preserve"> en inkomensverdeling over de verschillende groepen in de samenleving</w:t>
+      </w:r>
+      <w:r>
+        <w:rPr>
+          <w:rFonts w:ascii="Courier New" w:hAnsi="Courier New" w:cs="Courier New"/>
+          <w:lang w:val="nl-NL"/>
+        </w:rPr>
+        <w:t xml:space="preserve"> verdedigd</w:t>
+      </w:r>
+      <w:r>
+        <w:rPr>
+          <w:rFonts w:ascii="Courier New" w:hAnsi="Courier New" w:cs="Courier New"/>
+          <w:lang w:val="nl-NL"/>
+        </w:rPr>
+        <w:t xml:space="preserve">. </w:t>
+      </w:r>
+      <w:proofErr w:type="spellStart"/>
+      <w:r>
+        <w:rPr>
+          <w:rFonts w:ascii="Courier New" w:hAnsi="Courier New" w:cs="Courier New"/>
+          <w:lang w:val="nl-NL"/>
+        </w:rPr>
+        <w:t>Dewey</w:t>
+      </w:r>
+      <w:proofErr w:type="spellEnd"/>
+      <w:r>
+        <w:rPr>
+          <w:rFonts w:ascii="Courier New" w:hAnsi="Courier New" w:cs="Courier New"/>
+          <w:lang w:val="nl-NL"/>
+        </w:rPr>
+        <w:t xml:space="preserve"> en </w:t>
+      </w:r>
+      <w:proofErr w:type="spellStart"/>
+      <w:r>
+        <w:rPr>
+          <w:rFonts w:ascii="Courier New" w:hAnsi="Courier New" w:cs="Courier New"/>
+          <w:lang w:val="nl-NL"/>
+        </w:rPr>
+        <w:t>Tufts</w:t>
+      </w:r>
+      <w:proofErr w:type="spellEnd"/>
+      <w:r>
+        <w:rPr>
+          <w:rFonts w:ascii="Courier New" w:hAnsi="Courier New" w:cs="Courier New"/>
+          <w:lang w:val="nl-NL"/>
+        </w:rPr>
+        <w:t xml:space="preserve"> zijn op zoek naar mogelijkheden om het kapitalistisch systeem eerlijker te organiseren en naar alternatieven daarvoor. </w:t>
+      </w:r>
+      <w:r>
+        <w:rPr>
+          <w:rFonts w:ascii="Courier New" w:hAnsi="Courier New" w:cs="Courier New"/>
+          <w:lang w:val="nl-NL"/>
+        </w:rPr>
+        <w:t>C</w:t>
+      </w:r>
+      <w:r>
+        <w:rPr>
+          <w:rFonts w:ascii="Courier New" w:hAnsi="Courier New" w:cs="Courier New"/>
+          <w:lang w:val="nl-NL"/>
+        </w:rPr>
+        <w:t>ollectieve communistische en fascistische systemen zij</w:t>
+      </w:r>
+      <w:r>
+        <w:rPr>
+          <w:rFonts w:ascii="Courier New" w:hAnsi="Courier New" w:cs="Courier New"/>
+          <w:lang w:val="nl-NL"/>
+        </w:rPr>
+        <w:t>n</w:t>
+      </w:r>
+      <w:r>
+        <w:rPr>
+          <w:rFonts w:ascii="Courier New" w:hAnsi="Courier New" w:cs="Courier New"/>
+          <w:lang w:val="nl-NL"/>
+        </w:rPr>
+        <w:t xml:space="preserve"> niet de oplossing </w:t>
+      </w:r>
+      <w:r>
+        <w:rPr>
+          <w:rFonts w:ascii="Courier New" w:hAnsi="Courier New" w:cs="Courier New"/>
+          <w:lang w:val="nl-NL"/>
+        </w:rPr>
+        <w:t>evenzogoed</w:t>
+      </w:r>
+      <w:r>
+        <w:rPr>
+          <w:rFonts w:ascii="Courier New" w:hAnsi="Courier New" w:cs="Courier New"/>
+          <w:lang w:val="nl-NL"/>
+        </w:rPr>
+        <w:t xml:space="preserve"> een laissez faire achtig individualisme</w:t>
+      </w:r>
+      <w:r>
+        <w:rPr>
+          <w:rFonts w:ascii="Courier New" w:hAnsi="Courier New" w:cs="Courier New"/>
+          <w:lang w:val="nl-NL"/>
+        </w:rPr>
+        <w:t xml:space="preserve"> dat niet is</w:t>
+      </w:r>
+      <w:r>
+        <w:rPr>
+          <w:rFonts w:ascii="Courier New" w:hAnsi="Courier New" w:cs="Courier New"/>
+          <w:lang w:val="nl-NL"/>
+        </w:rPr>
+        <w:t xml:space="preserve">. Zij leggen de nadruk op rechtvaardigheid, vrijheid en gelijkheid. </w:t>
       </w:r>
     </w:p>
     <w:p>
@@ -4059,7 +5511,28 @@
           <w:rFonts w:ascii="Courier New" w:hAnsi="Courier New" w:cs="Courier New"/>
           <w:lang w:val="nl-NL"/>
         </w:rPr>
-        <w:t xml:space="preserve">Ze zijn zich ervan bewust dat met wat er in de wereld is gebeurd en gebeurt het vertrouwen in het individuele </w:t>
+        <w:t>Ze zijn zich ervan bewust dat met wat er in de wereld is gebeurd en gebeurt het vertrouwen in het individuele karak</w:t>
+      </w:r>
+      <w:r>
+        <w:rPr>
+          <w:rFonts w:ascii="Courier New" w:hAnsi="Courier New" w:cs="Courier New"/>
+          <w:lang w:val="nl-NL"/>
+        </w:rPr>
+        <w:t>t</w:t>
+      </w:r>
+      <w:r>
+        <w:rPr>
+          <w:rFonts w:ascii="Courier New" w:hAnsi="Courier New" w:cs="Courier New"/>
+          <w:lang w:val="nl-NL"/>
+        </w:rPr>
+        <w:t xml:space="preserve">er en de sociale orde in gevaar is en verdwijnt. </w:t>
+      </w:r>
+      <w:r>
+        <w:rPr>
+          <w:rFonts w:ascii="Courier New" w:hAnsi="Courier New" w:cs="Courier New"/>
+          <w:lang w:val="nl-NL"/>
+        </w:rPr>
+        <w:t xml:space="preserve">Reflectieve moraliteit bieden mogelijkheden maar kunnen ook een gevaar vormen. </w:t>
       </w:r>
       <w:proofErr w:type="spellStart"/>
       <w:r>
@@ -4067,7 +5540,7 @@
           <w:rFonts w:ascii="Courier New" w:hAnsi="Courier New" w:cs="Courier New"/>
           <w:lang w:val="nl-NL"/>
         </w:rPr>
-        <w:t>karatker</w:t>
+        <w:t>Dewey</w:t>
       </w:r>
       <w:proofErr w:type="spellEnd"/>
       <w:r>
@@ -4075,7 +5548,7 @@
           <w:rFonts w:ascii="Courier New" w:hAnsi="Courier New" w:cs="Courier New"/>
           <w:lang w:val="nl-NL"/>
         </w:rPr>
-        <w:t xml:space="preserve"> en de sociale orde in gevaar is en verdwijnt. </w:t>
+        <w:t xml:space="preserve"> en </w:t>
       </w:r>
       <w:proofErr w:type="spellStart"/>
       <w:r>
@@ -4083,6 +5556,107 @@
           <w:rFonts w:ascii="Courier New" w:hAnsi="Courier New" w:cs="Courier New"/>
           <w:lang w:val="nl-NL"/>
         </w:rPr>
+        <w:t>Tufts</w:t>
+      </w:r>
+      <w:proofErr w:type="spellEnd"/>
+      <w:r>
+        <w:rPr>
+          <w:rFonts w:ascii="Courier New" w:hAnsi="Courier New" w:cs="Courier New"/>
+          <w:lang w:val="nl-NL"/>
+        </w:rPr>
+        <w:t xml:space="preserve"> </w:t>
+      </w:r>
+      <w:r>
+        <w:rPr>
+          <w:rFonts w:ascii="Courier New" w:hAnsi="Courier New" w:cs="Courier New"/>
+          <w:lang w:val="nl-NL"/>
+        </w:rPr>
+        <w:t>blijven optimistisch</w:t>
+      </w:r>
+      <w:r>
+        <w:rPr>
+          <w:rFonts w:ascii="Courier New" w:hAnsi="Courier New" w:cs="Courier New"/>
+          <w:lang w:val="nl-NL"/>
+        </w:rPr>
+        <w:t xml:space="preserve"> </w:t>
+      </w:r>
+      <w:r>
+        <w:rPr>
+          <w:rFonts w:ascii="Courier New" w:hAnsi="Courier New" w:cs="Courier New"/>
+          <w:lang w:val="nl-NL"/>
+        </w:rPr>
+        <w:t xml:space="preserve">omdat </w:t>
+      </w:r>
+      <w:r>
+        <w:rPr>
+          <w:rFonts w:ascii="Courier New" w:hAnsi="Courier New" w:cs="Courier New"/>
+          <w:lang w:val="nl-NL"/>
+        </w:rPr>
+        <w:t xml:space="preserve">het morele leven geworteld </w:t>
+      </w:r>
+      <w:r>
+        <w:rPr>
+          <w:rFonts w:ascii="Courier New" w:hAnsi="Courier New" w:cs="Courier New"/>
+          <w:lang w:val="nl-NL"/>
+        </w:rPr>
+        <w:t xml:space="preserve">is </w:t>
+      </w:r>
+      <w:r>
+        <w:rPr>
+          <w:rFonts w:ascii="Courier New" w:hAnsi="Courier New" w:cs="Courier New"/>
+          <w:lang w:val="nl-NL"/>
+        </w:rPr>
+        <w:t xml:space="preserve">in de menselijke natuur. Het morele leven is het leven, alleen is het nodig de sociale voorwaarden te </w:t>
+      </w:r>
+      <w:r>
+        <w:rPr>
+          <w:rFonts w:ascii="Courier New" w:hAnsi="Courier New" w:cs="Courier New"/>
+          <w:lang w:val="nl-NL"/>
+        </w:rPr>
+        <w:lastRenderedPageBreak/>
+        <w:t xml:space="preserve">veranderen. </w:t>
+      </w:r>
+      <w:r>
+        <w:rPr>
+          <w:rFonts w:ascii="Courier New" w:hAnsi="Courier New" w:cs="Courier New"/>
+          <w:lang w:val="nl-NL"/>
+        </w:rPr>
+        <w:t xml:space="preserve">Als we er maar </w:t>
+      </w:r>
+      <w:r>
+        <w:rPr>
+          <w:rFonts w:ascii="Courier New" w:hAnsi="Courier New" w:cs="Courier New"/>
+          <w:lang w:val="nl-NL"/>
+        </w:rPr>
+        <w:t xml:space="preserve">meer grip </w:t>
+      </w:r>
+      <w:r>
+        <w:rPr>
+          <w:rFonts w:ascii="Courier New" w:hAnsi="Courier New" w:cs="Courier New"/>
+          <w:lang w:val="nl-NL"/>
+        </w:rPr>
+        <w:t xml:space="preserve">op </w:t>
+      </w:r>
+      <w:r>
+        <w:rPr>
+          <w:rFonts w:ascii="Courier New" w:hAnsi="Courier New" w:cs="Courier New"/>
+          <w:lang w:val="nl-NL"/>
+        </w:rPr>
+        <w:t>krijgen en beter snappen wat eraan ten grondslag ligt er sterker, vrijer en intelligenter mee om te gaan.</w:t>
+      </w:r>
+      <w:r>
+        <w:rPr>
+          <w:rFonts w:ascii="Courier New" w:hAnsi="Courier New" w:cs="Courier New"/>
+          <w:lang w:val="nl-NL"/>
+        </w:rPr>
+        <w:t xml:space="preserve"> De drie historische, analytische en sociaal-politieke onderdelen staan los van elkaar. Het is een nieuw en innovatief perspectief op moraliteit. </w:t>
+      </w:r>
+      <w:proofErr w:type="spellStart"/>
+      <w:r>
+        <w:rPr>
+          <w:rFonts w:ascii="Courier New" w:hAnsi="Courier New" w:cs="Courier New"/>
+          <w:lang w:val="nl-NL"/>
+        </w:rPr>
         <w:t>Dewey</w:t>
       </w:r>
       <w:proofErr w:type="spellEnd"/>
@@ -4091,7 +5665,14 @@
           <w:rFonts w:ascii="Courier New" w:hAnsi="Courier New" w:cs="Courier New"/>
           <w:lang w:val="nl-NL"/>
         </w:rPr>
-        <w:t xml:space="preserve"> en </w:t>
+        <w:t xml:space="preserve">, daar heb ik het nu maar over, had door dat er tot nu toe abstract over moraliteit was geschreven en dat het nodig was om het thema te onderzoeken. </w:t>
+      </w:r>
+      <w:r>
+        <w:rPr>
+          <w:rFonts w:ascii="Courier New" w:hAnsi="Courier New" w:cs="Courier New"/>
+          <w:lang w:val="nl-NL"/>
+        </w:rPr>
+        <w:t xml:space="preserve">Morele theorie was er tot nu toe alleen maar voor zichzelf en niet voor het morele leven. </w:t>
       </w:r>
       <w:proofErr w:type="spellStart"/>
       <w:r>
@@ -4099,7 +5680,7 @@
           <w:rFonts w:ascii="Courier New" w:hAnsi="Courier New" w:cs="Courier New"/>
           <w:lang w:val="nl-NL"/>
         </w:rPr>
-        <w:t>Tufts</w:t>
+        <w:t>Dewey</w:t>
       </w:r>
       <w:proofErr w:type="spellEnd"/>
       <w:r>
@@ -4107,7 +5688,80 @@
           <w:rFonts w:ascii="Courier New" w:hAnsi="Courier New" w:cs="Courier New"/>
           <w:lang w:val="nl-NL"/>
         </w:rPr>
-        <w:t xml:space="preserve"> delen dit niet want het morele leven is geworteld in de menselijke natuur. Het morele leven is het leven, alleen is het nodig de sociale voorwaarden te veranderen. Op dat leven moeten we meer grip krijgen en beter snappen wat eraan ten grondslag ligt om er sterker, vrijer en intelligenter mee om te gaan.</w:t>
+        <w:t xml:space="preserve"> is op zoek naar een theorie die wel iets voor dat morele leven kan betekenen. </w:t>
+      </w:r>
+      <w:r>
+        <w:rPr>
+          <w:rFonts w:ascii="Courier New" w:hAnsi="Courier New" w:cs="Courier New"/>
+          <w:lang w:val="nl-NL"/>
+        </w:rPr>
+        <w:t xml:space="preserve">Hij laat zien dat er een binnenkant en een buitenkant aan zit en vooral in dit boek dat we het hele morele proces van probleem, situatie, middelen tot en met consequenties moeten doordenken. </w:t>
+      </w:r>
+      <w:r>
+        <w:rPr>
+          <w:rFonts w:ascii="Courier New" w:hAnsi="Courier New" w:cs="Courier New"/>
+          <w:lang w:val="nl-NL"/>
+        </w:rPr>
+        <w:t>De geijkte en de reflectieve moraliteit vat hij niet op als twee duidelijk en lineaire te onderscheiden fasen. Voor hem is duidelijk dat we met beide te maken hebben alleen dat onze cultuur met meer problemen en conflicten te maken heeft en dat we er beter over kunnen reflecteren als we weten hoe moraliteit in elkaar zit. Welke ervaringen hebben we, wat zijn de situaties waarmee we worden geconfronteerd en welke problemen spelen daarin mee. Het is niet iets individueels of sociaals alleen het moet van beide kanten tegelijk onderzocht worden. Het is nodig om te weten wat het individu in de moderne tijd nodig heeft om volwaardig en met elkaar te kunnen functioneren en tegelijk is nodig wat dat van onze leefomgeving en samenleving vraagt.</w:t>
+      </w:r>
+      <w:r>
+        <w:rPr>
+          <w:rFonts w:ascii="Courier New" w:hAnsi="Courier New" w:cs="Courier New"/>
+          <w:lang w:val="nl-NL"/>
+        </w:rPr>
+        <w:t xml:space="preserve"> </w:t>
+      </w:r>
+      <w:r>
+        <w:rPr>
+          <w:rFonts w:ascii="Courier New" w:hAnsi="Courier New" w:cs="Courier New"/>
+          <w:lang w:val="nl-NL"/>
+        </w:rPr>
+        <w:t xml:space="preserve">Ik denk dat Pappa’s gelijk heeft </w:t>
+      </w:r>
+      <w:r>
+        <w:rPr>
+          <w:rFonts w:ascii="Courier New" w:hAnsi="Courier New" w:cs="Courier New"/>
+          <w:lang w:val="nl-NL"/>
+        </w:rPr>
+        <w:t>wanneer</w:t>
+      </w:r>
+      <w:r>
+        <w:rPr>
+          <w:rFonts w:ascii="Courier New" w:hAnsi="Courier New" w:cs="Courier New"/>
+          <w:lang w:val="nl-NL"/>
+        </w:rPr>
+        <w:t xml:space="preserve"> hij schrijft dat </w:t>
+      </w:r>
+      <w:proofErr w:type="spellStart"/>
+      <w:r>
+        <w:rPr>
+          <w:rFonts w:ascii="Courier New" w:hAnsi="Courier New" w:cs="Courier New"/>
+          <w:lang w:val="nl-NL"/>
+        </w:rPr>
+        <w:t>Dewey</w:t>
+      </w:r>
+      <w:proofErr w:type="spellEnd"/>
+      <w:r>
+        <w:rPr>
+          <w:rFonts w:ascii="Courier New" w:hAnsi="Courier New" w:cs="Courier New"/>
+          <w:lang w:val="nl-NL"/>
+        </w:rPr>
+        <w:t xml:space="preserve"> op drie gebieden heeft bijdragen. In de eerste plaats presenteert hij als het ware een nieuwe metatheorie </w:t>
+      </w:r>
+      <w:r>
+        <w:rPr>
+          <w:rFonts w:ascii="Courier New" w:hAnsi="Courier New" w:cs="Courier New"/>
+          <w:lang w:val="nl-NL"/>
+        </w:rPr>
+        <w:t xml:space="preserve">om over moraliteit naar te denken en hij plaatst dat in natuur, koppelt het aan menselijke ervaringen, dagelijkse situaties en problemen. Hij beschrijft het vervolgens via de patronen en factoren die erin meespelen. Tot slot is het ook een normatieve theorie die laat zien hoe we zouden moeten leven, waar we rekening mee hebben </w:t>
+      </w:r>
+      <w:r>
+        <w:rPr>
+          <w:rFonts w:ascii="Courier New" w:hAnsi="Courier New" w:cs="Courier New"/>
+          <w:lang w:val="nl-NL"/>
+        </w:rPr>
+        <w:lastRenderedPageBreak/>
+        <w:t xml:space="preserve">te houden en hoe wel leven in dagelijkse situaties kunnen verbeteren (Pappa’s, 2008 en in 2021). </w:t>
       </w:r>
     </w:p>
     <w:p>
@@ -4118,54 +5772,6 @@
           <w:lang w:val="nl-NL"/>
         </w:rPr>
       </w:pPr>
-    </w:p>
-    <w:p>
-      <w:pPr>
-        <w:spacing w:line="360" w:lineRule="auto"/>
-        <w:rPr>
-          <w:rFonts w:ascii="Courier New" w:hAnsi="Courier New" w:cs="Courier New"/>
-          <w:lang w:val="nl-NL"/>
-        </w:rPr>
-      </w:pPr>
-      <w:r>
-        <w:rPr>
-          <w:rFonts w:ascii="Courier New" w:hAnsi="Courier New" w:cs="Courier New"/>
-          <w:lang w:val="nl-NL"/>
-        </w:rPr>
-        <w:t xml:space="preserve">Samenvatting op </w:t>
-      </w:r>
-      <w:proofErr w:type="spellStart"/>
-      <w:r>
-        <w:rPr>
-          <w:rFonts w:ascii="Courier New" w:hAnsi="Courier New" w:cs="Courier New"/>
-          <w:lang w:val="nl-NL"/>
-        </w:rPr>
-        <w:t>blz</w:t>
-      </w:r>
-      <w:proofErr w:type="spellEnd"/>
-      <w:r>
-        <w:rPr>
-          <w:rFonts w:ascii="Courier New" w:hAnsi="Courier New" w:cs="Courier New"/>
-          <w:lang w:val="nl-NL"/>
-        </w:rPr>
-        <w:t xml:space="preserve"> 354, </w:t>
-      </w:r>
-      <w:proofErr w:type="spellStart"/>
-      <w:r>
-        <w:rPr>
-          <w:rFonts w:ascii="Courier New" w:hAnsi="Courier New" w:cs="Courier New"/>
-          <w:lang w:val="nl-NL"/>
-        </w:rPr>
-        <w:t>Dewey</w:t>
-      </w:r>
-      <w:proofErr w:type="spellEnd"/>
-      <w:r>
-        <w:rPr>
-          <w:rFonts w:ascii="Courier New" w:hAnsi="Courier New" w:cs="Courier New"/>
-          <w:lang w:val="nl-NL"/>
-        </w:rPr>
-        <w:t xml:space="preserve"> boek 2</w:t>
-      </w:r>
     </w:p>
     <w:p>
       <w:pPr>

</xml_diff>